<commit_message>
Đây là commit 2  của 1/11/2024 trên nhánh main
</commit_message>
<xml_diff>
--- a/BaitapTuan10.docx
+++ b/BaitapTuan10.docx
@@ -1,6 +1,6 @@
 
 <file path=word/document.xml><?xml version="1.0" encoding="utf-8"?>
-<w:document xmlns:wpc="http://schemas.microsoft.com/office/word/2010/wordprocessingCanvas" xmlns:cx="http://schemas.microsoft.com/office/drawing/2014/chartex" xmlns:cx1="http://schemas.microsoft.com/office/drawing/2015/9/8/chartex" xmlns:cx2="http://schemas.microsoft.com/office/drawing/2015/10/21/chartex" xmlns:cx3="http://schemas.microsoft.com/office/drawing/2016/5/9/chartex" xmlns:cx4="http://schemas.microsoft.com/office/drawing/2016/5/10/chartex" xmlns:cx5="http://schemas.microsoft.com/office/drawing/2016/5/11/chartex" xmlns:cx6="http://schemas.microsoft.com/office/drawing/2016/5/12/chartex" xmlns:cx7="http://schemas.microsoft.com/office/drawing/2016/5/13/chartex" xmlns:cx8="http://schemas.microsoft.com/office/drawing/2016/5/14/chartex" xmlns:mc="http://schemas.openxmlformats.org/markup-compatibility/2006" xmlns:aink="http://schemas.microsoft.com/office/drawing/2016/ink" xmlns:am3d="http://schemas.microsoft.com/office/drawing/2017/model3d" xmlns:o="urn:schemas-microsoft-com:office:office" xmlns:r="http://schemas.openxmlformats.org/officeDocument/2006/relationships" xmlns:m="http://schemas.openxmlformats.org/officeDocument/2006/math" xmlns:v="urn:schemas-microsoft-com:vml" xmlns:wp14="http://schemas.microsoft.com/office/word/2010/wordprocessingDrawing" xmlns:wp="http://schemas.openxmlformats.org/drawingml/2006/wordprocessingDrawing" xmlns:w10="urn:schemas-microsoft-com:office:word" xmlns:w="http://schemas.openxmlformats.org/wordprocessingml/2006/main" xmlns:w14="http://schemas.microsoft.com/office/word/2010/wordml" xmlns:w15="http://schemas.microsoft.com/office/word/2012/wordml" xmlns:w16cex="http://schemas.microsoft.com/office/word/2018/wordml/cex" xmlns:w16cid="http://schemas.microsoft.com/office/word/2016/wordml/cid" xmlns:w16="http://schemas.microsoft.com/office/word/2018/wordml" xmlns:w16se="http://schemas.microsoft.com/office/word/2015/wordml/symex" xmlns:wpg="http://schemas.microsoft.com/office/word/2010/wordprocessingGroup" xmlns:wpi="http://schemas.microsoft.com/office/word/2010/wordprocessingInk" xmlns:wne="http://schemas.microsoft.com/office/word/2006/wordml" xmlns:wps="http://schemas.microsoft.com/office/word/2010/wordprocessingShape" mc:Ignorable="w14 w15 w16se w16cid w16 w16cex wp14">
+<w:document xmlns:wpc="http://schemas.microsoft.com/office/word/2010/wordprocessingCanvas" xmlns:cx="http://schemas.microsoft.com/office/drawing/2014/chartex" xmlns:cx1="http://schemas.microsoft.com/office/drawing/2015/9/8/chartex" xmlns:cx2="http://schemas.microsoft.com/office/drawing/2015/10/21/chartex" xmlns:cx3="http://schemas.microsoft.com/office/drawing/2016/5/9/chartex" xmlns:cx4="http://schemas.microsoft.com/office/drawing/2016/5/10/chartex" xmlns:cx5="http://schemas.microsoft.com/office/drawing/2016/5/11/chartex" xmlns:cx6="http://schemas.microsoft.com/office/drawing/2016/5/12/chartex" xmlns:cx7="http://schemas.microsoft.com/office/drawing/2016/5/13/chartex" xmlns:cx8="http://schemas.microsoft.com/office/drawing/2016/5/14/chartex" xmlns:mc="http://schemas.openxmlformats.org/markup-compatibility/2006" xmlns:aink="http://schemas.microsoft.com/office/drawing/2016/ink" xmlns:am3d="http://schemas.microsoft.com/office/drawing/2017/model3d" xmlns:o="urn:schemas-microsoft-com:office:office" xmlns:oel="http://schemas.microsoft.com/office/2019/extlst" xmlns:r="http://schemas.openxmlformats.org/officeDocument/2006/relationships" xmlns:m="http://schemas.openxmlformats.org/officeDocument/2006/math" xmlns:v="urn:schemas-microsoft-com:vml" xmlns:wp14="http://schemas.microsoft.com/office/word/2010/wordprocessingDrawing" xmlns:wp="http://schemas.openxmlformats.org/drawingml/2006/wordprocessingDrawing" xmlns:w10="urn:schemas-microsoft-com:office:word" xmlns:w="http://schemas.openxmlformats.org/wordprocessingml/2006/main" xmlns:w14="http://schemas.microsoft.com/office/word/2010/wordml" xmlns:w15="http://schemas.microsoft.com/office/word/2012/wordml" xmlns:w16cex="http://schemas.microsoft.com/office/word/2018/wordml/cex" xmlns:w16cid="http://schemas.microsoft.com/office/word/2016/wordml/cid" xmlns:w16="http://schemas.microsoft.com/office/word/2018/wordml" xmlns:w16du="http://schemas.microsoft.com/office/word/2023/wordml/word16du" xmlns:w16sdtdh="http://schemas.microsoft.com/office/word/2020/wordml/sdtdatahash" xmlns:w16se="http://schemas.microsoft.com/office/word/2015/wordml/symex" xmlns:wpg="http://schemas.microsoft.com/office/word/2010/wordprocessingGroup" xmlns:wpi="http://schemas.microsoft.com/office/word/2010/wordprocessingInk" xmlns:wne="http://schemas.microsoft.com/office/word/2006/wordml" xmlns:wps="http://schemas.microsoft.com/office/word/2010/wordprocessingShape" mc:Ignorable="w14 w15 w16se w16cid w16 w16cex w16sdtdh w16du wp14">
   <w:body>
     <w:p>
       <w:pPr>
@@ -157,16 +157,7 @@
           <w:sz w:val="28"/>
           <w:szCs w:val="28"/>
         </w:rPr>
-        <w:t xml:space="preserve"> </w:t>
-      </w:r>
-      <w:r>
-        <w:rPr>
-          <w:rFonts w:ascii="Times New Roman" w:eastAsia="Times New Roman" w:hAnsi="Times New Roman" w:cs="Times New Roman"/>
-          <w:color w:val="1B1B1B"/>
-          <w:sz w:val="28"/>
-          <w:szCs w:val="28"/>
-        </w:rPr>
-        <w:t>thêm, sửa, xoá tại Working Space</w:t>
+        <w:t xml:space="preserve"> thêm, sửa, xoá tại Working Space</w:t>
       </w:r>
     </w:p>
     <w:p>
@@ -772,14 +763,7 @@
           <w:color w:val="292929"/>
         </w:rPr>
         <w:lastRenderedPageBreak/>
-        <w:t>Git rebase</w:t>
-      </w:r>
-      <w:r>
-        <w:rPr>
-          <w:rFonts w:ascii="Segoe UI" w:hAnsi="Segoe UI" w:cs="Segoe UI"/>
-          <w:color w:val="292929"/>
-        </w:rPr>
-        <w:t>:</w:t>
+        <w:t>Git rebase:</w:t>
       </w:r>
     </w:p>
     <w:p>
@@ -813,8 +797,6 @@
       <w:r>
         <w:t>Hết.</w:t>
       </w:r>
-      <w:bookmarkStart w:id="0" w:name="_GoBack"/>
-      <w:bookmarkEnd w:id="0"/>
     </w:p>
     <w:p>
       <w:pPr>
@@ -840,11 +822,2448 @@
       <w:pPr>
         <w:shd w:val="clear" w:color="auto" w:fill="FFFFFF"/>
         <w:spacing w:before="100" w:beforeAutospacing="1" w:after="120" w:line="240" w:lineRule="auto"/>
-        <w:rPr>
-          <w:rFonts w:ascii="Times New Roman" w:eastAsia="Times New Roman" w:hAnsi="Times New Roman" w:cs="Times New Roman"/>
-          <w:color w:val="1B1B1B"/>
-          <w:sz w:val="28"/>
-          <w:szCs w:val="28"/>
+        <w:jc w:val="center"/>
+        <w:rPr>
+          <w:rFonts w:ascii="Times New Roman" w:eastAsia="Times New Roman" w:hAnsi="Times New Roman" w:cs="Times New Roman"/>
+          <w:b/>
+          <w:bCs/>
+          <w:color w:val="1B1B1B"/>
+          <w:sz w:val="36"/>
+          <w:szCs w:val="36"/>
+          <w:lang w:val="vi-VN"/>
+        </w:rPr>
+      </w:pPr>
+      <w:r>
+        <w:rPr>
+          <w:rFonts w:ascii="Times New Roman" w:eastAsia="Times New Roman" w:hAnsi="Times New Roman" w:cs="Times New Roman"/>
+          <w:b/>
+          <w:bCs/>
+          <w:color w:val="1B1B1B"/>
+          <w:sz w:val="36"/>
+          <w:szCs w:val="36"/>
+          <w:lang w:val="vi-VN"/>
+        </w:rPr>
+        <w:t xml:space="preserve">Bài Làm </w:t>
+      </w:r>
+    </w:p>
+    <w:p>
+      <w:pPr>
+        <w:pStyle w:val="Heading1"/>
+        <w:rPr>
+          <w:lang w:val="vi-VN"/>
+        </w:rPr>
+      </w:pPr>
+      <w:r>
+        <w:t>Thao tác các lệnh cơ bản về Git, GitHub</w:t>
+      </w:r>
+    </w:p>
+    <w:p>
+      <w:pPr>
+        <w:shd w:val="clear" w:color="auto" w:fill="FFFFFF"/>
+        <w:spacing w:before="100" w:beforeAutospacing="1" w:after="120" w:line="240" w:lineRule="auto"/>
+        <w:ind w:left="360"/>
+        <w:rPr>
+          <w:rFonts w:ascii="Times New Roman" w:eastAsia="Times New Roman" w:hAnsi="Times New Roman" w:cs="Times New Roman"/>
+          <w:b/>
+          <w:bCs/>
+          <w:color w:val="1B1B1B"/>
+          <w:sz w:val="28"/>
+          <w:szCs w:val="28"/>
+        </w:rPr>
+      </w:pPr>
+      <w:r>
+        <w:rPr>
+          <w:rFonts w:ascii="Times New Roman" w:eastAsia="Times New Roman" w:hAnsi="Times New Roman" w:cs="Times New Roman"/>
+          <w:b/>
+          <w:bCs/>
+          <w:color w:val="1B1B1B"/>
+          <w:sz w:val="28"/>
+          <w:szCs w:val="28"/>
+        </w:rPr>
+        <w:t>Clone project từ server về Local Repository</w:t>
+      </w:r>
+    </w:p>
+    <w:p>
+      <w:pPr>
+        <w:shd w:val="clear" w:color="auto" w:fill="FFFFFF"/>
+        <w:spacing w:before="100" w:beforeAutospacing="1" w:after="120" w:line="240" w:lineRule="auto"/>
+        <w:ind w:left="720"/>
+        <w:rPr>
+          <w:rFonts w:ascii="Times New Roman" w:eastAsia="Times New Roman" w:hAnsi="Times New Roman" w:cs="Times New Roman"/>
+          <w:color w:val="1B1B1B"/>
+          <w:sz w:val="28"/>
+          <w:szCs w:val="28"/>
+          <w:lang w:val="vi-VN"/>
+        </w:rPr>
+      </w:pPr>
+      <w:r>
+        <w:rPr>
+          <w:rFonts w:ascii="Times New Roman" w:eastAsia="Times New Roman" w:hAnsi="Times New Roman" w:cs="Times New Roman"/>
+          <w:color w:val="1B1B1B"/>
+          <w:sz w:val="28"/>
+          <w:szCs w:val="28"/>
+        </w:rPr>
+        <w:drawing>
+          <wp:inline distT="0" distB="0" distL="0" distR="0" wp14:anchorId="57637BA4" wp14:editId="3CD2398E">
+            <wp:extent cx="5943600" cy="2274570"/>
+            <wp:effectExtent l="0" t="0" r="0" b="0"/>
+            <wp:docPr id="421402184" name="Picture 1"/>
+            <wp:cNvGraphicFramePr>
+              <a:graphicFrameLocks xmlns:a="http://schemas.openxmlformats.org/drawingml/2006/main" noChangeAspect="1"/>
+            </wp:cNvGraphicFramePr>
+            <a:graphic xmlns:a="http://schemas.openxmlformats.org/drawingml/2006/main">
+              <a:graphicData uri="http://schemas.openxmlformats.org/drawingml/2006/picture">
+                <pic:pic xmlns:pic="http://schemas.openxmlformats.org/drawingml/2006/picture">
+                  <pic:nvPicPr>
+                    <pic:cNvPr id="421402184" name=""/>
+                    <pic:cNvPicPr/>
+                  </pic:nvPicPr>
+                  <pic:blipFill>
+                    <a:blip r:embed="rId5"/>
+                    <a:stretch>
+                      <a:fillRect/>
+                    </a:stretch>
+                  </pic:blipFill>
+                  <pic:spPr>
+                    <a:xfrm>
+                      <a:off x="0" y="0"/>
+                      <a:ext cx="5943600" cy="2274570"/>
+                    </a:xfrm>
+                    <a:prstGeom prst="rect">
+                      <a:avLst/>
+                    </a:prstGeom>
+                  </pic:spPr>
+                </pic:pic>
+              </a:graphicData>
+            </a:graphic>
+          </wp:inline>
+        </w:drawing>
+      </w:r>
+    </w:p>
+    <w:p>
+      <w:pPr>
+        <w:shd w:val="clear" w:color="auto" w:fill="FFFFFF"/>
+        <w:spacing w:before="100" w:beforeAutospacing="1" w:after="120" w:line="240" w:lineRule="auto"/>
+        <w:ind w:left="360"/>
+        <w:rPr>
+          <w:rFonts w:ascii="Times New Roman" w:eastAsia="Times New Roman" w:hAnsi="Times New Roman" w:cs="Times New Roman"/>
+          <w:b/>
+          <w:bCs/>
+          <w:color w:val="1B1B1B"/>
+          <w:sz w:val="28"/>
+          <w:szCs w:val="28"/>
+        </w:rPr>
+      </w:pPr>
+      <w:r>
+        <w:rPr>
+          <w:rFonts w:ascii="Times New Roman" w:eastAsia="Times New Roman" w:hAnsi="Times New Roman" w:cs="Times New Roman"/>
+          <w:b/>
+          <w:bCs/>
+          <w:color w:val="1B1B1B"/>
+          <w:sz w:val="28"/>
+          <w:szCs w:val="28"/>
+        </w:rPr>
+        <w:t>Check-out 1 nhánh từ Local Repository về Working Space</w:t>
+      </w:r>
+    </w:p>
+    <w:p>
+      <w:pPr>
+        <w:shd w:val="clear" w:color="auto" w:fill="FFFFFF"/>
+        <w:spacing w:before="100" w:beforeAutospacing="1" w:after="120" w:line="240" w:lineRule="auto"/>
+        <w:ind w:left="720"/>
+        <w:rPr>
+          <w:rFonts w:ascii="Times New Roman" w:eastAsia="Times New Roman" w:hAnsi="Times New Roman" w:cs="Times New Roman"/>
+          <w:color w:val="1B1B1B"/>
+          <w:sz w:val="28"/>
+          <w:szCs w:val="28"/>
+          <w:lang w:val="vi-VN"/>
+        </w:rPr>
+      </w:pPr>
+      <w:r>
+        <w:rPr>
+          <w:rFonts w:ascii="Times New Roman" w:eastAsia="Times New Roman" w:hAnsi="Times New Roman" w:cs="Times New Roman"/>
+          <w:color w:val="1B1B1B"/>
+          <w:sz w:val="28"/>
+          <w:szCs w:val="28"/>
+        </w:rPr>
+        <w:lastRenderedPageBreak/>
+        <w:drawing>
+          <wp:inline distT="0" distB="0" distL="0" distR="0" wp14:anchorId="2714B45B" wp14:editId="6057CF70">
+            <wp:extent cx="5943600" cy="3069590"/>
+            <wp:effectExtent l="0" t="0" r="0" b="0"/>
+            <wp:docPr id="1414659263" name="Picture 1"/>
+            <wp:cNvGraphicFramePr>
+              <a:graphicFrameLocks xmlns:a="http://schemas.openxmlformats.org/drawingml/2006/main" noChangeAspect="1"/>
+            </wp:cNvGraphicFramePr>
+            <a:graphic xmlns:a="http://schemas.openxmlformats.org/drawingml/2006/main">
+              <a:graphicData uri="http://schemas.openxmlformats.org/drawingml/2006/picture">
+                <pic:pic xmlns:pic="http://schemas.openxmlformats.org/drawingml/2006/picture">
+                  <pic:nvPicPr>
+                    <pic:cNvPr id="1414659263" name=""/>
+                    <pic:cNvPicPr/>
+                  </pic:nvPicPr>
+                  <pic:blipFill>
+                    <a:blip r:embed="rId6"/>
+                    <a:stretch>
+                      <a:fillRect/>
+                    </a:stretch>
+                  </pic:blipFill>
+                  <pic:spPr>
+                    <a:xfrm>
+                      <a:off x="0" y="0"/>
+                      <a:ext cx="5943600" cy="3069590"/>
+                    </a:xfrm>
+                    <a:prstGeom prst="rect">
+                      <a:avLst/>
+                    </a:prstGeom>
+                  </pic:spPr>
+                </pic:pic>
+              </a:graphicData>
+            </a:graphic>
+          </wp:inline>
+        </w:drawing>
+      </w:r>
+      <w:r>
+        <w:rPr>
+          <w:rFonts w:ascii="Times New Roman" w:eastAsia="Times New Roman" w:hAnsi="Times New Roman" w:cs="Times New Roman"/>
+          <w:color w:val="1B1B1B"/>
+          <w:sz w:val="28"/>
+          <w:szCs w:val="28"/>
+        </w:rPr>
+        <w:t xml:space="preserve"> </w:t>
+      </w:r>
+    </w:p>
+    <w:p>
+      <w:pPr>
+        <w:shd w:val="clear" w:color="auto" w:fill="FFFFFF"/>
+        <w:spacing w:before="100" w:beforeAutospacing="1" w:after="120" w:line="240" w:lineRule="auto"/>
+        <w:ind w:left="720"/>
+        <w:rPr>
+          <w:rFonts w:ascii="Times New Roman" w:eastAsia="Times New Roman" w:hAnsi="Times New Roman" w:cs="Times New Roman"/>
+          <w:color w:val="1B1B1B"/>
+          <w:sz w:val="28"/>
+          <w:szCs w:val="28"/>
+          <w:lang w:val="vi-VN"/>
+        </w:rPr>
+      </w:pPr>
+    </w:p>
+    <w:p>
+      <w:pPr>
+        <w:shd w:val="clear" w:color="auto" w:fill="FFFFFF"/>
+        <w:spacing w:before="100" w:beforeAutospacing="1" w:after="120" w:line="240" w:lineRule="auto"/>
+        <w:ind w:left="360"/>
+        <w:rPr>
+          <w:rFonts w:ascii="Times New Roman" w:eastAsia="Times New Roman" w:hAnsi="Times New Roman" w:cs="Times New Roman"/>
+          <w:b/>
+          <w:bCs/>
+          <w:color w:val="1B1B1B"/>
+          <w:sz w:val="28"/>
+          <w:szCs w:val="28"/>
+        </w:rPr>
+      </w:pPr>
+      <w:r>
+        <w:rPr>
+          <w:rFonts w:ascii="Times New Roman" w:eastAsia="Times New Roman" w:hAnsi="Times New Roman" w:cs="Times New Roman"/>
+          <w:b/>
+          <w:bCs/>
+          <w:color w:val="1B1B1B"/>
+          <w:sz w:val="28"/>
+          <w:szCs w:val="28"/>
+        </w:rPr>
+        <w:t>Thực hiện các chức năng thêm, sửa, xoá tại Working Space</w:t>
+      </w:r>
+    </w:p>
+    <w:p>
+      <w:pPr>
+        <w:shd w:val="clear" w:color="auto" w:fill="FFFFFF"/>
+        <w:spacing w:before="100" w:beforeAutospacing="1" w:after="120" w:line="240" w:lineRule="auto"/>
+        <w:ind w:left="720"/>
+        <w:rPr>
+          <w:rFonts w:ascii="Times New Roman" w:eastAsia="Times New Roman" w:hAnsi="Times New Roman" w:cs="Times New Roman"/>
+          <w:color w:val="1B1B1B"/>
+          <w:sz w:val="28"/>
+          <w:szCs w:val="28"/>
+          <w:lang w:val="vi-VN"/>
+        </w:rPr>
+      </w:pPr>
+      <w:r>
+        <w:rPr>
+          <w:rFonts w:ascii="Times New Roman" w:eastAsia="Times New Roman" w:hAnsi="Times New Roman" w:cs="Times New Roman"/>
+          <w:color w:val="1B1B1B"/>
+          <w:sz w:val="28"/>
+          <w:szCs w:val="28"/>
+        </w:rPr>
+        <w:t>Thêm</w:t>
+      </w:r>
+      <w:r>
+        <w:rPr>
+          <w:rFonts w:ascii="Times New Roman" w:eastAsia="Times New Roman" w:hAnsi="Times New Roman" w:cs="Times New Roman"/>
+          <w:color w:val="1B1B1B"/>
+          <w:sz w:val="28"/>
+          <w:szCs w:val="28"/>
+          <w:lang w:val="vi-VN"/>
+        </w:rPr>
+        <w:t xml:space="preserve"> </w:t>
+      </w:r>
+    </w:p>
+    <w:p>
+      <w:pPr>
+        <w:shd w:val="clear" w:color="auto" w:fill="FFFFFF"/>
+        <w:spacing w:before="100" w:beforeAutospacing="1" w:after="120" w:line="240" w:lineRule="auto"/>
+        <w:ind w:left="720"/>
+        <w:rPr>
+          <w:rFonts w:ascii="Times New Roman" w:eastAsia="Times New Roman" w:hAnsi="Times New Roman" w:cs="Times New Roman"/>
+          <w:color w:val="1B1B1B"/>
+          <w:sz w:val="28"/>
+          <w:szCs w:val="28"/>
+          <w:lang w:val="vi-VN"/>
+        </w:rPr>
+      </w:pPr>
+      <w:r>
+        <w:rPr>
+          <w:rFonts w:ascii="Times New Roman" w:eastAsia="Times New Roman" w:hAnsi="Times New Roman" w:cs="Times New Roman"/>
+          <w:color w:val="1B1B1B"/>
+          <w:sz w:val="28"/>
+          <w:szCs w:val="28"/>
+        </w:rPr>
+        <w:lastRenderedPageBreak/>
+        <w:drawing>
+          <wp:inline distT="0" distB="0" distL="0" distR="0" wp14:anchorId="5288FC43" wp14:editId="00B84210">
+            <wp:extent cx="5943600" cy="4269105"/>
+            <wp:effectExtent l="0" t="0" r="0" b="0"/>
+            <wp:docPr id="337253191" name="Picture 1"/>
+            <wp:cNvGraphicFramePr>
+              <a:graphicFrameLocks xmlns:a="http://schemas.openxmlformats.org/drawingml/2006/main" noChangeAspect="1"/>
+            </wp:cNvGraphicFramePr>
+            <a:graphic xmlns:a="http://schemas.openxmlformats.org/drawingml/2006/main">
+              <a:graphicData uri="http://schemas.openxmlformats.org/drawingml/2006/picture">
+                <pic:pic xmlns:pic="http://schemas.openxmlformats.org/drawingml/2006/picture">
+                  <pic:nvPicPr>
+                    <pic:cNvPr id="337253191" name=""/>
+                    <pic:cNvPicPr/>
+                  </pic:nvPicPr>
+                  <pic:blipFill>
+                    <a:blip r:embed="rId7"/>
+                    <a:stretch>
+                      <a:fillRect/>
+                    </a:stretch>
+                  </pic:blipFill>
+                  <pic:spPr>
+                    <a:xfrm>
+                      <a:off x="0" y="0"/>
+                      <a:ext cx="5943600" cy="4269105"/>
+                    </a:xfrm>
+                    <a:prstGeom prst="rect">
+                      <a:avLst/>
+                    </a:prstGeom>
+                  </pic:spPr>
+                </pic:pic>
+              </a:graphicData>
+            </a:graphic>
+          </wp:inline>
+        </w:drawing>
+      </w:r>
+      <w:r>
+        <w:rPr>
+          <w:rFonts w:ascii="Times New Roman" w:eastAsia="Times New Roman" w:hAnsi="Times New Roman" w:cs="Times New Roman"/>
+          <w:color w:val="1B1B1B"/>
+          <w:sz w:val="28"/>
+          <w:szCs w:val="28"/>
+        </w:rPr>
+        <w:drawing>
+          <wp:inline distT="0" distB="0" distL="0" distR="0" wp14:anchorId="5C622E20" wp14:editId="3C5C8B54">
+            <wp:extent cx="5943600" cy="1915160"/>
+            <wp:effectExtent l="0" t="0" r="0" b="8890"/>
+            <wp:docPr id="277519012" name="Picture 1"/>
+            <wp:cNvGraphicFramePr>
+              <a:graphicFrameLocks xmlns:a="http://schemas.openxmlformats.org/drawingml/2006/main" noChangeAspect="1"/>
+            </wp:cNvGraphicFramePr>
+            <a:graphic xmlns:a="http://schemas.openxmlformats.org/drawingml/2006/main">
+              <a:graphicData uri="http://schemas.openxmlformats.org/drawingml/2006/picture">
+                <pic:pic xmlns:pic="http://schemas.openxmlformats.org/drawingml/2006/picture">
+                  <pic:nvPicPr>
+                    <pic:cNvPr id="277519012" name=""/>
+                    <pic:cNvPicPr/>
+                  </pic:nvPicPr>
+                  <pic:blipFill>
+                    <a:blip r:embed="rId8"/>
+                    <a:stretch>
+                      <a:fillRect/>
+                    </a:stretch>
+                  </pic:blipFill>
+                  <pic:spPr>
+                    <a:xfrm>
+                      <a:off x="0" y="0"/>
+                      <a:ext cx="5943600" cy="1915160"/>
+                    </a:xfrm>
+                    <a:prstGeom prst="rect">
+                      <a:avLst/>
+                    </a:prstGeom>
+                  </pic:spPr>
+                </pic:pic>
+              </a:graphicData>
+            </a:graphic>
+          </wp:inline>
+        </w:drawing>
+      </w:r>
+    </w:p>
+    <w:p>
+      <w:pPr>
+        <w:shd w:val="clear" w:color="auto" w:fill="FFFFFF"/>
+        <w:spacing w:before="100" w:beforeAutospacing="1" w:after="120" w:line="240" w:lineRule="auto"/>
+        <w:ind w:left="720"/>
+        <w:rPr>
+          <w:rFonts w:ascii="Times New Roman" w:eastAsia="Times New Roman" w:hAnsi="Times New Roman" w:cs="Times New Roman"/>
+          <w:color w:val="1B1B1B"/>
+          <w:sz w:val="28"/>
+          <w:szCs w:val="28"/>
+          <w:lang w:val="vi-VN"/>
+        </w:rPr>
+      </w:pPr>
+      <w:r>
+        <w:rPr>
+          <w:rFonts w:ascii="Times New Roman" w:eastAsia="Times New Roman" w:hAnsi="Times New Roman" w:cs="Times New Roman"/>
+          <w:color w:val="1B1B1B"/>
+          <w:sz w:val="28"/>
+          <w:szCs w:val="28"/>
+          <w:lang w:val="vi-VN"/>
+        </w:rPr>
+        <w:t xml:space="preserve">Sữa </w:t>
+      </w:r>
+    </w:p>
+    <w:p>
+      <w:pPr>
+        <w:shd w:val="clear" w:color="auto" w:fill="FFFFFF"/>
+        <w:spacing w:before="100" w:beforeAutospacing="1" w:after="120" w:line="240" w:lineRule="auto"/>
+        <w:ind w:left="720"/>
+        <w:rPr>
+          <w:rFonts w:ascii="Times New Roman" w:eastAsia="Times New Roman" w:hAnsi="Times New Roman" w:cs="Times New Roman"/>
+          <w:color w:val="1B1B1B"/>
+          <w:sz w:val="28"/>
+          <w:szCs w:val="28"/>
+          <w:lang w:val="vi-VN"/>
+        </w:rPr>
+      </w:pPr>
+      <w:r>
+        <w:rPr>
+          <w:rFonts w:ascii="Times New Roman" w:eastAsia="Times New Roman" w:hAnsi="Times New Roman" w:cs="Times New Roman"/>
+          <w:color w:val="1B1B1B"/>
+          <w:sz w:val="28"/>
+          <w:szCs w:val="28"/>
+          <w:lang w:val="vi-VN"/>
+        </w:rPr>
+        <w:lastRenderedPageBreak/>
+        <w:drawing>
+          <wp:inline distT="0" distB="0" distL="0" distR="0" wp14:anchorId="531EA5BF" wp14:editId="616711C3">
+            <wp:extent cx="5943600" cy="3176270"/>
+            <wp:effectExtent l="0" t="0" r="0" b="5080"/>
+            <wp:docPr id="421046017" name="Picture 1"/>
+            <wp:cNvGraphicFramePr>
+              <a:graphicFrameLocks xmlns:a="http://schemas.openxmlformats.org/drawingml/2006/main" noChangeAspect="1"/>
+            </wp:cNvGraphicFramePr>
+            <a:graphic xmlns:a="http://schemas.openxmlformats.org/drawingml/2006/main">
+              <a:graphicData uri="http://schemas.openxmlformats.org/drawingml/2006/picture">
+                <pic:pic xmlns:pic="http://schemas.openxmlformats.org/drawingml/2006/picture">
+                  <pic:nvPicPr>
+                    <pic:cNvPr id="421046017" name=""/>
+                    <pic:cNvPicPr/>
+                  </pic:nvPicPr>
+                  <pic:blipFill>
+                    <a:blip r:embed="rId9"/>
+                    <a:stretch>
+                      <a:fillRect/>
+                    </a:stretch>
+                  </pic:blipFill>
+                  <pic:spPr>
+                    <a:xfrm>
+                      <a:off x="0" y="0"/>
+                      <a:ext cx="5943600" cy="3176270"/>
+                    </a:xfrm>
+                    <a:prstGeom prst="rect">
+                      <a:avLst/>
+                    </a:prstGeom>
+                  </pic:spPr>
+                </pic:pic>
+              </a:graphicData>
+            </a:graphic>
+          </wp:inline>
+        </w:drawing>
+      </w:r>
+    </w:p>
+    <w:p>
+      <w:pPr>
+        <w:shd w:val="clear" w:color="auto" w:fill="FFFFFF"/>
+        <w:spacing w:before="100" w:beforeAutospacing="1" w:after="120" w:line="240" w:lineRule="auto"/>
+        <w:ind w:left="720"/>
+        <w:rPr>
+          <w:rFonts w:ascii="Times New Roman" w:eastAsia="Times New Roman" w:hAnsi="Times New Roman" w:cs="Times New Roman"/>
+          <w:color w:val="1B1B1B"/>
+          <w:sz w:val="28"/>
+          <w:szCs w:val="28"/>
+          <w:lang w:val="vi-VN"/>
+        </w:rPr>
+      </w:pPr>
+    </w:p>
+    <w:p>
+      <w:pPr>
+        <w:shd w:val="clear" w:color="auto" w:fill="FFFFFF"/>
+        <w:spacing w:before="100" w:beforeAutospacing="1" w:after="120" w:line="240" w:lineRule="auto"/>
+        <w:ind w:left="720"/>
+        <w:rPr>
+          <w:rFonts w:ascii="Times New Roman" w:eastAsia="Times New Roman" w:hAnsi="Times New Roman" w:cs="Times New Roman"/>
+          <w:color w:val="1B1B1B"/>
+          <w:sz w:val="28"/>
+          <w:szCs w:val="28"/>
+          <w:lang w:val="vi-VN"/>
+        </w:rPr>
+      </w:pPr>
+      <w:r>
+        <w:rPr>
+          <w:rFonts w:ascii="Times New Roman" w:eastAsia="Times New Roman" w:hAnsi="Times New Roman" w:cs="Times New Roman"/>
+          <w:color w:val="1B1B1B"/>
+          <w:sz w:val="28"/>
+          <w:szCs w:val="28"/>
+          <w:lang w:val="vi-VN"/>
+        </w:rPr>
+        <w:drawing>
+          <wp:inline distT="0" distB="0" distL="0" distR="0" wp14:anchorId="5781B20C" wp14:editId="3F19183E">
+            <wp:extent cx="5943600" cy="3033395"/>
+            <wp:effectExtent l="0" t="0" r="0" b="0"/>
+            <wp:docPr id="1129768136" name="Picture 1"/>
+            <wp:cNvGraphicFramePr>
+              <a:graphicFrameLocks xmlns:a="http://schemas.openxmlformats.org/drawingml/2006/main" noChangeAspect="1"/>
+            </wp:cNvGraphicFramePr>
+            <a:graphic xmlns:a="http://schemas.openxmlformats.org/drawingml/2006/main">
+              <a:graphicData uri="http://schemas.openxmlformats.org/drawingml/2006/picture">
+                <pic:pic xmlns:pic="http://schemas.openxmlformats.org/drawingml/2006/picture">
+                  <pic:nvPicPr>
+                    <pic:cNvPr id="1129768136" name=""/>
+                    <pic:cNvPicPr/>
+                  </pic:nvPicPr>
+                  <pic:blipFill>
+                    <a:blip r:embed="rId10"/>
+                    <a:stretch>
+                      <a:fillRect/>
+                    </a:stretch>
+                  </pic:blipFill>
+                  <pic:spPr>
+                    <a:xfrm>
+                      <a:off x="0" y="0"/>
+                      <a:ext cx="5943600" cy="3033395"/>
+                    </a:xfrm>
+                    <a:prstGeom prst="rect">
+                      <a:avLst/>
+                    </a:prstGeom>
+                  </pic:spPr>
+                </pic:pic>
+              </a:graphicData>
+            </a:graphic>
+          </wp:inline>
+        </w:drawing>
+      </w:r>
+    </w:p>
+    <w:p>
+      <w:pPr>
+        <w:shd w:val="clear" w:color="auto" w:fill="FFFFFF"/>
+        <w:spacing w:before="100" w:beforeAutospacing="1" w:after="120" w:line="240" w:lineRule="auto"/>
+        <w:ind w:left="720"/>
+        <w:rPr>
+          <w:rFonts w:ascii="Times New Roman" w:eastAsia="Times New Roman" w:hAnsi="Times New Roman" w:cs="Times New Roman"/>
+          <w:color w:val="1B1B1B"/>
+          <w:sz w:val="28"/>
+          <w:szCs w:val="28"/>
+          <w:lang w:val="vi-VN"/>
+        </w:rPr>
+      </w:pPr>
+    </w:p>
+    <w:p>
+      <w:pPr>
+        <w:shd w:val="clear" w:color="auto" w:fill="FFFFFF"/>
+        <w:spacing w:before="100" w:beforeAutospacing="1" w:after="120" w:line="240" w:lineRule="auto"/>
+        <w:ind w:left="720"/>
+        <w:rPr>
+          <w:rFonts w:ascii="Times New Roman" w:eastAsia="Times New Roman" w:hAnsi="Times New Roman" w:cs="Times New Roman"/>
+          <w:color w:val="1B1B1B"/>
+          <w:sz w:val="28"/>
+          <w:szCs w:val="28"/>
+          <w:lang w:val="vi-VN"/>
+        </w:rPr>
+      </w:pPr>
+      <w:r>
+        <w:rPr>
+          <w:rFonts w:ascii="Times New Roman" w:eastAsia="Times New Roman" w:hAnsi="Times New Roman" w:cs="Times New Roman"/>
+          <w:color w:val="1B1B1B"/>
+          <w:sz w:val="28"/>
+          <w:szCs w:val="28"/>
+          <w:lang w:val="vi-VN"/>
+        </w:rPr>
+        <w:lastRenderedPageBreak/>
+        <w:drawing>
+          <wp:inline distT="0" distB="0" distL="0" distR="0" wp14:anchorId="54F32EC9" wp14:editId="732F895B">
+            <wp:extent cx="5943600" cy="2414905"/>
+            <wp:effectExtent l="0" t="0" r="0" b="4445"/>
+            <wp:docPr id="70636985" name="Picture 1"/>
+            <wp:cNvGraphicFramePr>
+              <a:graphicFrameLocks xmlns:a="http://schemas.openxmlformats.org/drawingml/2006/main" noChangeAspect="1"/>
+            </wp:cNvGraphicFramePr>
+            <a:graphic xmlns:a="http://schemas.openxmlformats.org/drawingml/2006/main">
+              <a:graphicData uri="http://schemas.openxmlformats.org/drawingml/2006/picture">
+                <pic:pic xmlns:pic="http://schemas.openxmlformats.org/drawingml/2006/picture">
+                  <pic:nvPicPr>
+                    <pic:cNvPr id="70636985" name=""/>
+                    <pic:cNvPicPr/>
+                  </pic:nvPicPr>
+                  <pic:blipFill>
+                    <a:blip r:embed="rId11"/>
+                    <a:stretch>
+                      <a:fillRect/>
+                    </a:stretch>
+                  </pic:blipFill>
+                  <pic:spPr>
+                    <a:xfrm>
+                      <a:off x="0" y="0"/>
+                      <a:ext cx="5943600" cy="2414905"/>
+                    </a:xfrm>
+                    <a:prstGeom prst="rect">
+                      <a:avLst/>
+                    </a:prstGeom>
+                  </pic:spPr>
+                </pic:pic>
+              </a:graphicData>
+            </a:graphic>
+          </wp:inline>
+        </w:drawing>
+      </w:r>
+    </w:p>
+    <w:p>
+      <w:pPr>
+        <w:shd w:val="clear" w:color="auto" w:fill="FFFFFF"/>
+        <w:spacing w:before="100" w:beforeAutospacing="1" w:after="120" w:line="240" w:lineRule="auto"/>
+        <w:ind w:left="720"/>
+        <w:rPr>
+          <w:rFonts w:ascii="Times New Roman" w:eastAsia="Times New Roman" w:hAnsi="Times New Roman" w:cs="Times New Roman"/>
+          <w:color w:val="1B1B1B"/>
+          <w:sz w:val="28"/>
+          <w:szCs w:val="28"/>
+          <w:lang w:val="vi-VN"/>
+        </w:rPr>
+      </w:pPr>
+      <w:r>
+        <w:rPr>
+          <w:rFonts w:ascii="Times New Roman" w:eastAsia="Times New Roman" w:hAnsi="Times New Roman" w:cs="Times New Roman"/>
+          <w:color w:val="1B1B1B"/>
+          <w:sz w:val="28"/>
+          <w:szCs w:val="28"/>
+          <w:lang w:val="vi-VN"/>
+        </w:rPr>
+        <w:drawing>
+          <wp:inline distT="0" distB="0" distL="0" distR="0" wp14:anchorId="5C7290A6" wp14:editId="44721C6E">
+            <wp:extent cx="5943600" cy="2242820"/>
+            <wp:effectExtent l="0" t="0" r="0" b="5080"/>
+            <wp:docPr id="2137591801" name="Picture 1"/>
+            <wp:cNvGraphicFramePr>
+              <a:graphicFrameLocks xmlns:a="http://schemas.openxmlformats.org/drawingml/2006/main" noChangeAspect="1"/>
+            </wp:cNvGraphicFramePr>
+            <a:graphic xmlns:a="http://schemas.openxmlformats.org/drawingml/2006/main">
+              <a:graphicData uri="http://schemas.openxmlformats.org/drawingml/2006/picture">
+                <pic:pic xmlns:pic="http://schemas.openxmlformats.org/drawingml/2006/picture">
+                  <pic:nvPicPr>
+                    <pic:cNvPr id="2137591801" name=""/>
+                    <pic:cNvPicPr/>
+                  </pic:nvPicPr>
+                  <pic:blipFill>
+                    <a:blip r:embed="rId12"/>
+                    <a:stretch>
+                      <a:fillRect/>
+                    </a:stretch>
+                  </pic:blipFill>
+                  <pic:spPr>
+                    <a:xfrm>
+                      <a:off x="0" y="0"/>
+                      <a:ext cx="5943600" cy="2242820"/>
+                    </a:xfrm>
+                    <a:prstGeom prst="rect">
+                      <a:avLst/>
+                    </a:prstGeom>
+                  </pic:spPr>
+                </pic:pic>
+              </a:graphicData>
+            </a:graphic>
+          </wp:inline>
+        </w:drawing>
+      </w:r>
+    </w:p>
+    <w:p>
+      <w:pPr>
+        <w:shd w:val="clear" w:color="auto" w:fill="FFFFFF"/>
+        <w:spacing w:before="100" w:beforeAutospacing="1" w:after="120" w:line="240" w:lineRule="auto"/>
+        <w:ind w:left="720"/>
+        <w:rPr>
+          <w:rFonts w:ascii="Times New Roman" w:eastAsia="Times New Roman" w:hAnsi="Times New Roman" w:cs="Times New Roman"/>
+          <w:color w:val="1B1B1B"/>
+          <w:sz w:val="28"/>
+          <w:szCs w:val="28"/>
+          <w:lang w:val="vi-VN"/>
+        </w:rPr>
+      </w:pPr>
+    </w:p>
+    <w:p>
+      <w:pPr>
+        <w:shd w:val="clear" w:color="auto" w:fill="FFFFFF"/>
+        <w:spacing w:before="100" w:beforeAutospacing="1" w:after="120" w:line="240" w:lineRule="auto"/>
+        <w:ind w:left="720"/>
+        <w:rPr>
+          <w:rFonts w:ascii="Times New Roman" w:eastAsia="Times New Roman" w:hAnsi="Times New Roman" w:cs="Times New Roman"/>
+          <w:color w:val="1B1B1B"/>
+          <w:sz w:val="28"/>
+          <w:szCs w:val="28"/>
+          <w:lang w:val="vi-VN"/>
+        </w:rPr>
+      </w:pPr>
+      <w:r>
+        <w:rPr>
+          <w:rFonts w:ascii="Times New Roman" w:eastAsia="Times New Roman" w:hAnsi="Times New Roman" w:cs="Times New Roman"/>
+          <w:color w:val="1B1B1B"/>
+          <w:sz w:val="28"/>
+          <w:szCs w:val="28"/>
+          <w:lang w:val="vi-VN"/>
+        </w:rPr>
+        <w:t xml:space="preserve">Xóa </w:t>
+      </w:r>
+    </w:p>
+    <w:p>
+      <w:pPr>
+        <w:shd w:val="clear" w:color="auto" w:fill="FFFFFF"/>
+        <w:spacing w:before="100" w:beforeAutospacing="1" w:after="120" w:line="240" w:lineRule="auto"/>
+        <w:ind w:left="720"/>
+        <w:rPr>
+          <w:rFonts w:ascii="Times New Roman" w:eastAsia="Times New Roman" w:hAnsi="Times New Roman" w:cs="Times New Roman"/>
+          <w:color w:val="1B1B1B"/>
+          <w:sz w:val="28"/>
+          <w:szCs w:val="28"/>
+          <w:lang w:val="vi-VN"/>
+        </w:rPr>
+      </w:pPr>
+      <w:r>
+        <w:rPr>
+          <w:rFonts w:ascii="Times New Roman" w:eastAsia="Times New Roman" w:hAnsi="Times New Roman" w:cs="Times New Roman"/>
+          <w:color w:val="1B1B1B"/>
+          <w:sz w:val="28"/>
+          <w:szCs w:val="28"/>
+          <w:lang w:val="vi-VN"/>
+        </w:rPr>
+        <w:lastRenderedPageBreak/>
+        <w:drawing>
+          <wp:inline distT="0" distB="0" distL="0" distR="0" wp14:anchorId="6DA1D7C3" wp14:editId="0D9A08FF">
+            <wp:extent cx="5943600" cy="3245485"/>
+            <wp:effectExtent l="0" t="0" r="0" b="0"/>
+            <wp:docPr id="985272258" name="Picture 1"/>
+            <wp:cNvGraphicFramePr>
+              <a:graphicFrameLocks xmlns:a="http://schemas.openxmlformats.org/drawingml/2006/main" noChangeAspect="1"/>
+            </wp:cNvGraphicFramePr>
+            <a:graphic xmlns:a="http://schemas.openxmlformats.org/drawingml/2006/main">
+              <a:graphicData uri="http://schemas.openxmlformats.org/drawingml/2006/picture">
+                <pic:pic xmlns:pic="http://schemas.openxmlformats.org/drawingml/2006/picture">
+                  <pic:nvPicPr>
+                    <pic:cNvPr id="985272258" name=""/>
+                    <pic:cNvPicPr/>
+                  </pic:nvPicPr>
+                  <pic:blipFill>
+                    <a:blip r:embed="rId13"/>
+                    <a:stretch>
+                      <a:fillRect/>
+                    </a:stretch>
+                  </pic:blipFill>
+                  <pic:spPr>
+                    <a:xfrm>
+                      <a:off x="0" y="0"/>
+                      <a:ext cx="5943600" cy="3245485"/>
+                    </a:xfrm>
+                    <a:prstGeom prst="rect">
+                      <a:avLst/>
+                    </a:prstGeom>
+                  </pic:spPr>
+                </pic:pic>
+              </a:graphicData>
+            </a:graphic>
+          </wp:inline>
+        </w:drawing>
+      </w:r>
+    </w:p>
+    <w:p>
+      <w:pPr>
+        <w:shd w:val="clear" w:color="auto" w:fill="FFFFFF"/>
+        <w:spacing w:before="100" w:beforeAutospacing="1" w:after="120" w:line="240" w:lineRule="auto"/>
+        <w:ind w:left="720"/>
+        <w:rPr>
+          <w:rFonts w:ascii="Times New Roman" w:eastAsia="Times New Roman" w:hAnsi="Times New Roman" w:cs="Times New Roman"/>
+          <w:color w:val="1B1B1B"/>
+          <w:sz w:val="28"/>
+          <w:szCs w:val="28"/>
+          <w:lang w:val="vi-VN"/>
+        </w:rPr>
+      </w:pPr>
+    </w:p>
+    <w:p>
+      <w:pPr>
+        <w:shd w:val="clear" w:color="auto" w:fill="FFFFFF"/>
+        <w:spacing w:before="100" w:beforeAutospacing="1" w:after="120" w:line="240" w:lineRule="auto"/>
+        <w:ind w:left="720"/>
+        <w:rPr>
+          <w:rFonts w:ascii="Times New Roman" w:eastAsia="Times New Roman" w:hAnsi="Times New Roman" w:cs="Times New Roman"/>
+          <w:color w:val="1B1B1B"/>
+          <w:sz w:val="28"/>
+          <w:szCs w:val="28"/>
+          <w:lang w:val="vi-VN"/>
+        </w:rPr>
+      </w:pPr>
+      <w:r>
+        <w:rPr>
+          <w:rFonts w:ascii="Times New Roman" w:eastAsia="Times New Roman" w:hAnsi="Times New Roman" w:cs="Times New Roman"/>
+          <w:color w:val="1B1B1B"/>
+          <w:sz w:val="28"/>
+          <w:szCs w:val="28"/>
+          <w:lang w:val="vi-VN"/>
+        </w:rPr>
+        <w:drawing>
+          <wp:inline distT="0" distB="0" distL="0" distR="0" wp14:anchorId="35466A55" wp14:editId="605E995B">
+            <wp:extent cx="5943600" cy="2066290"/>
+            <wp:effectExtent l="0" t="0" r="0" b="0"/>
+            <wp:docPr id="1284588295" name="Picture 1"/>
+            <wp:cNvGraphicFramePr>
+              <a:graphicFrameLocks xmlns:a="http://schemas.openxmlformats.org/drawingml/2006/main" noChangeAspect="1"/>
+            </wp:cNvGraphicFramePr>
+            <a:graphic xmlns:a="http://schemas.openxmlformats.org/drawingml/2006/main">
+              <a:graphicData uri="http://schemas.openxmlformats.org/drawingml/2006/picture">
+                <pic:pic xmlns:pic="http://schemas.openxmlformats.org/drawingml/2006/picture">
+                  <pic:nvPicPr>
+                    <pic:cNvPr id="1284588295" name=""/>
+                    <pic:cNvPicPr/>
+                  </pic:nvPicPr>
+                  <pic:blipFill>
+                    <a:blip r:embed="rId14"/>
+                    <a:stretch>
+                      <a:fillRect/>
+                    </a:stretch>
+                  </pic:blipFill>
+                  <pic:spPr>
+                    <a:xfrm>
+                      <a:off x="0" y="0"/>
+                      <a:ext cx="5943600" cy="2066290"/>
+                    </a:xfrm>
+                    <a:prstGeom prst="rect">
+                      <a:avLst/>
+                    </a:prstGeom>
+                  </pic:spPr>
+                </pic:pic>
+              </a:graphicData>
+            </a:graphic>
+          </wp:inline>
+        </w:drawing>
+      </w:r>
+    </w:p>
+    <w:p>
+      <w:pPr>
+        <w:shd w:val="clear" w:color="auto" w:fill="FFFFFF"/>
+        <w:spacing w:before="100" w:beforeAutospacing="1" w:after="120" w:line="240" w:lineRule="auto"/>
+        <w:ind w:left="720"/>
+        <w:rPr>
+          <w:rFonts w:ascii="Times New Roman" w:eastAsia="Times New Roman" w:hAnsi="Times New Roman" w:cs="Times New Roman"/>
+          <w:color w:val="1B1B1B"/>
+          <w:sz w:val="28"/>
+          <w:szCs w:val="28"/>
+          <w:lang w:val="vi-VN"/>
+        </w:rPr>
+      </w:pPr>
+    </w:p>
+    <w:p>
+      <w:pPr>
+        <w:shd w:val="clear" w:color="auto" w:fill="FFFFFF"/>
+        <w:spacing w:before="100" w:beforeAutospacing="1" w:after="120" w:line="240" w:lineRule="auto"/>
+        <w:ind w:left="720"/>
+        <w:rPr>
+          <w:rFonts w:ascii="Times New Roman" w:eastAsia="Times New Roman" w:hAnsi="Times New Roman" w:cs="Times New Roman"/>
+          <w:color w:val="1B1B1B"/>
+          <w:sz w:val="28"/>
+          <w:szCs w:val="28"/>
+          <w:lang w:val="vi-VN"/>
+        </w:rPr>
+      </w:pPr>
+      <w:r>
+        <w:rPr>
+          <w:rFonts w:ascii="Times New Roman" w:eastAsia="Times New Roman" w:hAnsi="Times New Roman" w:cs="Times New Roman"/>
+          <w:color w:val="1B1B1B"/>
+          <w:sz w:val="28"/>
+          <w:szCs w:val="28"/>
+          <w:lang w:val="vi-VN"/>
+        </w:rPr>
+        <w:lastRenderedPageBreak/>
+        <w:drawing>
+          <wp:inline distT="0" distB="0" distL="0" distR="0" wp14:anchorId="7E140637" wp14:editId="4CC7FF68">
+            <wp:extent cx="5943600" cy="2626360"/>
+            <wp:effectExtent l="0" t="0" r="0" b="2540"/>
+            <wp:docPr id="1718611791" name="Picture 1"/>
+            <wp:cNvGraphicFramePr>
+              <a:graphicFrameLocks xmlns:a="http://schemas.openxmlformats.org/drawingml/2006/main" noChangeAspect="1"/>
+            </wp:cNvGraphicFramePr>
+            <a:graphic xmlns:a="http://schemas.openxmlformats.org/drawingml/2006/main">
+              <a:graphicData uri="http://schemas.openxmlformats.org/drawingml/2006/picture">
+                <pic:pic xmlns:pic="http://schemas.openxmlformats.org/drawingml/2006/picture">
+                  <pic:nvPicPr>
+                    <pic:cNvPr id="1718611791" name=""/>
+                    <pic:cNvPicPr/>
+                  </pic:nvPicPr>
+                  <pic:blipFill>
+                    <a:blip r:embed="rId15"/>
+                    <a:stretch>
+                      <a:fillRect/>
+                    </a:stretch>
+                  </pic:blipFill>
+                  <pic:spPr>
+                    <a:xfrm>
+                      <a:off x="0" y="0"/>
+                      <a:ext cx="5943600" cy="2626360"/>
+                    </a:xfrm>
+                    <a:prstGeom prst="rect">
+                      <a:avLst/>
+                    </a:prstGeom>
+                  </pic:spPr>
+                </pic:pic>
+              </a:graphicData>
+            </a:graphic>
+          </wp:inline>
+        </w:drawing>
+      </w:r>
+    </w:p>
+    <w:p>
+      <w:pPr>
+        <w:shd w:val="clear" w:color="auto" w:fill="FFFFFF"/>
+        <w:spacing w:before="100" w:beforeAutospacing="1" w:after="120" w:line="240" w:lineRule="auto"/>
+        <w:ind w:left="720"/>
+        <w:rPr>
+          <w:rFonts w:ascii="Times New Roman" w:eastAsia="Times New Roman" w:hAnsi="Times New Roman" w:cs="Times New Roman"/>
+          <w:color w:val="1B1B1B"/>
+          <w:sz w:val="28"/>
+          <w:szCs w:val="28"/>
+          <w:lang w:val="vi-VN"/>
+        </w:rPr>
+      </w:pPr>
+    </w:p>
+    <w:p>
+      <w:pPr>
+        <w:shd w:val="clear" w:color="auto" w:fill="FFFFFF"/>
+        <w:spacing w:before="100" w:beforeAutospacing="1" w:after="120" w:line="240" w:lineRule="auto"/>
+        <w:ind w:left="360"/>
+        <w:rPr>
+          <w:rFonts w:ascii="Times New Roman" w:eastAsia="Times New Roman" w:hAnsi="Times New Roman" w:cs="Times New Roman"/>
+          <w:b/>
+          <w:bCs/>
+          <w:color w:val="1B1B1B"/>
+          <w:sz w:val="28"/>
+          <w:szCs w:val="28"/>
+          <w:lang w:val="vi-VN"/>
+        </w:rPr>
+      </w:pPr>
+      <w:r>
+        <w:rPr>
+          <w:rFonts w:ascii="Times New Roman" w:eastAsia="Times New Roman" w:hAnsi="Times New Roman" w:cs="Times New Roman"/>
+          <w:b/>
+          <w:bCs/>
+          <w:color w:val="1B1B1B"/>
+          <w:sz w:val="28"/>
+          <w:szCs w:val="28"/>
+        </w:rPr>
+        <w:t>Add : xác nhận sự thay đổi của các files (đưa đến vùng Staging Area)</w:t>
+      </w:r>
+    </w:p>
+    <w:p>
+      <w:pPr>
+        <w:shd w:val="clear" w:color="auto" w:fill="FFFFFF"/>
+        <w:spacing w:before="100" w:beforeAutospacing="1" w:after="120" w:line="240" w:lineRule="auto"/>
+        <w:ind w:left="360"/>
+        <w:rPr>
+          <w:rFonts w:ascii="Times New Roman" w:eastAsia="Times New Roman" w:hAnsi="Times New Roman" w:cs="Times New Roman"/>
+          <w:b/>
+          <w:bCs/>
+          <w:color w:val="1B1B1B"/>
+          <w:sz w:val="28"/>
+          <w:szCs w:val="28"/>
+          <w:lang w:val="vi-VN"/>
+        </w:rPr>
+      </w:pPr>
+      <w:r>
+        <w:rPr>
+          <w:rFonts w:ascii="Times New Roman" w:eastAsia="Times New Roman" w:hAnsi="Times New Roman" w:cs="Times New Roman"/>
+          <w:b/>
+          <w:bCs/>
+          <w:color w:val="1B1B1B"/>
+          <w:sz w:val="28"/>
+          <w:szCs w:val="28"/>
+          <w:lang w:val="vi-VN"/>
+        </w:rPr>
+        <w:drawing>
+          <wp:inline distT="0" distB="0" distL="0" distR="0" wp14:anchorId="39905004" wp14:editId="1AEB9B6F">
+            <wp:extent cx="5943600" cy="1272540"/>
+            <wp:effectExtent l="0" t="0" r="0" b="3810"/>
+            <wp:docPr id="349955816" name="Picture 1"/>
+            <wp:cNvGraphicFramePr>
+              <a:graphicFrameLocks xmlns:a="http://schemas.openxmlformats.org/drawingml/2006/main" noChangeAspect="1"/>
+            </wp:cNvGraphicFramePr>
+            <a:graphic xmlns:a="http://schemas.openxmlformats.org/drawingml/2006/main">
+              <a:graphicData uri="http://schemas.openxmlformats.org/drawingml/2006/picture">
+                <pic:pic xmlns:pic="http://schemas.openxmlformats.org/drawingml/2006/picture">
+                  <pic:nvPicPr>
+                    <pic:cNvPr id="349955816" name=""/>
+                    <pic:cNvPicPr/>
+                  </pic:nvPicPr>
+                  <pic:blipFill>
+                    <a:blip r:embed="rId16"/>
+                    <a:stretch>
+                      <a:fillRect/>
+                    </a:stretch>
+                  </pic:blipFill>
+                  <pic:spPr>
+                    <a:xfrm>
+                      <a:off x="0" y="0"/>
+                      <a:ext cx="5943600" cy="1272540"/>
+                    </a:xfrm>
+                    <a:prstGeom prst="rect">
+                      <a:avLst/>
+                    </a:prstGeom>
+                  </pic:spPr>
+                </pic:pic>
+              </a:graphicData>
+            </a:graphic>
+          </wp:inline>
+        </w:drawing>
+      </w:r>
+    </w:p>
+    <w:p>
+      <w:pPr>
+        <w:shd w:val="clear" w:color="auto" w:fill="FFFFFF"/>
+        <w:spacing w:before="100" w:beforeAutospacing="1" w:after="120" w:line="240" w:lineRule="auto"/>
+        <w:ind w:left="360"/>
+        <w:rPr>
+          <w:rFonts w:ascii="Times New Roman" w:eastAsia="Times New Roman" w:hAnsi="Times New Roman" w:cs="Times New Roman"/>
+          <w:b/>
+          <w:bCs/>
+          <w:color w:val="1B1B1B"/>
+          <w:sz w:val="28"/>
+          <w:szCs w:val="28"/>
+          <w:lang w:val="vi-VN"/>
+        </w:rPr>
+      </w:pPr>
+    </w:p>
+    <w:p>
+      <w:pPr>
+        <w:shd w:val="clear" w:color="auto" w:fill="FFFFFF"/>
+        <w:spacing w:before="100" w:beforeAutospacing="1" w:after="120" w:line="240" w:lineRule="auto"/>
+        <w:ind w:left="360"/>
+        <w:rPr>
+          <w:rFonts w:ascii="Times New Roman" w:eastAsia="Times New Roman" w:hAnsi="Times New Roman" w:cs="Times New Roman"/>
+          <w:b/>
+          <w:bCs/>
+          <w:color w:val="1B1B1B"/>
+          <w:sz w:val="28"/>
+          <w:szCs w:val="28"/>
+          <w:lang w:val="vi-VN"/>
+        </w:rPr>
+      </w:pPr>
+      <w:r>
+        <w:rPr>
+          <w:rFonts w:ascii="Times New Roman" w:eastAsia="Times New Roman" w:hAnsi="Times New Roman" w:cs="Times New Roman"/>
+          <w:b/>
+          <w:bCs/>
+          <w:color w:val="1B1B1B"/>
+          <w:sz w:val="28"/>
+          <w:szCs w:val="28"/>
+        </w:rPr>
+        <w:t>Commit: cập nhật sự thay đổi lên Local Repository</w:t>
+      </w:r>
+    </w:p>
+    <w:p>
+      <w:pPr>
+        <w:shd w:val="clear" w:color="auto" w:fill="FFFFFF"/>
+        <w:spacing w:before="100" w:beforeAutospacing="1" w:after="120" w:line="240" w:lineRule="auto"/>
+        <w:ind w:left="360"/>
+        <w:rPr>
+          <w:rFonts w:ascii="Times New Roman" w:eastAsia="Times New Roman" w:hAnsi="Times New Roman" w:cs="Times New Roman"/>
+          <w:b/>
+          <w:bCs/>
+          <w:color w:val="1B1B1B"/>
+          <w:sz w:val="28"/>
+          <w:szCs w:val="28"/>
+          <w:lang w:val="vi-VN"/>
+        </w:rPr>
+      </w:pPr>
+      <w:r>
+        <w:rPr>
+          <w:rFonts w:ascii="Times New Roman" w:eastAsia="Times New Roman" w:hAnsi="Times New Roman" w:cs="Times New Roman"/>
+          <w:b/>
+          <w:bCs/>
+          <w:color w:val="1B1B1B"/>
+          <w:sz w:val="28"/>
+          <w:szCs w:val="28"/>
+          <w:lang w:val="vi-VN"/>
+        </w:rPr>
+        <w:drawing>
+          <wp:inline distT="0" distB="0" distL="0" distR="0" wp14:anchorId="19D7EED2" wp14:editId="49D52F41">
+            <wp:extent cx="5943600" cy="2118995"/>
+            <wp:effectExtent l="0" t="0" r="0" b="0"/>
+            <wp:docPr id="1558865693" name="Picture 1"/>
+            <wp:cNvGraphicFramePr>
+              <a:graphicFrameLocks xmlns:a="http://schemas.openxmlformats.org/drawingml/2006/main" noChangeAspect="1"/>
+            </wp:cNvGraphicFramePr>
+            <a:graphic xmlns:a="http://schemas.openxmlformats.org/drawingml/2006/main">
+              <a:graphicData uri="http://schemas.openxmlformats.org/drawingml/2006/picture">
+                <pic:pic xmlns:pic="http://schemas.openxmlformats.org/drawingml/2006/picture">
+                  <pic:nvPicPr>
+                    <pic:cNvPr id="1558865693" name=""/>
+                    <pic:cNvPicPr/>
+                  </pic:nvPicPr>
+                  <pic:blipFill>
+                    <a:blip r:embed="rId17"/>
+                    <a:stretch>
+                      <a:fillRect/>
+                    </a:stretch>
+                  </pic:blipFill>
+                  <pic:spPr>
+                    <a:xfrm>
+                      <a:off x="0" y="0"/>
+                      <a:ext cx="5943600" cy="2118995"/>
+                    </a:xfrm>
+                    <a:prstGeom prst="rect">
+                      <a:avLst/>
+                    </a:prstGeom>
+                  </pic:spPr>
+                </pic:pic>
+              </a:graphicData>
+            </a:graphic>
+          </wp:inline>
+        </w:drawing>
+      </w:r>
+    </w:p>
+    <w:p>
+      <w:pPr>
+        <w:shd w:val="clear" w:color="auto" w:fill="FFFFFF"/>
+        <w:spacing w:before="100" w:beforeAutospacing="1" w:after="120" w:line="240" w:lineRule="auto"/>
+        <w:ind w:left="360"/>
+        <w:rPr>
+          <w:rFonts w:ascii="Times New Roman" w:eastAsia="Times New Roman" w:hAnsi="Times New Roman" w:cs="Times New Roman"/>
+          <w:b/>
+          <w:bCs/>
+          <w:color w:val="1B1B1B"/>
+          <w:sz w:val="28"/>
+          <w:szCs w:val="28"/>
+          <w:lang w:val="vi-VN"/>
+        </w:rPr>
+      </w:pPr>
+    </w:p>
+    <w:p>
+      <w:pPr>
+        <w:shd w:val="clear" w:color="auto" w:fill="FFFFFF"/>
+        <w:spacing w:before="100" w:beforeAutospacing="1" w:after="120" w:line="240" w:lineRule="auto"/>
+        <w:ind w:left="360"/>
+        <w:rPr>
+          <w:rFonts w:ascii="Times New Roman" w:eastAsia="Times New Roman" w:hAnsi="Times New Roman" w:cs="Times New Roman"/>
+          <w:b/>
+          <w:bCs/>
+          <w:color w:val="1B1B1B"/>
+          <w:sz w:val="28"/>
+          <w:szCs w:val="28"/>
+          <w:lang w:val="vi-VN"/>
+        </w:rPr>
+      </w:pPr>
+      <w:r>
+        <w:rPr>
+          <w:rFonts w:ascii="Times New Roman" w:eastAsia="Times New Roman" w:hAnsi="Times New Roman" w:cs="Times New Roman"/>
+          <w:b/>
+          <w:bCs/>
+          <w:color w:val="1B1B1B"/>
+          <w:sz w:val="28"/>
+          <w:szCs w:val="28"/>
+          <w:lang w:val="vi-VN"/>
+        </w:rPr>
+        <w:drawing>
+          <wp:inline distT="0" distB="0" distL="0" distR="0" wp14:anchorId="5AE12E06" wp14:editId="5F3F7004">
+            <wp:extent cx="5943600" cy="2230755"/>
+            <wp:effectExtent l="0" t="0" r="0" b="0"/>
+            <wp:docPr id="280390015" name="Picture 1"/>
+            <wp:cNvGraphicFramePr>
+              <a:graphicFrameLocks xmlns:a="http://schemas.openxmlformats.org/drawingml/2006/main" noChangeAspect="1"/>
+            </wp:cNvGraphicFramePr>
+            <a:graphic xmlns:a="http://schemas.openxmlformats.org/drawingml/2006/main">
+              <a:graphicData uri="http://schemas.openxmlformats.org/drawingml/2006/picture">
+                <pic:pic xmlns:pic="http://schemas.openxmlformats.org/drawingml/2006/picture">
+                  <pic:nvPicPr>
+                    <pic:cNvPr id="280390015" name=""/>
+                    <pic:cNvPicPr/>
+                  </pic:nvPicPr>
+                  <pic:blipFill>
+                    <a:blip r:embed="rId18"/>
+                    <a:stretch>
+                      <a:fillRect/>
+                    </a:stretch>
+                  </pic:blipFill>
+                  <pic:spPr>
+                    <a:xfrm>
+                      <a:off x="0" y="0"/>
+                      <a:ext cx="5943600" cy="2230755"/>
+                    </a:xfrm>
+                    <a:prstGeom prst="rect">
+                      <a:avLst/>
+                    </a:prstGeom>
+                  </pic:spPr>
+                </pic:pic>
+              </a:graphicData>
+            </a:graphic>
+          </wp:inline>
+        </w:drawing>
+      </w:r>
+    </w:p>
+    <w:p>
+      <w:pPr>
+        <w:shd w:val="clear" w:color="auto" w:fill="FFFFFF"/>
+        <w:spacing w:before="100" w:beforeAutospacing="1" w:after="120" w:line="240" w:lineRule="auto"/>
+        <w:ind w:left="360"/>
+        <w:rPr>
+          <w:rFonts w:ascii="Times New Roman" w:eastAsia="Times New Roman" w:hAnsi="Times New Roman" w:cs="Times New Roman"/>
+          <w:b/>
+          <w:bCs/>
+          <w:color w:val="1B1B1B"/>
+          <w:sz w:val="28"/>
+          <w:szCs w:val="28"/>
+          <w:lang w:val="vi-VN"/>
+        </w:rPr>
+      </w:pPr>
+    </w:p>
+    <w:p>
+      <w:pPr>
+        <w:shd w:val="clear" w:color="auto" w:fill="FFFFFF"/>
+        <w:spacing w:before="100" w:beforeAutospacing="1" w:after="120" w:line="240" w:lineRule="auto"/>
+        <w:ind w:left="360"/>
+        <w:rPr>
+          <w:rFonts w:ascii="Times New Roman" w:eastAsia="Times New Roman" w:hAnsi="Times New Roman" w:cs="Times New Roman"/>
+          <w:b/>
+          <w:bCs/>
+          <w:color w:val="1B1B1B"/>
+          <w:sz w:val="28"/>
+          <w:szCs w:val="28"/>
+          <w:lang w:val="vi-VN"/>
+        </w:rPr>
+      </w:pPr>
+      <w:r>
+        <w:rPr>
+          <w:rFonts w:ascii="Times New Roman" w:eastAsia="Times New Roman" w:hAnsi="Times New Roman" w:cs="Times New Roman"/>
+          <w:b/>
+          <w:bCs/>
+          <w:color w:val="1B1B1B"/>
+          <w:sz w:val="28"/>
+          <w:szCs w:val="28"/>
+        </w:rPr>
+        <w:t>Cài đặt, tạo tài khoản Github:</w:t>
+      </w:r>
+    </w:p>
+    <w:p>
+      <w:pPr>
+        <w:shd w:val="clear" w:color="auto" w:fill="FFFFFF"/>
+        <w:spacing w:before="100" w:beforeAutospacing="1" w:after="120" w:line="240" w:lineRule="auto"/>
+        <w:ind w:left="360"/>
+        <w:rPr>
+          <w:rFonts w:ascii="Times New Roman" w:eastAsia="Times New Roman" w:hAnsi="Times New Roman" w:cs="Times New Roman"/>
+          <w:color w:val="1B1B1B"/>
+          <w:sz w:val="28"/>
+          <w:szCs w:val="28"/>
+          <w:lang w:val="vi-VN"/>
+        </w:rPr>
+      </w:pPr>
+      <w:r>
+        <w:rPr>
+          <w:rFonts w:ascii="Times New Roman" w:eastAsia="Times New Roman" w:hAnsi="Times New Roman" w:cs="Times New Roman"/>
+          <w:color w:val="1B1B1B"/>
+          <w:sz w:val="28"/>
+          <w:szCs w:val="28"/>
+          <w:lang w:val="vi-VN"/>
+        </w:rPr>
+        <w:t xml:space="preserve">Đã cài đặc </w:t>
+      </w:r>
+    </w:p>
+    <w:p>
+      <w:pPr>
+        <w:shd w:val="clear" w:color="auto" w:fill="FFFFFF"/>
+        <w:spacing w:before="100" w:beforeAutospacing="1" w:after="120" w:line="240" w:lineRule="auto"/>
+        <w:ind w:left="360"/>
+        <w:rPr>
+          <w:rFonts w:ascii="Times New Roman" w:eastAsia="Times New Roman" w:hAnsi="Times New Roman" w:cs="Times New Roman"/>
+          <w:color w:val="1B1B1B"/>
+          <w:sz w:val="28"/>
+          <w:szCs w:val="28"/>
+        </w:rPr>
+      </w:pPr>
+      <w:r>
+        <w:rPr>
+          <w:rFonts w:ascii="Times New Roman" w:eastAsia="Times New Roman" w:hAnsi="Times New Roman" w:cs="Times New Roman"/>
+          <w:color w:val="1B1B1B"/>
+          <w:sz w:val="28"/>
+          <w:szCs w:val="28"/>
+        </w:rPr>
+        <w:drawing>
+          <wp:inline distT="0" distB="0" distL="0" distR="0" wp14:anchorId="036C3E70" wp14:editId="4123D0D9">
+            <wp:extent cx="5943600" cy="2637155"/>
+            <wp:effectExtent l="0" t="0" r="0" b="0"/>
+            <wp:docPr id="954744203" name="Picture 1"/>
+            <wp:cNvGraphicFramePr>
+              <a:graphicFrameLocks xmlns:a="http://schemas.openxmlformats.org/drawingml/2006/main" noChangeAspect="1"/>
+            </wp:cNvGraphicFramePr>
+            <a:graphic xmlns:a="http://schemas.openxmlformats.org/drawingml/2006/main">
+              <a:graphicData uri="http://schemas.openxmlformats.org/drawingml/2006/picture">
+                <pic:pic xmlns:pic="http://schemas.openxmlformats.org/drawingml/2006/picture">
+                  <pic:nvPicPr>
+                    <pic:cNvPr id="954744203" name=""/>
+                    <pic:cNvPicPr/>
+                  </pic:nvPicPr>
+                  <pic:blipFill>
+                    <a:blip r:embed="rId19"/>
+                    <a:stretch>
+                      <a:fillRect/>
+                    </a:stretch>
+                  </pic:blipFill>
+                  <pic:spPr>
+                    <a:xfrm>
+                      <a:off x="0" y="0"/>
+                      <a:ext cx="5943600" cy="2637155"/>
+                    </a:xfrm>
+                    <a:prstGeom prst="rect">
+                      <a:avLst/>
+                    </a:prstGeom>
+                  </pic:spPr>
+                </pic:pic>
+              </a:graphicData>
+            </a:graphic>
+          </wp:inline>
+        </w:drawing>
+      </w:r>
+    </w:p>
+    <w:p>
+      <w:pPr>
+        <w:shd w:val="clear" w:color="auto" w:fill="FFFFFF"/>
+        <w:spacing w:before="100" w:beforeAutospacing="1" w:after="120" w:line="240" w:lineRule="auto"/>
+        <w:ind w:left="360"/>
+        <w:rPr>
+          <w:rFonts w:ascii="Times New Roman" w:eastAsia="Times New Roman" w:hAnsi="Times New Roman" w:cs="Times New Roman"/>
+          <w:color w:val="1B1B1B"/>
+          <w:sz w:val="28"/>
+          <w:szCs w:val="28"/>
+        </w:rPr>
+      </w:pPr>
+    </w:p>
+    <w:p>
+      <w:pPr>
+        <w:shd w:val="clear" w:color="auto" w:fill="FFFFFF"/>
+        <w:spacing w:before="100" w:beforeAutospacing="1" w:after="120" w:line="240" w:lineRule="auto"/>
+        <w:ind w:left="360"/>
+        <w:rPr>
+          <w:rFonts w:ascii="Times New Roman" w:eastAsia="Times New Roman" w:hAnsi="Times New Roman" w:cs="Times New Roman"/>
+          <w:color w:val="1B1B1B"/>
+          <w:sz w:val="28"/>
+          <w:szCs w:val="28"/>
+        </w:rPr>
+      </w:pPr>
+      <w:r>
+        <w:rPr>
+          <w:rFonts w:ascii="Times New Roman" w:eastAsia="Times New Roman" w:hAnsi="Times New Roman" w:cs="Times New Roman"/>
+          <w:color w:val="1B1B1B"/>
+          <w:sz w:val="28"/>
+          <w:szCs w:val="28"/>
+        </w:rPr>
+        <w:lastRenderedPageBreak/>
+        <w:drawing>
+          <wp:inline distT="0" distB="0" distL="0" distR="0" wp14:anchorId="242495A1" wp14:editId="5FD87674">
+            <wp:extent cx="5943600" cy="2164080"/>
+            <wp:effectExtent l="0" t="0" r="0" b="7620"/>
+            <wp:docPr id="1198448803" name="Picture 1"/>
+            <wp:cNvGraphicFramePr>
+              <a:graphicFrameLocks xmlns:a="http://schemas.openxmlformats.org/drawingml/2006/main" noChangeAspect="1"/>
+            </wp:cNvGraphicFramePr>
+            <a:graphic xmlns:a="http://schemas.openxmlformats.org/drawingml/2006/main">
+              <a:graphicData uri="http://schemas.openxmlformats.org/drawingml/2006/picture">
+                <pic:pic xmlns:pic="http://schemas.openxmlformats.org/drawingml/2006/picture">
+                  <pic:nvPicPr>
+                    <pic:cNvPr id="1198448803" name=""/>
+                    <pic:cNvPicPr/>
+                  </pic:nvPicPr>
+                  <pic:blipFill>
+                    <a:blip r:embed="rId20"/>
+                    <a:stretch>
+                      <a:fillRect/>
+                    </a:stretch>
+                  </pic:blipFill>
+                  <pic:spPr>
+                    <a:xfrm>
+                      <a:off x="0" y="0"/>
+                      <a:ext cx="5943600" cy="2164080"/>
+                    </a:xfrm>
+                    <a:prstGeom prst="rect">
+                      <a:avLst/>
+                    </a:prstGeom>
+                  </pic:spPr>
+                </pic:pic>
+              </a:graphicData>
+            </a:graphic>
+          </wp:inline>
+        </w:drawing>
+      </w:r>
+    </w:p>
+    <w:p>
+      <w:pPr>
+        <w:shd w:val="clear" w:color="auto" w:fill="FFFFFF"/>
+        <w:spacing w:before="100" w:beforeAutospacing="1" w:after="120" w:line="240" w:lineRule="auto"/>
+        <w:ind w:left="360"/>
+        <w:rPr>
+          <w:rFonts w:ascii="Times New Roman" w:eastAsia="Times New Roman" w:hAnsi="Times New Roman" w:cs="Times New Roman"/>
+          <w:color w:val="1B1B1B"/>
+          <w:sz w:val="28"/>
+          <w:szCs w:val="28"/>
+        </w:rPr>
+      </w:pPr>
+    </w:p>
+    <w:p>
+      <w:pPr>
+        <w:pStyle w:val="Heading1"/>
+      </w:pPr>
+      <w:r>
+        <w:t>Thao tác các lệnh cơ bản về Git</w:t>
+      </w:r>
+    </w:p>
+    <w:p>
+      <w:pPr>
+        <w:spacing w:after="0" w:line="240" w:lineRule="auto"/>
+        <w:ind w:left="360"/>
+        <w:textAlignment w:val="baseline"/>
+        <w:outlineLvl w:val="2"/>
+        <w:rPr>
+          <w:rFonts w:ascii="Segoe UI" w:eastAsia="Times New Roman" w:hAnsi="Segoe UI" w:cs="Segoe UI"/>
+          <w:b/>
+          <w:bCs/>
+          <w:color w:val="292929"/>
+          <w:sz w:val="27"/>
+          <w:szCs w:val="27"/>
+        </w:rPr>
+      </w:pPr>
+      <w:r>
+        <w:rPr>
+          <w:rFonts w:ascii="Segoe UI" w:eastAsia="Times New Roman" w:hAnsi="Segoe UI" w:cs="Segoe UI"/>
+          <w:b/>
+          <w:bCs/>
+          <w:color w:val="292929"/>
+          <w:sz w:val="27"/>
+          <w:szCs w:val="27"/>
+        </w:rPr>
+        <w:t>Git help:</w:t>
+      </w:r>
+    </w:p>
+    <w:p>
+      <w:pPr>
+        <w:spacing w:after="0" w:line="240" w:lineRule="auto"/>
+        <w:textAlignment w:val="baseline"/>
+        <w:outlineLvl w:val="2"/>
+        <w:rPr>
+          <w:rFonts w:ascii="Segoe UI" w:eastAsia="Times New Roman" w:hAnsi="Segoe UI" w:cs="Segoe UI"/>
+          <w:b/>
+          <w:bCs/>
+          <w:color w:val="292929"/>
+          <w:sz w:val="27"/>
+          <w:szCs w:val="27"/>
+          <w:lang w:val="vi-VN"/>
+        </w:rPr>
+      </w:pPr>
+      <w:r>
+        <w:rPr>
+          <w:rFonts w:ascii="Segoe UI" w:eastAsia="Times New Roman" w:hAnsi="Segoe UI" w:cs="Segoe UI"/>
+          <w:b/>
+          <w:bCs/>
+          <w:color w:val="292929"/>
+          <w:sz w:val="27"/>
+          <w:szCs w:val="27"/>
+          <w:lang w:val="vi-VN"/>
+        </w:rPr>
+        <w:lastRenderedPageBreak/>
+        <w:drawing>
+          <wp:inline distT="0" distB="0" distL="0" distR="0" wp14:anchorId="541127ED" wp14:editId="0B7DF974">
+            <wp:extent cx="5943600" cy="5414010"/>
+            <wp:effectExtent l="0" t="0" r="0" b="0"/>
+            <wp:docPr id="1698945834" name="Picture 1"/>
+            <wp:cNvGraphicFramePr>
+              <a:graphicFrameLocks xmlns:a="http://schemas.openxmlformats.org/drawingml/2006/main" noChangeAspect="1"/>
+            </wp:cNvGraphicFramePr>
+            <a:graphic xmlns:a="http://schemas.openxmlformats.org/drawingml/2006/main">
+              <a:graphicData uri="http://schemas.openxmlformats.org/drawingml/2006/picture">
+                <pic:pic xmlns:pic="http://schemas.openxmlformats.org/drawingml/2006/picture">
+                  <pic:nvPicPr>
+                    <pic:cNvPr id="1698945834" name=""/>
+                    <pic:cNvPicPr/>
+                  </pic:nvPicPr>
+                  <pic:blipFill>
+                    <a:blip r:embed="rId21"/>
+                    <a:stretch>
+                      <a:fillRect/>
+                    </a:stretch>
+                  </pic:blipFill>
+                  <pic:spPr>
+                    <a:xfrm>
+                      <a:off x="0" y="0"/>
+                      <a:ext cx="5943600" cy="5414010"/>
+                    </a:xfrm>
+                    <a:prstGeom prst="rect">
+                      <a:avLst/>
+                    </a:prstGeom>
+                  </pic:spPr>
+                </pic:pic>
+              </a:graphicData>
+            </a:graphic>
+          </wp:inline>
+        </w:drawing>
+      </w:r>
+    </w:p>
+    <w:p>
+      <w:pPr>
+        <w:pStyle w:val="Heading3"/>
+        <w:spacing w:before="0" w:beforeAutospacing="0" w:after="0" w:afterAutospacing="0"/>
+        <w:ind w:left="360"/>
+        <w:textAlignment w:val="baseline"/>
+        <w:rPr>
+          <w:rFonts w:ascii="Segoe UI" w:hAnsi="Segoe UI" w:cs="Segoe UI"/>
+          <w:color w:val="292929"/>
+          <w:lang w:val="vi-VN"/>
+        </w:rPr>
+      </w:pPr>
+      <w:r>
+        <w:rPr>
+          <w:rFonts w:ascii="Segoe UI" w:hAnsi="Segoe UI" w:cs="Segoe UI"/>
+          <w:color w:val="292929"/>
+        </w:rPr>
+        <w:t>Git config:</w:t>
+      </w:r>
+    </w:p>
+    <w:p>
+      <w:pPr>
+        <w:pStyle w:val="Heading3"/>
+        <w:spacing w:before="0" w:beforeAutospacing="0" w:after="0" w:afterAutospacing="0"/>
+        <w:ind w:left="360"/>
+        <w:textAlignment w:val="baseline"/>
+        <w:rPr>
+          <w:rFonts w:ascii="Segoe UI" w:hAnsi="Segoe UI" w:cs="Segoe UI"/>
+          <w:color w:val="292929"/>
+        </w:rPr>
+      </w:pPr>
+      <w:r>
+        <w:rPr>
+          <w:rFonts w:ascii="Segoe UI" w:hAnsi="Segoe UI" w:cs="Segoe UI"/>
+          <w:color w:val="292929"/>
+        </w:rPr>
+        <w:drawing>
+          <wp:inline distT="0" distB="0" distL="0" distR="0" wp14:anchorId="531ECAF8" wp14:editId="1985F51E">
+            <wp:extent cx="5943600" cy="1315720"/>
+            <wp:effectExtent l="0" t="0" r="0" b="0"/>
+            <wp:docPr id="2129162870" name="Picture 1"/>
+            <wp:cNvGraphicFramePr>
+              <a:graphicFrameLocks xmlns:a="http://schemas.openxmlformats.org/drawingml/2006/main" noChangeAspect="1"/>
+            </wp:cNvGraphicFramePr>
+            <a:graphic xmlns:a="http://schemas.openxmlformats.org/drawingml/2006/main">
+              <a:graphicData uri="http://schemas.openxmlformats.org/drawingml/2006/picture">
+                <pic:pic xmlns:pic="http://schemas.openxmlformats.org/drawingml/2006/picture">
+                  <pic:nvPicPr>
+                    <pic:cNvPr id="2129162870" name=""/>
+                    <pic:cNvPicPr/>
+                  </pic:nvPicPr>
+                  <pic:blipFill>
+                    <a:blip r:embed="rId22"/>
+                    <a:stretch>
+                      <a:fillRect/>
+                    </a:stretch>
+                  </pic:blipFill>
+                  <pic:spPr>
+                    <a:xfrm>
+                      <a:off x="0" y="0"/>
+                      <a:ext cx="5943600" cy="1315720"/>
+                    </a:xfrm>
+                    <a:prstGeom prst="rect">
+                      <a:avLst/>
+                    </a:prstGeom>
+                  </pic:spPr>
+                </pic:pic>
+              </a:graphicData>
+            </a:graphic>
+          </wp:inline>
+        </w:drawing>
+      </w:r>
+    </w:p>
+    <w:p>
+      <w:pPr>
+        <w:pStyle w:val="Heading3"/>
+        <w:spacing w:before="0" w:beforeAutospacing="0" w:after="0" w:afterAutospacing="0"/>
+        <w:ind w:left="810"/>
+        <w:textAlignment w:val="baseline"/>
+        <w:rPr>
+          <w:rFonts w:ascii="Segoe UI" w:hAnsi="Segoe UI" w:cs="Segoe UI"/>
+          <w:color w:val="292929"/>
+        </w:rPr>
+      </w:pPr>
+    </w:p>
+    <w:p>
+      <w:pPr>
+        <w:pStyle w:val="Heading3"/>
+        <w:spacing w:before="0" w:beforeAutospacing="0" w:after="0" w:afterAutospacing="0"/>
+        <w:ind w:left="360"/>
+        <w:textAlignment w:val="baseline"/>
+        <w:rPr>
+          <w:rFonts w:ascii="Segoe UI" w:hAnsi="Segoe UI" w:cs="Segoe UI"/>
+          <w:color w:val="292929"/>
+        </w:rPr>
+      </w:pPr>
+      <w:r>
+        <w:rPr>
+          <w:rFonts w:ascii="Segoe UI" w:hAnsi="Segoe UI" w:cs="Segoe UI"/>
+          <w:color w:val="292929"/>
+        </w:rPr>
+        <w:t>Git version:</w:t>
+      </w:r>
+    </w:p>
+    <w:p>
+      <w:pPr>
+        <w:pStyle w:val="Heading3"/>
+        <w:spacing w:before="0" w:beforeAutospacing="0" w:after="0" w:afterAutospacing="0"/>
+        <w:ind w:left="360"/>
+        <w:textAlignment w:val="baseline"/>
+        <w:rPr>
+          <w:rFonts w:ascii="Segoe UI" w:hAnsi="Segoe UI" w:cs="Segoe UI"/>
+          <w:color w:val="292929"/>
+        </w:rPr>
+      </w:pPr>
+      <w:r>
+        <w:rPr>
+          <w:rFonts w:ascii="Segoe UI" w:hAnsi="Segoe UI" w:cs="Segoe UI"/>
+          <w:color w:val="292929"/>
+        </w:rPr>
+        <w:lastRenderedPageBreak/>
+        <w:drawing>
+          <wp:inline distT="0" distB="0" distL="0" distR="0" wp14:anchorId="0857999E" wp14:editId="51ADE0CB">
+            <wp:extent cx="5943600" cy="1238250"/>
+            <wp:effectExtent l="0" t="0" r="0" b="0"/>
+            <wp:docPr id="1665790465" name="Picture 1"/>
+            <wp:cNvGraphicFramePr>
+              <a:graphicFrameLocks xmlns:a="http://schemas.openxmlformats.org/drawingml/2006/main" noChangeAspect="1"/>
+            </wp:cNvGraphicFramePr>
+            <a:graphic xmlns:a="http://schemas.openxmlformats.org/drawingml/2006/main">
+              <a:graphicData uri="http://schemas.openxmlformats.org/drawingml/2006/picture">
+                <pic:pic xmlns:pic="http://schemas.openxmlformats.org/drawingml/2006/picture">
+                  <pic:nvPicPr>
+                    <pic:cNvPr id="1665790465" name=""/>
+                    <pic:cNvPicPr/>
+                  </pic:nvPicPr>
+                  <pic:blipFill>
+                    <a:blip r:embed="rId23"/>
+                    <a:stretch>
+                      <a:fillRect/>
+                    </a:stretch>
+                  </pic:blipFill>
+                  <pic:spPr>
+                    <a:xfrm>
+                      <a:off x="0" y="0"/>
+                      <a:ext cx="5943600" cy="1238250"/>
+                    </a:xfrm>
+                    <a:prstGeom prst="rect">
+                      <a:avLst/>
+                    </a:prstGeom>
+                  </pic:spPr>
+                </pic:pic>
+              </a:graphicData>
+            </a:graphic>
+          </wp:inline>
+        </w:drawing>
+      </w:r>
+    </w:p>
+    <w:p>
+      <w:pPr>
+        <w:pStyle w:val="Heading3"/>
+        <w:spacing w:before="0" w:beforeAutospacing="0" w:after="0" w:afterAutospacing="0"/>
+        <w:ind w:left="360"/>
+        <w:textAlignment w:val="baseline"/>
+        <w:rPr>
+          <w:rFonts w:ascii="Segoe UI" w:hAnsi="Segoe UI" w:cs="Segoe UI"/>
+          <w:color w:val="292929"/>
+        </w:rPr>
+      </w:pPr>
+      <w:r>
+        <w:rPr>
+          <w:rFonts w:ascii="Segoe UI" w:hAnsi="Segoe UI" w:cs="Segoe UI"/>
+          <w:color w:val="292929"/>
+        </w:rPr>
+        <w:t>Git mkdir:</w:t>
+      </w:r>
+    </w:p>
+    <w:p>
+      <w:pPr>
+        <w:pStyle w:val="Heading3"/>
+        <w:spacing w:before="0" w:beforeAutospacing="0" w:after="0" w:afterAutospacing="0"/>
+        <w:ind w:left="360"/>
+        <w:textAlignment w:val="baseline"/>
+        <w:rPr>
+          <w:rFonts w:ascii="Segoe UI" w:hAnsi="Segoe UI" w:cs="Segoe UI"/>
+          <w:color w:val="292929"/>
+        </w:rPr>
+      </w:pPr>
+    </w:p>
+    <w:p>
+      <w:pPr>
+        <w:pStyle w:val="Heading3"/>
+        <w:spacing w:before="0" w:beforeAutospacing="0" w:after="0" w:afterAutospacing="0"/>
+        <w:ind w:left="360"/>
+        <w:textAlignment w:val="baseline"/>
+        <w:rPr>
+          <w:rFonts w:ascii="Segoe UI" w:hAnsi="Segoe UI" w:cs="Segoe UI"/>
+          <w:color w:val="292929"/>
+        </w:rPr>
+      </w:pPr>
+      <w:r>
+        <w:rPr>
+          <w:rFonts w:ascii="Segoe UI" w:hAnsi="Segoe UI" w:cs="Segoe UI"/>
+          <w:color w:val="292929"/>
+        </w:rPr>
+        <w:t>Git remote:</w:t>
+      </w:r>
+    </w:p>
+    <w:p>
+      <w:pPr>
+        <w:pStyle w:val="Heading3"/>
+        <w:spacing w:before="0" w:beforeAutospacing="0" w:after="0" w:afterAutospacing="0"/>
+        <w:ind w:left="360"/>
+        <w:textAlignment w:val="baseline"/>
+        <w:rPr>
+          <w:rFonts w:ascii="Segoe UI" w:hAnsi="Segoe UI" w:cs="Segoe UI"/>
+          <w:color w:val="292929"/>
+        </w:rPr>
+      </w:pPr>
+      <w:r>
+        <w:rPr>
+          <w:rFonts w:ascii="Segoe UI" w:hAnsi="Segoe UI" w:cs="Segoe UI"/>
+          <w:color w:val="292929"/>
+        </w:rPr>
+        <w:t>Git init:</w:t>
+      </w:r>
+    </w:p>
+    <w:p>
+      <w:pPr>
+        <w:pStyle w:val="Heading3"/>
+        <w:spacing w:before="0" w:beforeAutospacing="0" w:after="0" w:afterAutospacing="0"/>
+        <w:ind w:left="360"/>
+        <w:textAlignment w:val="baseline"/>
+        <w:rPr>
+          <w:rFonts w:ascii="Segoe UI" w:hAnsi="Segoe UI" w:cs="Segoe UI"/>
+          <w:color w:val="292929"/>
+        </w:rPr>
+      </w:pPr>
+      <w:r>
+        <w:rPr>
+          <w:rFonts w:ascii="Segoe UI" w:hAnsi="Segoe UI" w:cs="Segoe UI"/>
+          <w:color w:val="292929"/>
+        </w:rPr>
+        <w:t>Git status:</w:t>
+      </w:r>
+    </w:p>
+    <w:p>
+      <w:pPr>
+        <w:pStyle w:val="Heading3"/>
+        <w:spacing w:before="0" w:beforeAutospacing="0" w:after="0" w:afterAutospacing="0"/>
+        <w:ind w:left="360"/>
+        <w:textAlignment w:val="baseline"/>
+        <w:rPr>
+          <w:rFonts w:ascii="Segoe UI" w:hAnsi="Segoe UI" w:cs="Segoe UI"/>
+          <w:color w:val="292929"/>
+        </w:rPr>
+      </w:pPr>
+      <w:r>
+        <w:rPr>
+          <w:rFonts w:ascii="Segoe UI" w:hAnsi="Segoe UI" w:cs="Segoe UI"/>
+          <w:color w:val="292929"/>
+        </w:rPr>
+        <w:t>Git add:</w:t>
+      </w:r>
+    </w:p>
+    <w:p>
+      <w:pPr>
+        <w:pStyle w:val="Heading3"/>
+        <w:spacing w:before="0" w:beforeAutospacing="0" w:after="0" w:afterAutospacing="0"/>
+        <w:ind w:left="360"/>
+        <w:textAlignment w:val="baseline"/>
+        <w:rPr>
+          <w:rFonts w:ascii="Segoe UI" w:hAnsi="Segoe UI" w:cs="Segoe UI"/>
+          <w:color w:val="292929"/>
+        </w:rPr>
+      </w:pPr>
+      <w:r>
+        <w:rPr>
+          <w:rFonts w:ascii="Segoe UI" w:hAnsi="Segoe UI" w:cs="Segoe UI"/>
+          <w:color w:val="292929"/>
+        </w:rPr>
+        <w:t>Git commit</w:t>
+      </w:r>
+    </w:p>
+    <w:p>
+      <w:pPr>
+        <w:pStyle w:val="Heading3"/>
+        <w:spacing w:before="0" w:beforeAutospacing="0" w:after="0" w:afterAutospacing="0"/>
+        <w:ind w:left="360"/>
+        <w:textAlignment w:val="baseline"/>
+        <w:rPr>
+          <w:rFonts w:ascii="Segoe UI" w:hAnsi="Segoe UI" w:cs="Segoe UI"/>
+          <w:color w:val="292929"/>
+        </w:rPr>
+      </w:pPr>
+      <w:r>
+        <w:rPr>
+          <w:rFonts w:ascii="Segoe UI" w:hAnsi="Segoe UI" w:cs="Segoe UI"/>
+          <w:color w:val="292929"/>
+        </w:rPr>
+        <w:t>Git diff:</w:t>
+      </w:r>
+    </w:p>
+    <w:p>
+      <w:pPr>
+        <w:pStyle w:val="Heading3"/>
+        <w:spacing w:before="0" w:beforeAutospacing="0" w:after="0" w:afterAutospacing="0"/>
+        <w:ind w:left="360"/>
+        <w:textAlignment w:val="baseline"/>
+        <w:rPr>
+          <w:rFonts w:ascii="Segoe UI" w:hAnsi="Segoe UI" w:cs="Segoe UI"/>
+          <w:color w:val="292929"/>
+        </w:rPr>
+      </w:pPr>
+      <w:r>
+        <w:rPr>
+          <w:rFonts w:ascii="Segoe UI" w:hAnsi="Segoe UI" w:cs="Segoe UI"/>
+          <w:color w:val="292929"/>
+        </w:rPr>
+        <w:t>Git push:</w:t>
+      </w:r>
+    </w:p>
+    <w:p>
+      <w:pPr>
+        <w:pStyle w:val="Heading3"/>
+        <w:spacing w:before="0" w:beforeAutospacing="0" w:after="0" w:afterAutospacing="0"/>
+        <w:ind w:left="360"/>
+        <w:textAlignment w:val="baseline"/>
+        <w:rPr>
+          <w:rFonts w:ascii="Segoe UI" w:hAnsi="Segoe UI" w:cs="Segoe UI"/>
+          <w:color w:val="292929"/>
+        </w:rPr>
+      </w:pPr>
+      <w:r>
+        <w:rPr>
+          <w:rFonts w:ascii="Segoe UI" w:hAnsi="Segoe UI" w:cs="Segoe UI"/>
+          <w:color w:val="292929"/>
+        </w:rPr>
+        <w:t>Git branch:</w:t>
+      </w:r>
+    </w:p>
+    <w:p>
+      <w:pPr>
+        <w:pStyle w:val="Heading3"/>
+        <w:numPr>
+          <w:ilvl w:val="0"/>
+          <w:numId w:val="3"/>
+        </w:numPr>
+        <w:spacing w:before="0" w:beforeAutospacing="0" w:after="0" w:afterAutospacing="0"/>
+        <w:ind w:left="810" w:hanging="450"/>
+        <w:textAlignment w:val="baseline"/>
+        <w:rPr>
+          <w:rFonts w:ascii="Segoe UI" w:hAnsi="Segoe UI" w:cs="Segoe UI"/>
+          <w:color w:val="292929"/>
+        </w:rPr>
+      </w:pPr>
+      <w:r>
+        <w:rPr>
+          <w:rFonts w:ascii="Segoe UI" w:hAnsi="Segoe UI" w:cs="Segoe UI"/>
+          <w:color w:val="292929"/>
+        </w:rPr>
+        <w:t>Git checkout:</w:t>
+      </w:r>
+    </w:p>
+    <w:p>
+      <w:pPr>
+        <w:pStyle w:val="Heading3"/>
+        <w:numPr>
+          <w:ilvl w:val="0"/>
+          <w:numId w:val="3"/>
+        </w:numPr>
+        <w:spacing w:before="0" w:beforeAutospacing="0" w:after="0" w:afterAutospacing="0"/>
+        <w:ind w:left="810" w:hanging="450"/>
+        <w:textAlignment w:val="baseline"/>
+        <w:rPr>
+          <w:rFonts w:ascii="Segoe UI" w:hAnsi="Segoe UI" w:cs="Segoe UI"/>
+          <w:color w:val="292929"/>
+        </w:rPr>
+      </w:pPr>
+      <w:r>
+        <w:rPr>
+          <w:rFonts w:ascii="Segoe UI" w:hAnsi="Segoe UI" w:cs="Segoe UI"/>
+          <w:color w:val="292929"/>
+        </w:rPr>
+        <w:t>Git fetch: </w:t>
+      </w:r>
+    </w:p>
+    <w:p>
+      <w:pPr>
+        <w:pStyle w:val="Heading3"/>
+        <w:numPr>
+          <w:ilvl w:val="0"/>
+          <w:numId w:val="3"/>
+        </w:numPr>
+        <w:spacing w:before="0" w:beforeAutospacing="0" w:after="0" w:afterAutospacing="0"/>
+        <w:ind w:left="810" w:hanging="450"/>
+        <w:textAlignment w:val="baseline"/>
+        <w:rPr>
+          <w:rFonts w:ascii="Segoe UI" w:hAnsi="Segoe UI" w:cs="Segoe UI"/>
+          <w:color w:val="292929"/>
+        </w:rPr>
+      </w:pPr>
+      <w:r>
+        <w:rPr>
+          <w:rFonts w:ascii="Segoe UI" w:hAnsi="Segoe UI" w:cs="Segoe UI"/>
+          <w:color w:val="292929"/>
+        </w:rPr>
+        <w:t>Git merge:</w:t>
+      </w:r>
+    </w:p>
+    <w:p>
+      <w:pPr>
+        <w:pStyle w:val="Heading3"/>
+        <w:numPr>
+          <w:ilvl w:val="0"/>
+          <w:numId w:val="3"/>
+        </w:numPr>
+        <w:spacing w:before="0" w:beforeAutospacing="0" w:after="0" w:afterAutospacing="0"/>
+        <w:ind w:left="810" w:hanging="450"/>
+        <w:textAlignment w:val="baseline"/>
+        <w:rPr>
+          <w:rFonts w:ascii="Segoe UI" w:hAnsi="Segoe UI" w:cs="Segoe UI"/>
+          <w:color w:val="292929"/>
+        </w:rPr>
+      </w:pPr>
+      <w:r>
+        <w:rPr>
+          <w:rFonts w:ascii="Segoe UI" w:hAnsi="Segoe UI" w:cs="Segoe UI"/>
+          <w:color w:val="292929"/>
+        </w:rPr>
+        <w:t>Git pull:</w:t>
+      </w:r>
+    </w:p>
+    <w:p>
+      <w:pPr>
+        <w:pStyle w:val="Heading3"/>
+        <w:numPr>
+          <w:ilvl w:val="0"/>
+          <w:numId w:val="3"/>
+        </w:numPr>
+        <w:spacing w:before="0" w:beforeAutospacing="0" w:after="0" w:afterAutospacing="0"/>
+        <w:ind w:left="810" w:hanging="450"/>
+        <w:textAlignment w:val="baseline"/>
+        <w:rPr>
+          <w:rFonts w:ascii="Segoe UI" w:hAnsi="Segoe UI" w:cs="Segoe UI"/>
+          <w:color w:val="292929"/>
+        </w:rPr>
+      </w:pPr>
+      <w:r>
+        <w:rPr>
+          <w:rFonts w:ascii="Segoe UI" w:hAnsi="Segoe UI" w:cs="Segoe UI"/>
+          <w:color w:val="292929"/>
+        </w:rPr>
+        <w:t>Git stash:</w:t>
+      </w:r>
+    </w:p>
+    <w:p>
+      <w:pPr>
+        <w:pStyle w:val="Heading3"/>
+        <w:numPr>
+          <w:ilvl w:val="0"/>
+          <w:numId w:val="3"/>
+        </w:numPr>
+        <w:spacing w:before="0" w:beforeAutospacing="0" w:after="0" w:afterAutospacing="0"/>
+        <w:ind w:left="810" w:hanging="450"/>
+        <w:textAlignment w:val="baseline"/>
+        <w:rPr>
+          <w:rFonts w:ascii="Segoe UI" w:hAnsi="Segoe UI" w:cs="Segoe UI"/>
+          <w:color w:val="292929"/>
+        </w:rPr>
+      </w:pPr>
+      <w:r>
+        <w:rPr>
+          <w:rFonts w:ascii="Segoe UI" w:hAnsi="Segoe UI" w:cs="Segoe UI"/>
+          <w:color w:val="292929"/>
+        </w:rPr>
+        <w:t>Git rebase:</w:t>
+      </w:r>
+    </w:p>
+    <w:p>
+      <w:pPr>
+        <w:pStyle w:val="Heading3"/>
+        <w:numPr>
+          <w:ilvl w:val="0"/>
+          <w:numId w:val="3"/>
+        </w:numPr>
+        <w:spacing w:before="0" w:beforeAutospacing="0" w:after="0" w:afterAutospacing="0"/>
+        <w:ind w:left="810" w:hanging="450"/>
+        <w:textAlignment w:val="baseline"/>
+        <w:rPr>
+          <w:rFonts w:ascii="Segoe UI" w:hAnsi="Segoe UI" w:cs="Segoe UI"/>
+          <w:color w:val="292929"/>
+        </w:rPr>
+      </w:pPr>
+      <w:r>
+        <w:rPr>
+          <w:rFonts w:ascii="Segoe UI" w:hAnsi="Segoe UI" w:cs="Segoe UI"/>
+          <w:color w:val="292929"/>
+        </w:rPr>
+        <w:t>Git revert:</w:t>
+      </w:r>
+    </w:p>
+    <w:p>
+      <w:pPr>
+        <w:shd w:val="clear" w:color="auto" w:fill="FFFFFF"/>
+        <w:spacing w:before="100" w:beforeAutospacing="1" w:after="120" w:line="240" w:lineRule="auto"/>
+        <w:ind w:left="360"/>
+        <w:rPr>
+          <w:rFonts w:ascii="Times New Roman" w:eastAsia="Times New Roman" w:hAnsi="Times New Roman" w:cs="Times New Roman"/>
+          <w:color w:val="1B1B1B"/>
+          <w:sz w:val="28"/>
+          <w:szCs w:val="28"/>
+        </w:rPr>
+      </w:pPr>
+    </w:p>
+    <w:p>
+      <w:pPr>
+        <w:shd w:val="clear" w:color="auto" w:fill="FFFFFF"/>
+        <w:spacing w:before="100" w:beforeAutospacing="1" w:after="120" w:line="240" w:lineRule="auto"/>
+        <w:ind w:left="360"/>
+        <w:rPr>
+          <w:rFonts w:ascii="Times New Roman" w:eastAsia="Times New Roman" w:hAnsi="Times New Roman" w:cs="Times New Roman"/>
+          <w:color w:val="1B1B1B"/>
+          <w:sz w:val="28"/>
+          <w:szCs w:val="28"/>
+        </w:rPr>
+      </w:pPr>
+    </w:p>
+    <w:p>
+      <w:pPr>
+        <w:shd w:val="clear" w:color="auto" w:fill="FFFFFF"/>
+        <w:spacing w:before="100" w:beforeAutospacing="1" w:after="120" w:line="240" w:lineRule="auto"/>
+        <w:ind w:left="360"/>
+        <w:rPr>
+          <w:rFonts w:ascii="Times New Roman" w:eastAsia="Times New Roman" w:hAnsi="Times New Roman" w:cs="Times New Roman"/>
+          <w:color w:val="1B1B1B"/>
+          <w:sz w:val="28"/>
+          <w:szCs w:val="28"/>
+        </w:rPr>
+      </w:pPr>
+    </w:p>
+    <w:p>
+      <w:pPr>
+        <w:shd w:val="clear" w:color="auto" w:fill="FFFFFF"/>
+        <w:spacing w:before="100" w:beforeAutospacing="1" w:after="120" w:line="240" w:lineRule="auto"/>
+        <w:ind w:left="360"/>
+        <w:rPr>
+          <w:rFonts w:ascii="Times New Roman" w:eastAsia="Times New Roman" w:hAnsi="Times New Roman" w:cs="Times New Roman"/>
+          <w:b/>
+          <w:bCs/>
+          <w:color w:val="1B1B1B"/>
+          <w:sz w:val="28"/>
+          <w:szCs w:val="28"/>
+          <w:lang w:val="vi-VN"/>
+        </w:rPr>
+      </w:pPr>
+    </w:p>
+    <w:p>
+      <w:pPr>
+        <w:shd w:val="clear" w:color="auto" w:fill="FFFFFF"/>
+        <w:spacing w:before="100" w:beforeAutospacing="1" w:after="120" w:line="240" w:lineRule="auto"/>
+        <w:ind w:left="360"/>
+        <w:rPr>
+          <w:rFonts w:ascii="Times New Roman" w:eastAsia="Times New Roman" w:hAnsi="Times New Roman" w:cs="Times New Roman"/>
+          <w:b/>
+          <w:bCs/>
+          <w:color w:val="1B1B1B"/>
+          <w:sz w:val="28"/>
+          <w:szCs w:val="28"/>
+          <w:lang w:val="vi-VN"/>
+        </w:rPr>
+      </w:pPr>
+    </w:p>
+    <w:p>
+      <w:pPr>
+        <w:shd w:val="clear" w:color="auto" w:fill="FFFFFF"/>
+        <w:spacing w:before="100" w:beforeAutospacing="1" w:after="120" w:line="240" w:lineRule="auto"/>
+        <w:ind w:left="360"/>
+        <w:rPr>
+          <w:rFonts w:ascii="Times New Roman" w:eastAsia="Times New Roman" w:hAnsi="Times New Roman" w:cs="Times New Roman"/>
+          <w:b/>
+          <w:bCs/>
+          <w:color w:val="1B1B1B"/>
+          <w:sz w:val="28"/>
+          <w:szCs w:val="28"/>
+          <w:lang w:val="vi-VN"/>
+        </w:rPr>
+      </w:pPr>
+    </w:p>
+    <w:p>
+      <w:pPr>
+        <w:shd w:val="clear" w:color="auto" w:fill="FFFFFF"/>
+        <w:spacing w:before="100" w:beforeAutospacing="1" w:after="120" w:line="240" w:lineRule="auto"/>
+        <w:ind w:left="360"/>
+        <w:rPr>
+          <w:rFonts w:ascii="Times New Roman" w:eastAsia="Times New Roman" w:hAnsi="Times New Roman" w:cs="Times New Roman"/>
+          <w:b/>
+          <w:bCs/>
+          <w:color w:val="1B1B1B"/>
+          <w:sz w:val="28"/>
+          <w:szCs w:val="28"/>
+          <w:lang w:val="vi-VN"/>
+        </w:rPr>
+      </w:pPr>
+    </w:p>
+    <w:p>
+      <w:pPr>
+        <w:shd w:val="clear" w:color="auto" w:fill="FFFFFF"/>
+        <w:spacing w:before="100" w:beforeAutospacing="1" w:after="120" w:line="240" w:lineRule="auto"/>
+        <w:ind w:left="360"/>
+        <w:rPr>
+          <w:rFonts w:ascii="Times New Roman" w:eastAsia="Times New Roman" w:hAnsi="Times New Roman" w:cs="Times New Roman"/>
+          <w:b/>
+          <w:bCs/>
+          <w:color w:val="1B1B1B"/>
+          <w:sz w:val="28"/>
+          <w:szCs w:val="28"/>
+        </w:rPr>
+      </w:pPr>
+    </w:p>
+    <w:p>
+      <w:pPr>
+        <w:shd w:val="clear" w:color="auto" w:fill="FFFFFF"/>
+        <w:spacing w:before="100" w:beforeAutospacing="1" w:after="120" w:line="240" w:lineRule="auto"/>
+        <w:ind w:left="360"/>
+        <w:rPr>
+          <w:rFonts w:ascii="Times New Roman" w:eastAsia="Times New Roman" w:hAnsi="Times New Roman" w:cs="Times New Roman"/>
+          <w:b/>
+          <w:bCs/>
+          <w:color w:val="1B1B1B"/>
+          <w:sz w:val="28"/>
+          <w:szCs w:val="28"/>
+          <w:lang w:val="vi-VN"/>
+        </w:rPr>
+      </w:pPr>
+    </w:p>
+    <w:p>
+      <w:pPr>
+        <w:shd w:val="clear" w:color="auto" w:fill="FFFFFF"/>
+        <w:spacing w:before="100" w:beforeAutospacing="1" w:after="120" w:line="240" w:lineRule="auto"/>
+        <w:ind w:left="360"/>
+        <w:rPr>
+          <w:rFonts w:ascii="Times New Roman" w:eastAsia="Times New Roman" w:hAnsi="Times New Roman" w:cs="Times New Roman"/>
+          <w:b/>
+          <w:bCs/>
+          <w:color w:val="1B1B1B"/>
+          <w:sz w:val="28"/>
+          <w:szCs w:val="28"/>
+          <w:lang w:val="vi-VN"/>
+        </w:rPr>
+      </w:pPr>
+    </w:p>
+    <w:p>
+      <w:pPr>
+        <w:shd w:val="clear" w:color="auto" w:fill="FFFFFF"/>
+        <w:spacing w:before="100" w:beforeAutospacing="1" w:after="120" w:line="240" w:lineRule="auto"/>
+        <w:ind w:left="360"/>
+        <w:rPr>
+          <w:rFonts w:ascii="Times New Roman" w:eastAsia="Times New Roman" w:hAnsi="Times New Roman" w:cs="Times New Roman"/>
+          <w:b/>
+          <w:bCs/>
+          <w:color w:val="1B1B1B"/>
+          <w:sz w:val="28"/>
+          <w:szCs w:val="28"/>
+          <w:lang w:val="vi-VN"/>
+        </w:rPr>
+      </w:pPr>
+    </w:p>
+    <w:p>
+      <w:pPr>
+        <w:shd w:val="clear" w:color="auto" w:fill="FFFFFF"/>
+        <w:spacing w:before="100" w:beforeAutospacing="1" w:after="120" w:line="240" w:lineRule="auto"/>
+        <w:ind w:left="720"/>
+        <w:rPr>
+          <w:rFonts w:ascii="Times New Roman" w:eastAsia="Times New Roman" w:hAnsi="Times New Roman" w:cs="Times New Roman"/>
+          <w:color w:val="1B1B1B"/>
+          <w:sz w:val="28"/>
+          <w:szCs w:val="28"/>
+          <w:lang w:val="vi-VN"/>
+        </w:rPr>
+      </w:pPr>
+    </w:p>
+    <w:p>
+      <w:pPr>
+        <w:shd w:val="clear" w:color="auto" w:fill="FFFFFF"/>
+        <w:spacing w:before="100" w:beforeAutospacing="1" w:after="120" w:line="240" w:lineRule="auto"/>
+        <w:ind w:left="720"/>
+        <w:rPr>
+          <w:rFonts w:ascii="Times New Roman" w:eastAsia="Times New Roman" w:hAnsi="Times New Roman" w:cs="Times New Roman"/>
+          <w:color w:val="1B1B1B"/>
+          <w:sz w:val="28"/>
+          <w:szCs w:val="28"/>
+          <w:lang w:val="vi-VN"/>
+        </w:rPr>
+      </w:pPr>
+    </w:p>
+    <w:p>
+      <w:pPr>
+        <w:shd w:val="clear" w:color="auto" w:fill="FFFFFF"/>
+        <w:spacing w:before="100" w:beforeAutospacing="1" w:after="120" w:line="240" w:lineRule="auto"/>
+        <w:ind w:left="720"/>
+        <w:rPr>
+          <w:rFonts w:ascii="Times New Roman" w:eastAsia="Times New Roman" w:hAnsi="Times New Roman" w:cs="Times New Roman"/>
+          <w:color w:val="1B1B1B"/>
+          <w:sz w:val="28"/>
+          <w:szCs w:val="28"/>
+          <w:lang w:val="vi-VN"/>
+        </w:rPr>
+      </w:pPr>
+    </w:p>
+    <w:p>
+      <w:pPr>
+        <w:shd w:val="clear" w:color="auto" w:fill="FFFFFF"/>
+        <w:spacing w:before="100" w:beforeAutospacing="1" w:after="120" w:line="240" w:lineRule="auto"/>
+        <w:ind w:left="720"/>
+        <w:rPr>
+          <w:rFonts w:ascii="Times New Roman" w:eastAsia="Times New Roman" w:hAnsi="Times New Roman" w:cs="Times New Roman"/>
+          <w:color w:val="1B1B1B"/>
+          <w:sz w:val="28"/>
+          <w:szCs w:val="28"/>
+          <w:lang w:val="vi-VN"/>
+        </w:rPr>
+      </w:pPr>
+    </w:p>
+    <w:p>
+      <w:pPr>
+        <w:shd w:val="clear" w:color="auto" w:fill="FFFFFF"/>
+        <w:spacing w:before="100" w:beforeAutospacing="1" w:after="120" w:line="240" w:lineRule="auto"/>
+        <w:ind w:left="720"/>
+        <w:rPr>
+          <w:rFonts w:ascii="Times New Roman" w:eastAsia="Times New Roman" w:hAnsi="Times New Roman" w:cs="Times New Roman"/>
+          <w:color w:val="1B1B1B"/>
+          <w:sz w:val="28"/>
+          <w:szCs w:val="28"/>
+          <w:lang w:val="vi-VN"/>
+        </w:rPr>
+      </w:pPr>
+    </w:p>
+    <w:p>
+      <w:pPr>
+        <w:shd w:val="clear" w:color="auto" w:fill="FFFFFF"/>
+        <w:spacing w:before="100" w:beforeAutospacing="1" w:after="120" w:line="240" w:lineRule="auto"/>
+        <w:rPr>
+          <w:rFonts w:ascii="Times New Roman" w:eastAsia="Times New Roman" w:hAnsi="Times New Roman" w:cs="Times New Roman"/>
+          <w:color w:val="1B1B1B"/>
+          <w:sz w:val="28"/>
+          <w:szCs w:val="28"/>
+        </w:rPr>
+      </w:pPr>
+    </w:p>
+    <w:p>
+      <w:pPr>
+        <w:shd w:val="clear" w:color="auto" w:fill="FFFFFF"/>
+        <w:spacing w:before="100" w:beforeAutospacing="1" w:after="120" w:line="240" w:lineRule="auto"/>
+        <w:ind w:left="720"/>
+        <w:rPr>
+          <w:rFonts w:ascii="Times New Roman" w:eastAsia="Times New Roman" w:hAnsi="Times New Roman" w:cs="Times New Roman"/>
+          <w:color w:val="1B1B1B"/>
+          <w:sz w:val="28"/>
+          <w:szCs w:val="28"/>
+          <w:lang w:val="vi-VN"/>
+        </w:rPr>
+      </w:pPr>
+    </w:p>
+    <w:p>
+      <w:pPr>
+        <w:shd w:val="clear" w:color="auto" w:fill="FFFFFF"/>
+        <w:spacing w:before="100" w:beforeAutospacing="1" w:after="120" w:line="240" w:lineRule="auto"/>
+        <w:ind w:left="720"/>
+        <w:rPr>
+          <w:rFonts w:ascii="Times New Roman" w:eastAsia="Times New Roman" w:hAnsi="Times New Roman" w:cs="Times New Roman"/>
+          <w:color w:val="1B1B1B"/>
+          <w:sz w:val="28"/>
+          <w:szCs w:val="28"/>
+          <w:lang w:val="vi-VN"/>
+        </w:rPr>
+      </w:pPr>
+    </w:p>
+    <w:p>
+      <w:pPr>
+        <w:shd w:val="clear" w:color="auto" w:fill="FFFFFF"/>
+        <w:spacing w:before="100" w:beforeAutospacing="1" w:after="120" w:line="240" w:lineRule="auto"/>
+        <w:ind w:left="720"/>
+        <w:rPr>
+          <w:rFonts w:ascii="Times New Roman" w:eastAsia="Times New Roman" w:hAnsi="Times New Roman" w:cs="Times New Roman"/>
+          <w:color w:val="1B1B1B"/>
+          <w:sz w:val="28"/>
+          <w:szCs w:val="28"/>
+          <w:lang w:val="vi-VN"/>
+        </w:rPr>
+      </w:pPr>
+    </w:p>
+    <w:p>
+      <w:pPr>
+        <w:shd w:val="clear" w:color="auto" w:fill="FFFFFF"/>
+        <w:spacing w:before="100" w:beforeAutospacing="1" w:after="120" w:line="240" w:lineRule="auto"/>
+        <w:ind w:left="720"/>
+        <w:rPr>
+          <w:rFonts w:ascii="Times New Roman" w:eastAsia="Times New Roman" w:hAnsi="Times New Roman" w:cs="Times New Roman"/>
+          <w:color w:val="1B1B1B"/>
+          <w:sz w:val="28"/>
+          <w:szCs w:val="28"/>
+          <w:lang w:val="vi-VN"/>
+        </w:rPr>
+      </w:pPr>
+    </w:p>
+    <w:p>
+      <w:pPr>
+        <w:shd w:val="clear" w:color="auto" w:fill="FFFFFF"/>
+        <w:spacing w:before="100" w:beforeAutospacing="1" w:after="120" w:line="240" w:lineRule="auto"/>
+        <w:ind w:left="720"/>
+        <w:rPr>
+          <w:rFonts w:ascii="Times New Roman" w:eastAsia="Times New Roman" w:hAnsi="Times New Roman" w:cs="Times New Roman"/>
+          <w:color w:val="1B1B1B"/>
+          <w:sz w:val="28"/>
+          <w:szCs w:val="28"/>
+          <w:lang w:val="vi-VN"/>
+        </w:rPr>
+      </w:pPr>
+    </w:p>
+    <w:p>
+      <w:pPr>
+        <w:shd w:val="clear" w:color="auto" w:fill="FFFFFF"/>
+        <w:spacing w:before="100" w:beforeAutospacing="1" w:after="120" w:line="240" w:lineRule="auto"/>
+        <w:ind w:left="720"/>
+        <w:rPr>
+          <w:rFonts w:ascii="Times New Roman" w:eastAsia="Times New Roman" w:hAnsi="Times New Roman" w:cs="Times New Roman"/>
+          <w:color w:val="1B1B1B"/>
+          <w:sz w:val="28"/>
+          <w:szCs w:val="28"/>
+          <w:lang w:val="vi-VN"/>
+        </w:rPr>
+      </w:pPr>
+    </w:p>
+    <w:p>
+      <w:pPr>
+        <w:shd w:val="clear" w:color="auto" w:fill="FFFFFF"/>
+        <w:spacing w:before="100" w:beforeAutospacing="1" w:after="120" w:line="240" w:lineRule="auto"/>
+        <w:ind w:left="720"/>
+        <w:rPr>
+          <w:rFonts w:ascii="Times New Roman" w:eastAsia="Times New Roman" w:hAnsi="Times New Roman" w:cs="Times New Roman"/>
+          <w:color w:val="1B1B1B"/>
+          <w:sz w:val="28"/>
+          <w:szCs w:val="28"/>
+        </w:rPr>
+      </w:pPr>
+    </w:p>
+    <w:p>
+      <w:pPr>
+        <w:shd w:val="clear" w:color="auto" w:fill="FFFFFF"/>
+        <w:spacing w:before="100" w:beforeAutospacing="1" w:after="120" w:line="240" w:lineRule="auto"/>
+        <w:ind w:left="720"/>
+        <w:rPr>
+          <w:rFonts w:ascii="Times New Roman" w:eastAsia="Times New Roman" w:hAnsi="Times New Roman" w:cs="Times New Roman"/>
+          <w:color w:val="1B1B1B"/>
+          <w:sz w:val="28"/>
+          <w:szCs w:val="28"/>
+          <w:lang w:val="vi-VN"/>
+        </w:rPr>
+      </w:pPr>
+    </w:p>
+    <w:p>
+      <w:pPr>
+        <w:shd w:val="clear" w:color="auto" w:fill="FFFFFF"/>
+        <w:spacing w:before="100" w:beforeAutospacing="1" w:after="120" w:line="240" w:lineRule="auto"/>
+        <w:ind w:left="720"/>
+        <w:rPr>
+          <w:rFonts w:ascii="Times New Roman" w:eastAsia="Times New Roman" w:hAnsi="Times New Roman" w:cs="Times New Roman"/>
+          <w:color w:val="1B1B1B"/>
+          <w:sz w:val="28"/>
+          <w:szCs w:val="28"/>
+          <w:lang w:val="vi-VN"/>
+        </w:rPr>
+      </w:pPr>
+    </w:p>
+    <w:p>
+      <w:pPr>
+        <w:shd w:val="clear" w:color="auto" w:fill="FFFFFF"/>
+        <w:spacing w:before="100" w:beforeAutospacing="1" w:after="120" w:line="240" w:lineRule="auto"/>
+        <w:ind w:left="360"/>
+        <w:rPr>
+          <w:rFonts w:ascii="Times New Roman" w:eastAsia="Times New Roman" w:hAnsi="Times New Roman" w:cs="Times New Roman"/>
+          <w:color w:val="1B1B1B"/>
+          <w:sz w:val="28"/>
+          <w:szCs w:val="28"/>
+        </w:rPr>
+      </w:pPr>
+    </w:p>
+    <w:p>
+      <w:pPr>
+        <w:ind w:left="360"/>
+        <w:rPr>
+          <w:rFonts w:ascii="Times New Roman" w:hAnsi="Times New Roman" w:cs="Times New Roman"/>
+          <w:sz w:val="32"/>
+          <w:szCs w:val="32"/>
+          <w:lang w:val="vi-VN"/>
+        </w:rPr>
+      </w:pPr>
+    </w:p>
+    <w:p>
+      <w:pPr>
+        <w:shd w:val="clear" w:color="auto" w:fill="FFFFFF"/>
+        <w:spacing w:before="100" w:beforeAutospacing="1" w:after="120" w:line="240" w:lineRule="auto"/>
+        <w:rPr>
+          <w:rFonts w:ascii="Times New Roman" w:eastAsia="Times New Roman" w:hAnsi="Times New Roman" w:cs="Times New Roman"/>
+          <w:b/>
+          <w:bCs/>
+          <w:color w:val="1B1B1B"/>
+          <w:sz w:val="36"/>
+          <w:szCs w:val="36"/>
+          <w:lang w:val="vi-VN"/>
+        </w:rPr>
+      </w:pPr>
+    </w:p>
+    <w:p>
+      <w:pPr>
+        <w:shd w:val="clear" w:color="auto" w:fill="FFFFFF"/>
+        <w:spacing w:before="100" w:beforeAutospacing="1" w:after="120" w:line="240" w:lineRule="auto"/>
+        <w:rPr>
+          <w:rFonts w:ascii="Times New Roman" w:eastAsia="Times New Roman" w:hAnsi="Times New Roman" w:cs="Times New Roman"/>
+          <w:b/>
+          <w:bCs/>
+          <w:color w:val="1B1B1B"/>
+          <w:sz w:val="36"/>
+          <w:szCs w:val="36"/>
+          <w:lang w:val="vi-VN"/>
+        </w:rPr>
+      </w:pPr>
+    </w:p>
+    <w:p>
+      <w:pPr>
+        <w:shd w:val="clear" w:color="auto" w:fill="FFFFFF"/>
+        <w:spacing w:before="100" w:beforeAutospacing="1" w:after="120" w:line="240" w:lineRule="auto"/>
+        <w:rPr>
+          <w:rFonts w:ascii="Times New Roman" w:eastAsia="Times New Roman" w:hAnsi="Times New Roman" w:cs="Times New Roman"/>
+          <w:color w:val="1B1B1B"/>
+          <w:sz w:val="28"/>
+          <w:szCs w:val="28"/>
+          <w:lang w:val="vi-VN"/>
         </w:rPr>
       </w:pPr>
     </w:p>
@@ -860,8 +3279,97 @@
 </file>
 
 <file path=word/numbering.xml><?xml version="1.0" encoding="utf-8"?>
-<w:numbering xmlns:wpc="http://schemas.microsoft.com/office/word/2010/wordprocessingCanvas" xmlns:cx="http://schemas.microsoft.com/office/drawing/2014/chartex" xmlns:cx1="http://schemas.microsoft.com/office/drawing/2015/9/8/chartex" xmlns:cx2="http://schemas.microsoft.com/office/drawing/2015/10/21/chartex" xmlns:cx3="http://schemas.microsoft.com/office/drawing/2016/5/9/chartex" xmlns:cx4="http://schemas.microsoft.com/office/drawing/2016/5/10/chartex" xmlns:cx5="http://schemas.microsoft.com/office/drawing/2016/5/11/chartex" xmlns:cx6="http://schemas.microsoft.com/office/drawing/2016/5/12/chartex" xmlns:cx7="http://schemas.microsoft.com/office/drawing/2016/5/13/chartex" xmlns:cx8="http://schemas.microsoft.com/office/drawing/2016/5/14/chartex" xmlns:mc="http://schemas.openxmlformats.org/markup-compatibility/2006" xmlns:aink="http://schemas.microsoft.com/office/drawing/2016/ink" xmlns:am3d="http://schemas.microsoft.com/office/drawing/2017/model3d" xmlns:o="urn:schemas-microsoft-com:office:office" xmlns:r="http://schemas.openxmlformats.org/officeDocument/2006/relationships" xmlns:m="http://schemas.openxmlformats.org/officeDocument/2006/math" xmlns:v="urn:schemas-microsoft-com:vml" xmlns:wp14="http://schemas.microsoft.com/office/word/2010/wordprocessingDrawing" xmlns:wp="http://schemas.openxmlformats.org/drawingml/2006/wordprocessingDrawing" xmlns:w10="urn:schemas-microsoft-com:office:word" xmlns:w="http://schemas.openxmlformats.org/wordprocessingml/2006/main" xmlns:w14="http://schemas.microsoft.com/office/word/2010/wordml" xmlns:w15="http://schemas.microsoft.com/office/word/2012/wordml" xmlns:w16cex="http://schemas.microsoft.com/office/word/2018/wordml/cex" xmlns:w16cid="http://schemas.microsoft.com/office/word/2016/wordml/cid" xmlns:w16="http://schemas.microsoft.com/office/word/2018/wordml" xmlns:w16se="http://schemas.microsoft.com/office/word/2015/wordml/symex" xmlns:wpg="http://schemas.microsoft.com/office/word/2010/wordprocessingGroup" xmlns:wpi="http://schemas.microsoft.com/office/word/2010/wordprocessingInk" xmlns:wne="http://schemas.microsoft.com/office/word/2006/wordml" xmlns:wps="http://schemas.microsoft.com/office/word/2010/wordprocessingShape" mc:Ignorable="w14 w15 w16se w16cid w16 w16cex wp14">
+<w:numbering xmlns:wpc="http://schemas.microsoft.com/office/word/2010/wordprocessingCanvas" xmlns:cx="http://schemas.microsoft.com/office/drawing/2014/chartex" xmlns:cx1="http://schemas.microsoft.com/office/drawing/2015/9/8/chartex" xmlns:cx2="http://schemas.microsoft.com/office/drawing/2015/10/21/chartex" xmlns:cx3="http://schemas.microsoft.com/office/drawing/2016/5/9/chartex" xmlns:cx4="http://schemas.microsoft.com/office/drawing/2016/5/10/chartex" xmlns:cx5="http://schemas.microsoft.com/office/drawing/2016/5/11/chartex" xmlns:cx6="http://schemas.microsoft.com/office/drawing/2016/5/12/chartex" xmlns:cx7="http://schemas.microsoft.com/office/drawing/2016/5/13/chartex" xmlns:cx8="http://schemas.microsoft.com/office/drawing/2016/5/14/chartex" xmlns:mc="http://schemas.openxmlformats.org/markup-compatibility/2006" xmlns:aink="http://schemas.microsoft.com/office/drawing/2016/ink" xmlns:am3d="http://schemas.microsoft.com/office/drawing/2017/model3d" xmlns:o="urn:schemas-microsoft-com:office:office" xmlns:oel="http://schemas.microsoft.com/office/2019/extlst" xmlns:r="http://schemas.openxmlformats.org/officeDocument/2006/relationships" xmlns:m="http://schemas.openxmlformats.org/officeDocument/2006/math" xmlns:v="urn:schemas-microsoft-com:vml" xmlns:wp14="http://schemas.microsoft.com/office/word/2010/wordprocessingDrawing" xmlns:wp="http://schemas.openxmlformats.org/drawingml/2006/wordprocessingDrawing" xmlns:w10="urn:schemas-microsoft-com:office:word" xmlns:w="http://schemas.openxmlformats.org/wordprocessingml/2006/main" xmlns:w14="http://schemas.microsoft.com/office/word/2010/wordml" xmlns:w15="http://schemas.microsoft.com/office/word/2012/wordml" xmlns:w16cex="http://schemas.microsoft.com/office/word/2018/wordml/cex" xmlns:w16cid="http://schemas.microsoft.com/office/word/2016/wordml/cid" xmlns:w16="http://schemas.microsoft.com/office/word/2018/wordml" xmlns:w16du="http://schemas.microsoft.com/office/word/2023/wordml/word16du" xmlns:w16sdtdh="http://schemas.microsoft.com/office/word/2020/wordml/sdtdatahash" xmlns:w16se="http://schemas.microsoft.com/office/word/2015/wordml/symex" xmlns:wpg="http://schemas.microsoft.com/office/word/2010/wordprocessingGroup" xmlns:wpi="http://schemas.microsoft.com/office/word/2010/wordprocessingInk" xmlns:wne="http://schemas.microsoft.com/office/word/2006/wordml" xmlns:wps="http://schemas.microsoft.com/office/word/2010/wordprocessingShape" mc:Ignorable="w14 w15 w16se w16cid w16 w16cex w16sdtdh w16du wp14">
   <w:abstractNum w:abstractNumId="0" w15:restartNumberingAfterBreak="0">
+    <w:nsid w:val="0134539C"/>
+    <w:multiLevelType w:val="hybridMultilevel"/>
+    <w:tmpl w:val="5DC84B46"/>
+    <w:lvl w:ilvl="0" w:tplc="FFFFFFFF">
+      <w:start w:val="1"/>
+      <w:numFmt w:val="upperLetter"/>
+      <w:lvlText w:val="%1."/>
+      <w:lvlJc w:val="left"/>
+      <w:pPr>
+        <w:ind w:left="720" w:hanging="360"/>
+      </w:pPr>
+      <w:rPr>
+        <w:rFonts w:hint="default"/>
+      </w:rPr>
+    </w:lvl>
+    <w:lvl w:ilvl="1" w:tplc="FFFFFFFF" w:tentative="1">
+      <w:start w:val="1"/>
+      <w:numFmt w:val="lowerLetter"/>
+      <w:lvlText w:val="%2."/>
+      <w:lvlJc w:val="left"/>
+      <w:pPr>
+        <w:ind w:left="1440" w:hanging="360"/>
+      </w:pPr>
+    </w:lvl>
+    <w:lvl w:ilvl="2" w:tplc="FFFFFFFF" w:tentative="1">
+      <w:start w:val="1"/>
+      <w:numFmt w:val="lowerRoman"/>
+      <w:lvlText w:val="%3."/>
+      <w:lvlJc w:val="right"/>
+      <w:pPr>
+        <w:ind w:left="2160" w:hanging="180"/>
+      </w:pPr>
+    </w:lvl>
+    <w:lvl w:ilvl="3" w:tplc="FFFFFFFF" w:tentative="1">
+      <w:start w:val="1"/>
+      <w:numFmt w:val="decimal"/>
+      <w:lvlText w:val="%4."/>
+      <w:lvlJc w:val="left"/>
+      <w:pPr>
+        <w:ind w:left="2880" w:hanging="360"/>
+      </w:pPr>
+    </w:lvl>
+    <w:lvl w:ilvl="4" w:tplc="FFFFFFFF" w:tentative="1">
+      <w:start w:val="1"/>
+      <w:numFmt w:val="lowerLetter"/>
+      <w:lvlText w:val="%5."/>
+      <w:lvlJc w:val="left"/>
+      <w:pPr>
+        <w:ind w:left="3600" w:hanging="360"/>
+      </w:pPr>
+    </w:lvl>
+    <w:lvl w:ilvl="5" w:tplc="FFFFFFFF" w:tentative="1">
+      <w:start w:val="1"/>
+      <w:numFmt w:val="lowerRoman"/>
+      <w:lvlText w:val="%6."/>
+      <w:lvlJc w:val="right"/>
+      <w:pPr>
+        <w:ind w:left="4320" w:hanging="180"/>
+      </w:pPr>
+    </w:lvl>
+    <w:lvl w:ilvl="6" w:tplc="FFFFFFFF" w:tentative="1">
+      <w:start w:val="1"/>
+      <w:numFmt w:val="decimal"/>
+      <w:lvlText w:val="%7."/>
+      <w:lvlJc w:val="left"/>
+      <w:pPr>
+        <w:ind w:left="5040" w:hanging="360"/>
+      </w:pPr>
+    </w:lvl>
+    <w:lvl w:ilvl="7" w:tplc="FFFFFFFF" w:tentative="1">
+      <w:start w:val="1"/>
+      <w:numFmt w:val="lowerLetter"/>
+      <w:lvlText w:val="%8."/>
+      <w:lvlJc w:val="left"/>
+      <w:pPr>
+        <w:ind w:left="5760" w:hanging="360"/>
+      </w:pPr>
+    </w:lvl>
+    <w:lvl w:ilvl="8" w:tplc="FFFFFFFF" w:tentative="1">
+      <w:start w:val="1"/>
+      <w:numFmt w:val="lowerRoman"/>
+      <w:lvlText w:val="%9."/>
+      <w:lvlJc w:val="right"/>
+      <w:pPr>
+        <w:ind w:left="6480" w:hanging="180"/>
+      </w:pPr>
+    </w:lvl>
+  </w:abstractNum>
+  <w:abstractNum w:abstractNumId="1" w15:restartNumberingAfterBreak="0">
     <w:nsid w:val="2C3075C0"/>
     <w:multiLevelType w:val="multilevel"/>
     <w:tmpl w:val="34ECC12A"/>
@@ -1010,7 +3518,7 @@
       </w:rPr>
     </w:lvl>
   </w:abstractNum>
-  <w:abstractNum w:abstractNumId="1" w15:restartNumberingAfterBreak="0">
+  <w:abstractNum w:abstractNumId="2" w15:restartNumberingAfterBreak="0">
     <w:nsid w:val="30D22771"/>
     <w:multiLevelType w:val="hybridMultilevel"/>
     <w:tmpl w:val="5DC84B46"/>
@@ -1099,7 +3607,7 @@
       </w:pPr>
     </w:lvl>
   </w:abstractNum>
-  <w:abstractNum w:abstractNumId="2" w15:restartNumberingAfterBreak="0">
+  <w:abstractNum w:abstractNumId="3" w15:restartNumberingAfterBreak="0">
     <w:nsid w:val="55306634"/>
     <w:multiLevelType w:val="hybridMultilevel"/>
     <w:tmpl w:val="5346FEA8"/>
@@ -1185,20 +3693,23 @@
       </w:pPr>
     </w:lvl>
   </w:abstractNum>
-  <w:num w:numId="1">
-    <w:abstractNumId w:val="0"/>
-  </w:num>
-  <w:num w:numId="2">
+  <w:num w:numId="1" w16cid:durableId="1155797527">
     <w:abstractNumId w:val="1"/>
   </w:num>
-  <w:num w:numId="3">
+  <w:num w:numId="2" w16cid:durableId="1744255493">
     <w:abstractNumId w:val="2"/>
+  </w:num>
+  <w:num w:numId="3" w16cid:durableId="1163351983">
+    <w:abstractNumId w:val="3"/>
+  </w:num>
+  <w:num w:numId="4" w16cid:durableId="1106929862">
+    <w:abstractNumId w:val="0"/>
   </w:num>
 </w:numbering>
 </file>
 
 <file path=word/styles.xml><?xml version="1.0" encoding="utf-8"?>
-<w:styles xmlns:mc="http://schemas.openxmlformats.org/markup-compatibility/2006" xmlns:r="http://schemas.openxmlformats.org/officeDocument/2006/relationships" xmlns:w="http://schemas.openxmlformats.org/wordprocessingml/2006/main" xmlns:w14="http://schemas.microsoft.com/office/word/2010/wordml" xmlns:w15="http://schemas.microsoft.com/office/word/2012/wordml" xmlns:w16cex="http://schemas.microsoft.com/office/word/2018/wordml/cex" xmlns:w16cid="http://schemas.microsoft.com/office/word/2016/wordml/cid" xmlns:w16="http://schemas.microsoft.com/office/word/2018/wordml" xmlns:w16se="http://schemas.microsoft.com/office/word/2015/wordml/symex" mc:Ignorable="w14 w15 w16se w16cid w16 w16cex">
+<w:styles xmlns:mc="http://schemas.openxmlformats.org/markup-compatibility/2006" xmlns:r="http://schemas.openxmlformats.org/officeDocument/2006/relationships" xmlns:w="http://schemas.openxmlformats.org/wordprocessingml/2006/main" xmlns:w14="http://schemas.microsoft.com/office/word/2010/wordml" xmlns:w15="http://schemas.microsoft.com/office/word/2012/wordml" xmlns:w16cex="http://schemas.microsoft.com/office/word/2018/wordml/cex" xmlns:w16cid="http://schemas.microsoft.com/office/word/2016/wordml/cid" xmlns:w16="http://schemas.microsoft.com/office/word/2018/wordml" xmlns:w16du="http://schemas.microsoft.com/office/word/2023/wordml/word16du" xmlns:w16sdtdh="http://schemas.microsoft.com/office/word/2020/wordml/sdtdatahash" xmlns:w16se="http://schemas.microsoft.com/office/word/2015/wordml/symex" mc:Ignorable="w14 w15 w16se w16cid w16 w16cex w16sdtdh w16du">
   <w:docDefaults>
     <w:rPrDefault>
       <w:rPr>
@@ -1595,6 +4106,28 @@
   <w:style w:type="paragraph" w:default="1" w:styleId="Normal">
     <w:name w:val="Normal"/>
     <w:qFormat/>
+    <w:rsid w:val="00F23511"/>
+  </w:style>
+  <w:style w:type="paragraph" w:styleId="Heading1">
+    <w:name w:val="heading 1"/>
+    <w:basedOn w:val="Normal"/>
+    <w:next w:val="Normal"/>
+    <w:link w:val="Heading1Char"/>
+    <w:uiPriority w:val="9"/>
+    <w:qFormat/>
+    <w:rsid w:val="00A9488E"/>
+    <w:pPr>
+      <w:keepNext/>
+      <w:keepLines/>
+      <w:spacing w:before="240" w:after="0"/>
+      <w:outlineLvl w:val="0"/>
+    </w:pPr>
+    <w:rPr>
+      <w:rFonts w:asciiTheme="majorHAnsi" w:eastAsiaTheme="majorEastAsia" w:hAnsiTheme="majorHAnsi" w:cstheme="majorBidi"/>
+      <w:color w:val="2F5496" w:themeColor="accent1" w:themeShade="BF"/>
+      <w:sz w:val="32"/>
+      <w:szCs w:val="32"/>
+    </w:rPr>
   </w:style>
   <w:style w:type="paragraph" w:styleId="Heading3">
     <w:name w:val="heading 3"/>
@@ -1703,6 +4236,19 @@
       <w:ind w:left="720"/>
       <w:contextualSpacing/>
     </w:pPr>
+  </w:style>
+  <w:style w:type="character" w:customStyle="1" w:styleId="Heading1Char">
+    <w:name w:val="Heading 1 Char"/>
+    <w:basedOn w:val="DefaultParagraphFont"/>
+    <w:link w:val="Heading1"/>
+    <w:uiPriority w:val="9"/>
+    <w:rsid w:val="00A9488E"/>
+    <w:rPr>
+      <w:rFonts w:asciiTheme="majorHAnsi" w:eastAsiaTheme="majorEastAsia" w:hAnsiTheme="majorHAnsi" w:cstheme="majorBidi"/>
+      <w:color w:val="2F5496" w:themeColor="accent1" w:themeShade="BF"/>
+      <w:sz w:val="32"/>
+      <w:szCs w:val="32"/>
+    </w:rPr>
   </w:style>
 </w:styles>
 </file>

</xml_diff>

<commit_message>
Mô tả về các thay đổi
</commit_message>
<xml_diff>
--- a/BaitapTuan10.docx
+++ b/BaitapTuan10.docx
@@ -2327,6 +2327,45 @@
     </w:p>
     <w:p>
       <w:pPr>
+        <w:spacing w:after="0" w:line="240" w:lineRule="auto"/>
+        <w:textAlignment w:val="baseline"/>
+        <w:outlineLvl w:val="2"/>
+        <w:rPr>
+          <w:rFonts w:ascii="Segoe UI" w:eastAsia="Times New Roman" w:hAnsi="Segoe UI" w:cs="Segoe UI"/>
+          <w:color w:val="292929"/>
+          <w:sz w:val="27"/>
+          <w:szCs w:val="27"/>
+          <w:lang w:val="vi-VN"/>
+        </w:rPr>
+      </w:pPr>
+      <w:r>
+        <w:rPr>
+          <w:rFonts w:ascii="Segoe UI" w:eastAsia="Times New Roman" w:hAnsi="Segoe UI" w:cs="Segoe UI"/>
+          <w:color w:val="292929"/>
+          <w:sz w:val="27"/>
+          <w:szCs w:val="27"/>
+        </w:rPr>
+        <w:t>Hiển thị thông tin trợ giúp cho các lệnh Git.</w:t>
+      </w:r>
+    </w:p>
+    <w:p>
+      <w:pPr>
+        <w:spacing w:after="0" w:line="240" w:lineRule="auto"/>
+        <w:textAlignment w:val="baseline"/>
+        <w:outlineLvl w:val="2"/>
+        <w:rPr>
+          <w:rFonts w:ascii="Segoe UI" w:eastAsia="Times New Roman" w:hAnsi="Segoe UI" w:cs="Segoe UI"/>
+          <w:b/>
+          <w:bCs/>
+          <w:color w:val="292929"/>
+          <w:sz w:val="27"/>
+          <w:szCs w:val="27"/>
+          <w:lang w:val="vi-VN"/>
+        </w:rPr>
+      </w:pPr>
+    </w:p>
+    <w:p>
+      <w:pPr>
         <w:pStyle w:val="Heading3"/>
         <w:spacing w:before="0" w:beforeAutospacing="0" w:after="0" w:afterAutospacing="0"/>
         <w:ind w:left="360"/>
@@ -2354,6 +2393,7 @@
         <w:rPr>
           <w:rFonts w:ascii="Segoe UI" w:hAnsi="Segoe UI" w:cs="Segoe UI"/>
           <w:color w:val="292929"/>
+          <w:lang w:val="vi-VN"/>
         </w:rPr>
       </w:pPr>
       <w:r>
@@ -2402,32 +2442,37 @@
       <w:pPr>
         <w:pStyle w:val="Heading3"/>
         <w:spacing w:before="0" w:beforeAutospacing="0" w:after="0" w:afterAutospacing="0"/>
-        <w:ind w:left="810"/>
-        <w:textAlignment w:val="baseline"/>
-        <w:rPr>
-          <w:rFonts w:ascii="Segoe UI" w:hAnsi="Segoe UI" w:cs="Segoe UI"/>
-          <w:color w:val="292929"/>
-        </w:rPr>
-      </w:pPr>
+        <w:ind w:left="360"/>
+        <w:textAlignment w:val="baseline"/>
+        <w:rPr>
+          <w:rFonts w:ascii="Segoe UI" w:hAnsi="Segoe UI" w:cs="Segoe UI"/>
+          <w:b w:val="0"/>
+          <w:bCs w:val="0"/>
+          <w:color w:val="292929"/>
+          <w:lang w:val="vi-VN"/>
+        </w:rPr>
+      </w:pPr>
+      <w:r>
+        <w:rPr>
+          <w:rFonts w:ascii="Segoe UI" w:hAnsi="Segoe UI" w:cs="Segoe UI"/>
+          <w:b w:val="0"/>
+          <w:bCs w:val="0"/>
+          <w:color w:val="292929"/>
+        </w:rPr>
+        <w:t>được sử dụng để thiết lập thông tin cá nhân cho Git trên máy tính của bạn.</w:t>
+      </w:r>
     </w:p>
     <w:p>
       <w:pPr>
         <w:pStyle w:val="Heading3"/>
         <w:spacing w:before="0" w:beforeAutospacing="0" w:after="0" w:afterAutospacing="0"/>
-        <w:ind w:left="360"/>
-        <w:textAlignment w:val="baseline"/>
-        <w:rPr>
-          <w:rFonts w:ascii="Segoe UI" w:hAnsi="Segoe UI" w:cs="Segoe UI"/>
-          <w:color w:val="292929"/>
-        </w:rPr>
-      </w:pPr>
-      <w:r>
-        <w:rPr>
-          <w:rFonts w:ascii="Segoe UI" w:hAnsi="Segoe UI" w:cs="Segoe UI"/>
-          <w:color w:val="292929"/>
-        </w:rPr>
-        <w:t>Git version:</w:t>
-      </w:r>
+        <w:ind w:left="810"/>
+        <w:textAlignment w:val="baseline"/>
+        <w:rPr>
+          <w:rFonts w:ascii="Segoe UI" w:hAnsi="Segoe UI" w:cs="Segoe UI"/>
+          <w:color w:val="292929"/>
+        </w:rPr>
+      </w:pPr>
     </w:p>
     <w:p>
       <w:pPr>
@@ -2438,6 +2483,26 @@
         <w:rPr>
           <w:rFonts w:ascii="Segoe UI" w:hAnsi="Segoe UI" w:cs="Segoe UI"/>
           <w:color w:val="292929"/>
+        </w:rPr>
+      </w:pPr>
+      <w:r>
+        <w:rPr>
+          <w:rFonts w:ascii="Segoe UI" w:hAnsi="Segoe UI" w:cs="Segoe UI"/>
+          <w:color w:val="292929"/>
+        </w:rPr>
+        <w:t>Git version:</w:t>
+      </w:r>
+    </w:p>
+    <w:p>
+      <w:pPr>
+        <w:pStyle w:val="Heading3"/>
+        <w:spacing w:before="0" w:beforeAutospacing="0" w:after="0" w:afterAutospacing="0"/>
+        <w:ind w:left="360"/>
+        <w:textAlignment w:val="baseline"/>
+        <w:rPr>
+          <w:rFonts w:ascii="Segoe UI" w:hAnsi="Segoe UI" w:cs="Segoe UI"/>
+          <w:color w:val="292929"/>
+          <w:lang w:val="vi-VN"/>
         </w:rPr>
       </w:pPr>
       <w:r>
@@ -2491,15 +2556,21 @@
         <w:textAlignment w:val="baseline"/>
         <w:rPr>
           <w:rFonts w:ascii="Segoe UI" w:hAnsi="Segoe UI" w:cs="Segoe UI"/>
-          <w:color w:val="292929"/>
-        </w:rPr>
-      </w:pPr>
-      <w:r>
-        <w:rPr>
-          <w:rFonts w:ascii="Segoe UI" w:hAnsi="Segoe UI" w:cs="Segoe UI"/>
-          <w:color w:val="292929"/>
-        </w:rPr>
-        <w:t>Git mkdir:</w:t>
+          <w:b w:val="0"/>
+          <w:bCs w:val="0"/>
+          <w:color w:val="292929"/>
+          <w:lang w:val="vi-VN"/>
+        </w:rPr>
+      </w:pPr>
+      <w:r>
+        <w:rPr>
+          <w:rFonts w:ascii="Segoe UI" w:hAnsi="Segoe UI" w:cs="Segoe UI"/>
+          <w:b w:val="0"/>
+          <w:bCs w:val="0"/>
+          <w:color w:val="292929"/>
+          <w:lang w:val="vi-VN"/>
+        </w:rPr>
+        <w:t xml:space="preserve">Lệnh này giúp kiễm tra version của git trên máy </w:t>
       </w:r>
     </w:p>
     <w:p>
@@ -2513,6 +2584,13 @@
           <w:color w:val="292929"/>
         </w:rPr>
       </w:pPr>
+      <w:r>
+        <w:rPr>
+          <w:rFonts w:ascii="Segoe UI" w:hAnsi="Segoe UI" w:cs="Segoe UI"/>
+          <w:color w:val="292929"/>
+        </w:rPr>
+        <w:t>Git mkdir:</w:t>
+      </w:r>
     </w:p>
     <w:p>
       <w:pPr>
@@ -2523,14 +2601,50 @@
         <w:rPr>
           <w:rFonts w:ascii="Segoe UI" w:hAnsi="Segoe UI" w:cs="Segoe UI"/>
           <w:color w:val="292929"/>
-        </w:rPr>
-      </w:pPr>
-      <w:r>
-        <w:rPr>
-          <w:rFonts w:ascii="Segoe UI" w:hAnsi="Segoe UI" w:cs="Segoe UI"/>
-          <w:color w:val="292929"/>
-        </w:rPr>
-        <w:t>Git remote:</w:t>
+          <w:lang w:val="vi-VN"/>
+        </w:rPr>
+      </w:pPr>
+      <w:r>
+        <w:rPr>
+          <w:rFonts w:ascii="Segoe UI" w:hAnsi="Segoe UI" w:cs="Segoe UI"/>
+          <w:color w:val="292929"/>
+          <w:lang w:val="vi-VN"/>
+        </w:rPr>
+        <w:drawing>
+          <wp:inline distT="0" distB="0" distL="0" distR="0" wp14:anchorId="4D30868C" wp14:editId="495A407F">
+            <wp:extent cx="5943600" cy="2463800"/>
+            <wp:effectExtent l="0" t="0" r="0" b="0"/>
+            <wp:docPr id="2048567365" name="Picture 1"/>
+            <wp:cNvGraphicFramePr>
+              <a:graphicFrameLocks xmlns:a="http://schemas.openxmlformats.org/drawingml/2006/main" noChangeAspect="1"/>
+            </wp:cNvGraphicFramePr>
+            <a:graphic xmlns:a="http://schemas.openxmlformats.org/drawingml/2006/main">
+              <a:graphicData uri="http://schemas.openxmlformats.org/drawingml/2006/picture">
+                <pic:pic xmlns:pic="http://schemas.openxmlformats.org/drawingml/2006/picture">
+                  <pic:nvPicPr>
+                    <pic:cNvPr id="2048567365" name=""/>
+                    <pic:cNvPicPr/>
+                  </pic:nvPicPr>
+                  <pic:blipFill>
+                    <a:blip r:embed="rId24"/>
+                    <a:stretch>
+                      <a:fillRect/>
+                    </a:stretch>
+                  </pic:blipFill>
+                  <pic:spPr>
+                    <a:xfrm>
+                      <a:off x="0" y="0"/>
+                      <a:ext cx="5943600" cy="2463800"/>
+                    </a:xfrm>
+                    <a:prstGeom prst="rect">
+                      <a:avLst/>
+                    </a:prstGeom>
+                  </pic:spPr>
+                </pic:pic>
+              </a:graphicData>
+            </a:graphic>
+          </wp:inline>
+        </w:drawing>
       </w:r>
     </w:p>
     <w:p>
@@ -2542,15 +2656,9 @@
         <w:rPr>
           <w:rFonts w:ascii="Segoe UI" w:hAnsi="Segoe UI" w:cs="Segoe UI"/>
           <w:color w:val="292929"/>
-        </w:rPr>
-      </w:pPr>
-      <w:r>
-        <w:rPr>
-          <w:rFonts w:ascii="Segoe UI" w:hAnsi="Segoe UI" w:cs="Segoe UI"/>
-          <w:color w:val="292929"/>
-        </w:rPr>
-        <w:t>Git init:</w:t>
-      </w:r>
+          <w:lang w:val="vi-VN"/>
+        </w:rPr>
+      </w:pPr>
     </w:p>
     <w:p>
       <w:pPr>
@@ -2560,15 +2668,21 @@
         <w:textAlignment w:val="baseline"/>
         <w:rPr>
           <w:rFonts w:ascii="Segoe UI" w:hAnsi="Segoe UI" w:cs="Segoe UI"/>
-          <w:color w:val="292929"/>
-        </w:rPr>
-      </w:pPr>
-      <w:r>
-        <w:rPr>
-          <w:rFonts w:ascii="Segoe UI" w:hAnsi="Segoe UI" w:cs="Segoe UI"/>
-          <w:color w:val="292929"/>
-        </w:rPr>
-        <w:t>Git status:</w:t>
+          <w:b w:val="0"/>
+          <w:bCs w:val="0"/>
+          <w:color w:val="292929"/>
+          <w:lang w:val="vi-VN"/>
+        </w:rPr>
+      </w:pPr>
+      <w:r>
+        <w:rPr>
+          <w:rFonts w:ascii="Segoe UI" w:hAnsi="Segoe UI" w:cs="Segoe UI"/>
+          <w:b w:val="0"/>
+          <w:bCs w:val="0"/>
+          <w:color w:val="292929"/>
+          <w:lang w:val="vi-VN"/>
+        </w:rPr>
+        <w:t xml:space="preserve">Lệnh này giúp tạo thư mục mới trong dự án </w:t>
       </w:r>
     </w:p>
     <w:p>
@@ -2582,13 +2696,6 @@
           <w:color w:val="292929"/>
         </w:rPr>
       </w:pPr>
-      <w:r>
-        <w:rPr>
-          <w:rFonts w:ascii="Segoe UI" w:hAnsi="Segoe UI" w:cs="Segoe UI"/>
-          <w:color w:val="292929"/>
-        </w:rPr>
-        <w:t>Git add:</w:t>
-      </w:r>
     </w:p>
     <w:p>
       <w:pPr>
@@ -2599,14 +2706,15 @@
         <w:rPr>
           <w:rFonts w:ascii="Segoe UI" w:hAnsi="Segoe UI" w:cs="Segoe UI"/>
           <w:color w:val="292929"/>
-        </w:rPr>
-      </w:pPr>
-      <w:r>
-        <w:rPr>
-          <w:rFonts w:ascii="Segoe UI" w:hAnsi="Segoe UI" w:cs="Segoe UI"/>
-          <w:color w:val="292929"/>
-        </w:rPr>
-        <w:t>Git commit</w:t>
+          <w:lang w:val="vi-VN"/>
+        </w:rPr>
+      </w:pPr>
+      <w:r>
+        <w:rPr>
+          <w:rFonts w:ascii="Segoe UI" w:hAnsi="Segoe UI" w:cs="Segoe UI"/>
+          <w:color w:val="292929"/>
+        </w:rPr>
+        <w:t>Git remote:</w:t>
       </w:r>
     </w:p>
     <w:p>
@@ -2618,15 +2726,9 @@
         <w:rPr>
           <w:rFonts w:ascii="Segoe UI" w:hAnsi="Segoe UI" w:cs="Segoe UI"/>
           <w:color w:val="292929"/>
-        </w:rPr>
-      </w:pPr>
-      <w:r>
-        <w:rPr>
-          <w:rFonts w:ascii="Segoe UI" w:hAnsi="Segoe UI" w:cs="Segoe UI"/>
-          <w:color w:val="292929"/>
-        </w:rPr>
-        <w:t>Git diff:</w:t>
-      </w:r>
+          <w:lang w:val="vi-VN"/>
+        </w:rPr>
+      </w:pPr>
     </w:p>
     <w:p>
       <w:pPr>
@@ -2644,7 +2746,7 @@
           <w:rFonts w:ascii="Segoe UI" w:hAnsi="Segoe UI" w:cs="Segoe UI"/>
           <w:color w:val="292929"/>
         </w:rPr>
-        <w:t>Git push:</w:t>
+        <w:t>Git init:</w:t>
       </w:r>
     </w:p>
     <w:p>
@@ -2663,18 +2765,109 @@
           <w:rFonts w:ascii="Segoe UI" w:hAnsi="Segoe UI" w:cs="Segoe UI"/>
           <w:color w:val="292929"/>
         </w:rPr>
+        <w:t>Git status:</w:t>
+      </w:r>
+    </w:p>
+    <w:p>
+      <w:pPr>
+        <w:pStyle w:val="Heading3"/>
+        <w:spacing w:before="0" w:beforeAutospacing="0" w:after="0" w:afterAutospacing="0"/>
+        <w:ind w:left="360"/>
+        <w:textAlignment w:val="baseline"/>
+        <w:rPr>
+          <w:rFonts w:ascii="Segoe UI" w:hAnsi="Segoe UI" w:cs="Segoe UI"/>
+          <w:color w:val="292929"/>
+        </w:rPr>
+      </w:pPr>
+      <w:r>
+        <w:rPr>
+          <w:rFonts w:ascii="Segoe UI" w:hAnsi="Segoe UI" w:cs="Segoe UI"/>
+          <w:color w:val="292929"/>
+        </w:rPr>
+        <w:t>Git add:</w:t>
+      </w:r>
+    </w:p>
+    <w:p>
+      <w:pPr>
+        <w:pStyle w:val="Heading3"/>
+        <w:spacing w:before="0" w:beforeAutospacing="0" w:after="0" w:afterAutospacing="0"/>
+        <w:ind w:left="360"/>
+        <w:textAlignment w:val="baseline"/>
+        <w:rPr>
+          <w:rFonts w:ascii="Segoe UI" w:hAnsi="Segoe UI" w:cs="Segoe UI"/>
+          <w:color w:val="292929"/>
+        </w:rPr>
+      </w:pPr>
+      <w:r>
+        <w:rPr>
+          <w:rFonts w:ascii="Segoe UI" w:hAnsi="Segoe UI" w:cs="Segoe UI"/>
+          <w:color w:val="292929"/>
+        </w:rPr>
+        <w:t>Git commit</w:t>
+      </w:r>
+    </w:p>
+    <w:p>
+      <w:pPr>
+        <w:pStyle w:val="Heading3"/>
+        <w:spacing w:before="0" w:beforeAutospacing="0" w:after="0" w:afterAutospacing="0"/>
+        <w:ind w:left="360"/>
+        <w:textAlignment w:val="baseline"/>
+        <w:rPr>
+          <w:rFonts w:ascii="Segoe UI" w:hAnsi="Segoe UI" w:cs="Segoe UI"/>
+          <w:color w:val="292929"/>
+        </w:rPr>
+      </w:pPr>
+      <w:r>
+        <w:rPr>
+          <w:rFonts w:ascii="Segoe UI" w:hAnsi="Segoe UI" w:cs="Segoe UI"/>
+          <w:color w:val="292929"/>
+        </w:rPr>
+        <w:t>Git diff:</w:t>
+      </w:r>
+    </w:p>
+    <w:p>
+      <w:pPr>
+        <w:pStyle w:val="Heading3"/>
+        <w:spacing w:before="0" w:beforeAutospacing="0" w:after="0" w:afterAutospacing="0"/>
+        <w:ind w:left="360"/>
+        <w:textAlignment w:val="baseline"/>
+        <w:rPr>
+          <w:rFonts w:ascii="Segoe UI" w:hAnsi="Segoe UI" w:cs="Segoe UI"/>
+          <w:color w:val="292929"/>
+        </w:rPr>
+      </w:pPr>
+      <w:r>
+        <w:rPr>
+          <w:rFonts w:ascii="Segoe UI" w:hAnsi="Segoe UI" w:cs="Segoe UI"/>
+          <w:color w:val="292929"/>
+        </w:rPr>
+        <w:t>Git push:</w:t>
+      </w:r>
+    </w:p>
+    <w:p>
+      <w:pPr>
+        <w:pStyle w:val="Heading3"/>
+        <w:spacing w:before="0" w:beforeAutospacing="0" w:after="0" w:afterAutospacing="0"/>
+        <w:ind w:left="360"/>
+        <w:textAlignment w:val="baseline"/>
+        <w:rPr>
+          <w:rFonts w:ascii="Segoe UI" w:hAnsi="Segoe UI" w:cs="Segoe UI"/>
+          <w:color w:val="292929"/>
+        </w:rPr>
+      </w:pPr>
+      <w:r>
+        <w:rPr>
+          <w:rFonts w:ascii="Segoe UI" w:hAnsi="Segoe UI" w:cs="Segoe UI"/>
+          <w:color w:val="292929"/>
+        </w:rPr>
         <w:t>Git branch:</w:t>
       </w:r>
     </w:p>
     <w:p>
       <w:pPr>
         <w:pStyle w:val="Heading3"/>
-        <w:numPr>
-          <w:ilvl w:val="0"/>
-          <w:numId w:val="3"/>
-        </w:numPr>
         <w:spacing w:before="0" w:beforeAutospacing="0" w:after="0" w:afterAutospacing="0"/>
-        <w:ind w:left="810" w:hanging="450"/>
+        <w:ind w:left="360"/>
         <w:textAlignment w:val="baseline"/>
         <w:rPr>
           <w:rFonts w:ascii="Segoe UI" w:hAnsi="Segoe UI" w:cs="Segoe UI"/>
@@ -2692,12 +2885,8 @@
     <w:p>
       <w:pPr>
         <w:pStyle w:val="Heading3"/>
-        <w:numPr>
-          <w:ilvl w:val="0"/>
-          <w:numId w:val="3"/>
-        </w:numPr>
         <w:spacing w:before="0" w:beforeAutospacing="0" w:after="0" w:afterAutospacing="0"/>
-        <w:ind w:left="810" w:hanging="450"/>
+        <w:ind w:left="360"/>
         <w:textAlignment w:val="baseline"/>
         <w:rPr>
           <w:rFonts w:ascii="Segoe UI" w:hAnsi="Segoe UI" w:cs="Segoe UI"/>
@@ -2715,12 +2904,8 @@
     <w:p>
       <w:pPr>
         <w:pStyle w:val="Heading3"/>
-        <w:numPr>
-          <w:ilvl w:val="0"/>
-          <w:numId w:val="3"/>
-        </w:numPr>
         <w:spacing w:before="0" w:beforeAutospacing="0" w:after="0" w:afterAutospacing="0"/>
-        <w:ind w:left="810" w:hanging="450"/>
+        <w:ind w:left="360"/>
         <w:textAlignment w:val="baseline"/>
         <w:rPr>
           <w:rFonts w:ascii="Segoe UI" w:hAnsi="Segoe UI" w:cs="Segoe UI"/>
@@ -2738,12 +2923,8 @@
     <w:p>
       <w:pPr>
         <w:pStyle w:val="Heading3"/>
-        <w:numPr>
-          <w:ilvl w:val="0"/>
-          <w:numId w:val="3"/>
-        </w:numPr>
         <w:spacing w:before="0" w:beforeAutospacing="0" w:after="0" w:afterAutospacing="0"/>
-        <w:ind w:left="810" w:hanging="450"/>
+        <w:ind w:left="360"/>
         <w:textAlignment w:val="baseline"/>
         <w:rPr>
           <w:rFonts w:ascii="Segoe UI" w:hAnsi="Segoe UI" w:cs="Segoe UI"/>
@@ -2761,12 +2942,8 @@
     <w:p>
       <w:pPr>
         <w:pStyle w:val="Heading3"/>
-        <w:numPr>
-          <w:ilvl w:val="0"/>
-          <w:numId w:val="3"/>
-        </w:numPr>
         <w:spacing w:before="0" w:beforeAutospacing="0" w:after="0" w:afterAutospacing="0"/>
-        <w:ind w:left="810" w:hanging="450"/>
+        <w:ind w:left="360"/>
         <w:textAlignment w:val="baseline"/>
         <w:rPr>
           <w:rFonts w:ascii="Segoe UI" w:hAnsi="Segoe UI" w:cs="Segoe UI"/>
@@ -2784,35 +2961,28 @@
     <w:p>
       <w:pPr>
         <w:pStyle w:val="Heading3"/>
-        <w:numPr>
-          <w:ilvl w:val="0"/>
-          <w:numId w:val="3"/>
-        </w:numPr>
         <w:spacing w:before="0" w:beforeAutospacing="0" w:after="0" w:afterAutospacing="0"/>
-        <w:ind w:left="810" w:hanging="450"/>
-        <w:textAlignment w:val="baseline"/>
-        <w:rPr>
-          <w:rFonts w:ascii="Segoe UI" w:hAnsi="Segoe UI" w:cs="Segoe UI"/>
-          <w:color w:val="292929"/>
-        </w:rPr>
-      </w:pPr>
-      <w:r>
-        <w:rPr>
-          <w:rFonts w:ascii="Segoe UI" w:hAnsi="Segoe UI" w:cs="Segoe UI"/>
-          <w:color w:val="292929"/>
-        </w:rPr>
+        <w:ind w:left="360"/>
+        <w:textAlignment w:val="baseline"/>
+        <w:rPr>
+          <w:rFonts w:ascii="Segoe UI" w:hAnsi="Segoe UI" w:cs="Segoe UI"/>
+          <w:color w:val="292929"/>
+        </w:rPr>
+      </w:pPr>
+      <w:r>
+        <w:rPr>
+          <w:rFonts w:ascii="Segoe UI" w:hAnsi="Segoe UI" w:cs="Segoe UI"/>
+          <w:color w:val="292929"/>
+        </w:rPr>
+        <w:lastRenderedPageBreak/>
         <w:t>Git rebase:</w:t>
       </w:r>
     </w:p>
     <w:p>
       <w:pPr>
         <w:pStyle w:val="Heading3"/>
-        <w:numPr>
-          <w:ilvl w:val="0"/>
-          <w:numId w:val="3"/>
-        </w:numPr>
         <w:spacing w:before="0" w:beforeAutospacing="0" w:after="0" w:afterAutospacing="0"/>
-        <w:ind w:left="810" w:hanging="450"/>
+        <w:ind w:left="360"/>
         <w:textAlignment w:val="baseline"/>
         <w:rPr>
           <w:rFonts w:ascii="Segoe UI" w:hAnsi="Segoe UI" w:cs="Segoe UI"/>
@@ -4174,7 +4344,6 @@
   <w:style w:type="character" w:default="1" w:styleId="DefaultParagraphFont">
     <w:name w:val="Default Paragraph Font"/>
     <w:uiPriority w:val="1"/>
-    <w:semiHidden/>
     <w:unhideWhenUsed/>
   </w:style>
   <w:style w:type="table" w:default="1" w:styleId="TableNormal">

</xml_diff>

<commit_message>
Đây là commit 3  của 1/11/2024 trên nhánh main
</commit_message>
<xml_diff>
--- a/BaitapTuan10.docx
+++ b/BaitapTuan10.docx
@@ -899,6 +899,7 @@
       <w:r>
         <w:rPr>
           <w:rFonts w:ascii="Times New Roman" w:eastAsia="Times New Roman" w:hAnsi="Times New Roman" w:cs="Times New Roman"/>
+          <w:noProof/>
           <w:color w:val="1B1B1B"/>
           <w:sz w:val="28"/>
           <w:szCs w:val="28"/>
@@ -982,6 +983,7 @@
       <w:r>
         <w:rPr>
           <w:rFonts w:ascii="Times New Roman" w:eastAsia="Times New Roman" w:hAnsi="Times New Roman" w:cs="Times New Roman"/>
+          <w:noProof/>
           <w:color w:val="1B1B1B"/>
           <w:sz w:val="28"/>
           <w:szCs w:val="28"/>
@@ -1122,6 +1124,7 @@
       <w:r>
         <w:rPr>
           <w:rFonts w:ascii="Times New Roman" w:eastAsia="Times New Roman" w:hAnsi="Times New Roman" w:cs="Times New Roman"/>
+          <w:noProof/>
           <w:color w:val="1B1B1B"/>
           <w:sz w:val="28"/>
           <w:szCs w:val="28"/>
@@ -1166,6 +1169,7 @@
       <w:r>
         <w:rPr>
           <w:rFonts w:ascii="Times New Roman" w:eastAsia="Times New Roman" w:hAnsi="Times New Roman" w:cs="Times New Roman"/>
+          <w:noProof/>
           <w:color w:val="1B1B1B"/>
           <w:sz w:val="28"/>
           <w:szCs w:val="28"/>
@@ -1247,6 +1251,7 @@
       <w:r>
         <w:rPr>
           <w:rFonts w:ascii="Times New Roman" w:eastAsia="Times New Roman" w:hAnsi="Times New Roman" w:cs="Times New Roman"/>
+          <w:noProof/>
           <w:color w:val="1B1B1B"/>
           <w:sz w:val="28"/>
           <w:szCs w:val="28"/>
@@ -1320,6 +1325,7 @@
       <w:r>
         <w:rPr>
           <w:rFonts w:ascii="Times New Roman" w:eastAsia="Times New Roman" w:hAnsi="Times New Roman" w:cs="Times New Roman"/>
+          <w:noProof/>
           <w:color w:val="1B1B1B"/>
           <w:sz w:val="28"/>
           <w:szCs w:val="28"/>
@@ -1392,6 +1398,7 @@
       <w:r>
         <w:rPr>
           <w:rFonts w:ascii="Times New Roman" w:eastAsia="Times New Roman" w:hAnsi="Times New Roman" w:cs="Times New Roman"/>
+          <w:noProof/>
           <w:color w:val="1B1B1B"/>
           <w:sz w:val="28"/>
           <w:szCs w:val="28"/>
@@ -1451,6 +1458,7 @@
       <w:r>
         <w:rPr>
           <w:rFonts w:ascii="Times New Roman" w:eastAsia="Times New Roman" w:hAnsi="Times New Roman" w:cs="Times New Roman"/>
+          <w:noProof/>
           <w:color w:val="1B1B1B"/>
           <w:sz w:val="28"/>
           <w:szCs w:val="28"/>
@@ -1547,6 +1555,7 @@
       <w:r>
         <w:rPr>
           <w:rFonts w:ascii="Times New Roman" w:eastAsia="Times New Roman" w:hAnsi="Times New Roman" w:cs="Times New Roman"/>
+          <w:noProof/>
           <w:color w:val="1B1B1B"/>
           <w:sz w:val="28"/>
           <w:szCs w:val="28"/>
@@ -1620,6 +1629,7 @@
       <w:r>
         <w:rPr>
           <w:rFonts w:ascii="Times New Roman" w:eastAsia="Times New Roman" w:hAnsi="Times New Roman" w:cs="Times New Roman"/>
+          <w:noProof/>
           <w:color w:val="1B1B1B"/>
           <w:sz w:val="28"/>
           <w:szCs w:val="28"/>
@@ -1692,6 +1702,7 @@
       <w:r>
         <w:rPr>
           <w:rFonts w:ascii="Times New Roman" w:eastAsia="Times New Roman" w:hAnsi="Times New Roman" w:cs="Times New Roman"/>
+          <w:noProof/>
           <w:color w:val="1B1B1B"/>
           <w:sz w:val="28"/>
           <w:szCs w:val="28"/>
@@ -1796,6 +1807,7 @@
           <w:rFonts w:ascii="Times New Roman" w:eastAsia="Times New Roman" w:hAnsi="Times New Roman" w:cs="Times New Roman"/>
           <w:b/>
           <w:bCs/>
+          <w:noProof/>
           <w:color w:val="1B1B1B"/>
           <w:sz w:val="28"/>
           <w:szCs w:val="28"/>
@@ -1901,6 +1913,7 @@
           <w:rFonts w:ascii="Times New Roman" w:eastAsia="Times New Roman" w:hAnsi="Times New Roman" w:cs="Times New Roman"/>
           <w:b/>
           <w:bCs/>
+          <w:noProof/>
           <w:color w:val="1B1B1B"/>
           <w:sz w:val="28"/>
           <w:szCs w:val="28"/>
@@ -1979,6 +1992,7 @@
           <w:rFonts w:ascii="Times New Roman" w:eastAsia="Times New Roman" w:hAnsi="Times New Roman" w:cs="Times New Roman"/>
           <w:b/>
           <w:bCs/>
+          <w:noProof/>
           <w:color w:val="1B1B1B"/>
           <w:sz w:val="28"/>
           <w:szCs w:val="28"/>
@@ -2103,6 +2117,7 @@
       <w:r>
         <w:rPr>
           <w:rFonts w:ascii="Times New Roman" w:eastAsia="Times New Roman" w:hAnsi="Times New Roman" w:cs="Times New Roman"/>
+          <w:noProof/>
           <w:color w:val="1B1B1B"/>
           <w:sz w:val="28"/>
           <w:szCs w:val="28"/>
@@ -2172,6 +2187,7 @@
       <w:r>
         <w:rPr>
           <w:rFonts w:ascii="Times New Roman" w:eastAsia="Times New Roman" w:hAnsi="Times New Roman" w:cs="Times New Roman"/>
+          <w:noProof/>
           <w:color w:val="1B1B1B"/>
           <w:sz w:val="28"/>
           <w:szCs w:val="28"/>
@@ -2282,6 +2298,7 @@
           <w:rFonts w:ascii="Segoe UI" w:eastAsia="Times New Roman" w:hAnsi="Segoe UI" w:cs="Segoe UI"/>
           <w:b/>
           <w:bCs/>
+          <w:noProof/>
           <w:color w:val="292929"/>
           <w:sz w:val="27"/>
           <w:szCs w:val="27"/>
@@ -2399,6 +2416,7 @@
       <w:r>
         <w:rPr>
           <w:rFonts w:ascii="Segoe UI" w:hAnsi="Segoe UI" w:cs="Segoe UI"/>
+          <w:noProof/>
           <w:color w:val="292929"/>
         </w:rPr>
         <w:drawing>
@@ -2508,6 +2526,7 @@
       <w:r>
         <w:rPr>
           <w:rFonts w:ascii="Segoe UI" w:hAnsi="Segoe UI" w:cs="Segoe UI"/>
+          <w:noProof/>
           <w:color w:val="292929"/>
         </w:rPr>
         <w:lastRenderedPageBreak/>
@@ -2607,6 +2626,7 @@
       <w:r>
         <w:rPr>
           <w:rFonts w:ascii="Segoe UI" w:hAnsi="Segoe UI" w:cs="Segoe UI"/>
+          <w:noProof/>
           <w:color w:val="292929"/>
           <w:lang w:val="vi-VN"/>
         </w:rPr>
@@ -2729,16 +2749,85 @@
           <w:lang w:val="vi-VN"/>
         </w:rPr>
       </w:pPr>
-    </w:p>
-    <w:p>
-      <w:pPr>
-        <w:pStyle w:val="Heading3"/>
-        <w:spacing w:before="0" w:beforeAutospacing="0" w:after="0" w:afterAutospacing="0"/>
-        <w:ind w:left="360"/>
-        <w:textAlignment w:val="baseline"/>
-        <w:rPr>
-          <w:rFonts w:ascii="Segoe UI" w:hAnsi="Segoe UI" w:cs="Segoe UI"/>
-          <w:color w:val="292929"/>
+      <w:r>
+        <w:rPr>
+          <w:rFonts w:ascii="Segoe UI" w:hAnsi="Segoe UI" w:cs="Segoe UI"/>
+          <w:color w:val="292929"/>
+          <w:lang w:val="vi-VN"/>
+        </w:rPr>
+        <w:drawing>
+          <wp:inline distT="0" distB="0" distL="0" distR="0" wp14:anchorId="7759DCB1" wp14:editId="453BDF68">
+            <wp:extent cx="5943600" cy="1567180"/>
+            <wp:effectExtent l="0" t="0" r="0" b="0"/>
+            <wp:docPr id="1218225871" name="Picture 1"/>
+            <wp:cNvGraphicFramePr>
+              <a:graphicFrameLocks xmlns:a="http://schemas.openxmlformats.org/drawingml/2006/main" noChangeAspect="1"/>
+            </wp:cNvGraphicFramePr>
+            <a:graphic xmlns:a="http://schemas.openxmlformats.org/drawingml/2006/main">
+              <a:graphicData uri="http://schemas.openxmlformats.org/drawingml/2006/picture">
+                <pic:pic xmlns:pic="http://schemas.openxmlformats.org/drawingml/2006/picture">
+                  <pic:nvPicPr>
+                    <pic:cNvPr id="1218225871" name=""/>
+                    <pic:cNvPicPr/>
+                  </pic:nvPicPr>
+                  <pic:blipFill>
+                    <a:blip r:embed="rId25"/>
+                    <a:stretch>
+                      <a:fillRect/>
+                    </a:stretch>
+                  </pic:blipFill>
+                  <pic:spPr>
+                    <a:xfrm>
+                      <a:off x="0" y="0"/>
+                      <a:ext cx="5943600" cy="1567180"/>
+                    </a:xfrm>
+                    <a:prstGeom prst="rect">
+                      <a:avLst/>
+                    </a:prstGeom>
+                  </pic:spPr>
+                </pic:pic>
+              </a:graphicData>
+            </a:graphic>
+          </wp:inline>
+        </w:drawing>
+      </w:r>
+    </w:p>
+    <w:p>
+      <w:pPr>
+        <w:pStyle w:val="Heading3"/>
+        <w:spacing w:before="0" w:beforeAutospacing="0" w:after="0" w:afterAutospacing="0"/>
+        <w:ind w:left="360"/>
+        <w:textAlignment w:val="baseline"/>
+        <w:rPr>
+          <w:rFonts w:ascii="Segoe UI" w:hAnsi="Segoe UI" w:cs="Segoe UI"/>
+          <w:color w:val="292929"/>
+          <w:lang w:val="vi-VN"/>
+        </w:rPr>
+      </w:pPr>
+    </w:p>
+    <w:p>
+      <w:pPr>
+        <w:pStyle w:val="Heading3"/>
+        <w:spacing w:before="0" w:beforeAutospacing="0" w:after="0" w:afterAutospacing="0"/>
+        <w:ind w:left="360"/>
+        <w:textAlignment w:val="baseline"/>
+        <w:rPr>
+          <w:rFonts w:ascii="Segoe UI" w:hAnsi="Segoe UI" w:cs="Segoe UI"/>
+          <w:color w:val="292929"/>
+          <w:lang w:val="vi-VN"/>
+        </w:rPr>
+      </w:pPr>
+    </w:p>
+    <w:p>
+      <w:pPr>
+        <w:pStyle w:val="Heading3"/>
+        <w:spacing w:before="0" w:beforeAutospacing="0" w:after="0" w:afterAutospacing="0"/>
+        <w:ind w:left="360"/>
+        <w:textAlignment w:val="baseline"/>
+        <w:rPr>
+          <w:rFonts w:ascii="Segoe UI" w:hAnsi="Segoe UI" w:cs="Segoe UI"/>
+          <w:color w:val="292929"/>
+          <w:lang w:val="vi-VN"/>
         </w:rPr>
       </w:pPr>
       <w:r>
@@ -2758,6 +2847,63 @@
         <w:rPr>
           <w:rFonts w:ascii="Segoe UI" w:hAnsi="Segoe UI" w:cs="Segoe UI"/>
           <w:color w:val="292929"/>
+          <w:lang w:val="vi-VN"/>
+        </w:rPr>
+      </w:pPr>
+      <w:r>
+        <w:rPr>
+          <w:rFonts w:ascii="Segoe UI" w:hAnsi="Segoe UI" w:cs="Segoe UI"/>
+          <w:color w:val="292929"/>
+          <w:lang w:val="vi-VN"/>
+        </w:rPr>
+        <w:lastRenderedPageBreak/>
+        <w:drawing>
+          <wp:inline distT="0" distB="0" distL="0" distR="0" wp14:anchorId="62DA8382" wp14:editId="0E79F1B2">
+            <wp:extent cx="5943600" cy="1490345"/>
+            <wp:effectExtent l="0" t="0" r="0" b="0"/>
+            <wp:docPr id="1162164931" name="Picture 1"/>
+            <wp:cNvGraphicFramePr>
+              <a:graphicFrameLocks xmlns:a="http://schemas.openxmlformats.org/drawingml/2006/main" noChangeAspect="1"/>
+            </wp:cNvGraphicFramePr>
+            <a:graphic xmlns:a="http://schemas.openxmlformats.org/drawingml/2006/main">
+              <a:graphicData uri="http://schemas.openxmlformats.org/drawingml/2006/picture">
+                <pic:pic xmlns:pic="http://schemas.openxmlformats.org/drawingml/2006/picture">
+                  <pic:nvPicPr>
+                    <pic:cNvPr id="1162164931" name=""/>
+                    <pic:cNvPicPr/>
+                  </pic:nvPicPr>
+                  <pic:blipFill>
+                    <a:blip r:embed="rId26"/>
+                    <a:stretch>
+                      <a:fillRect/>
+                    </a:stretch>
+                  </pic:blipFill>
+                  <pic:spPr>
+                    <a:xfrm>
+                      <a:off x="0" y="0"/>
+                      <a:ext cx="5943600" cy="1490345"/>
+                    </a:xfrm>
+                    <a:prstGeom prst="rect">
+                      <a:avLst/>
+                    </a:prstGeom>
+                  </pic:spPr>
+                </pic:pic>
+              </a:graphicData>
+            </a:graphic>
+          </wp:inline>
+        </w:drawing>
+      </w:r>
+    </w:p>
+    <w:p>
+      <w:pPr>
+        <w:pStyle w:val="Heading3"/>
+        <w:spacing w:before="0" w:beforeAutospacing="0" w:after="0" w:afterAutospacing="0"/>
+        <w:ind w:left="360"/>
+        <w:textAlignment w:val="baseline"/>
+        <w:rPr>
+          <w:rFonts w:ascii="Segoe UI" w:hAnsi="Segoe UI" w:cs="Segoe UI"/>
+          <w:color w:val="292929"/>
+          <w:lang w:val="vi-VN"/>
         </w:rPr>
       </w:pPr>
       <w:r>
@@ -2777,6 +2923,62 @@
         <w:rPr>
           <w:rFonts w:ascii="Segoe UI" w:hAnsi="Segoe UI" w:cs="Segoe UI"/>
           <w:color w:val="292929"/>
+          <w:lang w:val="vi-VN"/>
+        </w:rPr>
+      </w:pPr>
+      <w:r>
+        <w:rPr>
+          <w:rFonts w:ascii="Segoe UI" w:hAnsi="Segoe UI" w:cs="Segoe UI"/>
+          <w:color w:val="292929"/>
+          <w:lang w:val="vi-VN"/>
+        </w:rPr>
+        <w:drawing>
+          <wp:inline distT="0" distB="0" distL="0" distR="0" wp14:anchorId="4767D4B5" wp14:editId="4FC98BEA">
+            <wp:extent cx="5943600" cy="2060575"/>
+            <wp:effectExtent l="0" t="0" r="0" b="0"/>
+            <wp:docPr id="2013020433" name="Picture 1"/>
+            <wp:cNvGraphicFramePr>
+              <a:graphicFrameLocks xmlns:a="http://schemas.openxmlformats.org/drawingml/2006/main" noChangeAspect="1"/>
+            </wp:cNvGraphicFramePr>
+            <a:graphic xmlns:a="http://schemas.openxmlformats.org/drawingml/2006/main">
+              <a:graphicData uri="http://schemas.openxmlformats.org/drawingml/2006/picture">
+                <pic:pic xmlns:pic="http://schemas.openxmlformats.org/drawingml/2006/picture">
+                  <pic:nvPicPr>
+                    <pic:cNvPr id="2013020433" name=""/>
+                    <pic:cNvPicPr/>
+                  </pic:nvPicPr>
+                  <pic:blipFill>
+                    <a:blip r:embed="rId27"/>
+                    <a:stretch>
+                      <a:fillRect/>
+                    </a:stretch>
+                  </pic:blipFill>
+                  <pic:spPr>
+                    <a:xfrm>
+                      <a:off x="0" y="0"/>
+                      <a:ext cx="5943600" cy="2060575"/>
+                    </a:xfrm>
+                    <a:prstGeom prst="rect">
+                      <a:avLst/>
+                    </a:prstGeom>
+                  </pic:spPr>
+                </pic:pic>
+              </a:graphicData>
+            </a:graphic>
+          </wp:inline>
+        </w:drawing>
+      </w:r>
+    </w:p>
+    <w:p>
+      <w:pPr>
+        <w:pStyle w:val="Heading3"/>
+        <w:spacing w:before="0" w:beforeAutospacing="0" w:after="0" w:afterAutospacing="0"/>
+        <w:ind w:left="360"/>
+        <w:textAlignment w:val="baseline"/>
+        <w:rPr>
+          <w:rFonts w:ascii="Segoe UI" w:hAnsi="Segoe UI" w:cs="Segoe UI"/>
+          <w:color w:val="292929"/>
+          <w:lang w:val="vi-VN"/>
         </w:rPr>
       </w:pPr>
       <w:r>
@@ -2796,6 +2998,75 @@
         <w:rPr>
           <w:rFonts w:ascii="Segoe UI" w:hAnsi="Segoe UI" w:cs="Segoe UI"/>
           <w:color w:val="292929"/>
+          <w:lang w:val="vi-VN"/>
+        </w:rPr>
+      </w:pPr>
+      <w:r>
+        <w:rPr>
+          <w:rFonts w:ascii="Segoe UI" w:hAnsi="Segoe UI" w:cs="Segoe UI"/>
+          <w:color w:val="292929"/>
+          <w:lang w:val="vi-VN"/>
+        </w:rPr>
+        <w:drawing>
+          <wp:inline distT="0" distB="0" distL="0" distR="0" wp14:anchorId="7874ABD9" wp14:editId="54D131B8">
+            <wp:extent cx="5943600" cy="1768475"/>
+            <wp:effectExtent l="0" t="0" r="0" b="3175"/>
+            <wp:docPr id="1915807892" name="Picture 1"/>
+            <wp:cNvGraphicFramePr>
+              <a:graphicFrameLocks xmlns:a="http://schemas.openxmlformats.org/drawingml/2006/main" noChangeAspect="1"/>
+            </wp:cNvGraphicFramePr>
+            <a:graphic xmlns:a="http://schemas.openxmlformats.org/drawingml/2006/main">
+              <a:graphicData uri="http://schemas.openxmlformats.org/drawingml/2006/picture">
+                <pic:pic xmlns:pic="http://schemas.openxmlformats.org/drawingml/2006/picture">
+                  <pic:nvPicPr>
+                    <pic:cNvPr id="1915807892" name=""/>
+                    <pic:cNvPicPr/>
+                  </pic:nvPicPr>
+                  <pic:blipFill>
+                    <a:blip r:embed="rId28"/>
+                    <a:stretch>
+                      <a:fillRect/>
+                    </a:stretch>
+                  </pic:blipFill>
+                  <pic:spPr>
+                    <a:xfrm>
+                      <a:off x="0" y="0"/>
+                      <a:ext cx="5943600" cy="1768475"/>
+                    </a:xfrm>
+                    <a:prstGeom prst="rect">
+                      <a:avLst/>
+                    </a:prstGeom>
+                  </pic:spPr>
+                </pic:pic>
+              </a:graphicData>
+            </a:graphic>
+          </wp:inline>
+        </w:drawing>
+      </w:r>
+    </w:p>
+    <w:p>
+      <w:pPr>
+        <w:pStyle w:val="Heading3"/>
+        <w:spacing w:before="0" w:beforeAutospacing="0" w:after="0" w:afterAutospacing="0"/>
+        <w:ind w:left="360"/>
+        <w:textAlignment w:val="baseline"/>
+        <w:rPr>
+          <w:rFonts w:ascii="Segoe UI" w:hAnsi="Segoe UI" w:cs="Segoe UI"/>
+          <w:color w:val="292929"/>
+          <w:lang w:val="vi-VN"/>
+        </w:rPr>
+      </w:pPr>
+    </w:p>
+    <w:p>
+      <w:pPr>
+        <w:pStyle w:val="Heading3"/>
+        <w:spacing w:before="0" w:beforeAutospacing="0" w:after="0" w:afterAutospacing="0"/>
+        <w:ind w:left="360"/>
+        <w:textAlignment w:val="baseline"/>
+        <w:rPr>
+          <w:rFonts w:ascii="Segoe UI" w:hAnsi="Segoe UI" w:cs="Segoe UI"/>
+          <w:color w:val="292929"/>
+          <w:lang w:val="vi-VN"/>
         </w:rPr>
       </w:pPr>
       <w:r>
@@ -2815,6 +3086,75 @@
         <w:rPr>
           <w:rFonts w:ascii="Segoe UI" w:hAnsi="Segoe UI" w:cs="Segoe UI"/>
           <w:color w:val="292929"/>
+          <w:lang w:val="vi-VN"/>
+        </w:rPr>
+      </w:pPr>
+      <w:r>
+        <w:rPr>
+          <w:rFonts w:ascii="Segoe UI" w:hAnsi="Segoe UI" w:cs="Segoe UI"/>
+          <w:color w:val="292929"/>
+          <w:lang w:val="vi-VN"/>
+        </w:rPr>
+        <w:drawing>
+          <wp:inline distT="0" distB="0" distL="0" distR="0" wp14:anchorId="09013D4D" wp14:editId="459506BB">
+            <wp:extent cx="5943600" cy="1809750"/>
+            <wp:effectExtent l="0" t="0" r="0" b="0"/>
+            <wp:docPr id="572114121" name="Picture 1"/>
+            <wp:cNvGraphicFramePr>
+              <a:graphicFrameLocks xmlns:a="http://schemas.openxmlformats.org/drawingml/2006/main" noChangeAspect="1"/>
+            </wp:cNvGraphicFramePr>
+            <a:graphic xmlns:a="http://schemas.openxmlformats.org/drawingml/2006/main">
+              <a:graphicData uri="http://schemas.openxmlformats.org/drawingml/2006/picture">
+                <pic:pic xmlns:pic="http://schemas.openxmlformats.org/drawingml/2006/picture">
+                  <pic:nvPicPr>
+                    <pic:cNvPr id="572114121" name=""/>
+                    <pic:cNvPicPr/>
+                  </pic:nvPicPr>
+                  <pic:blipFill>
+                    <a:blip r:embed="rId29"/>
+                    <a:stretch>
+                      <a:fillRect/>
+                    </a:stretch>
+                  </pic:blipFill>
+                  <pic:spPr>
+                    <a:xfrm>
+                      <a:off x="0" y="0"/>
+                      <a:ext cx="5943600" cy="1809750"/>
+                    </a:xfrm>
+                    <a:prstGeom prst="rect">
+                      <a:avLst/>
+                    </a:prstGeom>
+                  </pic:spPr>
+                </pic:pic>
+              </a:graphicData>
+            </a:graphic>
+          </wp:inline>
+        </w:drawing>
+      </w:r>
+    </w:p>
+    <w:p>
+      <w:pPr>
+        <w:pStyle w:val="Heading3"/>
+        <w:spacing w:before="0" w:beforeAutospacing="0" w:after="0" w:afterAutospacing="0"/>
+        <w:ind w:left="360"/>
+        <w:textAlignment w:val="baseline"/>
+        <w:rPr>
+          <w:rFonts w:ascii="Segoe UI" w:hAnsi="Segoe UI" w:cs="Segoe UI"/>
+          <w:color w:val="292929"/>
+          <w:lang w:val="vi-VN"/>
+        </w:rPr>
+      </w:pPr>
+    </w:p>
+    <w:p>
+      <w:pPr>
+        <w:pStyle w:val="Heading3"/>
+        <w:spacing w:before="0" w:beforeAutospacing="0" w:after="0" w:afterAutospacing="0"/>
+        <w:ind w:left="360"/>
+        <w:textAlignment w:val="baseline"/>
+        <w:rPr>
+          <w:rFonts w:ascii="Segoe UI" w:hAnsi="Segoe UI" w:cs="Segoe UI"/>
+          <w:color w:val="292929"/>
+          <w:lang w:val="vi-VN"/>
         </w:rPr>
       </w:pPr>
       <w:r>
@@ -2834,6 +3174,143 @@
         <w:rPr>
           <w:rFonts w:ascii="Segoe UI" w:hAnsi="Segoe UI" w:cs="Segoe UI"/>
           <w:color w:val="292929"/>
+          <w:lang w:val="vi-VN"/>
+        </w:rPr>
+      </w:pPr>
+      <w:r>
+        <w:rPr>
+          <w:rFonts w:ascii="Segoe UI" w:hAnsi="Segoe UI" w:cs="Segoe UI"/>
+          <w:color w:val="292929"/>
+          <w:lang w:val="vi-VN"/>
+        </w:rPr>
+        <w:drawing>
+          <wp:inline distT="0" distB="0" distL="0" distR="0" wp14:anchorId="0EFD57C7" wp14:editId="39F52B22">
+            <wp:extent cx="5943600" cy="1339850"/>
+            <wp:effectExtent l="0" t="0" r="0" b="0"/>
+            <wp:docPr id="438125037" name="Picture 1"/>
+            <wp:cNvGraphicFramePr>
+              <a:graphicFrameLocks xmlns:a="http://schemas.openxmlformats.org/drawingml/2006/main" noChangeAspect="1"/>
+            </wp:cNvGraphicFramePr>
+            <a:graphic xmlns:a="http://schemas.openxmlformats.org/drawingml/2006/main">
+              <a:graphicData uri="http://schemas.openxmlformats.org/drawingml/2006/picture">
+                <pic:pic xmlns:pic="http://schemas.openxmlformats.org/drawingml/2006/picture">
+                  <pic:nvPicPr>
+                    <pic:cNvPr id="438125037" name=""/>
+                    <pic:cNvPicPr/>
+                  </pic:nvPicPr>
+                  <pic:blipFill>
+                    <a:blip r:embed="rId30"/>
+                    <a:stretch>
+                      <a:fillRect/>
+                    </a:stretch>
+                  </pic:blipFill>
+                  <pic:spPr>
+                    <a:xfrm>
+                      <a:off x="0" y="0"/>
+                      <a:ext cx="5943600" cy="1339850"/>
+                    </a:xfrm>
+                    <a:prstGeom prst="rect">
+                      <a:avLst/>
+                    </a:prstGeom>
+                  </pic:spPr>
+                </pic:pic>
+              </a:graphicData>
+            </a:graphic>
+          </wp:inline>
+        </w:drawing>
+      </w:r>
+    </w:p>
+    <w:p>
+      <w:pPr>
+        <w:pStyle w:val="Heading3"/>
+        <w:spacing w:before="0" w:beforeAutospacing="0" w:after="0" w:afterAutospacing="0"/>
+        <w:ind w:left="360"/>
+        <w:textAlignment w:val="baseline"/>
+        <w:rPr>
+          <w:rFonts w:ascii="Segoe UI" w:hAnsi="Segoe UI" w:cs="Segoe UI"/>
+          <w:color w:val="292929"/>
+          <w:lang w:val="vi-VN"/>
+        </w:rPr>
+      </w:pPr>
+    </w:p>
+    <w:p>
+      <w:pPr>
+        <w:pStyle w:val="Heading3"/>
+        <w:spacing w:before="0" w:beforeAutospacing="0" w:after="0" w:afterAutospacing="0"/>
+        <w:ind w:left="360"/>
+        <w:textAlignment w:val="baseline"/>
+        <w:rPr>
+          <w:rFonts w:ascii="Segoe UI" w:hAnsi="Segoe UI" w:cs="Segoe UI"/>
+          <w:color w:val="292929"/>
+          <w:lang w:val="vi-VN"/>
+        </w:rPr>
+      </w:pPr>
+      <w:r>
+        <w:rPr>
+          <w:rFonts w:ascii="Segoe UI" w:hAnsi="Segoe UI" w:cs="Segoe UI"/>
+          <w:color w:val="292929"/>
+          <w:lang w:val="vi-VN"/>
+        </w:rPr>
+        <w:drawing>
+          <wp:inline distT="0" distB="0" distL="0" distR="0" wp14:anchorId="27247FA9" wp14:editId="50FB0761">
+            <wp:extent cx="5943600" cy="1592580"/>
+            <wp:effectExtent l="0" t="0" r="0" b="7620"/>
+            <wp:docPr id="1733866847" name="Picture 1"/>
+            <wp:cNvGraphicFramePr>
+              <a:graphicFrameLocks xmlns:a="http://schemas.openxmlformats.org/drawingml/2006/main" noChangeAspect="1"/>
+            </wp:cNvGraphicFramePr>
+            <a:graphic xmlns:a="http://schemas.openxmlformats.org/drawingml/2006/main">
+              <a:graphicData uri="http://schemas.openxmlformats.org/drawingml/2006/picture">
+                <pic:pic xmlns:pic="http://schemas.openxmlformats.org/drawingml/2006/picture">
+                  <pic:nvPicPr>
+                    <pic:cNvPr id="1733866847" name=""/>
+                    <pic:cNvPicPr/>
+                  </pic:nvPicPr>
+                  <pic:blipFill>
+                    <a:blip r:embed="rId31"/>
+                    <a:stretch>
+                      <a:fillRect/>
+                    </a:stretch>
+                  </pic:blipFill>
+                  <pic:spPr>
+                    <a:xfrm>
+                      <a:off x="0" y="0"/>
+                      <a:ext cx="5943600" cy="1592580"/>
+                    </a:xfrm>
+                    <a:prstGeom prst="rect">
+                      <a:avLst/>
+                    </a:prstGeom>
+                  </pic:spPr>
+                </pic:pic>
+              </a:graphicData>
+            </a:graphic>
+          </wp:inline>
+        </w:drawing>
+      </w:r>
+    </w:p>
+    <w:p>
+      <w:pPr>
+        <w:pStyle w:val="Heading3"/>
+        <w:spacing w:before="0" w:beforeAutospacing="0" w:after="0" w:afterAutospacing="0"/>
+        <w:ind w:left="360"/>
+        <w:textAlignment w:val="baseline"/>
+        <w:rPr>
+          <w:rFonts w:ascii="Segoe UI" w:hAnsi="Segoe UI" w:cs="Segoe UI"/>
+          <w:color w:val="292929"/>
+          <w:lang w:val="vi-VN"/>
+        </w:rPr>
+      </w:pPr>
+    </w:p>
+    <w:p>
+      <w:pPr>
+        <w:pStyle w:val="Heading3"/>
+        <w:spacing w:before="0" w:beforeAutospacing="0" w:after="0" w:afterAutospacing="0"/>
+        <w:ind w:left="360"/>
+        <w:textAlignment w:val="baseline"/>
+        <w:rPr>
+          <w:rFonts w:ascii="Segoe UI" w:hAnsi="Segoe UI" w:cs="Segoe UI"/>
+          <w:color w:val="292929"/>
+          <w:lang w:val="vi-VN"/>
         </w:rPr>
       </w:pPr>
       <w:r>
@@ -2853,6 +3330,75 @@
         <w:rPr>
           <w:rFonts w:ascii="Segoe UI" w:hAnsi="Segoe UI" w:cs="Segoe UI"/>
           <w:color w:val="292929"/>
+          <w:lang w:val="vi-VN"/>
+        </w:rPr>
+      </w:pPr>
+    </w:p>
+    <w:p>
+      <w:pPr>
+        <w:pStyle w:val="Heading3"/>
+        <w:spacing w:before="0" w:beforeAutospacing="0" w:after="0" w:afterAutospacing="0"/>
+        <w:ind w:left="360"/>
+        <w:textAlignment w:val="baseline"/>
+        <w:rPr>
+          <w:rFonts w:ascii="Segoe UI" w:hAnsi="Segoe UI" w:cs="Segoe UI"/>
+          <w:color w:val="292929"/>
+          <w:lang w:val="vi-VN"/>
+        </w:rPr>
+      </w:pPr>
+      <w:r>
+        <w:rPr>
+          <w:rFonts w:ascii="Segoe UI" w:hAnsi="Segoe UI" w:cs="Segoe UI"/>
+          <w:color w:val="292929"/>
+          <w:lang w:val="vi-VN"/>
+        </w:rPr>
+        <w:drawing>
+          <wp:inline distT="0" distB="0" distL="0" distR="0" wp14:anchorId="72A37129" wp14:editId="6DBFED03">
+            <wp:extent cx="5943600" cy="1379220"/>
+            <wp:effectExtent l="0" t="0" r="0" b="0"/>
+            <wp:docPr id="1793205777" name="Picture 1"/>
+            <wp:cNvGraphicFramePr>
+              <a:graphicFrameLocks xmlns:a="http://schemas.openxmlformats.org/drawingml/2006/main" noChangeAspect="1"/>
+            </wp:cNvGraphicFramePr>
+            <a:graphic xmlns:a="http://schemas.openxmlformats.org/drawingml/2006/main">
+              <a:graphicData uri="http://schemas.openxmlformats.org/drawingml/2006/picture">
+                <pic:pic xmlns:pic="http://schemas.openxmlformats.org/drawingml/2006/picture">
+                  <pic:nvPicPr>
+                    <pic:cNvPr id="1793205777" name=""/>
+                    <pic:cNvPicPr/>
+                  </pic:nvPicPr>
+                  <pic:blipFill>
+                    <a:blip r:embed="rId32"/>
+                    <a:stretch>
+                      <a:fillRect/>
+                    </a:stretch>
+                  </pic:blipFill>
+                  <pic:spPr>
+                    <a:xfrm>
+                      <a:off x="0" y="0"/>
+                      <a:ext cx="5943600" cy="1379220"/>
+                    </a:xfrm>
+                    <a:prstGeom prst="rect">
+                      <a:avLst/>
+                    </a:prstGeom>
+                  </pic:spPr>
+                </pic:pic>
+              </a:graphicData>
+            </a:graphic>
+          </wp:inline>
+        </w:drawing>
+      </w:r>
+    </w:p>
+    <w:p>
+      <w:pPr>
+        <w:pStyle w:val="Heading3"/>
+        <w:spacing w:before="0" w:beforeAutospacing="0" w:after="0" w:afterAutospacing="0"/>
+        <w:ind w:left="360"/>
+        <w:textAlignment w:val="baseline"/>
+        <w:rPr>
+          <w:rFonts w:ascii="Segoe UI" w:hAnsi="Segoe UI" w:cs="Segoe UI"/>
+          <w:color w:val="292929"/>
+          <w:lang w:val="vi-VN"/>
         </w:rPr>
       </w:pPr>
       <w:r>
@@ -2872,6 +3418,88 @@
         <w:rPr>
           <w:rFonts w:ascii="Segoe UI" w:hAnsi="Segoe UI" w:cs="Segoe UI"/>
           <w:color w:val="292929"/>
+          <w:lang w:val="vi-VN"/>
+        </w:rPr>
+      </w:pPr>
+      <w:r>
+        <w:rPr>
+          <w:rFonts w:ascii="Segoe UI" w:hAnsi="Segoe UI" w:cs="Segoe UI"/>
+          <w:color w:val="292929"/>
+          <w:lang w:val="vi-VN"/>
+        </w:rPr>
+        <w:drawing>
+          <wp:inline distT="0" distB="0" distL="0" distR="0" wp14:anchorId="04E960E9" wp14:editId="5CF17A73">
+            <wp:extent cx="5943600" cy="1061720"/>
+            <wp:effectExtent l="0" t="0" r="0" b="5080"/>
+            <wp:docPr id="50207373" name="Picture 1"/>
+            <wp:cNvGraphicFramePr>
+              <a:graphicFrameLocks xmlns:a="http://schemas.openxmlformats.org/drawingml/2006/main" noChangeAspect="1"/>
+            </wp:cNvGraphicFramePr>
+            <a:graphic xmlns:a="http://schemas.openxmlformats.org/drawingml/2006/main">
+              <a:graphicData uri="http://schemas.openxmlformats.org/drawingml/2006/picture">
+                <pic:pic xmlns:pic="http://schemas.openxmlformats.org/drawingml/2006/picture">
+                  <pic:nvPicPr>
+                    <pic:cNvPr id="50207373" name=""/>
+                    <pic:cNvPicPr/>
+                  </pic:nvPicPr>
+                  <pic:blipFill>
+                    <a:blip r:embed="rId33"/>
+                    <a:stretch>
+                      <a:fillRect/>
+                    </a:stretch>
+                  </pic:blipFill>
+                  <pic:spPr>
+                    <a:xfrm>
+                      <a:off x="0" y="0"/>
+                      <a:ext cx="5943600" cy="1061720"/>
+                    </a:xfrm>
+                    <a:prstGeom prst="rect">
+                      <a:avLst/>
+                    </a:prstGeom>
+                  </pic:spPr>
+                </pic:pic>
+              </a:graphicData>
+            </a:graphic>
+          </wp:inline>
+        </w:drawing>
+      </w:r>
+    </w:p>
+    <w:p>
+      <w:pPr>
+        <w:pStyle w:val="Heading3"/>
+        <w:spacing w:before="0" w:beforeAutospacing="0" w:after="0" w:afterAutospacing="0"/>
+        <w:ind w:left="360"/>
+        <w:textAlignment w:val="baseline"/>
+        <w:rPr>
+          <w:rFonts w:ascii="Segoe UI" w:hAnsi="Segoe UI" w:cs="Segoe UI"/>
+          <w:color w:val="292929"/>
+          <w:lang w:val="vi-VN"/>
+        </w:rPr>
+      </w:pPr>
+    </w:p>
+    <w:p>
+      <w:pPr>
+        <w:pStyle w:val="Heading3"/>
+        <w:spacing w:before="0" w:beforeAutospacing="0" w:after="0" w:afterAutospacing="0"/>
+        <w:ind w:left="360"/>
+        <w:textAlignment w:val="baseline"/>
+        <w:rPr>
+          <w:rFonts w:ascii="Segoe UI" w:hAnsi="Segoe UI" w:cs="Segoe UI"/>
+          <w:color w:val="292929"/>
+          <w:lang w:val="vi-VN"/>
+        </w:rPr>
+      </w:pPr>
+    </w:p>
+    <w:p>
+      <w:pPr>
+        <w:pStyle w:val="Heading3"/>
+        <w:spacing w:before="0" w:beforeAutospacing="0" w:after="0" w:afterAutospacing="0"/>
+        <w:ind w:left="360"/>
+        <w:textAlignment w:val="baseline"/>
+        <w:rPr>
+          <w:rFonts w:ascii="Segoe UI" w:hAnsi="Segoe UI" w:cs="Segoe UI"/>
+          <w:color w:val="292929"/>
+          <w:lang w:val="vi-VN"/>
         </w:rPr>
       </w:pPr>
       <w:r>
@@ -2891,6 +3519,226 @@
         <w:rPr>
           <w:rFonts w:ascii="Segoe UI" w:hAnsi="Segoe UI" w:cs="Segoe UI"/>
           <w:color w:val="292929"/>
+          <w:lang w:val="vi-VN"/>
+        </w:rPr>
+      </w:pPr>
+    </w:p>
+    <w:p>
+      <w:pPr>
+        <w:pStyle w:val="Heading3"/>
+        <w:spacing w:before="0" w:beforeAutospacing="0" w:after="0" w:afterAutospacing="0"/>
+        <w:ind w:left="360"/>
+        <w:textAlignment w:val="baseline"/>
+        <w:rPr>
+          <w:rFonts w:ascii="Segoe UI" w:hAnsi="Segoe UI" w:cs="Segoe UI"/>
+          <w:color w:val="292929"/>
+          <w:lang w:val="vi-VN"/>
+        </w:rPr>
+      </w:pPr>
+      <w:r>
+        <w:rPr>
+          <w:rFonts w:ascii="Segoe UI" w:hAnsi="Segoe UI" w:cs="Segoe UI"/>
+          <w:color w:val="292929"/>
+          <w:lang w:val="vi-VN"/>
+        </w:rPr>
+        <w:lastRenderedPageBreak/>
+        <w:drawing>
+          <wp:inline distT="0" distB="0" distL="0" distR="0" wp14:anchorId="56C73A86" wp14:editId="2E1DA974">
+            <wp:extent cx="5943600" cy="1804670"/>
+            <wp:effectExtent l="0" t="0" r="0" b="5080"/>
+            <wp:docPr id="1437366078" name="Picture 1"/>
+            <wp:cNvGraphicFramePr>
+              <a:graphicFrameLocks xmlns:a="http://schemas.openxmlformats.org/drawingml/2006/main" noChangeAspect="1"/>
+            </wp:cNvGraphicFramePr>
+            <a:graphic xmlns:a="http://schemas.openxmlformats.org/drawingml/2006/main">
+              <a:graphicData uri="http://schemas.openxmlformats.org/drawingml/2006/picture">
+                <pic:pic xmlns:pic="http://schemas.openxmlformats.org/drawingml/2006/picture">
+                  <pic:nvPicPr>
+                    <pic:cNvPr id="1437366078" name=""/>
+                    <pic:cNvPicPr/>
+                  </pic:nvPicPr>
+                  <pic:blipFill>
+                    <a:blip r:embed="rId34"/>
+                    <a:stretch>
+                      <a:fillRect/>
+                    </a:stretch>
+                  </pic:blipFill>
+                  <pic:spPr>
+                    <a:xfrm>
+                      <a:off x="0" y="0"/>
+                      <a:ext cx="5943600" cy="1804670"/>
+                    </a:xfrm>
+                    <a:prstGeom prst="rect">
+                      <a:avLst/>
+                    </a:prstGeom>
+                  </pic:spPr>
+                </pic:pic>
+              </a:graphicData>
+            </a:graphic>
+          </wp:inline>
+        </w:drawing>
+      </w:r>
+    </w:p>
+    <w:p>
+      <w:pPr>
+        <w:pStyle w:val="Heading3"/>
+        <w:spacing w:before="0" w:beforeAutospacing="0" w:after="0" w:afterAutospacing="0"/>
+        <w:ind w:left="360"/>
+        <w:textAlignment w:val="baseline"/>
+        <w:rPr>
+          <w:rFonts w:ascii="Segoe UI" w:hAnsi="Segoe UI" w:cs="Segoe UI"/>
+          <w:b w:val="0"/>
+          <w:bCs w:val="0"/>
+          <w:color w:val="292929"/>
+          <w:lang w:val="vi-VN"/>
+        </w:rPr>
+      </w:pPr>
+      <w:r>
+        <w:rPr>
+          <w:rFonts w:ascii="Segoe UI" w:hAnsi="Segoe UI" w:cs="Segoe UI"/>
+          <w:b w:val="0"/>
+          <w:bCs w:val="0"/>
+          <w:color w:val="292929"/>
+        </w:rPr>
+        <w:t>Chuyển sang một nhánh khác:</w:t>
+      </w:r>
+    </w:p>
+    <w:p>
+      <w:pPr>
+        <w:pStyle w:val="Heading3"/>
+        <w:spacing w:before="0" w:beforeAutospacing="0" w:after="0" w:afterAutospacing="0"/>
+        <w:ind w:left="360"/>
+        <w:textAlignment w:val="baseline"/>
+        <w:rPr>
+          <w:rFonts w:ascii="Segoe UI" w:hAnsi="Segoe UI" w:cs="Segoe UI"/>
+          <w:b w:val="0"/>
+          <w:bCs w:val="0"/>
+          <w:color w:val="292929"/>
+          <w:lang w:val="vi-VN"/>
+        </w:rPr>
+      </w:pPr>
+    </w:p>
+    <w:p>
+      <w:pPr>
+        <w:pStyle w:val="Heading3"/>
+        <w:spacing w:before="0" w:beforeAutospacing="0" w:after="0" w:afterAutospacing="0"/>
+        <w:ind w:left="360"/>
+        <w:textAlignment w:val="baseline"/>
+        <w:rPr>
+          <w:rFonts w:ascii="Segoe UI" w:hAnsi="Segoe UI" w:cs="Segoe UI"/>
+          <w:b w:val="0"/>
+          <w:bCs w:val="0"/>
+          <w:color w:val="292929"/>
+          <w:lang w:val="vi-VN"/>
+        </w:rPr>
+      </w:pPr>
+      <w:r>
+        <w:rPr>
+          <w:rFonts w:ascii="Segoe UI" w:hAnsi="Segoe UI" w:cs="Segoe UI"/>
+          <w:b w:val="0"/>
+          <w:bCs w:val="0"/>
+          <w:color w:val="292929"/>
+          <w:lang w:val="vi-VN"/>
+        </w:rPr>
+        <w:drawing>
+          <wp:inline distT="0" distB="0" distL="0" distR="0" wp14:anchorId="079F1D28" wp14:editId="3E1F5E04">
+            <wp:extent cx="5943600" cy="2950210"/>
+            <wp:effectExtent l="0" t="0" r="0" b="2540"/>
+            <wp:docPr id="772426848" name="Picture 1"/>
+            <wp:cNvGraphicFramePr>
+              <a:graphicFrameLocks xmlns:a="http://schemas.openxmlformats.org/drawingml/2006/main" noChangeAspect="1"/>
+            </wp:cNvGraphicFramePr>
+            <a:graphic xmlns:a="http://schemas.openxmlformats.org/drawingml/2006/main">
+              <a:graphicData uri="http://schemas.openxmlformats.org/drawingml/2006/picture">
+                <pic:pic xmlns:pic="http://schemas.openxmlformats.org/drawingml/2006/picture">
+                  <pic:nvPicPr>
+                    <pic:cNvPr id="772426848" name=""/>
+                    <pic:cNvPicPr/>
+                  </pic:nvPicPr>
+                  <pic:blipFill>
+                    <a:blip r:embed="rId35"/>
+                    <a:stretch>
+                      <a:fillRect/>
+                    </a:stretch>
+                  </pic:blipFill>
+                  <pic:spPr>
+                    <a:xfrm>
+                      <a:off x="0" y="0"/>
+                      <a:ext cx="5943600" cy="2950210"/>
+                    </a:xfrm>
+                    <a:prstGeom prst="rect">
+                      <a:avLst/>
+                    </a:prstGeom>
+                  </pic:spPr>
+                </pic:pic>
+              </a:graphicData>
+            </a:graphic>
+          </wp:inline>
+        </w:drawing>
+      </w:r>
+    </w:p>
+    <w:p>
+      <w:pPr>
+        <w:pStyle w:val="Heading3"/>
+        <w:spacing w:before="0" w:beforeAutospacing="0" w:after="0" w:afterAutospacing="0"/>
+        <w:ind w:left="360"/>
+        <w:textAlignment w:val="baseline"/>
+        <w:rPr>
+          <w:rFonts w:ascii="Segoe UI" w:hAnsi="Segoe UI" w:cs="Segoe UI"/>
+          <w:b w:val="0"/>
+          <w:bCs w:val="0"/>
+          <w:color w:val="292929"/>
+          <w:lang w:val="vi-VN"/>
+        </w:rPr>
+      </w:pPr>
+      <w:r>
+        <w:rPr>
+          <w:rFonts w:ascii="Segoe UI" w:hAnsi="Segoe UI" w:cs="Segoe UI"/>
+          <w:b w:val="0"/>
+          <w:bCs w:val="0"/>
+          <w:color w:val="292929"/>
+        </w:rPr>
+        <w:t>Tạo và chuyển sang một nhánh mới:</w:t>
+      </w:r>
+    </w:p>
+    <w:p>
+      <w:pPr>
+        <w:pStyle w:val="Heading3"/>
+        <w:spacing w:before="0" w:beforeAutospacing="0" w:after="0" w:afterAutospacing="0"/>
+        <w:ind w:left="360"/>
+        <w:textAlignment w:val="baseline"/>
+        <w:rPr>
+          <w:rFonts w:ascii="Segoe UI" w:hAnsi="Segoe UI" w:cs="Segoe UI"/>
+          <w:b w:val="0"/>
+          <w:bCs w:val="0"/>
+          <w:color w:val="292929"/>
+          <w:lang w:val="vi-VN"/>
+        </w:rPr>
+      </w:pPr>
+    </w:p>
+    <w:p>
+      <w:pPr>
+        <w:pStyle w:val="Heading3"/>
+        <w:spacing w:before="0" w:beforeAutospacing="0" w:after="0" w:afterAutospacing="0"/>
+        <w:ind w:left="360"/>
+        <w:textAlignment w:val="baseline"/>
+        <w:rPr>
+          <w:rFonts w:ascii="Segoe UI" w:hAnsi="Segoe UI" w:cs="Segoe UI"/>
+          <w:color w:val="292929"/>
+          <w:lang w:val="vi-VN"/>
+        </w:rPr>
+      </w:pPr>
+    </w:p>
+    <w:p>
+      <w:pPr>
+        <w:pStyle w:val="Heading3"/>
+        <w:spacing w:before="0" w:beforeAutospacing="0" w:after="0" w:afterAutospacing="0"/>
+        <w:ind w:left="360"/>
+        <w:textAlignment w:val="baseline"/>
+        <w:rPr>
+          <w:rFonts w:ascii="Segoe UI" w:hAnsi="Segoe UI" w:cs="Segoe UI"/>
+          <w:color w:val="292929"/>
+          <w:lang w:val="vi-VN"/>
         </w:rPr>
       </w:pPr>
       <w:r>
@@ -2910,6 +3758,44 @@
         <w:rPr>
           <w:rFonts w:ascii="Segoe UI" w:hAnsi="Segoe UI" w:cs="Segoe UI"/>
           <w:color w:val="292929"/>
+          <w:lang w:val="vi-VN"/>
+        </w:rPr>
+      </w:pPr>
+    </w:p>
+    <w:p>
+      <w:pPr>
+        <w:pStyle w:val="Heading3"/>
+        <w:spacing w:before="0" w:beforeAutospacing="0" w:after="0" w:afterAutospacing="0"/>
+        <w:textAlignment w:val="baseline"/>
+        <w:rPr>
+          <w:rFonts w:ascii="Segoe UI" w:hAnsi="Segoe UI" w:cs="Segoe UI"/>
+          <w:color w:val="292929"/>
+          <w:lang w:val="vi-VN"/>
+        </w:rPr>
+      </w:pPr>
+    </w:p>
+    <w:p>
+      <w:pPr>
+        <w:pStyle w:val="Heading3"/>
+        <w:spacing w:before="0" w:beforeAutospacing="0" w:after="0" w:afterAutospacing="0"/>
+        <w:ind w:left="360"/>
+        <w:textAlignment w:val="baseline"/>
+        <w:rPr>
+          <w:rFonts w:ascii="Segoe UI" w:hAnsi="Segoe UI" w:cs="Segoe UI"/>
+          <w:color w:val="292929"/>
+          <w:lang w:val="vi-VN"/>
+        </w:rPr>
+      </w:pPr>
+    </w:p>
+    <w:p>
+      <w:pPr>
+        <w:pStyle w:val="Heading3"/>
+        <w:spacing w:before="0" w:beforeAutospacing="0" w:after="0" w:afterAutospacing="0"/>
+        <w:ind w:left="360"/>
+        <w:textAlignment w:val="baseline"/>
+        <w:rPr>
+          <w:rFonts w:ascii="Segoe UI" w:hAnsi="Segoe UI" w:cs="Segoe UI"/>
+          <w:color w:val="292929"/>
         </w:rPr>
       </w:pPr>
       <w:r>
@@ -2974,7 +3860,6 @@
           <w:rFonts w:ascii="Segoe UI" w:hAnsi="Segoe UI" w:cs="Segoe UI"/>
           <w:color w:val="292929"/>
         </w:rPr>
-        <w:lastRenderedPageBreak/>
         <w:t>Git rebase:</w:t>
       </w:r>
     </w:p>

</xml_diff>

<commit_message>
gộp nhánh main và dev
</commit_message>
<xml_diff>
--- a/BaitapTuan10.docx
+++ b/BaitapTuan10.docx
@@ -6,7 +6,7 @@
       <w:pPr>
         <w:jc w:val="center"/>
         <w:rPr>
-          <w:rFonts w:ascii="Times New Roman" w:hAnsi="Times New Roman" w:cs="Times New Roman"/>
+          <w:rFonts w:ascii="Arial" w:hAnsi="Arial" w:cs="Arial"/>
           <w:b/>
           <w:bCs/>
           <w:sz w:val="32"/>
@@ -15,7 +15,7 @@
       </w:pPr>
       <w:r>
         <w:rPr>
-          <w:rFonts w:ascii="Times New Roman" w:hAnsi="Times New Roman" w:cs="Times New Roman"/>
+          <w:rFonts w:ascii="Arial" w:hAnsi="Arial" w:cs="Arial"/>
           <w:b/>
           <w:bCs/>
           <w:sz w:val="32"/>
@@ -27,7 +27,7 @@
     <w:p>
       <w:pPr>
         <w:rPr>
-          <w:rFonts w:ascii="Times New Roman" w:hAnsi="Times New Roman" w:cs="Times New Roman"/>
+          <w:rFonts w:ascii="Arial" w:hAnsi="Arial" w:cs="Arial"/>
           <w:b/>
           <w:bCs/>
           <w:sz w:val="32"/>
@@ -36,7 +36,7 @@
       </w:pPr>
       <w:r>
         <w:rPr>
-          <w:rFonts w:ascii="Times New Roman" w:hAnsi="Times New Roman" w:cs="Times New Roman"/>
+          <w:rFonts w:ascii="Arial" w:hAnsi="Arial" w:cs="Arial"/>
           <w:b/>
           <w:bCs/>
           <w:sz w:val="32"/>
@@ -53,14 +53,14 @@
           <w:numId w:val="2"/>
         </w:numPr>
         <w:rPr>
-          <w:rFonts w:ascii="Times New Roman" w:hAnsi="Times New Roman" w:cs="Times New Roman"/>
+          <w:rFonts w:ascii="Arial" w:hAnsi="Arial" w:cs="Arial"/>
           <w:sz w:val="32"/>
           <w:szCs w:val="32"/>
         </w:rPr>
       </w:pPr>
       <w:r>
         <w:rPr>
-          <w:rFonts w:ascii="Times New Roman" w:hAnsi="Times New Roman" w:cs="Times New Roman"/>
+          <w:rFonts w:ascii="Arial" w:hAnsi="Arial" w:cs="Arial"/>
           <w:sz w:val="32"/>
           <w:szCs w:val="32"/>
         </w:rPr>
@@ -76,15 +76,15 @@
         <w:shd w:val="clear" w:color="auto" w:fill="FFFFFF"/>
         <w:spacing w:before="100" w:beforeAutospacing="1" w:after="120" w:line="240" w:lineRule="auto"/>
         <w:rPr>
-          <w:rFonts w:ascii="Times New Roman" w:eastAsia="Times New Roman" w:hAnsi="Times New Roman" w:cs="Times New Roman"/>
-          <w:color w:val="1B1B1B"/>
-          <w:sz w:val="28"/>
-          <w:szCs w:val="28"/>
-        </w:rPr>
-      </w:pPr>
-      <w:r>
-        <w:rPr>
-          <w:rFonts w:ascii="Times New Roman" w:eastAsia="Times New Roman" w:hAnsi="Times New Roman" w:cs="Times New Roman"/>
+          <w:rFonts w:ascii="Arial" w:eastAsia="Times New Roman" w:hAnsi="Arial" w:cs="Arial"/>
+          <w:color w:val="1B1B1B"/>
+          <w:sz w:val="28"/>
+          <w:szCs w:val="28"/>
+        </w:rPr>
+      </w:pPr>
+      <w:r>
+        <w:rPr>
+          <w:rFonts w:ascii="Arial" w:eastAsia="Times New Roman" w:hAnsi="Arial" w:cs="Arial"/>
           <w:color w:val="1B1B1B"/>
           <w:sz w:val="28"/>
           <w:szCs w:val="28"/>
@@ -101,15 +101,15 @@
         <w:shd w:val="clear" w:color="auto" w:fill="FFFFFF"/>
         <w:spacing w:before="100" w:beforeAutospacing="1" w:after="120" w:line="240" w:lineRule="auto"/>
         <w:rPr>
-          <w:rFonts w:ascii="Times New Roman" w:eastAsia="Times New Roman" w:hAnsi="Times New Roman" w:cs="Times New Roman"/>
-          <w:color w:val="1B1B1B"/>
-          <w:sz w:val="28"/>
-          <w:szCs w:val="28"/>
-        </w:rPr>
-      </w:pPr>
-      <w:r>
-        <w:rPr>
-          <w:rFonts w:ascii="Times New Roman" w:eastAsia="Times New Roman" w:hAnsi="Times New Roman" w:cs="Times New Roman"/>
+          <w:rFonts w:ascii="Arial" w:eastAsia="Times New Roman" w:hAnsi="Arial" w:cs="Arial"/>
+          <w:color w:val="1B1B1B"/>
+          <w:sz w:val="28"/>
+          <w:szCs w:val="28"/>
+        </w:rPr>
+      </w:pPr>
+      <w:r>
+        <w:rPr>
+          <w:rFonts w:ascii="Arial" w:eastAsia="Times New Roman" w:hAnsi="Arial" w:cs="Arial"/>
           <w:color w:val="1B1B1B"/>
           <w:sz w:val="28"/>
           <w:szCs w:val="28"/>
@@ -126,38 +126,20 @@
         <w:shd w:val="clear" w:color="auto" w:fill="FFFFFF"/>
         <w:spacing w:before="100" w:beforeAutospacing="1" w:after="120" w:line="240" w:lineRule="auto"/>
         <w:rPr>
-          <w:rFonts w:ascii="Times New Roman" w:eastAsia="Times New Roman" w:hAnsi="Times New Roman" w:cs="Times New Roman"/>
-          <w:color w:val="1B1B1B"/>
-          <w:sz w:val="28"/>
-          <w:szCs w:val="28"/>
-        </w:rPr>
-      </w:pPr>
-      <w:r>
-        <w:rPr>
-          <w:rFonts w:ascii="Times New Roman" w:eastAsia="Times New Roman" w:hAnsi="Times New Roman" w:cs="Times New Roman"/>
-          <w:color w:val="1B1B1B"/>
-          <w:sz w:val="28"/>
-          <w:szCs w:val="28"/>
-        </w:rPr>
-        <w:t>Thực hiện các chức n</w:t>
-      </w:r>
-      <w:r>
-        <w:rPr>
-          <w:rFonts w:ascii="Times New Roman" w:eastAsia="Times New Roman" w:hAnsi="Times New Roman" w:cs="Times New Roman"/>
-          <w:color w:val="1B1B1B"/>
-          <w:sz w:val="28"/>
-          <w:szCs w:val="28"/>
-        </w:rPr>
-        <w:t>ăng</w:t>
-      </w:r>
-      <w:r>
-        <w:rPr>
-          <w:rFonts w:ascii="Times New Roman" w:eastAsia="Times New Roman" w:hAnsi="Times New Roman" w:cs="Times New Roman"/>
-          <w:color w:val="1B1B1B"/>
-          <w:sz w:val="28"/>
-          <w:szCs w:val="28"/>
-        </w:rPr>
-        <w:t xml:space="preserve"> thêm, sửa, xoá tại Working Space</w:t>
+          <w:rFonts w:ascii="Arial" w:eastAsia="Times New Roman" w:hAnsi="Arial" w:cs="Arial"/>
+          <w:color w:val="1B1B1B"/>
+          <w:sz w:val="28"/>
+          <w:szCs w:val="28"/>
+        </w:rPr>
+      </w:pPr>
+      <w:r>
+        <w:rPr>
+          <w:rFonts w:ascii="Arial" w:eastAsia="Times New Roman" w:hAnsi="Arial" w:cs="Arial"/>
+          <w:color w:val="1B1B1B"/>
+          <w:sz w:val="28"/>
+          <w:szCs w:val="28"/>
+        </w:rPr>
+        <w:t>Thực hiện các chức năng thêm, sửa, xoá tại Working Space</w:t>
       </w:r>
     </w:p>
     <w:p>
@@ -169,15 +151,15 @@
         <w:shd w:val="clear" w:color="auto" w:fill="FFFFFF"/>
         <w:spacing w:before="100" w:beforeAutospacing="1" w:after="120" w:line="240" w:lineRule="auto"/>
         <w:rPr>
-          <w:rFonts w:ascii="Times New Roman" w:eastAsia="Times New Roman" w:hAnsi="Times New Roman" w:cs="Times New Roman"/>
-          <w:color w:val="1B1B1B"/>
-          <w:sz w:val="28"/>
-          <w:szCs w:val="28"/>
-        </w:rPr>
-      </w:pPr>
-      <w:r>
-        <w:rPr>
-          <w:rFonts w:ascii="Times New Roman" w:eastAsia="Times New Roman" w:hAnsi="Times New Roman" w:cs="Times New Roman"/>
+          <w:rFonts w:ascii="Arial" w:eastAsia="Times New Roman" w:hAnsi="Arial" w:cs="Arial"/>
+          <w:color w:val="1B1B1B"/>
+          <w:sz w:val="28"/>
+          <w:szCs w:val="28"/>
+        </w:rPr>
+      </w:pPr>
+      <w:r>
+        <w:rPr>
+          <w:rFonts w:ascii="Arial" w:eastAsia="Times New Roman" w:hAnsi="Arial" w:cs="Arial"/>
           <w:color w:val="1B1B1B"/>
           <w:sz w:val="28"/>
           <w:szCs w:val="28"/>
@@ -194,15 +176,15 @@
         <w:shd w:val="clear" w:color="auto" w:fill="FFFFFF"/>
         <w:spacing w:before="100" w:beforeAutospacing="1" w:after="120" w:line="240" w:lineRule="auto"/>
         <w:rPr>
-          <w:rFonts w:ascii="Times New Roman" w:eastAsia="Times New Roman" w:hAnsi="Times New Roman" w:cs="Times New Roman"/>
-          <w:color w:val="1B1B1B"/>
-          <w:sz w:val="28"/>
-          <w:szCs w:val="28"/>
-        </w:rPr>
-      </w:pPr>
-      <w:r>
-        <w:rPr>
-          <w:rFonts w:ascii="Times New Roman" w:eastAsia="Times New Roman" w:hAnsi="Times New Roman" w:cs="Times New Roman"/>
+          <w:rFonts w:ascii="Arial" w:eastAsia="Times New Roman" w:hAnsi="Arial" w:cs="Arial"/>
+          <w:color w:val="1B1B1B"/>
+          <w:sz w:val="28"/>
+          <w:szCs w:val="28"/>
+        </w:rPr>
+      </w:pPr>
+      <w:r>
+        <w:rPr>
+          <w:rFonts w:ascii="Arial" w:eastAsia="Times New Roman" w:hAnsi="Arial" w:cs="Arial"/>
           <w:color w:val="1B1B1B"/>
           <w:sz w:val="28"/>
           <w:szCs w:val="28"/>
@@ -219,15 +201,15 @@
         <w:shd w:val="clear" w:color="auto" w:fill="FFFFFF"/>
         <w:spacing w:before="100" w:beforeAutospacing="1" w:after="120" w:line="240" w:lineRule="auto"/>
         <w:rPr>
-          <w:rFonts w:ascii="Times New Roman" w:eastAsia="Times New Roman" w:hAnsi="Times New Roman" w:cs="Times New Roman"/>
-          <w:color w:val="1B1B1B"/>
-          <w:sz w:val="28"/>
-          <w:szCs w:val="28"/>
-        </w:rPr>
-      </w:pPr>
-      <w:r>
-        <w:rPr>
-          <w:rFonts w:ascii="Times New Roman" w:eastAsia="Times New Roman" w:hAnsi="Times New Roman" w:cs="Times New Roman"/>
+          <w:rFonts w:ascii="Arial" w:eastAsia="Times New Roman" w:hAnsi="Arial" w:cs="Arial"/>
+          <w:color w:val="1B1B1B"/>
+          <w:sz w:val="28"/>
+          <w:szCs w:val="28"/>
+        </w:rPr>
+      </w:pPr>
+      <w:r>
+        <w:rPr>
+          <w:rFonts w:ascii="Arial" w:eastAsia="Times New Roman" w:hAnsi="Arial" w:cs="Arial"/>
           <w:color w:val="1B1B1B"/>
           <w:sz w:val="28"/>
           <w:szCs w:val="28"/>
@@ -244,15 +226,15 @@
         <w:shd w:val="clear" w:color="auto" w:fill="FFFFFF"/>
         <w:spacing w:before="100" w:beforeAutospacing="1" w:after="120" w:line="240" w:lineRule="auto"/>
         <w:rPr>
-          <w:rFonts w:ascii="Times New Roman" w:eastAsia="Times New Roman" w:hAnsi="Times New Roman" w:cs="Times New Roman"/>
-          <w:color w:val="1B1B1B"/>
-          <w:sz w:val="28"/>
-          <w:szCs w:val="28"/>
-        </w:rPr>
-      </w:pPr>
-      <w:r>
-        <w:rPr>
-          <w:rFonts w:ascii="Times New Roman" w:eastAsia="Times New Roman" w:hAnsi="Times New Roman" w:cs="Times New Roman"/>
+          <w:rFonts w:ascii="Arial" w:eastAsia="Times New Roman" w:hAnsi="Arial" w:cs="Arial"/>
+          <w:color w:val="1B1B1B"/>
+          <w:sz w:val="28"/>
+          <w:szCs w:val="28"/>
+        </w:rPr>
+      </w:pPr>
+      <w:r>
+        <w:rPr>
+          <w:rFonts w:ascii="Arial" w:eastAsia="Times New Roman" w:hAnsi="Arial" w:cs="Arial"/>
           <w:color w:val="1B1B1B"/>
           <w:sz w:val="28"/>
           <w:szCs w:val="28"/>
@@ -265,54 +247,36 @@
         <w:shd w:val="clear" w:color="auto" w:fill="FFFFFF"/>
         <w:spacing w:before="100" w:beforeAutospacing="1" w:after="120" w:line="240" w:lineRule="auto"/>
         <w:rPr>
-          <w:rFonts w:ascii="Times New Roman" w:eastAsia="Times New Roman" w:hAnsi="Times New Roman" w:cs="Times New Roman"/>
-          <w:color w:val="1B1B1B"/>
-          <w:sz w:val="28"/>
-          <w:szCs w:val="28"/>
-        </w:rPr>
-      </w:pPr>
-      <w:r>
-        <w:rPr>
-          <w:rFonts w:ascii="Times New Roman" w:eastAsia="Times New Roman" w:hAnsi="Times New Roman" w:cs="Times New Roman"/>
-          <w:color w:val="1B1B1B"/>
-          <w:sz w:val="28"/>
-          <w:szCs w:val="28"/>
-        </w:rPr>
-        <w:t>Project</w:t>
-      </w:r>
-      <w:r>
-        <w:rPr>
-          <w:rFonts w:ascii="Times New Roman" w:eastAsia="Times New Roman" w:hAnsi="Times New Roman" w:cs="Times New Roman"/>
-          <w:color w:val="1B1B1B"/>
-          <w:sz w:val="28"/>
-          <w:szCs w:val="28"/>
-        </w:rPr>
-        <w:t>:</w:t>
-      </w:r>
-      <w:r>
-        <w:rPr>
-          <w:rFonts w:ascii="Times New Roman" w:eastAsia="Times New Roman" w:hAnsi="Times New Roman" w:cs="Times New Roman"/>
-          <w:color w:val="1B1B1B"/>
-          <w:sz w:val="28"/>
-          <w:szCs w:val="28"/>
-        </w:rPr>
-        <w:t xml:space="preserve"> demo3</w:t>
-      </w:r>
-    </w:p>
-    <w:p>
-      <w:pPr>
-        <w:shd w:val="clear" w:color="auto" w:fill="FFFFFF"/>
-        <w:spacing w:before="100" w:beforeAutospacing="1" w:after="120" w:line="240" w:lineRule="auto"/>
-        <w:rPr>
-          <w:rFonts w:ascii="Times New Roman" w:eastAsia="Times New Roman" w:hAnsi="Times New Roman" w:cs="Times New Roman"/>
-          <w:color w:val="1B1B1B"/>
-          <w:sz w:val="28"/>
-          <w:szCs w:val="28"/>
-        </w:rPr>
-      </w:pPr>
-      <w:r>
-        <w:rPr>
-          <w:rFonts w:ascii="Times New Roman" w:eastAsia="Times New Roman" w:hAnsi="Times New Roman" w:cs="Times New Roman"/>
+          <w:rFonts w:ascii="Arial" w:eastAsia="Times New Roman" w:hAnsi="Arial" w:cs="Arial"/>
+          <w:color w:val="1B1B1B"/>
+          <w:sz w:val="28"/>
+          <w:szCs w:val="28"/>
+        </w:rPr>
+      </w:pPr>
+      <w:r>
+        <w:rPr>
+          <w:rFonts w:ascii="Arial" w:eastAsia="Times New Roman" w:hAnsi="Arial" w:cs="Arial"/>
+          <w:color w:val="1B1B1B"/>
+          <w:sz w:val="28"/>
+          <w:szCs w:val="28"/>
+        </w:rPr>
+        <w:t>Project: demo3</w:t>
+      </w:r>
+    </w:p>
+    <w:p>
+      <w:pPr>
+        <w:shd w:val="clear" w:color="auto" w:fill="FFFFFF"/>
+        <w:spacing w:before="100" w:beforeAutospacing="1" w:after="120" w:line="240" w:lineRule="auto"/>
+        <w:rPr>
+          <w:rFonts w:ascii="Arial" w:eastAsia="Times New Roman" w:hAnsi="Arial" w:cs="Arial"/>
+          <w:color w:val="1B1B1B"/>
+          <w:sz w:val="28"/>
+          <w:szCs w:val="28"/>
+        </w:rPr>
+      </w:pPr>
+      <w:r>
+        <w:rPr>
+          <w:rFonts w:ascii="Arial" w:eastAsia="Times New Roman" w:hAnsi="Arial" w:cs="Arial"/>
           <w:color w:val="1B1B1B"/>
           <w:sz w:val="28"/>
           <w:szCs w:val="28"/>
@@ -328,14 +292,14 @@
           <w:numId w:val="2"/>
         </w:numPr>
         <w:rPr>
-          <w:rFonts w:ascii="Times New Roman" w:hAnsi="Times New Roman" w:cs="Times New Roman"/>
+          <w:rFonts w:ascii="Arial" w:hAnsi="Arial" w:cs="Arial"/>
           <w:sz w:val="32"/>
           <w:szCs w:val="32"/>
         </w:rPr>
       </w:pPr>
       <w:r>
         <w:rPr>
-          <w:rFonts w:ascii="Times New Roman" w:hAnsi="Times New Roman" w:cs="Times New Roman"/>
+          <w:rFonts w:ascii="Arial" w:hAnsi="Arial" w:cs="Arial"/>
           <w:sz w:val="32"/>
           <w:szCs w:val="32"/>
         </w:rPr>
@@ -354,7 +318,7 @@
         <w:textAlignment w:val="baseline"/>
         <w:outlineLvl w:val="2"/>
         <w:rPr>
-          <w:rFonts w:ascii="Segoe UI" w:eastAsia="Times New Roman" w:hAnsi="Segoe UI" w:cs="Segoe UI"/>
+          <w:rFonts w:ascii="Arial" w:eastAsia="Times New Roman" w:hAnsi="Arial" w:cs="Arial"/>
           <w:b/>
           <w:bCs/>
           <w:color w:val="292929"/>
@@ -364,7 +328,7 @@
       </w:pPr>
       <w:r>
         <w:rPr>
-          <w:rFonts w:ascii="Segoe UI" w:eastAsia="Times New Roman" w:hAnsi="Segoe UI" w:cs="Segoe UI"/>
+          <w:rFonts w:ascii="Arial" w:eastAsia="Times New Roman" w:hAnsi="Arial" w:cs="Arial"/>
           <w:b/>
           <w:bCs/>
           <w:color w:val="292929"/>
@@ -385,13 +349,13 @@
         <w:ind w:left="810" w:hanging="450"/>
         <w:textAlignment w:val="baseline"/>
         <w:rPr>
-          <w:rFonts w:ascii="Segoe UI" w:hAnsi="Segoe UI" w:cs="Segoe UI"/>
-          <w:color w:val="292929"/>
-        </w:rPr>
-      </w:pPr>
-      <w:r>
-        <w:rPr>
-          <w:rFonts w:ascii="Segoe UI" w:hAnsi="Segoe UI" w:cs="Segoe UI"/>
+          <w:rFonts w:ascii="Arial" w:hAnsi="Arial" w:cs="Arial"/>
+          <w:color w:val="292929"/>
+        </w:rPr>
+      </w:pPr>
+      <w:r>
+        <w:rPr>
+          <w:rFonts w:ascii="Arial" w:hAnsi="Arial" w:cs="Arial"/>
           <w:color w:val="292929"/>
         </w:rPr>
         <w:t>Git config:</w:t>
@@ -408,13 +372,13 @@
         <w:ind w:left="810" w:hanging="450"/>
         <w:textAlignment w:val="baseline"/>
         <w:rPr>
-          <w:rFonts w:ascii="Segoe UI" w:hAnsi="Segoe UI" w:cs="Segoe UI"/>
-          <w:color w:val="292929"/>
-        </w:rPr>
-      </w:pPr>
-      <w:r>
-        <w:rPr>
-          <w:rFonts w:ascii="Segoe UI" w:hAnsi="Segoe UI" w:cs="Segoe UI"/>
+          <w:rFonts w:ascii="Arial" w:hAnsi="Arial" w:cs="Arial"/>
+          <w:color w:val="292929"/>
+        </w:rPr>
+      </w:pPr>
+      <w:r>
+        <w:rPr>
+          <w:rFonts w:ascii="Arial" w:hAnsi="Arial" w:cs="Arial"/>
           <w:color w:val="292929"/>
         </w:rPr>
         <w:t>Git version:</w:t>
@@ -431,13 +395,13 @@
         <w:ind w:left="810" w:hanging="450"/>
         <w:textAlignment w:val="baseline"/>
         <w:rPr>
-          <w:rFonts w:ascii="Segoe UI" w:hAnsi="Segoe UI" w:cs="Segoe UI"/>
-          <w:color w:val="292929"/>
-        </w:rPr>
-      </w:pPr>
-      <w:r>
-        <w:rPr>
-          <w:rFonts w:ascii="Segoe UI" w:hAnsi="Segoe UI" w:cs="Segoe UI"/>
+          <w:rFonts w:ascii="Arial" w:hAnsi="Arial" w:cs="Arial"/>
+          <w:color w:val="292929"/>
+        </w:rPr>
+      </w:pPr>
+      <w:r>
+        <w:rPr>
+          <w:rFonts w:ascii="Arial" w:hAnsi="Arial" w:cs="Arial"/>
           <w:color w:val="292929"/>
         </w:rPr>
         <w:t>Git mkdir:</w:t>
@@ -454,13 +418,13 @@
         <w:ind w:left="810" w:hanging="450"/>
         <w:textAlignment w:val="baseline"/>
         <w:rPr>
-          <w:rFonts w:ascii="Segoe UI" w:hAnsi="Segoe UI" w:cs="Segoe UI"/>
-          <w:color w:val="292929"/>
-        </w:rPr>
-      </w:pPr>
-      <w:r>
-        <w:rPr>
-          <w:rFonts w:ascii="Segoe UI" w:hAnsi="Segoe UI" w:cs="Segoe UI"/>
+          <w:rFonts w:ascii="Arial" w:hAnsi="Arial" w:cs="Arial"/>
+          <w:color w:val="292929"/>
+        </w:rPr>
+      </w:pPr>
+      <w:r>
+        <w:rPr>
+          <w:rFonts w:ascii="Arial" w:hAnsi="Arial" w:cs="Arial"/>
           <w:color w:val="292929"/>
         </w:rPr>
         <w:t>Git remote:</w:t>
@@ -477,13 +441,13 @@
         <w:ind w:left="810" w:hanging="450"/>
         <w:textAlignment w:val="baseline"/>
         <w:rPr>
-          <w:rFonts w:ascii="Segoe UI" w:hAnsi="Segoe UI" w:cs="Segoe UI"/>
-          <w:color w:val="292929"/>
-        </w:rPr>
-      </w:pPr>
-      <w:r>
-        <w:rPr>
-          <w:rFonts w:ascii="Segoe UI" w:hAnsi="Segoe UI" w:cs="Segoe UI"/>
+          <w:rFonts w:ascii="Arial" w:hAnsi="Arial" w:cs="Arial"/>
+          <w:color w:val="292929"/>
+        </w:rPr>
+      </w:pPr>
+      <w:r>
+        <w:rPr>
+          <w:rFonts w:ascii="Arial" w:hAnsi="Arial" w:cs="Arial"/>
           <w:color w:val="292929"/>
         </w:rPr>
         <w:t>Git init:</w:t>
@@ -500,13 +464,13 @@
         <w:ind w:left="810" w:hanging="450"/>
         <w:textAlignment w:val="baseline"/>
         <w:rPr>
-          <w:rFonts w:ascii="Segoe UI" w:hAnsi="Segoe UI" w:cs="Segoe UI"/>
-          <w:color w:val="292929"/>
-        </w:rPr>
-      </w:pPr>
-      <w:r>
-        <w:rPr>
-          <w:rFonts w:ascii="Segoe UI" w:hAnsi="Segoe UI" w:cs="Segoe UI"/>
+          <w:rFonts w:ascii="Arial" w:hAnsi="Arial" w:cs="Arial"/>
+          <w:color w:val="292929"/>
+        </w:rPr>
+      </w:pPr>
+      <w:r>
+        <w:rPr>
+          <w:rFonts w:ascii="Arial" w:hAnsi="Arial" w:cs="Arial"/>
           <w:color w:val="292929"/>
         </w:rPr>
         <w:t>Git status:</w:t>
@@ -523,13 +487,13 @@
         <w:ind w:left="810" w:hanging="450"/>
         <w:textAlignment w:val="baseline"/>
         <w:rPr>
-          <w:rFonts w:ascii="Segoe UI" w:hAnsi="Segoe UI" w:cs="Segoe UI"/>
-          <w:color w:val="292929"/>
-        </w:rPr>
-      </w:pPr>
-      <w:r>
-        <w:rPr>
-          <w:rFonts w:ascii="Segoe UI" w:hAnsi="Segoe UI" w:cs="Segoe UI"/>
+          <w:rFonts w:ascii="Arial" w:hAnsi="Arial" w:cs="Arial"/>
+          <w:color w:val="292929"/>
+        </w:rPr>
+      </w:pPr>
+      <w:r>
+        <w:rPr>
+          <w:rFonts w:ascii="Arial" w:hAnsi="Arial" w:cs="Arial"/>
           <w:color w:val="292929"/>
         </w:rPr>
         <w:t>Git add:</w:t>
@@ -546,13 +510,13 @@
         <w:ind w:left="810" w:hanging="450"/>
         <w:textAlignment w:val="baseline"/>
         <w:rPr>
-          <w:rFonts w:ascii="Segoe UI" w:hAnsi="Segoe UI" w:cs="Segoe UI"/>
-          <w:color w:val="292929"/>
-        </w:rPr>
-      </w:pPr>
-      <w:r>
-        <w:rPr>
-          <w:rFonts w:ascii="Segoe UI" w:hAnsi="Segoe UI" w:cs="Segoe UI"/>
+          <w:rFonts w:ascii="Arial" w:hAnsi="Arial" w:cs="Arial"/>
+          <w:color w:val="292929"/>
+        </w:rPr>
+      </w:pPr>
+      <w:r>
+        <w:rPr>
+          <w:rFonts w:ascii="Arial" w:hAnsi="Arial" w:cs="Arial"/>
           <w:color w:val="292929"/>
         </w:rPr>
         <w:t>Git commit</w:t>
@@ -569,13 +533,13 @@
         <w:ind w:left="810" w:hanging="450"/>
         <w:textAlignment w:val="baseline"/>
         <w:rPr>
-          <w:rFonts w:ascii="Segoe UI" w:hAnsi="Segoe UI" w:cs="Segoe UI"/>
-          <w:color w:val="292929"/>
-        </w:rPr>
-      </w:pPr>
-      <w:r>
-        <w:rPr>
-          <w:rFonts w:ascii="Segoe UI" w:hAnsi="Segoe UI" w:cs="Segoe UI"/>
+          <w:rFonts w:ascii="Arial" w:hAnsi="Arial" w:cs="Arial"/>
+          <w:color w:val="292929"/>
+        </w:rPr>
+      </w:pPr>
+      <w:r>
+        <w:rPr>
+          <w:rFonts w:ascii="Arial" w:hAnsi="Arial" w:cs="Arial"/>
           <w:color w:val="292929"/>
         </w:rPr>
         <w:t>Git diff:</w:t>
@@ -592,13 +556,13 @@
         <w:ind w:left="810" w:hanging="450"/>
         <w:textAlignment w:val="baseline"/>
         <w:rPr>
-          <w:rFonts w:ascii="Segoe UI" w:hAnsi="Segoe UI" w:cs="Segoe UI"/>
-          <w:color w:val="292929"/>
-        </w:rPr>
-      </w:pPr>
-      <w:r>
-        <w:rPr>
-          <w:rFonts w:ascii="Segoe UI" w:hAnsi="Segoe UI" w:cs="Segoe UI"/>
+          <w:rFonts w:ascii="Arial" w:hAnsi="Arial" w:cs="Arial"/>
+          <w:color w:val="292929"/>
+        </w:rPr>
+      </w:pPr>
+      <w:r>
+        <w:rPr>
+          <w:rFonts w:ascii="Arial" w:hAnsi="Arial" w:cs="Arial"/>
           <w:color w:val="292929"/>
         </w:rPr>
         <w:t>Git push:</w:t>
@@ -615,13 +579,13 @@
         <w:ind w:left="810" w:hanging="450"/>
         <w:textAlignment w:val="baseline"/>
         <w:rPr>
-          <w:rFonts w:ascii="Segoe UI" w:hAnsi="Segoe UI" w:cs="Segoe UI"/>
-          <w:color w:val="292929"/>
-        </w:rPr>
-      </w:pPr>
-      <w:r>
-        <w:rPr>
-          <w:rFonts w:ascii="Segoe UI" w:hAnsi="Segoe UI" w:cs="Segoe UI"/>
+          <w:rFonts w:ascii="Arial" w:hAnsi="Arial" w:cs="Arial"/>
+          <w:color w:val="292929"/>
+        </w:rPr>
+      </w:pPr>
+      <w:r>
+        <w:rPr>
+          <w:rFonts w:ascii="Arial" w:hAnsi="Arial" w:cs="Arial"/>
           <w:color w:val="292929"/>
         </w:rPr>
         <w:t>Git branch:</w:t>
@@ -638,13 +602,13 @@
         <w:ind w:left="810" w:hanging="450"/>
         <w:textAlignment w:val="baseline"/>
         <w:rPr>
-          <w:rFonts w:ascii="Segoe UI" w:hAnsi="Segoe UI" w:cs="Segoe UI"/>
-          <w:color w:val="292929"/>
-        </w:rPr>
-      </w:pPr>
-      <w:r>
-        <w:rPr>
-          <w:rFonts w:ascii="Segoe UI" w:hAnsi="Segoe UI" w:cs="Segoe UI"/>
+          <w:rFonts w:ascii="Arial" w:hAnsi="Arial" w:cs="Arial"/>
+          <w:color w:val="292929"/>
+        </w:rPr>
+      </w:pPr>
+      <w:r>
+        <w:rPr>
+          <w:rFonts w:ascii="Arial" w:hAnsi="Arial" w:cs="Arial"/>
           <w:color w:val="292929"/>
         </w:rPr>
         <w:t>Git checkout:</w:t>
@@ -661,13 +625,13 @@
         <w:ind w:left="810" w:hanging="450"/>
         <w:textAlignment w:val="baseline"/>
         <w:rPr>
-          <w:rFonts w:ascii="Segoe UI" w:hAnsi="Segoe UI" w:cs="Segoe UI"/>
-          <w:color w:val="292929"/>
-        </w:rPr>
-      </w:pPr>
-      <w:r>
-        <w:rPr>
-          <w:rFonts w:ascii="Segoe UI" w:hAnsi="Segoe UI" w:cs="Segoe UI"/>
+          <w:rFonts w:ascii="Arial" w:hAnsi="Arial" w:cs="Arial"/>
+          <w:color w:val="292929"/>
+        </w:rPr>
+      </w:pPr>
+      <w:r>
+        <w:rPr>
+          <w:rFonts w:ascii="Arial" w:hAnsi="Arial" w:cs="Arial"/>
           <w:color w:val="292929"/>
         </w:rPr>
         <w:t>Git fetch: </w:t>
@@ -684,13 +648,13 @@
         <w:ind w:left="810" w:hanging="450"/>
         <w:textAlignment w:val="baseline"/>
         <w:rPr>
-          <w:rFonts w:ascii="Segoe UI" w:hAnsi="Segoe UI" w:cs="Segoe UI"/>
-          <w:color w:val="292929"/>
-        </w:rPr>
-      </w:pPr>
-      <w:r>
-        <w:rPr>
-          <w:rFonts w:ascii="Segoe UI" w:hAnsi="Segoe UI" w:cs="Segoe UI"/>
+          <w:rFonts w:ascii="Arial" w:hAnsi="Arial" w:cs="Arial"/>
+          <w:color w:val="292929"/>
+        </w:rPr>
+      </w:pPr>
+      <w:r>
+        <w:rPr>
+          <w:rFonts w:ascii="Arial" w:hAnsi="Arial" w:cs="Arial"/>
           <w:color w:val="292929"/>
         </w:rPr>
         <w:t>Git merge:</w:t>
@@ -707,13 +671,13 @@
         <w:ind w:left="810" w:hanging="450"/>
         <w:textAlignment w:val="baseline"/>
         <w:rPr>
-          <w:rFonts w:ascii="Segoe UI" w:hAnsi="Segoe UI" w:cs="Segoe UI"/>
-          <w:color w:val="292929"/>
-        </w:rPr>
-      </w:pPr>
-      <w:r>
-        <w:rPr>
-          <w:rFonts w:ascii="Segoe UI" w:hAnsi="Segoe UI" w:cs="Segoe UI"/>
+          <w:rFonts w:ascii="Arial" w:hAnsi="Arial" w:cs="Arial"/>
+          <w:color w:val="292929"/>
+        </w:rPr>
+      </w:pPr>
+      <w:r>
+        <w:rPr>
+          <w:rFonts w:ascii="Arial" w:hAnsi="Arial" w:cs="Arial"/>
           <w:color w:val="292929"/>
         </w:rPr>
         <w:t>Git pull:</w:t>
@@ -730,13 +694,13 @@
         <w:ind w:left="810" w:hanging="450"/>
         <w:textAlignment w:val="baseline"/>
         <w:rPr>
-          <w:rFonts w:ascii="Segoe UI" w:hAnsi="Segoe UI" w:cs="Segoe UI"/>
-          <w:color w:val="292929"/>
-        </w:rPr>
-      </w:pPr>
-      <w:r>
-        <w:rPr>
-          <w:rFonts w:ascii="Segoe UI" w:hAnsi="Segoe UI" w:cs="Segoe UI"/>
+          <w:rFonts w:ascii="Arial" w:hAnsi="Arial" w:cs="Arial"/>
+          <w:color w:val="292929"/>
+        </w:rPr>
+      </w:pPr>
+      <w:r>
+        <w:rPr>
+          <w:rFonts w:ascii="Arial" w:hAnsi="Arial" w:cs="Arial"/>
           <w:color w:val="292929"/>
         </w:rPr>
         <w:t>Git stash:</w:t>
@@ -753,16 +717,15 @@
         <w:ind w:left="810" w:hanging="450"/>
         <w:textAlignment w:val="baseline"/>
         <w:rPr>
-          <w:rFonts w:ascii="Segoe UI" w:hAnsi="Segoe UI" w:cs="Segoe UI"/>
-          <w:color w:val="292929"/>
-        </w:rPr>
-      </w:pPr>
-      <w:r>
-        <w:rPr>
-          <w:rFonts w:ascii="Segoe UI" w:hAnsi="Segoe UI" w:cs="Segoe UI"/>
-          <w:color w:val="292929"/>
-        </w:rPr>
-        <w:lastRenderedPageBreak/>
+          <w:rFonts w:ascii="Arial" w:hAnsi="Arial" w:cs="Arial"/>
+          <w:color w:val="292929"/>
+        </w:rPr>
+      </w:pPr>
+      <w:r>
+        <w:rPr>
+          <w:rFonts w:ascii="Arial" w:hAnsi="Arial" w:cs="Arial"/>
+          <w:color w:val="292929"/>
+        </w:rPr>
         <w:t>Git rebase:</w:t>
       </w:r>
     </w:p>
@@ -777,24 +740,36 @@
         <w:ind w:left="810" w:hanging="450"/>
         <w:textAlignment w:val="baseline"/>
         <w:rPr>
-          <w:rFonts w:ascii="Segoe UI" w:hAnsi="Segoe UI" w:cs="Segoe UI"/>
-          <w:color w:val="292929"/>
-        </w:rPr>
-      </w:pPr>
-      <w:r>
-        <w:rPr>
-          <w:rFonts w:ascii="Segoe UI" w:hAnsi="Segoe UI" w:cs="Segoe UI"/>
+          <w:rFonts w:ascii="Arial" w:hAnsi="Arial" w:cs="Arial"/>
+          <w:color w:val="292929"/>
+        </w:rPr>
+      </w:pPr>
+      <w:r>
+        <w:rPr>
+          <w:rFonts w:ascii="Arial" w:hAnsi="Arial" w:cs="Arial"/>
           <w:color w:val="292929"/>
         </w:rPr>
         <w:t>Git revert:</w:t>
       </w:r>
     </w:p>
-    <w:p/>
+    <w:p>
+      <w:pPr>
+        <w:rPr>
+          <w:rFonts w:ascii="Arial" w:hAnsi="Arial" w:cs="Arial"/>
+        </w:rPr>
+      </w:pPr>
+    </w:p>
     <w:p>
       <w:pPr>
         <w:jc w:val="center"/>
-      </w:pPr>
-      <w:r>
+        <w:rPr>
+          <w:rFonts w:ascii="Arial" w:hAnsi="Arial" w:cs="Arial"/>
+        </w:rPr>
+      </w:pPr>
+      <w:r>
+        <w:rPr>
+          <w:rFonts w:ascii="Arial" w:hAnsi="Arial" w:cs="Arial"/>
+        </w:rPr>
         <w:t>Hết.</w:t>
       </w:r>
     </w:p>
@@ -804,15 +779,15 @@
         <w:spacing w:before="0" w:beforeAutospacing="0" w:after="0" w:afterAutospacing="0"/>
         <w:textAlignment w:val="baseline"/>
         <w:rPr>
-          <w:rFonts w:ascii="Segoe UI" w:hAnsi="Segoe UI" w:cs="Segoe UI"/>
-          <w:color w:val="292929"/>
-        </w:rPr>
-      </w:pPr>
-    </w:p>
-    <w:p>
-      <w:pPr>
-        <w:rPr>
-          <w:rFonts w:ascii="Times New Roman" w:hAnsi="Times New Roman" w:cs="Times New Roman"/>
+          <w:rFonts w:ascii="Arial" w:hAnsi="Arial" w:cs="Arial"/>
+          <w:color w:val="292929"/>
+        </w:rPr>
+      </w:pPr>
+    </w:p>
+    <w:p>
+      <w:pPr>
+        <w:rPr>
+          <w:rFonts w:ascii="Arial" w:hAnsi="Arial" w:cs="Arial"/>
           <w:sz w:val="32"/>
           <w:szCs w:val="32"/>
         </w:rPr>
@@ -824,7 +799,7 @@
         <w:spacing w:before="100" w:beforeAutospacing="1" w:after="120" w:line="240" w:lineRule="auto"/>
         <w:jc w:val="center"/>
         <w:rPr>
-          <w:rFonts w:ascii="Times New Roman" w:eastAsia="Times New Roman" w:hAnsi="Times New Roman" w:cs="Times New Roman"/>
+          <w:rFonts w:ascii="Arial" w:eastAsia="Times New Roman" w:hAnsi="Arial" w:cs="Arial"/>
           <w:b/>
           <w:bCs/>
           <w:color w:val="1B1B1B"/>
@@ -835,7 +810,7 @@
       </w:pPr>
       <w:r>
         <w:rPr>
-          <w:rFonts w:ascii="Times New Roman" w:eastAsia="Times New Roman" w:hAnsi="Times New Roman" w:cs="Times New Roman"/>
+          <w:rFonts w:ascii="Arial" w:eastAsia="Times New Roman" w:hAnsi="Arial" w:cs="Arial"/>
           <w:b/>
           <w:bCs/>
           <w:color w:val="1B1B1B"/>
@@ -848,34 +823,47 @@
     </w:p>
     <w:p>
       <w:pPr>
-        <w:pStyle w:val="Heading1"/>
-        <w:rPr>
-          <w:lang w:val="vi-VN"/>
-        </w:rPr>
-      </w:pPr>
-      <w:r>
-        <w:t>Thao tác các lệnh cơ bản về Git, GitHub</w:t>
-      </w:r>
-    </w:p>
-    <w:p>
-      <w:pPr>
-        <w:shd w:val="clear" w:color="auto" w:fill="FFFFFF"/>
-        <w:spacing w:before="100" w:beforeAutospacing="1" w:after="120" w:line="240" w:lineRule="auto"/>
-        <w:ind w:left="360"/>
-        <w:rPr>
-          <w:rFonts w:ascii="Times New Roman" w:eastAsia="Times New Roman" w:hAnsi="Times New Roman" w:cs="Times New Roman"/>
+        <w:rPr>
+          <w:rFonts w:ascii="Arial" w:hAnsi="Arial" w:cs="Arial"/>
           <w:b/>
           <w:bCs/>
-          <w:color w:val="1B1B1B"/>
-          <w:sz w:val="28"/>
-          <w:szCs w:val="28"/>
-        </w:rPr>
-      </w:pPr>
-      <w:r>
-        <w:rPr>
-          <w:rFonts w:ascii="Times New Roman" w:eastAsia="Times New Roman" w:hAnsi="Times New Roman" w:cs="Times New Roman"/>
+          <w:color w:val="FF0000"/>
+          <w:sz w:val="36"/>
+          <w:szCs w:val="36"/>
+          <w:lang w:val="vi-VN"/>
+        </w:rPr>
+      </w:pPr>
+      <w:r>
+        <w:rPr>
+          <w:rFonts w:ascii="Arial" w:hAnsi="Arial" w:cs="Arial"/>
           <w:b/>
           <w:bCs/>
+          <w:color w:val="FF0000"/>
+          <w:sz w:val="36"/>
+          <w:szCs w:val="36"/>
+        </w:rPr>
+        <w:t>Thao tác các lệnh cơ bản về Git, GitHub</w:t>
+      </w:r>
+    </w:p>
+    <w:p>
+      <w:pPr>
+        <w:shd w:val="clear" w:color="auto" w:fill="FFFFFF"/>
+        <w:spacing w:before="100" w:beforeAutospacing="1" w:after="120" w:line="240" w:lineRule="auto"/>
+        <w:ind w:left="360"/>
+        <w:rPr>
+          <w:rFonts w:ascii="Arial" w:eastAsia="Times New Roman" w:hAnsi="Arial" w:cs="Arial"/>
+          <w:b/>
+          <w:bCs/>
+          <w:color w:val="1B1B1B"/>
+          <w:sz w:val="28"/>
+          <w:szCs w:val="28"/>
+        </w:rPr>
+      </w:pPr>
+      <w:r>
+        <w:rPr>
+          <w:rFonts w:ascii="Arial" w:eastAsia="Times New Roman" w:hAnsi="Arial" w:cs="Arial"/>
+          <w:b/>
+          <w:bCs/>
           <w:color w:val="1B1B1B"/>
           <w:sz w:val="28"/>
           <w:szCs w:val="28"/>
@@ -889,16 +877,16 @@
         <w:spacing w:before="100" w:beforeAutospacing="1" w:after="120" w:line="240" w:lineRule="auto"/>
         <w:ind w:left="720"/>
         <w:rPr>
-          <w:rFonts w:ascii="Times New Roman" w:eastAsia="Times New Roman" w:hAnsi="Times New Roman" w:cs="Times New Roman"/>
-          <w:color w:val="1B1B1B"/>
-          <w:sz w:val="28"/>
-          <w:szCs w:val="28"/>
-          <w:lang w:val="vi-VN"/>
-        </w:rPr>
-      </w:pPr>
-      <w:r>
-        <w:rPr>
-          <w:rFonts w:ascii="Times New Roman" w:eastAsia="Times New Roman" w:hAnsi="Times New Roman" w:cs="Times New Roman"/>
+          <w:rFonts w:ascii="Arial" w:eastAsia="Times New Roman" w:hAnsi="Arial" w:cs="Arial"/>
+          <w:color w:val="1B1B1B"/>
+          <w:sz w:val="28"/>
+          <w:szCs w:val="28"/>
+          <w:lang w:val="vi-VN"/>
+        </w:rPr>
+      </w:pPr>
+      <w:r>
+        <w:rPr>
+          <w:rFonts w:ascii="Arial" w:eastAsia="Times New Roman" w:hAnsi="Arial" w:cs="Arial"/>
           <w:noProof/>
           <w:color w:val="1B1B1B"/>
           <w:sz w:val="28"/>
@@ -920,7 +908,7 @@
                     <pic:cNvPicPr/>
                   </pic:nvPicPr>
                   <pic:blipFill>
-                    <a:blip r:embed="rId5"/>
+                    <a:blip r:embed="rId8"/>
                     <a:stretch>
                       <a:fillRect/>
                     </a:stretch>
@@ -947,7 +935,7 @@
         <w:spacing w:before="100" w:beforeAutospacing="1" w:after="120" w:line="240" w:lineRule="auto"/>
         <w:ind w:left="360"/>
         <w:rPr>
-          <w:rFonts w:ascii="Times New Roman" w:eastAsia="Times New Roman" w:hAnsi="Times New Roman" w:cs="Times New Roman"/>
+          <w:rFonts w:ascii="Arial" w:eastAsia="Times New Roman" w:hAnsi="Arial" w:cs="Arial"/>
           <w:b/>
           <w:bCs/>
           <w:color w:val="1B1B1B"/>
@@ -955,15 +943,151 @@
           <w:szCs w:val="28"/>
         </w:rPr>
       </w:pPr>
-      <w:r>
-        <w:rPr>
-          <w:rFonts w:ascii="Times New Roman" w:eastAsia="Times New Roman" w:hAnsi="Times New Roman" w:cs="Times New Roman"/>
+    </w:p>
+    <w:p>
+      <w:pPr>
+        <w:shd w:val="clear" w:color="auto" w:fill="FFFFFF"/>
+        <w:spacing w:before="100" w:beforeAutospacing="1" w:after="120" w:line="240" w:lineRule="auto"/>
+        <w:ind w:left="360"/>
+        <w:rPr>
+          <w:rFonts w:ascii="Arial" w:eastAsia="Times New Roman" w:hAnsi="Arial" w:cs="Arial"/>
           <w:b/>
           <w:bCs/>
           <w:color w:val="1B1B1B"/>
           <w:sz w:val="28"/>
           <w:szCs w:val="28"/>
         </w:rPr>
+      </w:pPr>
+    </w:p>
+    <w:p>
+      <w:pPr>
+        <w:shd w:val="clear" w:color="auto" w:fill="FFFFFF"/>
+        <w:spacing w:before="100" w:beforeAutospacing="1" w:after="120" w:line="240" w:lineRule="auto"/>
+        <w:ind w:left="360"/>
+        <w:rPr>
+          <w:rFonts w:ascii="Arial" w:eastAsia="Times New Roman" w:hAnsi="Arial" w:cs="Arial"/>
+          <w:b/>
+          <w:bCs/>
+          <w:color w:val="1B1B1B"/>
+          <w:sz w:val="28"/>
+          <w:szCs w:val="28"/>
+        </w:rPr>
+      </w:pPr>
+    </w:p>
+    <w:p>
+      <w:pPr>
+        <w:shd w:val="clear" w:color="auto" w:fill="FFFFFF"/>
+        <w:spacing w:before="100" w:beforeAutospacing="1" w:after="120" w:line="240" w:lineRule="auto"/>
+        <w:ind w:left="360"/>
+        <w:rPr>
+          <w:rFonts w:ascii="Arial" w:eastAsia="Times New Roman" w:hAnsi="Arial" w:cs="Arial"/>
+          <w:b/>
+          <w:bCs/>
+          <w:color w:val="1B1B1B"/>
+          <w:sz w:val="28"/>
+          <w:szCs w:val="28"/>
+        </w:rPr>
+      </w:pPr>
+    </w:p>
+    <w:p>
+      <w:pPr>
+        <w:shd w:val="clear" w:color="auto" w:fill="FFFFFF"/>
+        <w:spacing w:before="100" w:beforeAutospacing="1" w:after="120" w:line="240" w:lineRule="auto"/>
+        <w:ind w:left="360"/>
+        <w:rPr>
+          <w:rFonts w:ascii="Arial" w:eastAsia="Times New Roman" w:hAnsi="Arial" w:cs="Arial"/>
+          <w:b/>
+          <w:bCs/>
+          <w:color w:val="1B1B1B"/>
+          <w:sz w:val="28"/>
+          <w:szCs w:val="28"/>
+        </w:rPr>
+      </w:pPr>
+    </w:p>
+    <w:p>
+      <w:pPr>
+        <w:shd w:val="clear" w:color="auto" w:fill="FFFFFF"/>
+        <w:spacing w:before="100" w:beforeAutospacing="1" w:after="120" w:line="240" w:lineRule="auto"/>
+        <w:ind w:left="360"/>
+        <w:rPr>
+          <w:rFonts w:ascii="Arial" w:eastAsia="Times New Roman" w:hAnsi="Arial" w:cs="Arial"/>
+          <w:b/>
+          <w:bCs/>
+          <w:color w:val="1B1B1B"/>
+          <w:sz w:val="28"/>
+          <w:szCs w:val="28"/>
+        </w:rPr>
+      </w:pPr>
+    </w:p>
+    <w:p>
+      <w:pPr>
+        <w:shd w:val="clear" w:color="auto" w:fill="FFFFFF"/>
+        <w:spacing w:before="100" w:beforeAutospacing="1" w:after="120" w:line="240" w:lineRule="auto"/>
+        <w:ind w:left="360"/>
+        <w:rPr>
+          <w:rFonts w:ascii="Arial" w:eastAsia="Times New Roman" w:hAnsi="Arial" w:cs="Arial"/>
+          <w:b/>
+          <w:bCs/>
+          <w:color w:val="1B1B1B"/>
+          <w:sz w:val="28"/>
+          <w:szCs w:val="28"/>
+        </w:rPr>
+      </w:pPr>
+    </w:p>
+    <w:p>
+      <w:pPr>
+        <w:shd w:val="clear" w:color="auto" w:fill="FFFFFF"/>
+        <w:spacing w:before="100" w:beforeAutospacing="1" w:after="120" w:line="240" w:lineRule="auto"/>
+        <w:ind w:left="360"/>
+        <w:rPr>
+          <w:rFonts w:ascii="Arial" w:eastAsia="Times New Roman" w:hAnsi="Arial" w:cs="Arial"/>
+          <w:b/>
+          <w:bCs/>
+          <w:color w:val="1B1B1B"/>
+          <w:sz w:val="28"/>
+          <w:szCs w:val="28"/>
+        </w:rPr>
+      </w:pPr>
+    </w:p>
+    <w:p>
+      <w:pPr>
+        <w:shd w:val="clear" w:color="auto" w:fill="FFFFFF"/>
+        <w:spacing w:before="100" w:beforeAutospacing="1" w:after="120" w:line="240" w:lineRule="auto"/>
+        <w:ind w:left="360"/>
+        <w:rPr>
+          <w:rFonts w:ascii="Arial" w:eastAsia="Times New Roman" w:hAnsi="Arial" w:cs="Arial"/>
+          <w:b/>
+          <w:bCs/>
+          <w:color w:val="1B1B1B"/>
+          <w:sz w:val="28"/>
+          <w:szCs w:val="28"/>
+        </w:rPr>
+      </w:pPr>
+    </w:p>
+    <w:p>
+      <w:pPr>
+        <w:shd w:val="clear" w:color="auto" w:fill="FFFFFF"/>
+        <w:spacing w:before="100" w:beforeAutospacing="1" w:after="120" w:line="240" w:lineRule="auto"/>
+        <w:ind w:left="360"/>
+        <w:rPr>
+          <w:rFonts w:ascii="Arial" w:eastAsia="Times New Roman" w:hAnsi="Arial" w:cs="Arial"/>
+          <w:b/>
+          <w:bCs/>
+          <w:color w:val="1B1B1B"/>
+          <w:sz w:val="28"/>
+          <w:szCs w:val="28"/>
+        </w:rPr>
+      </w:pPr>
+      <w:r>
+        <w:rPr>
+          <w:rFonts w:ascii="Arial" w:eastAsia="Times New Roman" w:hAnsi="Arial" w:cs="Arial"/>
+          <w:b/>
+          <w:bCs/>
+          <w:color w:val="1B1B1B"/>
+          <w:sz w:val="28"/>
+          <w:szCs w:val="28"/>
+        </w:rPr>
+        <w:lastRenderedPageBreak/>
         <w:t>Check-out 1 nhánh từ Local Repository về Working Space</w:t>
       </w:r>
     </w:p>
@@ -972,23 +1096,23 @@
         <w:shd w:val="clear" w:color="auto" w:fill="FFFFFF"/>
         <w:spacing w:before="100" w:beforeAutospacing="1" w:after="120" w:line="240" w:lineRule="auto"/>
         <w:ind w:left="720"/>
-        <w:rPr>
-          <w:rFonts w:ascii="Times New Roman" w:eastAsia="Times New Roman" w:hAnsi="Times New Roman" w:cs="Times New Roman"/>
-          <w:color w:val="1B1B1B"/>
-          <w:sz w:val="28"/>
-          <w:szCs w:val="28"/>
-          <w:lang w:val="vi-VN"/>
-        </w:rPr>
-      </w:pPr>
-      <w:r>
-        <w:rPr>
-          <w:rFonts w:ascii="Times New Roman" w:eastAsia="Times New Roman" w:hAnsi="Times New Roman" w:cs="Times New Roman"/>
+        <w:jc w:val="both"/>
+        <w:rPr>
+          <w:rFonts w:ascii="Arial" w:eastAsia="Times New Roman" w:hAnsi="Arial" w:cs="Arial"/>
+          <w:color w:val="1B1B1B"/>
+          <w:sz w:val="28"/>
+          <w:szCs w:val="28"/>
+          <w:lang w:val="vi-VN"/>
+        </w:rPr>
+      </w:pPr>
+      <w:r>
+        <w:rPr>
+          <w:rFonts w:ascii="Arial" w:eastAsia="Times New Roman" w:hAnsi="Arial" w:cs="Arial"/>
           <w:noProof/>
           <w:color w:val="1B1B1B"/>
           <w:sz w:val="28"/>
           <w:szCs w:val="28"/>
         </w:rPr>
-        <w:lastRenderedPageBreak/>
         <w:drawing>
           <wp:inline distT="0" distB="0" distL="0" distR="0" wp14:anchorId="2714B45B" wp14:editId="6057CF70">
             <wp:extent cx="5943600" cy="3069590"/>
@@ -1005,7 +1129,7 @@
                     <pic:cNvPicPr/>
                   </pic:nvPicPr>
                   <pic:blipFill>
-                    <a:blip r:embed="rId6"/>
+                    <a:blip r:embed="rId9"/>
                     <a:stretch>
                       <a:fillRect/>
                     </a:stretch>
@@ -1027,7 +1151,7 @@
       </w:r>
       <w:r>
         <w:rPr>
-          <w:rFonts w:ascii="Times New Roman" w:eastAsia="Times New Roman" w:hAnsi="Times New Roman" w:cs="Times New Roman"/>
+          <w:rFonts w:ascii="Arial" w:eastAsia="Times New Roman" w:hAnsi="Arial" w:cs="Arial"/>
           <w:color w:val="1B1B1B"/>
           <w:sz w:val="28"/>
           <w:szCs w:val="28"/>
@@ -1041,21 +1165,21 @@
         <w:spacing w:before="100" w:beforeAutospacing="1" w:after="120" w:line="240" w:lineRule="auto"/>
         <w:ind w:left="720"/>
         <w:rPr>
-          <w:rFonts w:ascii="Times New Roman" w:eastAsia="Times New Roman" w:hAnsi="Times New Roman" w:cs="Times New Roman"/>
-          <w:color w:val="1B1B1B"/>
-          <w:sz w:val="28"/>
-          <w:szCs w:val="28"/>
-          <w:lang w:val="vi-VN"/>
-        </w:rPr>
-      </w:pPr>
-    </w:p>
-    <w:p>
-      <w:pPr>
-        <w:shd w:val="clear" w:color="auto" w:fill="FFFFFF"/>
-        <w:spacing w:before="100" w:beforeAutospacing="1" w:after="120" w:line="240" w:lineRule="auto"/>
-        <w:ind w:left="360"/>
-        <w:rPr>
-          <w:rFonts w:ascii="Times New Roman" w:eastAsia="Times New Roman" w:hAnsi="Times New Roman" w:cs="Times New Roman"/>
+          <w:rFonts w:ascii="Arial" w:eastAsia="Times New Roman" w:hAnsi="Arial" w:cs="Arial"/>
+          <w:color w:val="1B1B1B"/>
+          <w:sz w:val="28"/>
+          <w:szCs w:val="28"/>
+          <w:lang w:val="vi-VN"/>
+        </w:rPr>
+      </w:pPr>
+    </w:p>
+    <w:p>
+      <w:pPr>
+        <w:shd w:val="clear" w:color="auto" w:fill="FFFFFF"/>
+        <w:spacing w:before="100" w:beforeAutospacing="1" w:after="120" w:line="240" w:lineRule="auto"/>
+        <w:ind w:left="360"/>
+        <w:rPr>
+          <w:rFonts w:ascii="Arial" w:eastAsia="Times New Roman" w:hAnsi="Arial" w:cs="Arial"/>
           <w:b/>
           <w:bCs/>
           <w:color w:val="1B1B1B"/>
@@ -1065,7 +1189,7 @@
       </w:pPr>
       <w:r>
         <w:rPr>
-          <w:rFonts w:ascii="Times New Roman" w:eastAsia="Times New Roman" w:hAnsi="Times New Roman" w:cs="Times New Roman"/>
+          <w:rFonts w:ascii="Arial" w:eastAsia="Times New Roman" w:hAnsi="Arial" w:cs="Arial"/>
           <w:b/>
           <w:bCs/>
           <w:color w:val="1B1B1B"/>
@@ -1081,16 +1205,25 @@
         <w:spacing w:before="100" w:beforeAutospacing="1" w:after="120" w:line="240" w:lineRule="auto"/>
         <w:ind w:left="720"/>
         <w:rPr>
-          <w:rFonts w:ascii="Times New Roman" w:eastAsia="Times New Roman" w:hAnsi="Times New Roman" w:cs="Times New Roman"/>
-          <w:color w:val="1B1B1B"/>
-          <w:sz w:val="28"/>
-          <w:szCs w:val="28"/>
-          <w:lang w:val="vi-VN"/>
-        </w:rPr>
-      </w:pPr>
-      <w:r>
-        <w:rPr>
-          <w:rFonts w:ascii="Times New Roman" w:eastAsia="Times New Roman" w:hAnsi="Times New Roman" w:cs="Times New Roman"/>
+          <w:rFonts w:ascii="Arial" w:eastAsia="Times New Roman" w:hAnsi="Arial" w:cs="Arial"/>
+          <w:color w:val="1B1B1B"/>
+          <w:sz w:val="28"/>
+          <w:szCs w:val="28"/>
+          <w:lang w:val="vi-VN"/>
+        </w:rPr>
+      </w:pPr>
+      <w:r>
+        <w:rPr>
+          <w:rFonts w:ascii="Arial" w:eastAsia="Times New Roman" w:hAnsi="Arial" w:cs="Arial"/>
+          <w:color w:val="1B1B1B"/>
+          <w:sz w:val="28"/>
+          <w:szCs w:val="28"/>
+        </w:rPr>
+        <w:t>-</w:t>
+      </w:r>
+      <w:r>
+        <w:rPr>
+          <w:rFonts w:ascii="Arial" w:eastAsia="Times New Roman" w:hAnsi="Arial" w:cs="Arial"/>
           <w:color w:val="1B1B1B"/>
           <w:sz w:val="28"/>
           <w:szCs w:val="28"/>
@@ -1099,7 +1232,7 @@
       </w:r>
       <w:r>
         <w:rPr>
-          <w:rFonts w:ascii="Times New Roman" w:eastAsia="Times New Roman" w:hAnsi="Times New Roman" w:cs="Times New Roman"/>
+          <w:rFonts w:ascii="Arial" w:eastAsia="Times New Roman" w:hAnsi="Arial" w:cs="Arial"/>
           <w:color w:val="1B1B1B"/>
           <w:sz w:val="28"/>
           <w:szCs w:val="28"/>
@@ -1114,16 +1247,16 @@
         <w:spacing w:before="100" w:beforeAutospacing="1" w:after="120" w:line="240" w:lineRule="auto"/>
         <w:ind w:left="720"/>
         <w:rPr>
-          <w:rFonts w:ascii="Times New Roman" w:eastAsia="Times New Roman" w:hAnsi="Times New Roman" w:cs="Times New Roman"/>
-          <w:color w:val="1B1B1B"/>
-          <w:sz w:val="28"/>
-          <w:szCs w:val="28"/>
-          <w:lang w:val="vi-VN"/>
-        </w:rPr>
-      </w:pPr>
-      <w:r>
-        <w:rPr>
-          <w:rFonts w:ascii="Times New Roman" w:eastAsia="Times New Roman" w:hAnsi="Times New Roman" w:cs="Times New Roman"/>
+          <w:rFonts w:ascii="Arial" w:eastAsia="Times New Roman" w:hAnsi="Arial" w:cs="Arial"/>
+          <w:color w:val="1B1B1B"/>
+          <w:sz w:val="28"/>
+          <w:szCs w:val="28"/>
+          <w:lang w:val="vi-VN"/>
+        </w:rPr>
+      </w:pPr>
+      <w:r>
+        <w:rPr>
+          <w:rFonts w:ascii="Arial" w:eastAsia="Times New Roman" w:hAnsi="Arial" w:cs="Arial"/>
           <w:noProof/>
           <w:color w:val="1B1B1B"/>
           <w:sz w:val="28"/>
@@ -1146,7 +1279,7 @@
                     <pic:cNvPicPr/>
                   </pic:nvPicPr>
                   <pic:blipFill>
-                    <a:blip r:embed="rId7"/>
+                    <a:blip r:embed="rId10"/>
                     <a:stretch>
                       <a:fillRect/>
                     </a:stretch>
@@ -1168,7 +1301,7 @@
       </w:r>
       <w:r>
         <w:rPr>
-          <w:rFonts w:ascii="Times New Roman" w:eastAsia="Times New Roman" w:hAnsi="Times New Roman" w:cs="Times New Roman"/>
+          <w:rFonts w:ascii="Arial" w:eastAsia="Times New Roman" w:hAnsi="Arial" w:cs="Arial"/>
           <w:noProof/>
           <w:color w:val="1B1B1B"/>
           <w:sz w:val="28"/>
@@ -1190,7 +1323,7 @@
                     <pic:cNvPicPr/>
                   </pic:nvPicPr>
                   <pic:blipFill>
-                    <a:blip r:embed="rId8"/>
+                    <a:blip r:embed="rId11"/>
                     <a:stretch>
                       <a:fillRect/>
                     </a:stretch>
@@ -1217,16 +1350,91 @@
         <w:spacing w:before="100" w:beforeAutospacing="1" w:after="120" w:line="240" w:lineRule="auto"/>
         <w:ind w:left="720"/>
         <w:rPr>
-          <w:rFonts w:ascii="Times New Roman" w:eastAsia="Times New Roman" w:hAnsi="Times New Roman" w:cs="Times New Roman"/>
-          <w:color w:val="1B1B1B"/>
-          <w:sz w:val="28"/>
-          <w:szCs w:val="28"/>
-          <w:lang w:val="vi-VN"/>
-        </w:rPr>
-      </w:pPr>
-      <w:r>
-        <w:rPr>
-          <w:rFonts w:ascii="Times New Roman" w:eastAsia="Times New Roman" w:hAnsi="Times New Roman" w:cs="Times New Roman"/>
+          <w:rFonts w:ascii="Arial" w:eastAsia="Times New Roman" w:hAnsi="Arial" w:cs="Arial"/>
+          <w:color w:val="1B1B1B"/>
+          <w:sz w:val="28"/>
+          <w:szCs w:val="28"/>
+        </w:rPr>
+      </w:pPr>
+    </w:p>
+    <w:p>
+      <w:pPr>
+        <w:shd w:val="clear" w:color="auto" w:fill="FFFFFF"/>
+        <w:spacing w:before="100" w:beforeAutospacing="1" w:after="120" w:line="240" w:lineRule="auto"/>
+        <w:ind w:left="720"/>
+        <w:rPr>
+          <w:rFonts w:ascii="Arial" w:eastAsia="Times New Roman" w:hAnsi="Arial" w:cs="Arial"/>
+          <w:color w:val="1B1B1B"/>
+          <w:sz w:val="28"/>
+          <w:szCs w:val="28"/>
+        </w:rPr>
+      </w:pPr>
+    </w:p>
+    <w:p>
+      <w:pPr>
+        <w:shd w:val="clear" w:color="auto" w:fill="FFFFFF"/>
+        <w:spacing w:before="100" w:beforeAutospacing="1" w:after="120" w:line="240" w:lineRule="auto"/>
+        <w:ind w:left="720"/>
+        <w:rPr>
+          <w:rFonts w:ascii="Arial" w:eastAsia="Times New Roman" w:hAnsi="Arial" w:cs="Arial"/>
+          <w:color w:val="1B1B1B"/>
+          <w:sz w:val="28"/>
+          <w:szCs w:val="28"/>
+        </w:rPr>
+      </w:pPr>
+    </w:p>
+    <w:p>
+      <w:pPr>
+        <w:shd w:val="clear" w:color="auto" w:fill="FFFFFF"/>
+        <w:spacing w:before="100" w:beforeAutospacing="1" w:after="120" w:line="240" w:lineRule="auto"/>
+        <w:ind w:left="720"/>
+        <w:rPr>
+          <w:rFonts w:ascii="Arial" w:eastAsia="Times New Roman" w:hAnsi="Arial" w:cs="Arial"/>
+          <w:color w:val="1B1B1B"/>
+          <w:sz w:val="28"/>
+          <w:szCs w:val="28"/>
+        </w:rPr>
+      </w:pPr>
+    </w:p>
+    <w:p>
+      <w:pPr>
+        <w:shd w:val="clear" w:color="auto" w:fill="FFFFFF"/>
+        <w:spacing w:before="100" w:beforeAutospacing="1" w:after="120" w:line="240" w:lineRule="auto"/>
+        <w:ind w:left="720"/>
+        <w:rPr>
+          <w:rFonts w:ascii="Arial" w:eastAsia="Times New Roman" w:hAnsi="Arial" w:cs="Arial"/>
+          <w:color w:val="1B1B1B"/>
+          <w:sz w:val="28"/>
+          <w:szCs w:val="28"/>
+        </w:rPr>
+      </w:pPr>
+    </w:p>
+    <w:p>
+      <w:pPr>
+        <w:shd w:val="clear" w:color="auto" w:fill="FFFFFF"/>
+        <w:spacing w:before="100" w:beforeAutospacing="1" w:after="120" w:line="240" w:lineRule="auto"/>
+        <w:ind w:left="720"/>
+        <w:rPr>
+          <w:rFonts w:ascii="Arial" w:eastAsia="Times New Roman" w:hAnsi="Arial" w:cs="Arial"/>
+          <w:color w:val="1B1B1B"/>
+          <w:sz w:val="28"/>
+          <w:szCs w:val="28"/>
+          <w:lang w:val="vi-VN"/>
+        </w:rPr>
+      </w:pPr>
+      <w:r>
+        <w:rPr>
+          <w:rFonts w:ascii="Arial" w:eastAsia="Times New Roman" w:hAnsi="Arial" w:cs="Arial"/>
+          <w:color w:val="1B1B1B"/>
+          <w:sz w:val="28"/>
+          <w:szCs w:val="28"/>
+        </w:rPr>
+        <w:lastRenderedPageBreak/>
+        <w:t>-</w:t>
+      </w:r>
+      <w:r>
+        <w:rPr>
+          <w:rFonts w:ascii="Arial" w:eastAsia="Times New Roman" w:hAnsi="Arial" w:cs="Arial"/>
           <w:color w:val="1B1B1B"/>
           <w:sz w:val="28"/>
           <w:szCs w:val="28"/>
@@ -1241,23 +1449,22 @@
         <w:spacing w:before="100" w:beforeAutospacing="1" w:after="120" w:line="240" w:lineRule="auto"/>
         <w:ind w:left="720"/>
         <w:rPr>
-          <w:rFonts w:ascii="Times New Roman" w:eastAsia="Times New Roman" w:hAnsi="Times New Roman" w:cs="Times New Roman"/>
-          <w:color w:val="1B1B1B"/>
-          <w:sz w:val="28"/>
-          <w:szCs w:val="28"/>
-          <w:lang w:val="vi-VN"/>
-        </w:rPr>
-      </w:pPr>
-      <w:r>
-        <w:rPr>
-          <w:rFonts w:ascii="Times New Roman" w:eastAsia="Times New Roman" w:hAnsi="Times New Roman" w:cs="Times New Roman"/>
+          <w:rFonts w:ascii="Arial" w:eastAsia="Times New Roman" w:hAnsi="Arial" w:cs="Arial"/>
+          <w:color w:val="1B1B1B"/>
+          <w:sz w:val="28"/>
+          <w:szCs w:val="28"/>
+          <w:lang w:val="vi-VN"/>
+        </w:rPr>
+      </w:pPr>
+      <w:r>
+        <w:rPr>
+          <w:rFonts w:ascii="Arial" w:eastAsia="Times New Roman" w:hAnsi="Arial" w:cs="Arial"/>
           <w:noProof/>
           <w:color w:val="1B1B1B"/>
           <w:sz w:val="28"/>
           <w:szCs w:val="28"/>
           <w:lang w:val="vi-VN"/>
         </w:rPr>
-        <w:lastRenderedPageBreak/>
         <w:drawing>
           <wp:inline distT="0" distB="0" distL="0" distR="0" wp14:anchorId="531EA5BF" wp14:editId="616711C3">
             <wp:extent cx="5943600" cy="3176270"/>
@@ -1274,7 +1481,7 @@
                     <pic:cNvPicPr/>
                   </pic:nvPicPr>
                   <pic:blipFill>
-                    <a:blip r:embed="rId9"/>
+                    <a:blip r:embed="rId12"/>
                     <a:stretch>
                       <a:fillRect/>
                     </a:stretch>
@@ -1301,7 +1508,7 @@
         <w:spacing w:before="100" w:beforeAutospacing="1" w:after="120" w:line="240" w:lineRule="auto"/>
         <w:ind w:left="720"/>
         <w:rPr>
-          <w:rFonts w:ascii="Times New Roman" w:eastAsia="Times New Roman" w:hAnsi="Times New Roman" w:cs="Times New Roman"/>
+          <w:rFonts w:ascii="Arial" w:eastAsia="Times New Roman" w:hAnsi="Arial" w:cs="Arial"/>
           <w:color w:val="1B1B1B"/>
           <w:sz w:val="28"/>
           <w:szCs w:val="28"/>
@@ -1315,16 +1522,16 @@
         <w:spacing w:before="100" w:beforeAutospacing="1" w:after="120" w:line="240" w:lineRule="auto"/>
         <w:ind w:left="720"/>
         <w:rPr>
-          <w:rFonts w:ascii="Times New Roman" w:eastAsia="Times New Roman" w:hAnsi="Times New Roman" w:cs="Times New Roman"/>
-          <w:color w:val="1B1B1B"/>
-          <w:sz w:val="28"/>
-          <w:szCs w:val="28"/>
-          <w:lang w:val="vi-VN"/>
-        </w:rPr>
-      </w:pPr>
-      <w:r>
-        <w:rPr>
-          <w:rFonts w:ascii="Times New Roman" w:eastAsia="Times New Roman" w:hAnsi="Times New Roman" w:cs="Times New Roman"/>
+          <w:rFonts w:ascii="Arial" w:eastAsia="Times New Roman" w:hAnsi="Arial" w:cs="Arial"/>
+          <w:color w:val="1B1B1B"/>
+          <w:sz w:val="28"/>
+          <w:szCs w:val="28"/>
+          <w:lang w:val="vi-VN"/>
+        </w:rPr>
+      </w:pPr>
+      <w:r>
+        <w:rPr>
+          <w:rFonts w:ascii="Arial" w:eastAsia="Times New Roman" w:hAnsi="Arial" w:cs="Arial"/>
           <w:noProof/>
           <w:color w:val="1B1B1B"/>
           <w:sz w:val="28"/>
@@ -1347,7 +1554,7 @@
                     <pic:cNvPicPr/>
                   </pic:nvPicPr>
                   <pic:blipFill>
-                    <a:blip r:embed="rId10"/>
+                    <a:blip r:embed="rId13"/>
                     <a:stretch>
                       <a:fillRect/>
                     </a:stretch>
@@ -1374,7 +1581,7 @@
         <w:spacing w:before="100" w:beforeAutospacing="1" w:after="120" w:line="240" w:lineRule="auto"/>
         <w:ind w:left="720"/>
         <w:rPr>
-          <w:rFonts w:ascii="Times New Roman" w:eastAsia="Times New Roman" w:hAnsi="Times New Roman" w:cs="Times New Roman"/>
+          <w:rFonts w:ascii="Arial" w:eastAsia="Times New Roman" w:hAnsi="Arial" w:cs="Arial"/>
           <w:color w:val="1B1B1B"/>
           <w:sz w:val="28"/>
           <w:szCs w:val="28"/>
@@ -1388,16 +1595,16 @@
         <w:spacing w:before="100" w:beforeAutospacing="1" w:after="120" w:line="240" w:lineRule="auto"/>
         <w:ind w:left="720"/>
         <w:rPr>
-          <w:rFonts w:ascii="Times New Roman" w:eastAsia="Times New Roman" w:hAnsi="Times New Roman" w:cs="Times New Roman"/>
-          <w:color w:val="1B1B1B"/>
-          <w:sz w:val="28"/>
-          <w:szCs w:val="28"/>
-          <w:lang w:val="vi-VN"/>
-        </w:rPr>
-      </w:pPr>
-      <w:r>
-        <w:rPr>
-          <w:rFonts w:ascii="Times New Roman" w:eastAsia="Times New Roman" w:hAnsi="Times New Roman" w:cs="Times New Roman"/>
+          <w:rFonts w:ascii="Arial" w:eastAsia="Times New Roman" w:hAnsi="Arial" w:cs="Arial"/>
+          <w:color w:val="1B1B1B"/>
+          <w:sz w:val="28"/>
+          <w:szCs w:val="28"/>
+          <w:lang w:val="vi-VN"/>
+        </w:rPr>
+      </w:pPr>
+      <w:r>
+        <w:rPr>
+          <w:rFonts w:ascii="Arial" w:eastAsia="Times New Roman" w:hAnsi="Arial" w:cs="Arial"/>
           <w:noProof/>
           <w:color w:val="1B1B1B"/>
           <w:sz w:val="28"/>
@@ -1421,7 +1628,7 @@
                     <pic:cNvPicPr/>
                   </pic:nvPicPr>
                   <pic:blipFill>
-                    <a:blip r:embed="rId11"/>
+                    <a:blip r:embed="rId14"/>
                     <a:stretch>
                       <a:fillRect/>
                     </a:stretch>
@@ -1448,16 +1655,16 @@
         <w:spacing w:before="100" w:beforeAutospacing="1" w:after="120" w:line="240" w:lineRule="auto"/>
         <w:ind w:left="720"/>
         <w:rPr>
-          <w:rFonts w:ascii="Times New Roman" w:eastAsia="Times New Roman" w:hAnsi="Times New Roman" w:cs="Times New Roman"/>
-          <w:color w:val="1B1B1B"/>
-          <w:sz w:val="28"/>
-          <w:szCs w:val="28"/>
-          <w:lang w:val="vi-VN"/>
-        </w:rPr>
-      </w:pPr>
-      <w:r>
-        <w:rPr>
-          <w:rFonts w:ascii="Times New Roman" w:eastAsia="Times New Roman" w:hAnsi="Times New Roman" w:cs="Times New Roman"/>
+          <w:rFonts w:ascii="Arial" w:eastAsia="Times New Roman" w:hAnsi="Arial" w:cs="Arial"/>
+          <w:color w:val="1B1B1B"/>
+          <w:sz w:val="28"/>
+          <w:szCs w:val="28"/>
+          <w:lang w:val="vi-VN"/>
+        </w:rPr>
+      </w:pPr>
+      <w:r>
+        <w:rPr>
+          <w:rFonts w:ascii="Arial" w:eastAsia="Times New Roman" w:hAnsi="Arial" w:cs="Arial"/>
           <w:noProof/>
           <w:color w:val="1B1B1B"/>
           <w:sz w:val="28"/>
@@ -1480,7 +1687,7 @@
                     <pic:cNvPicPr/>
                   </pic:nvPicPr>
                   <pic:blipFill>
-                    <a:blip r:embed="rId12"/>
+                    <a:blip r:embed="rId15"/>
                     <a:stretch>
                       <a:fillRect/>
                     </a:stretch>
@@ -1507,7 +1714,7 @@
         <w:spacing w:before="100" w:beforeAutospacing="1" w:after="120" w:line="240" w:lineRule="auto"/>
         <w:ind w:left="720"/>
         <w:rPr>
-          <w:rFonts w:ascii="Times New Roman" w:eastAsia="Times New Roman" w:hAnsi="Times New Roman" w:cs="Times New Roman"/>
+          <w:rFonts w:ascii="Arial" w:eastAsia="Times New Roman" w:hAnsi="Arial" w:cs="Arial"/>
           <w:color w:val="1B1B1B"/>
           <w:sz w:val="28"/>
           <w:szCs w:val="28"/>
@@ -1521,16 +1728,117 @@
         <w:spacing w:before="100" w:beforeAutospacing="1" w:after="120" w:line="240" w:lineRule="auto"/>
         <w:ind w:left="720"/>
         <w:rPr>
-          <w:rFonts w:ascii="Times New Roman" w:eastAsia="Times New Roman" w:hAnsi="Times New Roman" w:cs="Times New Roman"/>
-          <w:color w:val="1B1B1B"/>
-          <w:sz w:val="28"/>
-          <w:szCs w:val="28"/>
-          <w:lang w:val="vi-VN"/>
-        </w:rPr>
-      </w:pPr>
-      <w:r>
-        <w:rPr>
-          <w:rFonts w:ascii="Times New Roman" w:eastAsia="Times New Roman" w:hAnsi="Times New Roman" w:cs="Times New Roman"/>
+          <w:rFonts w:ascii="Arial" w:eastAsia="Times New Roman" w:hAnsi="Arial" w:cs="Arial"/>
+          <w:color w:val="1B1B1B"/>
+          <w:sz w:val="28"/>
+          <w:szCs w:val="28"/>
+        </w:rPr>
+      </w:pPr>
+    </w:p>
+    <w:p>
+      <w:pPr>
+        <w:shd w:val="clear" w:color="auto" w:fill="FFFFFF"/>
+        <w:spacing w:before="100" w:beforeAutospacing="1" w:after="120" w:line="240" w:lineRule="auto"/>
+        <w:ind w:left="720"/>
+        <w:rPr>
+          <w:rFonts w:ascii="Arial" w:eastAsia="Times New Roman" w:hAnsi="Arial" w:cs="Arial"/>
+          <w:color w:val="1B1B1B"/>
+          <w:sz w:val="28"/>
+          <w:szCs w:val="28"/>
+        </w:rPr>
+      </w:pPr>
+    </w:p>
+    <w:p>
+      <w:pPr>
+        <w:shd w:val="clear" w:color="auto" w:fill="FFFFFF"/>
+        <w:spacing w:before="100" w:beforeAutospacing="1" w:after="120" w:line="240" w:lineRule="auto"/>
+        <w:ind w:left="720"/>
+        <w:rPr>
+          <w:rFonts w:ascii="Arial" w:eastAsia="Times New Roman" w:hAnsi="Arial" w:cs="Arial"/>
+          <w:color w:val="1B1B1B"/>
+          <w:sz w:val="28"/>
+          <w:szCs w:val="28"/>
+        </w:rPr>
+      </w:pPr>
+    </w:p>
+    <w:p>
+      <w:pPr>
+        <w:shd w:val="clear" w:color="auto" w:fill="FFFFFF"/>
+        <w:spacing w:before="100" w:beforeAutospacing="1" w:after="120" w:line="240" w:lineRule="auto"/>
+        <w:ind w:left="720"/>
+        <w:rPr>
+          <w:rFonts w:ascii="Arial" w:eastAsia="Times New Roman" w:hAnsi="Arial" w:cs="Arial"/>
+          <w:color w:val="1B1B1B"/>
+          <w:sz w:val="28"/>
+          <w:szCs w:val="28"/>
+        </w:rPr>
+      </w:pPr>
+    </w:p>
+    <w:p>
+      <w:pPr>
+        <w:shd w:val="clear" w:color="auto" w:fill="FFFFFF"/>
+        <w:spacing w:before="100" w:beforeAutospacing="1" w:after="120" w:line="240" w:lineRule="auto"/>
+        <w:ind w:left="720"/>
+        <w:rPr>
+          <w:rFonts w:ascii="Arial" w:eastAsia="Times New Roman" w:hAnsi="Arial" w:cs="Arial"/>
+          <w:color w:val="1B1B1B"/>
+          <w:sz w:val="28"/>
+          <w:szCs w:val="28"/>
+        </w:rPr>
+      </w:pPr>
+    </w:p>
+    <w:p>
+      <w:pPr>
+        <w:shd w:val="clear" w:color="auto" w:fill="FFFFFF"/>
+        <w:spacing w:before="100" w:beforeAutospacing="1" w:after="120" w:line="240" w:lineRule="auto"/>
+        <w:ind w:left="720"/>
+        <w:rPr>
+          <w:rFonts w:ascii="Arial" w:eastAsia="Times New Roman" w:hAnsi="Arial" w:cs="Arial"/>
+          <w:color w:val="1B1B1B"/>
+          <w:sz w:val="28"/>
+          <w:szCs w:val="28"/>
+        </w:rPr>
+      </w:pPr>
+    </w:p>
+    <w:p>
+      <w:pPr>
+        <w:shd w:val="clear" w:color="auto" w:fill="FFFFFF"/>
+        <w:spacing w:before="100" w:beforeAutospacing="1" w:after="120" w:line="240" w:lineRule="auto"/>
+        <w:ind w:left="720"/>
+        <w:rPr>
+          <w:rFonts w:ascii="Arial" w:eastAsia="Times New Roman" w:hAnsi="Arial" w:cs="Arial"/>
+          <w:color w:val="1B1B1B"/>
+          <w:sz w:val="28"/>
+          <w:szCs w:val="28"/>
+        </w:rPr>
+      </w:pPr>
+    </w:p>
+    <w:p>
+      <w:pPr>
+        <w:shd w:val="clear" w:color="auto" w:fill="FFFFFF"/>
+        <w:spacing w:before="100" w:beforeAutospacing="1" w:after="120" w:line="240" w:lineRule="auto"/>
+        <w:ind w:left="720"/>
+        <w:rPr>
+          <w:rFonts w:ascii="Arial" w:eastAsia="Times New Roman" w:hAnsi="Arial" w:cs="Arial"/>
+          <w:color w:val="1B1B1B"/>
+          <w:sz w:val="28"/>
+          <w:szCs w:val="28"/>
+          <w:lang w:val="vi-VN"/>
+        </w:rPr>
+      </w:pPr>
+      <w:r>
+        <w:rPr>
+          <w:rFonts w:ascii="Arial" w:eastAsia="Times New Roman" w:hAnsi="Arial" w:cs="Arial"/>
+          <w:color w:val="1B1B1B"/>
+          <w:sz w:val="28"/>
+          <w:szCs w:val="28"/>
+        </w:rPr>
+        <w:lastRenderedPageBreak/>
+        <w:t>-</w:t>
+      </w:r>
+      <w:r>
+        <w:rPr>
+          <w:rFonts w:ascii="Arial" w:eastAsia="Times New Roman" w:hAnsi="Arial" w:cs="Arial"/>
           <w:color w:val="1B1B1B"/>
           <w:sz w:val="28"/>
           <w:szCs w:val="28"/>
@@ -1545,23 +1853,22 @@
         <w:spacing w:before="100" w:beforeAutospacing="1" w:after="120" w:line="240" w:lineRule="auto"/>
         <w:ind w:left="720"/>
         <w:rPr>
-          <w:rFonts w:ascii="Times New Roman" w:eastAsia="Times New Roman" w:hAnsi="Times New Roman" w:cs="Times New Roman"/>
-          <w:color w:val="1B1B1B"/>
-          <w:sz w:val="28"/>
-          <w:szCs w:val="28"/>
-          <w:lang w:val="vi-VN"/>
-        </w:rPr>
-      </w:pPr>
-      <w:r>
-        <w:rPr>
-          <w:rFonts w:ascii="Times New Roman" w:eastAsia="Times New Roman" w:hAnsi="Times New Roman" w:cs="Times New Roman"/>
+          <w:rFonts w:ascii="Arial" w:eastAsia="Times New Roman" w:hAnsi="Arial" w:cs="Arial"/>
+          <w:color w:val="1B1B1B"/>
+          <w:sz w:val="28"/>
+          <w:szCs w:val="28"/>
+          <w:lang w:val="vi-VN"/>
+        </w:rPr>
+      </w:pPr>
+      <w:r>
+        <w:rPr>
+          <w:rFonts w:ascii="Arial" w:eastAsia="Times New Roman" w:hAnsi="Arial" w:cs="Arial"/>
           <w:noProof/>
           <w:color w:val="1B1B1B"/>
           <w:sz w:val="28"/>
           <w:szCs w:val="28"/>
           <w:lang w:val="vi-VN"/>
         </w:rPr>
-        <w:lastRenderedPageBreak/>
         <w:drawing>
           <wp:inline distT="0" distB="0" distL="0" distR="0" wp14:anchorId="6DA1D7C3" wp14:editId="0D9A08FF">
             <wp:extent cx="5943600" cy="3245485"/>
@@ -1578,7 +1885,7 @@
                     <pic:cNvPicPr/>
                   </pic:nvPicPr>
                   <pic:blipFill>
-                    <a:blip r:embed="rId13"/>
+                    <a:blip r:embed="rId16"/>
                     <a:stretch>
                       <a:fillRect/>
                     </a:stretch>
@@ -1605,7 +1912,7 @@
         <w:spacing w:before="100" w:beforeAutospacing="1" w:after="120" w:line="240" w:lineRule="auto"/>
         <w:ind w:left="720"/>
         <w:rPr>
-          <w:rFonts w:ascii="Times New Roman" w:eastAsia="Times New Roman" w:hAnsi="Times New Roman" w:cs="Times New Roman"/>
+          <w:rFonts w:ascii="Arial" w:eastAsia="Times New Roman" w:hAnsi="Arial" w:cs="Arial"/>
           <w:color w:val="1B1B1B"/>
           <w:sz w:val="28"/>
           <w:szCs w:val="28"/>
@@ -1619,16 +1926,16 @@
         <w:spacing w:before="100" w:beforeAutospacing="1" w:after="120" w:line="240" w:lineRule="auto"/>
         <w:ind w:left="720"/>
         <w:rPr>
-          <w:rFonts w:ascii="Times New Roman" w:eastAsia="Times New Roman" w:hAnsi="Times New Roman" w:cs="Times New Roman"/>
-          <w:color w:val="1B1B1B"/>
-          <w:sz w:val="28"/>
-          <w:szCs w:val="28"/>
-          <w:lang w:val="vi-VN"/>
-        </w:rPr>
-      </w:pPr>
-      <w:r>
-        <w:rPr>
-          <w:rFonts w:ascii="Times New Roman" w:eastAsia="Times New Roman" w:hAnsi="Times New Roman" w:cs="Times New Roman"/>
+          <w:rFonts w:ascii="Arial" w:eastAsia="Times New Roman" w:hAnsi="Arial" w:cs="Arial"/>
+          <w:color w:val="1B1B1B"/>
+          <w:sz w:val="28"/>
+          <w:szCs w:val="28"/>
+          <w:lang w:val="vi-VN"/>
+        </w:rPr>
+      </w:pPr>
+      <w:r>
+        <w:rPr>
+          <w:rFonts w:ascii="Arial" w:eastAsia="Times New Roman" w:hAnsi="Arial" w:cs="Arial"/>
           <w:noProof/>
           <w:color w:val="1B1B1B"/>
           <w:sz w:val="28"/>
@@ -1651,7 +1958,7 @@
                     <pic:cNvPicPr/>
                   </pic:nvPicPr>
                   <pic:blipFill>
-                    <a:blip r:embed="rId14"/>
+                    <a:blip r:embed="rId17"/>
                     <a:stretch>
                       <a:fillRect/>
                     </a:stretch>
@@ -1678,7 +1985,7 @@
         <w:spacing w:before="100" w:beforeAutospacing="1" w:after="120" w:line="240" w:lineRule="auto"/>
         <w:ind w:left="720"/>
         <w:rPr>
-          <w:rFonts w:ascii="Times New Roman" w:eastAsia="Times New Roman" w:hAnsi="Times New Roman" w:cs="Times New Roman"/>
+          <w:rFonts w:ascii="Arial" w:eastAsia="Times New Roman" w:hAnsi="Arial" w:cs="Arial"/>
           <w:color w:val="1B1B1B"/>
           <w:sz w:val="28"/>
           <w:szCs w:val="28"/>
@@ -1692,16 +1999,16 @@
         <w:spacing w:before="100" w:beforeAutospacing="1" w:after="120" w:line="240" w:lineRule="auto"/>
         <w:ind w:left="720"/>
         <w:rPr>
-          <w:rFonts w:ascii="Times New Roman" w:eastAsia="Times New Roman" w:hAnsi="Times New Roman" w:cs="Times New Roman"/>
-          <w:color w:val="1B1B1B"/>
-          <w:sz w:val="28"/>
-          <w:szCs w:val="28"/>
-          <w:lang w:val="vi-VN"/>
-        </w:rPr>
-      </w:pPr>
-      <w:r>
-        <w:rPr>
-          <w:rFonts w:ascii="Times New Roman" w:eastAsia="Times New Roman" w:hAnsi="Times New Roman" w:cs="Times New Roman"/>
+          <w:rFonts w:ascii="Arial" w:eastAsia="Times New Roman" w:hAnsi="Arial" w:cs="Arial"/>
+          <w:color w:val="1B1B1B"/>
+          <w:sz w:val="28"/>
+          <w:szCs w:val="28"/>
+          <w:lang w:val="vi-VN"/>
+        </w:rPr>
+      </w:pPr>
+      <w:r>
+        <w:rPr>
+          <w:rFonts w:ascii="Arial" w:eastAsia="Times New Roman" w:hAnsi="Arial" w:cs="Arial"/>
           <w:noProof/>
           <w:color w:val="1B1B1B"/>
           <w:sz w:val="28"/>
@@ -1725,7 +2032,7 @@
                     <pic:cNvPicPr/>
                   </pic:nvPicPr>
                   <pic:blipFill>
-                    <a:blip r:embed="rId15"/>
+                    <a:blip r:embed="rId18"/>
                     <a:stretch>
                       <a:fillRect/>
                     </a:stretch>
@@ -1752,21 +2059,21 @@
         <w:spacing w:before="100" w:beforeAutospacing="1" w:after="120" w:line="240" w:lineRule="auto"/>
         <w:ind w:left="720"/>
         <w:rPr>
-          <w:rFonts w:ascii="Times New Roman" w:eastAsia="Times New Roman" w:hAnsi="Times New Roman" w:cs="Times New Roman"/>
-          <w:color w:val="1B1B1B"/>
-          <w:sz w:val="28"/>
-          <w:szCs w:val="28"/>
-          <w:lang w:val="vi-VN"/>
-        </w:rPr>
-      </w:pPr>
-    </w:p>
-    <w:p>
-      <w:pPr>
-        <w:shd w:val="clear" w:color="auto" w:fill="FFFFFF"/>
-        <w:spacing w:before="100" w:beforeAutospacing="1" w:after="120" w:line="240" w:lineRule="auto"/>
-        <w:ind w:left="360"/>
-        <w:rPr>
-          <w:rFonts w:ascii="Times New Roman" w:eastAsia="Times New Roman" w:hAnsi="Times New Roman" w:cs="Times New Roman"/>
+          <w:rFonts w:ascii="Arial" w:eastAsia="Times New Roman" w:hAnsi="Arial" w:cs="Arial"/>
+          <w:color w:val="1B1B1B"/>
+          <w:sz w:val="28"/>
+          <w:szCs w:val="28"/>
+          <w:lang w:val="vi-VN"/>
+        </w:rPr>
+      </w:pPr>
+    </w:p>
+    <w:p>
+      <w:pPr>
+        <w:shd w:val="clear" w:color="auto" w:fill="FFFFFF"/>
+        <w:spacing w:before="100" w:beforeAutospacing="1" w:after="120" w:line="240" w:lineRule="auto"/>
+        <w:ind w:left="360"/>
+        <w:rPr>
+          <w:rFonts w:ascii="Arial" w:eastAsia="Times New Roman" w:hAnsi="Arial" w:cs="Arial"/>
           <w:b/>
           <w:bCs/>
           <w:color w:val="1B1B1B"/>
@@ -1777,7 +2084,7 @@
       </w:pPr>
       <w:r>
         <w:rPr>
-          <w:rFonts w:ascii="Times New Roman" w:eastAsia="Times New Roman" w:hAnsi="Times New Roman" w:cs="Times New Roman"/>
+          <w:rFonts w:ascii="Arial" w:eastAsia="Times New Roman" w:hAnsi="Arial" w:cs="Arial"/>
           <w:b/>
           <w:bCs/>
           <w:color w:val="1B1B1B"/>
@@ -1793,7 +2100,7 @@
         <w:spacing w:before="100" w:beforeAutospacing="1" w:after="120" w:line="240" w:lineRule="auto"/>
         <w:ind w:left="360"/>
         <w:rPr>
-          <w:rFonts w:ascii="Times New Roman" w:eastAsia="Times New Roman" w:hAnsi="Times New Roman" w:cs="Times New Roman"/>
+          <w:rFonts w:ascii="Arial" w:eastAsia="Times New Roman" w:hAnsi="Arial" w:cs="Arial"/>
           <w:b/>
           <w:bCs/>
           <w:color w:val="1B1B1B"/>
@@ -1804,7 +2111,7 @@
       </w:pPr>
       <w:r>
         <w:rPr>
-          <w:rFonts w:ascii="Times New Roman" w:eastAsia="Times New Roman" w:hAnsi="Times New Roman" w:cs="Times New Roman"/>
+          <w:rFonts w:ascii="Arial" w:eastAsia="Times New Roman" w:hAnsi="Arial" w:cs="Arial"/>
           <w:b/>
           <w:bCs/>
           <w:noProof/>
@@ -1829,7 +2136,7 @@
                     <pic:cNvPicPr/>
                   </pic:nvPicPr>
                   <pic:blipFill>
-                    <a:blip r:embed="rId16"/>
+                    <a:blip r:embed="rId19"/>
                     <a:stretch>
                       <a:fillRect/>
                     </a:stretch>
@@ -1856,7 +2163,7 @@
         <w:spacing w:before="100" w:beforeAutospacing="1" w:after="120" w:line="240" w:lineRule="auto"/>
         <w:ind w:left="360"/>
         <w:rPr>
-          <w:rFonts w:ascii="Times New Roman" w:eastAsia="Times New Roman" w:hAnsi="Times New Roman" w:cs="Times New Roman"/>
+          <w:rFonts w:ascii="Arial" w:eastAsia="Times New Roman" w:hAnsi="Arial" w:cs="Arial"/>
           <w:b/>
           <w:bCs/>
           <w:color w:val="1B1B1B"/>
@@ -1872,7 +2179,7 @@
         <w:spacing w:before="100" w:beforeAutospacing="1" w:after="120" w:line="240" w:lineRule="auto"/>
         <w:ind w:left="360"/>
         <w:rPr>
-          <w:rFonts w:ascii="Times New Roman" w:eastAsia="Times New Roman" w:hAnsi="Times New Roman" w:cs="Times New Roman"/>
+          <w:rFonts w:ascii="Arial" w:eastAsia="Times New Roman" w:hAnsi="Arial" w:cs="Arial"/>
           <w:b/>
           <w:bCs/>
           <w:color w:val="1B1B1B"/>
@@ -1883,7 +2190,7 @@
       </w:pPr>
       <w:r>
         <w:rPr>
-          <w:rFonts w:ascii="Times New Roman" w:eastAsia="Times New Roman" w:hAnsi="Times New Roman" w:cs="Times New Roman"/>
+          <w:rFonts w:ascii="Arial" w:eastAsia="Times New Roman" w:hAnsi="Arial" w:cs="Arial"/>
           <w:b/>
           <w:bCs/>
           <w:color w:val="1B1B1B"/>
@@ -1899,7 +2206,7 @@
         <w:spacing w:before="100" w:beforeAutospacing="1" w:after="120" w:line="240" w:lineRule="auto"/>
         <w:ind w:left="360"/>
         <w:rPr>
-          <w:rFonts w:ascii="Times New Roman" w:eastAsia="Times New Roman" w:hAnsi="Times New Roman" w:cs="Times New Roman"/>
+          <w:rFonts w:ascii="Arial" w:eastAsia="Times New Roman" w:hAnsi="Arial" w:cs="Arial"/>
           <w:b/>
           <w:bCs/>
           <w:color w:val="1B1B1B"/>
@@ -1910,7 +2217,7 @@
       </w:pPr>
       <w:r>
         <w:rPr>
-          <w:rFonts w:ascii="Times New Roman" w:eastAsia="Times New Roman" w:hAnsi="Times New Roman" w:cs="Times New Roman"/>
+          <w:rFonts w:ascii="Arial" w:eastAsia="Times New Roman" w:hAnsi="Arial" w:cs="Arial"/>
           <w:b/>
           <w:bCs/>
           <w:noProof/>
@@ -1935,7 +2242,7 @@
                     <pic:cNvPicPr/>
                   </pic:nvPicPr>
                   <pic:blipFill>
-                    <a:blip r:embed="rId17"/>
+                    <a:blip r:embed="rId20"/>
                     <a:stretch>
                       <a:fillRect/>
                     </a:stretch>
@@ -1962,7 +2269,7 @@
         <w:spacing w:before="100" w:beforeAutospacing="1" w:after="120" w:line="240" w:lineRule="auto"/>
         <w:ind w:left="360"/>
         <w:rPr>
-          <w:rFonts w:ascii="Times New Roman" w:eastAsia="Times New Roman" w:hAnsi="Times New Roman" w:cs="Times New Roman"/>
+          <w:rFonts w:ascii="Arial" w:eastAsia="Times New Roman" w:hAnsi="Arial" w:cs="Arial"/>
           <w:b/>
           <w:bCs/>
           <w:color w:val="1B1B1B"/>
@@ -1978,7 +2285,7 @@
         <w:spacing w:before="100" w:beforeAutospacing="1" w:after="120" w:line="240" w:lineRule="auto"/>
         <w:ind w:left="360"/>
         <w:rPr>
-          <w:rFonts w:ascii="Times New Roman" w:eastAsia="Times New Roman" w:hAnsi="Times New Roman" w:cs="Times New Roman"/>
+          <w:rFonts w:ascii="Arial" w:eastAsia="Times New Roman" w:hAnsi="Arial" w:cs="Arial"/>
           <w:b/>
           <w:bCs/>
           <w:color w:val="1B1B1B"/>
@@ -1989,7 +2296,7 @@
       </w:pPr>
       <w:r>
         <w:rPr>
-          <w:rFonts w:ascii="Times New Roman" w:eastAsia="Times New Roman" w:hAnsi="Times New Roman" w:cs="Times New Roman"/>
+          <w:rFonts w:ascii="Arial" w:eastAsia="Times New Roman" w:hAnsi="Arial" w:cs="Arial"/>
           <w:b/>
           <w:bCs/>
           <w:noProof/>
@@ -2014,7 +2321,7 @@
                     <pic:cNvPicPr/>
                   </pic:nvPicPr>
                   <pic:blipFill>
-                    <a:blip r:embed="rId18"/>
+                    <a:blip r:embed="rId21"/>
                     <a:stretch>
                       <a:fillRect/>
                     </a:stretch>
@@ -2041,7 +2348,7 @@
         <w:spacing w:before="100" w:beforeAutospacing="1" w:after="120" w:line="240" w:lineRule="auto"/>
         <w:ind w:left="360"/>
         <w:rPr>
-          <w:rFonts w:ascii="Times New Roman" w:eastAsia="Times New Roman" w:hAnsi="Times New Roman" w:cs="Times New Roman"/>
+          <w:rFonts w:ascii="Arial" w:eastAsia="Times New Roman" w:hAnsi="Arial" w:cs="Arial"/>
           <w:b/>
           <w:bCs/>
           <w:color w:val="1B1B1B"/>
@@ -2057,7 +2364,7 @@
         <w:spacing w:before="100" w:beforeAutospacing="1" w:after="120" w:line="240" w:lineRule="auto"/>
         <w:ind w:left="360"/>
         <w:rPr>
-          <w:rFonts w:ascii="Times New Roman" w:eastAsia="Times New Roman" w:hAnsi="Times New Roman" w:cs="Times New Roman"/>
+          <w:rFonts w:ascii="Arial" w:eastAsia="Times New Roman" w:hAnsi="Arial" w:cs="Arial"/>
           <w:b/>
           <w:bCs/>
           <w:color w:val="1B1B1B"/>
@@ -2068,7 +2375,7 @@
       </w:pPr>
       <w:r>
         <w:rPr>
-          <w:rFonts w:ascii="Times New Roman" w:eastAsia="Times New Roman" w:hAnsi="Times New Roman" w:cs="Times New Roman"/>
+          <w:rFonts w:ascii="Arial" w:eastAsia="Times New Roman" w:hAnsi="Arial" w:cs="Arial"/>
           <w:b/>
           <w:bCs/>
           <w:color w:val="1B1B1B"/>
@@ -2082,41 +2389,126 @@
       <w:pPr>
         <w:shd w:val="clear" w:color="auto" w:fill="FFFFFF"/>
         <w:spacing w:before="100" w:beforeAutospacing="1" w:after="120" w:line="240" w:lineRule="auto"/>
-        <w:ind w:left="360"/>
-        <w:rPr>
-          <w:rFonts w:ascii="Times New Roman" w:eastAsia="Times New Roman" w:hAnsi="Times New Roman" w:cs="Times New Roman"/>
-          <w:color w:val="1B1B1B"/>
-          <w:sz w:val="28"/>
-          <w:szCs w:val="28"/>
-          <w:lang w:val="vi-VN"/>
-        </w:rPr>
-      </w:pPr>
-      <w:r>
-        <w:rPr>
-          <w:rFonts w:ascii="Times New Roman" w:eastAsia="Times New Roman" w:hAnsi="Times New Roman" w:cs="Times New Roman"/>
-          <w:color w:val="1B1B1B"/>
-          <w:sz w:val="28"/>
-          <w:szCs w:val="28"/>
-          <w:lang w:val="vi-VN"/>
-        </w:rPr>
-        <w:t xml:space="preserve">Đã cài đặc </w:t>
-      </w:r>
-    </w:p>
-    <w:p>
-      <w:pPr>
-        <w:shd w:val="clear" w:color="auto" w:fill="FFFFFF"/>
-        <w:spacing w:before="100" w:beforeAutospacing="1" w:after="120" w:line="240" w:lineRule="auto"/>
-        <w:ind w:left="360"/>
-        <w:rPr>
-          <w:rFonts w:ascii="Times New Roman" w:eastAsia="Times New Roman" w:hAnsi="Times New Roman" w:cs="Times New Roman"/>
-          <w:color w:val="1B1B1B"/>
-          <w:sz w:val="28"/>
-          <w:szCs w:val="28"/>
-        </w:rPr>
-      </w:pPr>
-      <w:r>
-        <w:rPr>
-          <w:rFonts w:ascii="Times New Roman" w:eastAsia="Times New Roman" w:hAnsi="Times New Roman" w:cs="Times New Roman"/>
+        <w:rPr>
+          <w:rFonts w:ascii="Arial" w:eastAsia="Times New Roman" w:hAnsi="Arial" w:cs="Arial"/>
+          <w:color w:val="1B1B1B"/>
+          <w:sz w:val="28"/>
+          <w:szCs w:val="28"/>
+        </w:rPr>
+      </w:pPr>
+      <w:r>
+        <w:rPr>
+          <w:rFonts w:ascii="Arial" w:eastAsia="Times New Roman" w:hAnsi="Arial" w:cs="Arial"/>
+          <w:color w:val="1B1B1B"/>
+          <w:sz w:val="28"/>
+          <w:szCs w:val="28"/>
+          <w:lang w:val="vi-VN"/>
+        </w:rPr>
+        <w:t xml:space="preserve">Link </w:t>
+      </w:r>
+      <w:r>
+        <w:rPr>
+          <w:rFonts w:ascii="Arial" w:eastAsia="Times New Roman" w:hAnsi="Arial" w:cs="Arial"/>
+          <w:color w:val="1B1B1B"/>
+          <w:sz w:val="28"/>
+          <w:szCs w:val="28"/>
+        </w:rPr>
+        <w:t>d</w:t>
+      </w:r>
+      <w:r>
+        <w:rPr>
+          <w:rFonts w:ascii="Arial" w:eastAsia="Times New Roman" w:hAnsi="Arial" w:cs="Arial"/>
+          <w:color w:val="1B1B1B"/>
+          <w:sz w:val="28"/>
+          <w:szCs w:val="28"/>
+        </w:rPr>
+        <w:t>ự</w:t>
+      </w:r>
+      <w:r>
+        <w:rPr>
+          <w:rFonts w:ascii="Arial" w:eastAsia="Times New Roman" w:hAnsi="Arial" w:cs="Arial"/>
+          <w:color w:val="1B1B1B"/>
+          <w:sz w:val="28"/>
+          <w:szCs w:val="28"/>
+          <w:lang w:val="vi-VN"/>
+        </w:rPr>
+        <w:t xml:space="preserve"> án : </w:t>
+      </w:r>
+      <w:r>
+        <w:rPr>
+          <w:rFonts w:ascii="Arial" w:eastAsia="Times New Roman" w:hAnsi="Arial" w:cs="Arial"/>
+          <w:color w:val="4472C4" w:themeColor="accent1"/>
+          <w:sz w:val="28"/>
+          <w:szCs w:val="28"/>
+          <w:lang w:val="vi-VN"/>
+        </w:rPr>
+        <w:t xml:space="preserve">https://github.com/MinhWuan110/BaiTapTuan10.git </w:t>
+      </w:r>
+    </w:p>
+    <w:p>
+      <w:pPr>
+        <w:shd w:val="clear" w:color="auto" w:fill="FFFFFF"/>
+        <w:spacing w:before="100" w:beforeAutospacing="1" w:after="120" w:line="240" w:lineRule="auto"/>
+        <w:ind w:left="-90" w:firstLine="450"/>
+        <w:rPr>
+          <w:rFonts w:ascii="Arial" w:eastAsia="Times New Roman" w:hAnsi="Arial" w:cs="Arial"/>
+          <w:b/>
+          <w:bCs/>
+          <w:color w:val="1B1B1B"/>
+          <w:sz w:val="28"/>
+          <w:szCs w:val="28"/>
+          <w:lang w:val="vi-VN"/>
+        </w:rPr>
+      </w:pPr>
+    </w:p>
+    <w:p>
+      <w:pPr>
+        <w:shd w:val="clear" w:color="auto" w:fill="FFFFFF"/>
+        <w:spacing w:before="100" w:beforeAutospacing="1" w:after="120" w:line="240" w:lineRule="auto"/>
+        <w:ind w:left="360"/>
+        <w:rPr>
+          <w:rFonts w:ascii="Arial" w:eastAsia="Times New Roman" w:hAnsi="Arial" w:cs="Arial"/>
+          <w:color w:val="1B1B1B"/>
+          <w:sz w:val="28"/>
+          <w:szCs w:val="28"/>
+          <w:lang w:val="vi-VN"/>
+        </w:rPr>
+      </w:pPr>
+      <w:r>
+        <w:rPr>
+          <w:rFonts w:ascii="Arial" w:eastAsia="Times New Roman" w:hAnsi="Arial" w:cs="Arial"/>
+          <w:color w:val="1B1B1B"/>
+          <w:sz w:val="28"/>
+          <w:szCs w:val="28"/>
+          <w:lang w:val="vi-VN"/>
+        </w:rPr>
+        <w:t>Đã cài đặ</w:t>
+      </w:r>
+      <w:r>
+        <w:rPr>
+          <w:rFonts w:ascii="Arial" w:eastAsia="Times New Roman" w:hAnsi="Arial" w:cs="Arial"/>
+          <w:color w:val="1B1B1B"/>
+          <w:sz w:val="28"/>
+          <w:szCs w:val="28"/>
+        </w:rPr>
+        <w:t>t</w:t>
+      </w:r>
+    </w:p>
+    <w:p>
+      <w:pPr>
+        <w:shd w:val="clear" w:color="auto" w:fill="FFFFFF"/>
+        <w:spacing w:before="100" w:beforeAutospacing="1" w:after="120" w:line="240" w:lineRule="auto"/>
+        <w:ind w:left="360"/>
+        <w:rPr>
+          <w:rFonts w:ascii="Arial" w:eastAsia="Times New Roman" w:hAnsi="Arial" w:cs="Arial"/>
+          <w:color w:val="1B1B1B"/>
+          <w:sz w:val="28"/>
+          <w:szCs w:val="28"/>
+        </w:rPr>
+      </w:pPr>
+      <w:r>
+        <w:rPr>
+          <w:rFonts w:ascii="Arial" w:eastAsia="Times New Roman" w:hAnsi="Arial" w:cs="Arial"/>
           <w:noProof/>
           <w:color w:val="1B1B1B"/>
           <w:sz w:val="28"/>
@@ -2138,7 +2530,7 @@
                     <pic:cNvPicPr/>
                   </pic:nvPicPr>
                   <pic:blipFill>
-                    <a:blip r:embed="rId19"/>
+                    <a:blip r:embed="rId22"/>
                     <a:stretch>
                       <a:fillRect/>
                     </a:stretch>
@@ -2165,28 +2557,28 @@
         <w:spacing w:before="100" w:beforeAutospacing="1" w:after="120" w:line="240" w:lineRule="auto"/>
         <w:ind w:left="360"/>
         <w:rPr>
-          <w:rFonts w:ascii="Times New Roman" w:eastAsia="Times New Roman" w:hAnsi="Times New Roman" w:cs="Times New Roman"/>
-          <w:color w:val="1B1B1B"/>
-          <w:sz w:val="28"/>
-          <w:szCs w:val="28"/>
-        </w:rPr>
-      </w:pPr>
-    </w:p>
-    <w:p>
-      <w:pPr>
-        <w:shd w:val="clear" w:color="auto" w:fill="FFFFFF"/>
-        <w:spacing w:before="100" w:beforeAutospacing="1" w:after="120" w:line="240" w:lineRule="auto"/>
-        <w:ind w:left="360"/>
-        <w:rPr>
-          <w:rFonts w:ascii="Times New Roman" w:eastAsia="Times New Roman" w:hAnsi="Times New Roman" w:cs="Times New Roman"/>
-          <w:color w:val="1B1B1B"/>
-          <w:sz w:val="28"/>
-          <w:szCs w:val="28"/>
-        </w:rPr>
-      </w:pPr>
-      <w:r>
-        <w:rPr>
-          <w:rFonts w:ascii="Times New Roman" w:eastAsia="Times New Roman" w:hAnsi="Times New Roman" w:cs="Times New Roman"/>
+          <w:rFonts w:ascii="Arial" w:eastAsia="Times New Roman" w:hAnsi="Arial" w:cs="Arial"/>
+          <w:color w:val="1B1B1B"/>
+          <w:sz w:val="28"/>
+          <w:szCs w:val="28"/>
+        </w:rPr>
+      </w:pPr>
+    </w:p>
+    <w:p>
+      <w:pPr>
+        <w:shd w:val="clear" w:color="auto" w:fill="FFFFFF"/>
+        <w:spacing w:before="100" w:beforeAutospacing="1" w:after="120" w:line="240" w:lineRule="auto"/>
+        <w:ind w:left="360"/>
+        <w:rPr>
+          <w:rFonts w:ascii="Arial" w:eastAsia="Times New Roman" w:hAnsi="Arial" w:cs="Arial"/>
+          <w:color w:val="1B1B1B"/>
+          <w:sz w:val="28"/>
+          <w:szCs w:val="28"/>
+        </w:rPr>
+      </w:pPr>
+      <w:r>
+        <w:rPr>
+          <w:rFonts w:ascii="Arial" w:eastAsia="Times New Roman" w:hAnsi="Arial" w:cs="Arial"/>
           <w:noProof/>
           <w:color w:val="1B1B1B"/>
           <w:sz w:val="28"/>
@@ -2209,7 +2601,7 @@
                     <pic:cNvPicPr/>
                   </pic:nvPicPr>
                   <pic:blipFill>
-                    <a:blip r:embed="rId20"/>
+                    <a:blip r:embed="rId23"/>
                     <a:stretch>
                       <a:fillRect/>
                     </a:stretch>
@@ -2236,31 +2628,47 @@
         <w:spacing w:before="100" w:beforeAutospacing="1" w:after="120" w:line="240" w:lineRule="auto"/>
         <w:ind w:left="360"/>
         <w:rPr>
-          <w:rFonts w:ascii="Times New Roman" w:eastAsia="Times New Roman" w:hAnsi="Times New Roman" w:cs="Times New Roman"/>
-          <w:color w:val="1B1B1B"/>
-          <w:sz w:val="28"/>
-          <w:szCs w:val="28"/>
-        </w:rPr>
-      </w:pPr>
-    </w:p>
-    <w:p>
-      <w:pPr>
-        <w:pStyle w:val="Heading1"/>
-      </w:pPr>
-      <w:r>
-        <w:t>Thao tác các lệnh cơ bản về Git</w:t>
-      </w:r>
-    </w:p>
-    <w:p>
-      <w:pPr>
-        <w:spacing w:after="0" w:line="240" w:lineRule="auto"/>
-        <w:ind w:left="360"/>
-        <w:textAlignment w:val="baseline"/>
-        <w:outlineLvl w:val="2"/>
-        <w:rPr>
-          <w:rFonts w:ascii="Segoe UI" w:eastAsia="Times New Roman" w:hAnsi="Segoe UI" w:cs="Segoe UI"/>
+          <w:rFonts w:ascii="Arial" w:eastAsia="Times New Roman" w:hAnsi="Arial" w:cs="Arial"/>
           <w:b/>
           <w:bCs/>
+          <w:color w:val="1B1B1B"/>
+          <w:sz w:val="36"/>
+          <w:szCs w:val="36"/>
+        </w:rPr>
+      </w:pPr>
+    </w:p>
+    <w:p>
+      <w:pPr>
+        <w:rPr>
+          <w:rFonts w:ascii="Arial" w:hAnsi="Arial" w:cs="Arial"/>
+          <w:b/>
+          <w:bCs/>
+          <w:sz w:val="36"/>
+          <w:szCs w:val="36"/>
+          <w:lang w:val="vi-VN"/>
+        </w:rPr>
+      </w:pPr>
+      <w:r>
+        <w:rPr>
+          <w:rFonts w:ascii="Arial" w:hAnsi="Arial" w:cs="Arial"/>
+          <w:b/>
+          <w:bCs/>
+          <w:sz w:val="36"/>
+          <w:szCs w:val="36"/>
+        </w:rPr>
+        <w:t>Thao tác các lệnh cơ bản về Git</w:t>
+      </w:r>
+    </w:p>
+    <w:p>
+      <w:pPr>
+        <w:spacing w:after="0" w:line="240" w:lineRule="auto"/>
+        <w:ind w:left="360"/>
+        <w:textAlignment w:val="baseline"/>
+        <w:outlineLvl w:val="2"/>
+        <w:rPr>
+          <w:rFonts w:ascii="Arial" w:eastAsia="Times New Roman" w:hAnsi="Arial" w:cs="Arial"/>
+          <w:b/>
+          <w:bCs/>
           <w:color w:val="292929"/>
           <w:sz w:val="27"/>
           <w:szCs w:val="27"/>
@@ -2268,7 +2676,7 @@
       </w:pPr>
       <w:r>
         <w:rPr>
-          <w:rFonts w:ascii="Segoe UI" w:eastAsia="Times New Roman" w:hAnsi="Segoe UI" w:cs="Segoe UI"/>
+          <w:rFonts w:ascii="Arial" w:eastAsia="Times New Roman" w:hAnsi="Arial" w:cs="Arial"/>
           <w:b/>
           <w:bCs/>
           <w:color w:val="292929"/>
@@ -2284,7 +2692,7 @@
         <w:textAlignment w:val="baseline"/>
         <w:outlineLvl w:val="2"/>
         <w:rPr>
-          <w:rFonts w:ascii="Segoe UI" w:eastAsia="Times New Roman" w:hAnsi="Segoe UI" w:cs="Segoe UI"/>
+          <w:rFonts w:ascii="Arial" w:eastAsia="Times New Roman" w:hAnsi="Arial" w:cs="Arial"/>
           <w:b/>
           <w:bCs/>
           <w:color w:val="292929"/>
@@ -2295,7 +2703,7 @@
       </w:pPr>
       <w:r>
         <w:rPr>
-          <w:rFonts w:ascii="Segoe UI" w:eastAsia="Times New Roman" w:hAnsi="Segoe UI" w:cs="Segoe UI"/>
+          <w:rFonts w:ascii="Arial" w:eastAsia="Times New Roman" w:hAnsi="Arial" w:cs="Arial"/>
           <w:b/>
           <w:bCs/>
           <w:noProof/>
@@ -2321,7 +2729,7 @@
                     <pic:cNvPicPr/>
                   </pic:nvPicPr>
                   <pic:blipFill>
-                    <a:blip r:embed="rId21"/>
+                    <a:blip r:embed="rId24"/>
                     <a:stretch>
                       <a:fillRect/>
                     </a:stretch>
@@ -2348,16 +2756,15 @@
         <w:textAlignment w:val="baseline"/>
         <w:outlineLvl w:val="2"/>
         <w:rPr>
-          <w:rFonts w:ascii="Segoe UI" w:eastAsia="Times New Roman" w:hAnsi="Segoe UI" w:cs="Segoe UI"/>
+          <w:rFonts w:ascii="Arial" w:eastAsia="Times New Roman" w:hAnsi="Arial" w:cs="Arial"/>
           <w:color w:val="292929"/>
           <w:sz w:val="27"/>
           <w:szCs w:val="27"/>
-          <w:lang w:val="vi-VN"/>
-        </w:rPr>
-      </w:pPr>
-      <w:r>
-        <w:rPr>
-          <w:rFonts w:ascii="Segoe UI" w:eastAsia="Times New Roman" w:hAnsi="Segoe UI" w:cs="Segoe UI"/>
+        </w:rPr>
+      </w:pPr>
+      <w:r>
+        <w:rPr>
+          <w:rFonts w:ascii="Arial" w:eastAsia="Times New Roman" w:hAnsi="Arial" w:cs="Arial"/>
           <w:color w:val="292929"/>
           <w:sz w:val="27"/>
           <w:szCs w:val="27"/>
@@ -2371,31 +2778,28 @@
         <w:textAlignment w:val="baseline"/>
         <w:outlineLvl w:val="2"/>
         <w:rPr>
-          <w:rFonts w:ascii="Segoe UI" w:eastAsia="Times New Roman" w:hAnsi="Segoe UI" w:cs="Segoe UI"/>
-          <w:b/>
-          <w:bCs/>
+          <w:rFonts w:ascii="Arial" w:eastAsia="Times New Roman" w:hAnsi="Arial" w:cs="Arial"/>
           <w:color w:val="292929"/>
           <w:sz w:val="27"/>
           <w:szCs w:val="27"/>
-          <w:lang w:val="vi-VN"/>
-        </w:rPr>
-      </w:pPr>
-    </w:p>
-    <w:p>
-      <w:pPr>
-        <w:pStyle w:val="Heading3"/>
-        <w:spacing w:before="0" w:beforeAutospacing="0" w:after="0" w:afterAutospacing="0"/>
-        <w:ind w:left="360"/>
-        <w:textAlignment w:val="baseline"/>
-        <w:rPr>
-          <w:rFonts w:ascii="Segoe UI" w:hAnsi="Segoe UI" w:cs="Segoe UI"/>
-          <w:color w:val="292929"/>
-          <w:lang w:val="vi-VN"/>
-        </w:rPr>
-      </w:pPr>
-      <w:r>
-        <w:rPr>
-          <w:rFonts w:ascii="Segoe UI" w:hAnsi="Segoe UI" w:cs="Segoe UI"/>
+        </w:rPr>
+      </w:pPr>
+    </w:p>
+    <w:p>
+      <w:pPr>
+        <w:pStyle w:val="Heading3"/>
+        <w:spacing w:before="0" w:beforeAutospacing="0" w:after="0" w:afterAutospacing="0"/>
+        <w:ind w:firstLine="360"/>
+        <w:textAlignment w:val="baseline"/>
+        <w:rPr>
+          <w:rFonts w:ascii="Arial" w:hAnsi="Arial" w:cs="Arial"/>
+          <w:color w:val="292929"/>
+          <w:lang w:val="vi-VN"/>
+        </w:rPr>
+      </w:pPr>
+      <w:r>
+        <w:rPr>
+          <w:rFonts w:ascii="Arial" w:hAnsi="Arial" w:cs="Arial"/>
           <w:color w:val="292929"/>
         </w:rPr>
         <w:t>Git config:</w:t>
@@ -2408,14 +2812,14 @@
         <w:ind w:left="360"/>
         <w:textAlignment w:val="baseline"/>
         <w:rPr>
-          <w:rFonts w:ascii="Segoe UI" w:hAnsi="Segoe UI" w:cs="Segoe UI"/>
-          <w:color w:val="292929"/>
-          <w:lang w:val="vi-VN"/>
-        </w:rPr>
-      </w:pPr>
-      <w:r>
-        <w:rPr>
-          <w:rFonts w:ascii="Segoe UI" w:hAnsi="Segoe UI" w:cs="Segoe UI"/>
+          <w:rFonts w:ascii="Arial" w:hAnsi="Arial" w:cs="Arial"/>
+          <w:color w:val="292929"/>
+          <w:lang w:val="vi-VN"/>
+        </w:rPr>
+      </w:pPr>
+      <w:r>
+        <w:rPr>
+          <w:rFonts w:ascii="Arial" w:hAnsi="Arial" w:cs="Arial"/>
           <w:noProof/>
           <w:color w:val="292929"/>
         </w:rPr>
@@ -2435,7 +2839,7 @@
                     <pic:cNvPicPr/>
                   </pic:nvPicPr>
                   <pic:blipFill>
-                    <a:blip r:embed="rId22"/>
+                    <a:blip r:embed="rId25"/>
                     <a:stretch>
                       <a:fillRect/>
                     </a:stretch>
@@ -2463,7 +2867,7 @@
         <w:ind w:left="360"/>
         <w:textAlignment w:val="baseline"/>
         <w:rPr>
-          <w:rFonts w:ascii="Segoe UI" w:hAnsi="Segoe UI" w:cs="Segoe UI"/>
+          <w:rFonts w:ascii="Arial" w:hAnsi="Arial" w:cs="Arial"/>
           <w:b w:val="0"/>
           <w:bCs w:val="0"/>
           <w:color w:val="292929"/>
@@ -2472,7 +2876,7 @@
       </w:pPr>
       <w:r>
         <w:rPr>
-          <w:rFonts w:ascii="Segoe UI" w:hAnsi="Segoe UI" w:cs="Segoe UI"/>
+          <w:rFonts w:ascii="Arial" w:hAnsi="Arial" w:cs="Arial"/>
           <w:b w:val="0"/>
           <w:bCs w:val="0"/>
           <w:color w:val="292929"/>
@@ -2487,25 +2891,25 @@
         <w:ind w:left="810"/>
         <w:textAlignment w:val="baseline"/>
         <w:rPr>
-          <w:rFonts w:ascii="Segoe UI" w:hAnsi="Segoe UI" w:cs="Segoe UI"/>
-          <w:color w:val="292929"/>
-        </w:rPr>
-      </w:pPr>
-    </w:p>
-    <w:p>
-      <w:pPr>
-        <w:pStyle w:val="Heading3"/>
-        <w:spacing w:before="0" w:beforeAutospacing="0" w:after="0" w:afterAutospacing="0"/>
-        <w:ind w:left="360"/>
-        <w:textAlignment w:val="baseline"/>
-        <w:rPr>
-          <w:rFonts w:ascii="Segoe UI" w:hAnsi="Segoe UI" w:cs="Segoe UI"/>
-          <w:color w:val="292929"/>
-        </w:rPr>
-      </w:pPr>
-      <w:r>
-        <w:rPr>
-          <w:rFonts w:ascii="Segoe UI" w:hAnsi="Segoe UI" w:cs="Segoe UI"/>
+          <w:rFonts w:ascii="Arial" w:hAnsi="Arial" w:cs="Arial"/>
+          <w:color w:val="292929"/>
+        </w:rPr>
+      </w:pPr>
+    </w:p>
+    <w:p>
+      <w:pPr>
+        <w:pStyle w:val="Heading3"/>
+        <w:spacing w:before="0" w:beforeAutospacing="0" w:after="0" w:afterAutospacing="0"/>
+        <w:ind w:left="360"/>
+        <w:textAlignment w:val="baseline"/>
+        <w:rPr>
+          <w:rFonts w:ascii="Arial" w:hAnsi="Arial" w:cs="Arial"/>
+          <w:color w:val="292929"/>
+        </w:rPr>
+      </w:pPr>
+      <w:r>
+        <w:rPr>
+          <w:rFonts w:ascii="Arial" w:hAnsi="Arial" w:cs="Arial"/>
           <w:color w:val="292929"/>
         </w:rPr>
         <w:t>Git version:</w:t>
@@ -2518,14 +2922,14 @@
         <w:ind w:left="360"/>
         <w:textAlignment w:val="baseline"/>
         <w:rPr>
-          <w:rFonts w:ascii="Segoe UI" w:hAnsi="Segoe UI" w:cs="Segoe UI"/>
-          <w:color w:val="292929"/>
-          <w:lang w:val="vi-VN"/>
-        </w:rPr>
-      </w:pPr>
-      <w:r>
-        <w:rPr>
-          <w:rFonts w:ascii="Segoe UI" w:hAnsi="Segoe UI" w:cs="Segoe UI"/>
+          <w:rFonts w:ascii="Arial" w:hAnsi="Arial" w:cs="Arial"/>
+          <w:color w:val="292929"/>
+          <w:lang w:val="vi-VN"/>
+        </w:rPr>
+      </w:pPr>
+      <w:r>
+        <w:rPr>
+          <w:rFonts w:ascii="Arial" w:hAnsi="Arial" w:cs="Arial"/>
           <w:noProof/>
           <w:color w:val="292929"/>
         </w:rPr>
@@ -2546,7 +2950,7 @@
                     <pic:cNvPicPr/>
                   </pic:nvPicPr>
                   <pic:blipFill>
-                    <a:blip r:embed="rId23"/>
+                    <a:blip r:embed="rId26"/>
                     <a:stretch>
                       <a:fillRect/>
                     </a:stretch>
@@ -2574,7 +2978,7 @@
         <w:ind w:left="360"/>
         <w:textAlignment w:val="baseline"/>
         <w:rPr>
-          <w:rFonts w:ascii="Segoe UI" w:hAnsi="Segoe UI" w:cs="Segoe UI"/>
+          <w:rFonts w:ascii="Arial" w:hAnsi="Arial" w:cs="Arial"/>
           <w:b w:val="0"/>
           <w:bCs w:val="0"/>
           <w:color w:val="292929"/>
@@ -2583,7 +2987,7 @@
       </w:pPr>
       <w:r>
         <w:rPr>
-          <w:rFonts w:ascii="Segoe UI" w:hAnsi="Segoe UI" w:cs="Segoe UI"/>
+          <w:rFonts w:ascii="Arial" w:hAnsi="Arial" w:cs="Arial"/>
           <w:b w:val="0"/>
           <w:bCs w:val="0"/>
           <w:color w:val="292929"/>
@@ -2599,13 +3003,13 @@
         <w:ind w:left="360"/>
         <w:textAlignment w:val="baseline"/>
         <w:rPr>
-          <w:rFonts w:ascii="Segoe UI" w:hAnsi="Segoe UI" w:cs="Segoe UI"/>
-          <w:color w:val="292929"/>
-        </w:rPr>
-      </w:pPr>
-      <w:r>
-        <w:rPr>
-          <w:rFonts w:ascii="Segoe UI" w:hAnsi="Segoe UI" w:cs="Segoe UI"/>
+          <w:rFonts w:ascii="Arial" w:hAnsi="Arial" w:cs="Arial"/>
+          <w:color w:val="292929"/>
+        </w:rPr>
+      </w:pPr>
+      <w:r>
+        <w:rPr>
+          <w:rFonts w:ascii="Arial" w:hAnsi="Arial" w:cs="Arial"/>
           <w:color w:val="292929"/>
         </w:rPr>
         <w:t>Git mkdir:</w:t>
@@ -2618,14 +3022,14 @@
         <w:ind w:left="360"/>
         <w:textAlignment w:val="baseline"/>
         <w:rPr>
-          <w:rFonts w:ascii="Segoe UI" w:hAnsi="Segoe UI" w:cs="Segoe UI"/>
-          <w:color w:val="292929"/>
-          <w:lang w:val="vi-VN"/>
-        </w:rPr>
-      </w:pPr>
-      <w:r>
-        <w:rPr>
-          <w:rFonts w:ascii="Segoe UI" w:hAnsi="Segoe UI" w:cs="Segoe UI"/>
+          <w:rFonts w:ascii="Arial" w:hAnsi="Arial" w:cs="Arial"/>
+          <w:color w:val="292929"/>
+          <w:lang w:val="vi-VN"/>
+        </w:rPr>
+      </w:pPr>
+      <w:r>
+        <w:rPr>
+          <w:rFonts w:ascii="Arial" w:hAnsi="Arial" w:cs="Arial"/>
           <w:noProof/>
           <w:color w:val="292929"/>
           <w:lang w:val="vi-VN"/>
@@ -2646,7 +3050,7 @@
                     <pic:cNvPicPr/>
                   </pic:nvPicPr>
                   <pic:blipFill>
-                    <a:blip r:embed="rId24"/>
+                    <a:blip r:embed="rId27"/>
                     <a:stretch>
                       <a:fillRect/>
                     </a:stretch>
@@ -2674,20 +3078,20 @@
         <w:ind w:left="360"/>
         <w:textAlignment w:val="baseline"/>
         <w:rPr>
-          <w:rFonts w:ascii="Segoe UI" w:hAnsi="Segoe UI" w:cs="Segoe UI"/>
-          <w:color w:val="292929"/>
-          <w:lang w:val="vi-VN"/>
-        </w:rPr>
-      </w:pPr>
-    </w:p>
-    <w:p>
-      <w:pPr>
-        <w:pStyle w:val="Heading3"/>
-        <w:spacing w:before="0" w:beforeAutospacing="0" w:after="0" w:afterAutospacing="0"/>
-        <w:ind w:left="360"/>
-        <w:textAlignment w:val="baseline"/>
-        <w:rPr>
-          <w:rFonts w:ascii="Segoe UI" w:hAnsi="Segoe UI" w:cs="Segoe UI"/>
+          <w:rFonts w:ascii="Arial" w:hAnsi="Arial" w:cs="Arial"/>
+          <w:color w:val="292929"/>
+          <w:lang w:val="vi-VN"/>
+        </w:rPr>
+      </w:pPr>
+    </w:p>
+    <w:p>
+      <w:pPr>
+        <w:pStyle w:val="Heading3"/>
+        <w:spacing w:before="0" w:beforeAutospacing="0" w:after="0" w:afterAutospacing="0"/>
+        <w:ind w:left="360"/>
+        <w:textAlignment w:val="baseline"/>
+        <w:rPr>
+          <w:rFonts w:ascii="Arial" w:hAnsi="Arial" w:cs="Arial"/>
           <w:b w:val="0"/>
           <w:bCs w:val="0"/>
           <w:color w:val="292929"/>
@@ -2696,7 +3100,7 @@
       </w:pPr>
       <w:r>
         <w:rPr>
-          <w:rFonts w:ascii="Segoe UI" w:hAnsi="Segoe UI" w:cs="Segoe UI"/>
+          <w:rFonts w:ascii="Arial" w:hAnsi="Arial" w:cs="Arial"/>
           <w:b w:val="0"/>
           <w:bCs w:val="0"/>
           <w:color w:val="292929"/>
@@ -2712,26 +3116,26 @@
         <w:ind w:left="360"/>
         <w:textAlignment w:val="baseline"/>
         <w:rPr>
-          <w:rFonts w:ascii="Segoe UI" w:hAnsi="Segoe UI" w:cs="Segoe UI"/>
-          <w:color w:val="292929"/>
-        </w:rPr>
-      </w:pPr>
-    </w:p>
-    <w:p>
-      <w:pPr>
-        <w:pStyle w:val="Heading3"/>
-        <w:spacing w:before="0" w:beforeAutospacing="0" w:after="0" w:afterAutospacing="0"/>
-        <w:ind w:left="360"/>
-        <w:textAlignment w:val="baseline"/>
-        <w:rPr>
-          <w:rFonts w:ascii="Segoe UI" w:hAnsi="Segoe UI" w:cs="Segoe UI"/>
-          <w:color w:val="292929"/>
-          <w:lang w:val="vi-VN"/>
-        </w:rPr>
-      </w:pPr>
-      <w:r>
-        <w:rPr>
-          <w:rFonts w:ascii="Segoe UI" w:hAnsi="Segoe UI" w:cs="Segoe UI"/>
+          <w:rFonts w:ascii="Arial" w:hAnsi="Arial" w:cs="Arial"/>
+          <w:color w:val="292929"/>
+        </w:rPr>
+      </w:pPr>
+    </w:p>
+    <w:p>
+      <w:pPr>
+        <w:pStyle w:val="Heading3"/>
+        <w:spacing w:before="0" w:beforeAutospacing="0" w:after="0" w:afterAutospacing="0"/>
+        <w:ind w:left="360"/>
+        <w:textAlignment w:val="baseline"/>
+        <w:rPr>
+          <w:rFonts w:ascii="Arial" w:hAnsi="Arial" w:cs="Arial"/>
+          <w:color w:val="292929"/>
+          <w:lang w:val="vi-VN"/>
+        </w:rPr>
+      </w:pPr>
+      <w:r>
+        <w:rPr>
+          <w:rFonts w:ascii="Arial" w:hAnsi="Arial" w:cs="Arial"/>
           <w:color w:val="292929"/>
         </w:rPr>
         <w:t>Git remote:</w:t>
@@ -2744,14 +3148,15 @@
         <w:ind w:left="360"/>
         <w:textAlignment w:val="baseline"/>
         <w:rPr>
-          <w:rFonts w:ascii="Segoe UI" w:hAnsi="Segoe UI" w:cs="Segoe UI"/>
-          <w:color w:val="292929"/>
-          <w:lang w:val="vi-VN"/>
-        </w:rPr>
-      </w:pPr>
-      <w:r>
-        <w:rPr>
-          <w:rFonts w:ascii="Segoe UI" w:hAnsi="Segoe UI" w:cs="Segoe UI"/>
+          <w:rFonts w:ascii="Arial" w:hAnsi="Arial" w:cs="Arial"/>
+          <w:color w:val="292929"/>
+          <w:lang w:val="vi-VN"/>
+        </w:rPr>
+      </w:pPr>
+      <w:r>
+        <w:rPr>
+          <w:rFonts w:ascii="Arial" w:hAnsi="Arial" w:cs="Arial"/>
+          <w:noProof/>
           <w:color w:val="292929"/>
           <w:lang w:val="vi-VN"/>
         </w:rPr>
@@ -2771,7 +3176,7 @@
                     <pic:cNvPicPr/>
                   </pic:nvPicPr>
                   <pic:blipFill>
-                    <a:blip r:embed="rId25"/>
+                    <a:blip r:embed="rId28"/>
                     <a:stretch>
                       <a:fillRect/>
                     </a:stretch>
@@ -2799,40 +3204,40 @@
         <w:ind w:left="360"/>
         <w:textAlignment w:val="baseline"/>
         <w:rPr>
-          <w:rFonts w:ascii="Segoe UI" w:hAnsi="Segoe UI" w:cs="Segoe UI"/>
-          <w:color w:val="292929"/>
-          <w:lang w:val="vi-VN"/>
-        </w:rPr>
-      </w:pPr>
-    </w:p>
-    <w:p>
-      <w:pPr>
-        <w:pStyle w:val="Heading3"/>
-        <w:spacing w:before="0" w:beforeAutospacing="0" w:after="0" w:afterAutospacing="0"/>
-        <w:ind w:left="360"/>
-        <w:textAlignment w:val="baseline"/>
-        <w:rPr>
-          <w:rFonts w:ascii="Segoe UI" w:hAnsi="Segoe UI" w:cs="Segoe UI"/>
-          <w:color w:val="292929"/>
-          <w:lang w:val="vi-VN"/>
-        </w:rPr>
-      </w:pPr>
-    </w:p>
-    <w:p>
-      <w:pPr>
-        <w:pStyle w:val="Heading3"/>
-        <w:spacing w:before="0" w:beforeAutospacing="0" w:after="0" w:afterAutospacing="0"/>
-        <w:ind w:left="360"/>
-        <w:textAlignment w:val="baseline"/>
-        <w:rPr>
-          <w:rFonts w:ascii="Segoe UI" w:hAnsi="Segoe UI" w:cs="Segoe UI"/>
-          <w:color w:val="292929"/>
-          <w:lang w:val="vi-VN"/>
-        </w:rPr>
-      </w:pPr>
-      <w:r>
-        <w:rPr>
-          <w:rFonts w:ascii="Segoe UI" w:hAnsi="Segoe UI" w:cs="Segoe UI"/>
+          <w:rFonts w:ascii="Arial" w:hAnsi="Arial" w:cs="Arial"/>
+          <w:color w:val="292929"/>
+          <w:lang w:val="vi-VN"/>
+        </w:rPr>
+      </w:pPr>
+    </w:p>
+    <w:p>
+      <w:pPr>
+        <w:pStyle w:val="Heading3"/>
+        <w:spacing w:before="0" w:beforeAutospacing="0" w:after="0" w:afterAutospacing="0"/>
+        <w:ind w:left="360"/>
+        <w:textAlignment w:val="baseline"/>
+        <w:rPr>
+          <w:rFonts w:ascii="Arial" w:hAnsi="Arial" w:cs="Arial"/>
+          <w:color w:val="292929"/>
+          <w:lang w:val="vi-VN"/>
+        </w:rPr>
+      </w:pPr>
+    </w:p>
+    <w:p>
+      <w:pPr>
+        <w:pStyle w:val="Heading3"/>
+        <w:spacing w:before="0" w:beforeAutospacing="0" w:after="0" w:afterAutospacing="0"/>
+        <w:ind w:left="360"/>
+        <w:textAlignment w:val="baseline"/>
+        <w:rPr>
+          <w:rFonts w:ascii="Arial" w:hAnsi="Arial" w:cs="Arial"/>
+          <w:color w:val="292929"/>
+          <w:lang w:val="vi-VN"/>
+        </w:rPr>
+      </w:pPr>
+      <w:r>
+        <w:rPr>
+          <w:rFonts w:ascii="Arial" w:hAnsi="Arial" w:cs="Arial"/>
           <w:color w:val="292929"/>
         </w:rPr>
         <w:t>Git init:</w:t>
@@ -2845,14 +3250,15 @@
         <w:ind w:left="360"/>
         <w:textAlignment w:val="baseline"/>
         <w:rPr>
-          <w:rFonts w:ascii="Segoe UI" w:hAnsi="Segoe UI" w:cs="Segoe UI"/>
-          <w:color w:val="292929"/>
-          <w:lang w:val="vi-VN"/>
-        </w:rPr>
-      </w:pPr>
-      <w:r>
-        <w:rPr>
-          <w:rFonts w:ascii="Segoe UI" w:hAnsi="Segoe UI" w:cs="Segoe UI"/>
+          <w:rFonts w:ascii="Arial" w:hAnsi="Arial" w:cs="Arial"/>
+          <w:color w:val="292929"/>
+          <w:lang w:val="vi-VN"/>
+        </w:rPr>
+      </w:pPr>
+      <w:r>
+        <w:rPr>
+          <w:rFonts w:ascii="Arial" w:hAnsi="Arial" w:cs="Arial"/>
+          <w:noProof/>
           <w:color w:val="292929"/>
           <w:lang w:val="vi-VN"/>
         </w:rPr>
@@ -2873,7 +3279,7 @@
                     <pic:cNvPicPr/>
                   </pic:nvPicPr>
                   <pic:blipFill>
-                    <a:blip r:embed="rId26"/>
+                    <a:blip r:embed="rId29"/>
                     <a:stretch>
                       <a:fillRect/>
                     </a:stretch>
@@ -2901,14 +3307,14 @@
         <w:ind w:left="360"/>
         <w:textAlignment w:val="baseline"/>
         <w:rPr>
-          <w:rFonts w:ascii="Segoe UI" w:hAnsi="Segoe UI" w:cs="Segoe UI"/>
-          <w:color w:val="292929"/>
-          <w:lang w:val="vi-VN"/>
-        </w:rPr>
-      </w:pPr>
-      <w:r>
-        <w:rPr>
-          <w:rFonts w:ascii="Segoe UI" w:hAnsi="Segoe UI" w:cs="Segoe UI"/>
+          <w:rFonts w:ascii="Arial" w:hAnsi="Arial" w:cs="Arial"/>
+          <w:color w:val="292929"/>
+          <w:lang w:val="vi-VN"/>
+        </w:rPr>
+      </w:pPr>
+      <w:r>
+        <w:rPr>
+          <w:rFonts w:ascii="Arial" w:hAnsi="Arial" w:cs="Arial"/>
           <w:color w:val="292929"/>
         </w:rPr>
         <w:t>Git status:</w:t>
@@ -2921,14 +3327,15 @@
         <w:ind w:left="360"/>
         <w:textAlignment w:val="baseline"/>
         <w:rPr>
-          <w:rFonts w:ascii="Segoe UI" w:hAnsi="Segoe UI" w:cs="Segoe UI"/>
-          <w:color w:val="292929"/>
-          <w:lang w:val="vi-VN"/>
-        </w:rPr>
-      </w:pPr>
-      <w:r>
-        <w:rPr>
-          <w:rFonts w:ascii="Segoe UI" w:hAnsi="Segoe UI" w:cs="Segoe UI"/>
+          <w:rFonts w:ascii="Arial" w:hAnsi="Arial" w:cs="Arial"/>
+          <w:color w:val="292929"/>
+          <w:lang w:val="vi-VN"/>
+        </w:rPr>
+      </w:pPr>
+      <w:r>
+        <w:rPr>
+          <w:rFonts w:ascii="Arial" w:hAnsi="Arial" w:cs="Arial"/>
+          <w:noProof/>
           <w:color w:val="292929"/>
           <w:lang w:val="vi-VN"/>
         </w:rPr>
@@ -2948,7 +3355,7 @@
                     <pic:cNvPicPr/>
                   </pic:nvPicPr>
                   <pic:blipFill>
-                    <a:blip r:embed="rId27"/>
+                    <a:blip r:embed="rId30"/>
                     <a:stretch>
                       <a:fillRect/>
                     </a:stretch>
@@ -2976,14 +3383,14 @@
         <w:ind w:left="360"/>
         <w:textAlignment w:val="baseline"/>
         <w:rPr>
-          <w:rFonts w:ascii="Segoe UI" w:hAnsi="Segoe UI" w:cs="Segoe UI"/>
-          <w:color w:val="292929"/>
-          <w:lang w:val="vi-VN"/>
-        </w:rPr>
-      </w:pPr>
-      <w:r>
-        <w:rPr>
-          <w:rFonts w:ascii="Segoe UI" w:hAnsi="Segoe UI" w:cs="Segoe UI"/>
+          <w:rFonts w:ascii="Arial" w:hAnsi="Arial" w:cs="Arial"/>
+          <w:color w:val="292929"/>
+          <w:lang w:val="vi-VN"/>
+        </w:rPr>
+      </w:pPr>
+      <w:r>
+        <w:rPr>
+          <w:rFonts w:ascii="Arial" w:hAnsi="Arial" w:cs="Arial"/>
           <w:color w:val="292929"/>
         </w:rPr>
         <w:t>Git add:</w:t>
@@ -2996,14 +3403,15 @@
         <w:ind w:left="360"/>
         <w:textAlignment w:val="baseline"/>
         <w:rPr>
-          <w:rFonts w:ascii="Segoe UI" w:hAnsi="Segoe UI" w:cs="Segoe UI"/>
-          <w:color w:val="292929"/>
-          <w:lang w:val="vi-VN"/>
-        </w:rPr>
-      </w:pPr>
-      <w:r>
-        <w:rPr>
-          <w:rFonts w:ascii="Segoe UI" w:hAnsi="Segoe UI" w:cs="Segoe UI"/>
+          <w:rFonts w:ascii="Arial" w:hAnsi="Arial" w:cs="Arial"/>
+          <w:color w:val="292929"/>
+          <w:lang w:val="vi-VN"/>
+        </w:rPr>
+      </w:pPr>
+      <w:r>
+        <w:rPr>
+          <w:rFonts w:ascii="Arial" w:hAnsi="Arial" w:cs="Arial"/>
+          <w:noProof/>
           <w:color w:val="292929"/>
           <w:lang w:val="vi-VN"/>
         </w:rPr>
@@ -3023,7 +3431,7 @@
                     <pic:cNvPicPr/>
                   </pic:nvPicPr>
                   <pic:blipFill>
-                    <a:blip r:embed="rId28"/>
+                    <a:blip r:embed="rId31"/>
                     <a:stretch>
                       <a:fillRect/>
                     </a:stretch>
@@ -3051,27 +3459,27 @@
         <w:ind w:left="360"/>
         <w:textAlignment w:val="baseline"/>
         <w:rPr>
-          <w:rFonts w:ascii="Segoe UI" w:hAnsi="Segoe UI" w:cs="Segoe UI"/>
-          <w:color w:val="292929"/>
-          <w:lang w:val="vi-VN"/>
-        </w:rPr>
-      </w:pPr>
-    </w:p>
-    <w:p>
-      <w:pPr>
-        <w:pStyle w:val="Heading3"/>
-        <w:spacing w:before="0" w:beforeAutospacing="0" w:after="0" w:afterAutospacing="0"/>
-        <w:ind w:left="360"/>
-        <w:textAlignment w:val="baseline"/>
-        <w:rPr>
-          <w:rFonts w:ascii="Segoe UI" w:hAnsi="Segoe UI" w:cs="Segoe UI"/>
-          <w:color w:val="292929"/>
-          <w:lang w:val="vi-VN"/>
-        </w:rPr>
-      </w:pPr>
-      <w:r>
-        <w:rPr>
-          <w:rFonts w:ascii="Segoe UI" w:hAnsi="Segoe UI" w:cs="Segoe UI"/>
+          <w:rFonts w:ascii="Arial" w:hAnsi="Arial" w:cs="Arial"/>
+          <w:color w:val="292929"/>
+          <w:lang w:val="vi-VN"/>
+        </w:rPr>
+      </w:pPr>
+    </w:p>
+    <w:p>
+      <w:pPr>
+        <w:pStyle w:val="Heading3"/>
+        <w:spacing w:before="0" w:beforeAutospacing="0" w:after="0" w:afterAutospacing="0"/>
+        <w:ind w:left="360"/>
+        <w:textAlignment w:val="baseline"/>
+        <w:rPr>
+          <w:rFonts w:ascii="Arial" w:hAnsi="Arial" w:cs="Arial"/>
+          <w:color w:val="292929"/>
+          <w:lang w:val="vi-VN"/>
+        </w:rPr>
+      </w:pPr>
+      <w:r>
+        <w:rPr>
+          <w:rFonts w:ascii="Arial" w:hAnsi="Arial" w:cs="Arial"/>
           <w:color w:val="292929"/>
         </w:rPr>
         <w:t>Git commit</w:t>
@@ -3084,14 +3492,15 @@
         <w:ind w:left="360"/>
         <w:textAlignment w:val="baseline"/>
         <w:rPr>
-          <w:rFonts w:ascii="Segoe UI" w:hAnsi="Segoe UI" w:cs="Segoe UI"/>
-          <w:color w:val="292929"/>
-          <w:lang w:val="vi-VN"/>
-        </w:rPr>
-      </w:pPr>
-      <w:r>
-        <w:rPr>
-          <w:rFonts w:ascii="Segoe UI" w:hAnsi="Segoe UI" w:cs="Segoe UI"/>
+          <w:rFonts w:ascii="Arial" w:hAnsi="Arial" w:cs="Arial"/>
+          <w:color w:val="292929"/>
+          <w:lang w:val="vi-VN"/>
+        </w:rPr>
+      </w:pPr>
+      <w:r>
+        <w:rPr>
+          <w:rFonts w:ascii="Arial" w:hAnsi="Arial" w:cs="Arial"/>
+          <w:noProof/>
           <w:color w:val="292929"/>
           <w:lang w:val="vi-VN"/>
         </w:rPr>
@@ -3111,7 +3520,7 @@
                     <pic:cNvPicPr/>
                   </pic:nvPicPr>
                   <pic:blipFill>
-                    <a:blip r:embed="rId29"/>
+                    <a:blip r:embed="rId32"/>
                     <a:stretch>
                       <a:fillRect/>
                     </a:stretch>
@@ -3139,29 +3548,30 @@
         <w:ind w:left="360"/>
         <w:textAlignment w:val="baseline"/>
         <w:rPr>
-          <w:rFonts w:ascii="Segoe UI" w:hAnsi="Segoe UI" w:cs="Segoe UI"/>
-          <w:color w:val="292929"/>
-          <w:lang w:val="vi-VN"/>
-        </w:rPr>
-      </w:pPr>
-    </w:p>
-    <w:p>
-      <w:pPr>
-        <w:pStyle w:val="Heading3"/>
-        <w:spacing w:before="0" w:beforeAutospacing="0" w:after="0" w:afterAutospacing="0"/>
-        <w:ind w:left="360"/>
-        <w:textAlignment w:val="baseline"/>
-        <w:rPr>
-          <w:rFonts w:ascii="Segoe UI" w:hAnsi="Segoe UI" w:cs="Segoe UI"/>
-          <w:color w:val="292929"/>
-          <w:lang w:val="vi-VN"/>
-        </w:rPr>
-      </w:pPr>
-      <w:r>
-        <w:rPr>
-          <w:rFonts w:ascii="Segoe UI" w:hAnsi="Segoe UI" w:cs="Segoe UI"/>
-          <w:color w:val="292929"/>
-        </w:rPr>
+          <w:rFonts w:ascii="Arial" w:hAnsi="Arial" w:cs="Arial"/>
+          <w:color w:val="292929"/>
+          <w:lang w:val="vi-VN"/>
+        </w:rPr>
+      </w:pPr>
+    </w:p>
+    <w:p>
+      <w:pPr>
+        <w:pStyle w:val="Heading3"/>
+        <w:spacing w:before="0" w:beforeAutospacing="0" w:after="0" w:afterAutospacing="0"/>
+        <w:ind w:left="360"/>
+        <w:textAlignment w:val="baseline"/>
+        <w:rPr>
+          <w:rFonts w:ascii="Arial" w:hAnsi="Arial" w:cs="Arial"/>
+          <w:color w:val="292929"/>
+          <w:lang w:val="vi-VN"/>
+        </w:rPr>
+      </w:pPr>
+      <w:r>
+        <w:rPr>
+          <w:rFonts w:ascii="Arial" w:hAnsi="Arial" w:cs="Arial"/>
+          <w:color w:val="292929"/>
+        </w:rPr>
+        <w:lastRenderedPageBreak/>
         <w:t>Git diff:</w:t>
       </w:r>
     </w:p>
@@ -3172,14 +3582,15 @@
         <w:ind w:left="360"/>
         <w:textAlignment w:val="baseline"/>
         <w:rPr>
-          <w:rFonts w:ascii="Segoe UI" w:hAnsi="Segoe UI" w:cs="Segoe UI"/>
-          <w:color w:val="292929"/>
-          <w:lang w:val="vi-VN"/>
-        </w:rPr>
-      </w:pPr>
-      <w:r>
-        <w:rPr>
-          <w:rFonts w:ascii="Segoe UI" w:hAnsi="Segoe UI" w:cs="Segoe UI"/>
+          <w:rFonts w:ascii="Arial" w:hAnsi="Arial" w:cs="Arial"/>
+          <w:color w:val="292929"/>
+          <w:lang w:val="vi-VN"/>
+        </w:rPr>
+      </w:pPr>
+      <w:r>
+        <w:rPr>
+          <w:rFonts w:ascii="Arial" w:hAnsi="Arial" w:cs="Arial"/>
+          <w:noProof/>
           <w:color w:val="292929"/>
           <w:lang w:val="vi-VN"/>
         </w:rPr>
@@ -3199,7 +3610,7 @@
                     <pic:cNvPicPr/>
                   </pic:nvPicPr>
                   <pic:blipFill>
-                    <a:blip r:embed="rId30"/>
+                    <a:blip r:embed="rId33"/>
                     <a:stretch>
                       <a:fillRect/>
                     </a:stretch>
@@ -3227,27 +3638,28 @@
         <w:ind w:left="360"/>
         <w:textAlignment w:val="baseline"/>
         <w:rPr>
-          <w:rFonts w:ascii="Segoe UI" w:hAnsi="Segoe UI" w:cs="Segoe UI"/>
-          <w:color w:val="292929"/>
-          <w:lang w:val="vi-VN"/>
-        </w:rPr>
-      </w:pPr>
-    </w:p>
-    <w:p>
-      <w:pPr>
-        <w:pStyle w:val="Heading3"/>
-        <w:spacing w:before="0" w:beforeAutospacing="0" w:after="0" w:afterAutospacing="0"/>
-        <w:ind w:left="360"/>
-        <w:textAlignment w:val="baseline"/>
-        <w:rPr>
-          <w:rFonts w:ascii="Segoe UI" w:hAnsi="Segoe UI" w:cs="Segoe UI"/>
-          <w:color w:val="292929"/>
-          <w:lang w:val="vi-VN"/>
-        </w:rPr>
-      </w:pPr>
-      <w:r>
-        <w:rPr>
-          <w:rFonts w:ascii="Segoe UI" w:hAnsi="Segoe UI" w:cs="Segoe UI"/>
+          <w:rFonts w:ascii="Arial" w:hAnsi="Arial" w:cs="Arial"/>
+          <w:color w:val="292929"/>
+          <w:lang w:val="vi-VN"/>
+        </w:rPr>
+      </w:pPr>
+    </w:p>
+    <w:p>
+      <w:pPr>
+        <w:pStyle w:val="Heading3"/>
+        <w:spacing w:before="0" w:beforeAutospacing="0" w:after="0" w:afterAutospacing="0"/>
+        <w:ind w:left="360"/>
+        <w:textAlignment w:val="baseline"/>
+        <w:rPr>
+          <w:rFonts w:ascii="Arial" w:hAnsi="Arial" w:cs="Arial"/>
+          <w:color w:val="292929"/>
+          <w:lang w:val="vi-VN"/>
+        </w:rPr>
+      </w:pPr>
+      <w:r>
+        <w:rPr>
+          <w:rFonts w:ascii="Arial" w:hAnsi="Arial" w:cs="Arial"/>
+          <w:noProof/>
           <w:color w:val="292929"/>
           <w:lang w:val="vi-VN"/>
         </w:rPr>
@@ -3267,7 +3679,7 @@
                     <pic:cNvPicPr/>
                   </pic:nvPicPr>
                   <pic:blipFill>
-                    <a:blip r:embed="rId31"/>
+                    <a:blip r:embed="rId34"/>
                     <a:stretch>
                       <a:fillRect/>
                     </a:stretch>
@@ -3295,27 +3707,27 @@
         <w:ind w:left="360"/>
         <w:textAlignment w:val="baseline"/>
         <w:rPr>
-          <w:rFonts w:ascii="Segoe UI" w:hAnsi="Segoe UI" w:cs="Segoe UI"/>
-          <w:color w:val="292929"/>
-          <w:lang w:val="vi-VN"/>
-        </w:rPr>
-      </w:pPr>
-    </w:p>
-    <w:p>
-      <w:pPr>
-        <w:pStyle w:val="Heading3"/>
-        <w:spacing w:before="0" w:beforeAutospacing="0" w:after="0" w:afterAutospacing="0"/>
-        <w:ind w:left="360"/>
-        <w:textAlignment w:val="baseline"/>
-        <w:rPr>
-          <w:rFonts w:ascii="Segoe UI" w:hAnsi="Segoe UI" w:cs="Segoe UI"/>
-          <w:color w:val="292929"/>
-          <w:lang w:val="vi-VN"/>
-        </w:rPr>
-      </w:pPr>
-      <w:r>
-        <w:rPr>
-          <w:rFonts w:ascii="Segoe UI" w:hAnsi="Segoe UI" w:cs="Segoe UI"/>
+          <w:rFonts w:ascii="Arial" w:hAnsi="Arial" w:cs="Arial"/>
+          <w:color w:val="292929"/>
+          <w:lang w:val="vi-VN"/>
+        </w:rPr>
+      </w:pPr>
+    </w:p>
+    <w:p>
+      <w:pPr>
+        <w:pStyle w:val="Heading3"/>
+        <w:spacing w:before="0" w:beforeAutospacing="0" w:after="0" w:afterAutospacing="0"/>
+        <w:ind w:left="360"/>
+        <w:textAlignment w:val="baseline"/>
+        <w:rPr>
+          <w:rFonts w:ascii="Arial" w:hAnsi="Arial" w:cs="Arial"/>
+          <w:color w:val="292929"/>
+          <w:lang w:val="vi-VN"/>
+        </w:rPr>
+      </w:pPr>
+      <w:r>
+        <w:rPr>
+          <w:rFonts w:ascii="Arial" w:hAnsi="Arial" w:cs="Arial"/>
           <w:color w:val="292929"/>
         </w:rPr>
         <w:t>Git push:</w:t>
@@ -3328,27 +3740,28 @@
         <w:ind w:left="360"/>
         <w:textAlignment w:val="baseline"/>
         <w:rPr>
-          <w:rFonts w:ascii="Segoe UI" w:hAnsi="Segoe UI" w:cs="Segoe UI"/>
-          <w:color w:val="292929"/>
-          <w:lang w:val="vi-VN"/>
-        </w:rPr>
-      </w:pPr>
-    </w:p>
-    <w:p>
-      <w:pPr>
-        <w:pStyle w:val="Heading3"/>
-        <w:spacing w:before="0" w:beforeAutospacing="0" w:after="0" w:afterAutospacing="0"/>
-        <w:ind w:left="360"/>
-        <w:textAlignment w:val="baseline"/>
-        <w:rPr>
-          <w:rFonts w:ascii="Segoe UI" w:hAnsi="Segoe UI" w:cs="Segoe UI"/>
-          <w:color w:val="292929"/>
-          <w:lang w:val="vi-VN"/>
-        </w:rPr>
-      </w:pPr>
-      <w:r>
-        <w:rPr>
-          <w:rFonts w:ascii="Segoe UI" w:hAnsi="Segoe UI" w:cs="Segoe UI"/>
+          <w:rFonts w:ascii="Arial" w:hAnsi="Arial" w:cs="Arial"/>
+          <w:color w:val="292929"/>
+          <w:lang w:val="vi-VN"/>
+        </w:rPr>
+      </w:pPr>
+    </w:p>
+    <w:p>
+      <w:pPr>
+        <w:pStyle w:val="Heading3"/>
+        <w:spacing w:before="0" w:beforeAutospacing="0" w:after="0" w:afterAutospacing="0"/>
+        <w:ind w:left="360"/>
+        <w:textAlignment w:val="baseline"/>
+        <w:rPr>
+          <w:rFonts w:ascii="Arial" w:hAnsi="Arial" w:cs="Arial"/>
+          <w:color w:val="292929"/>
+          <w:lang w:val="vi-VN"/>
+        </w:rPr>
+      </w:pPr>
+      <w:r>
+        <w:rPr>
+          <w:rFonts w:ascii="Arial" w:hAnsi="Arial" w:cs="Arial"/>
+          <w:noProof/>
           <w:color w:val="292929"/>
           <w:lang w:val="vi-VN"/>
         </w:rPr>
@@ -3368,7 +3781,7 @@
                     <pic:cNvPicPr/>
                   </pic:nvPicPr>
                   <pic:blipFill>
-                    <a:blip r:embed="rId32"/>
+                    <a:blip r:embed="rId35"/>
                     <a:stretch>
                       <a:fillRect/>
                     </a:stretch>
@@ -3396,14 +3809,14 @@
         <w:ind w:left="360"/>
         <w:textAlignment w:val="baseline"/>
         <w:rPr>
-          <w:rFonts w:ascii="Segoe UI" w:hAnsi="Segoe UI" w:cs="Segoe UI"/>
-          <w:color w:val="292929"/>
-          <w:lang w:val="vi-VN"/>
-        </w:rPr>
-      </w:pPr>
-      <w:r>
-        <w:rPr>
-          <w:rFonts w:ascii="Segoe UI" w:hAnsi="Segoe UI" w:cs="Segoe UI"/>
+          <w:rFonts w:ascii="Arial" w:hAnsi="Arial" w:cs="Arial"/>
+          <w:color w:val="292929"/>
+          <w:lang w:val="vi-VN"/>
+        </w:rPr>
+      </w:pPr>
+      <w:r>
+        <w:rPr>
+          <w:rFonts w:ascii="Arial" w:hAnsi="Arial" w:cs="Arial"/>
           <w:color w:val="292929"/>
         </w:rPr>
         <w:t>Git branch:</w:t>
@@ -3416,14 +3829,15 @@
         <w:ind w:left="360"/>
         <w:textAlignment w:val="baseline"/>
         <w:rPr>
-          <w:rFonts w:ascii="Segoe UI" w:hAnsi="Segoe UI" w:cs="Segoe UI"/>
-          <w:color w:val="292929"/>
-          <w:lang w:val="vi-VN"/>
-        </w:rPr>
-      </w:pPr>
-      <w:r>
-        <w:rPr>
-          <w:rFonts w:ascii="Segoe UI" w:hAnsi="Segoe UI" w:cs="Segoe UI"/>
+          <w:rFonts w:ascii="Arial" w:hAnsi="Arial" w:cs="Arial"/>
+          <w:color w:val="292929"/>
+          <w:lang w:val="vi-VN"/>
+        </w:rPr>
+      </w:pPr>
+      <w:r>
+        <w:rPr>
+          <w:rFonts w:ascii="Arial" w:hAnsi="Arial" w:cs="Arial"/>
+          <w:noProof/>
           <w:color w:val="292929"/>
           <w:lang w:val="vi-VN"/>
         </w:rPr>
@@ -3443,7 +3857,7 @@
                     <pic:cNvPicPr/>
                   </pic:nvPicPr>
                   <pic:blipFill>
-                    <a:blip r:embed="rId33"/>
+                    <a:blip r:embed="rId36"/>
                     <a:stretch>
                       <a:fillRect/>
                     </a:stretch>
@@ -3471,40 +3885,40 @@
         <w:ind w:left="360"/>
         <w:textAlignment w:val="baseline"/>
         <w:rPr>
-          <w:rFonts w:ascii="Segoe UI" w:hAnsi="Segoe UI" w:cs="Segoe UI"/>
-          <w:color w:val="292929"/>
-          <w:lang w:val="vi-VN"/>
-        </w:rPr>
-      </w:pPr>
-    </w:p>
-    <w:p>
-      <w:pPr>
-        <w:pStyle w:val="Heading3"/>
-        <w:spacing w:before="0" w:beforeAutospacing="0" w:after="0" w:afterAutospacing="0"/>
-        <w:ind w:left="360"/>
-        <w:textAlignment w:val="baseline"/>
-        <w:rPr>
-          <w:rFonts w:ascii="Segoe UI" w:hAnsi="Segoe UI" w:cs="Segoe UI"/>
-          <w:color w:val="292929"/>
-          <w:lang w:val="vi-VN"/>
-        </w:rPr>
-      </w:pPr>
-    </w:p>
-    <w:p>
-      <w:pPr>
-        <w:pStyle w:val="Heading3"/>
-        <w:spacing w:before="0" w:beforeAutospacing="0" w:after="0" w:afterAutospacing="0"/>
-        <w:ind w:left="360"/>
-        <w:textAlignment w:val="baseline"/>
-        <w:rPr>
-          <w:rFonts w:ascii="Segoe UI" w:hAnsi="Segoe UI" w:cs="Segoe UI"/>
-          <w:color w:val="292929"/>
-          <w:lang w:val="vi-VN"/>
-        </w:rPr>
-      </w:pPr>
-      <w:r>
-        <w:rPr>
-          <w:rFonts w:ascii="Segoe UI" w:hAnsi="Segoe UI" w:cs="Segoe UI"/>
+          <w:rFonts w:ascii="Arial" w:hAnsi="Arial" w:cs="Arial"/>
+          <w:color w:val="292929"/>
+          <w:lang w:val="vi-VN"/>
+        </w:rPr>
+      </w:pPr>
+    </w:p>
+    <w:p>
+      <w:pPr>
+        <w:pStyle w:val="Heading3"/>
+        <w:spacing w:before="0" w:beforeAutospacing="0" w:after="0" w:afterAutospacing="0"/>
+        <w:ind w:left="360"/>
+        <w:textAlignment w:val="baseline"/>
+        <w:rPr>
+          <w:rFonts w:ascii="Arial" w:hAnsi="Arial" w:cs="Arial"/>
+          <w:color w:val="292929"/>
+          <w:lang w:val="vi-VN"/>
+        </w:rPr>
+      </w:pPr>
+    </w:p>
+    <w:p>
+      <w:pPr>
+        <w:pStyle w:val="Heading3"/>
+        <w:spacing w:before="0" w:beforeAutospacing="0" w:after="0" w:afterAutospacing="0"/>
+        <w:ind w:left="360"/>
+        <w:textAlignment w:val="baseline"/>
+        <w:rPr>
+          <w:rFonts w:ascii="Arial" w:hAnsi="Arial" w:cs="Arial"/>
+          <w:color w:val="292929"/>
+          <w:lang w:val="vi-VN"/>
+        </w:rPr>
+      </w:pPr>
+      <w:r>
+        <w:rPr>
+          <w:rFonts w:ascii="Arial" w:hAnsi="Arial" w:cs="Arial"/>
           <w:color w:val="292929"/>
         </w:rPr>
         <w:t>Git checkout:</w:t>
@@ -3517,27 +3931,28 @@
         <w:ind w:left="360"/>
         <w:textAlignment w:val="baseline"/>
         <w:rPr>
-          <w:rFonts w:ascii="Segoe UI" w:hAnsi="Segoe UI" w:cs="Segoe UI"/>
-          <w:color w:val="292929"/>
-          <w:lang w:val="vi-VN"/>
-        </w:rPr>
-      </w:pPr>
-    </w:p>
-    <w:p>
-      <w:pPr>
-        <w:pStyle w:val="Heading3"/>
-        <w:spacing w:before="0" w:beforeAutospacing="0" w:after="0" w:afterAutospacing="0"/>
-        <w:ind w:left="360"/>
-        <w:textAlignment w:val="baseline"/>
-        <w:rPr>
-          <w:rFonts w:ascii="Segoe UI" w:hAnsi="Segoe UI" w:cs="Segoe UI"/>
-          <w:color w:val="292929"/>
-          <w:lang w:val="vi-VN"/>
-        </w:rPr>
-      </w:pPr>
-      <w:r>
-        <w:rPr>
-          <w:rFonts w:ascii="Segoe UI" w:hAnsi="Segoe UI" w:cs="Segoe UI"/>
+          <w:rFonts w:ascii="Arial" w:hAnsi="Arial" w:cs="Arial"/>
+          <w:color w:val="292929"/>
+          <w:lang w:val="vi-VN"/>
+        </w:rPr>
+      </w:pPr>
+    </w:p>
+    <w:p>
+      <w:pPr>
+        <w:pStyle w:val="Heading3"/>
+        <w:spacing w:before="0" w:beforeAutospacing="0" w:after="0" w:afterAutospacing="0"/>
+        <w:ind w:left="360"/>
+        <w:textAlignment w:val="baseline"/>
+        <w:rPr>
+          <w:rFonts w:ascii="Arial" w:hAnsi="Arial" w:cs="Arial"/>
+          <w:color w:val="292929"/>
+          <w:lang w:val="vi-VN"/>
+        </w:rPr>
+      </w:pPr>
+      <w:r>
+        <w:rPr>
+          <w:rFonts w:ascii="Arial" w:hAnsi="Arial" w:cs="Arial"/>
+          <w:noProof/>
           <w:color w:val="292929"/>
           <w:lang w:val="vi-VN"/>
         </w:rPr>
@@ -3558,7 +3973,7 @@
                     <pic:cNvPicPr/>
                   </pic:nvPicPr>
                   <pic:blipFill>
-                    <a:blip r:embed="rId34"/>
+                    <a:blip r:embed="rId37"/>
                     <a:stretch>
                       <a:fillRect/>
                     </a:stretch>
@@ -3586,7 +4001,7 @@
         <w:ind w:left="360"/>
         <w:textAlignment w:val="baseline"/>
         <w:rPr>
-          <w:rFonts w:ascii="Segoe UI" w:hAnsi="Segoe UI" w:cs="Segoe UI"/>
+          <w:rFonts w:ascii="Arial" w:hAnsi="Arial" w:cs="Arial"/>
           <w:b w:val="0"/>
           <w:bCs w:val="0"/>
           <w:color w:val="292929"/>
@@ -3595,7 +4010,7 @@
       </w:pPr>
       <w:r>
         <w:rPr>
-          <w:rFonts w:ascii="Segoe UI" w:hAnsi="Segoe UI" w:cs="Segoe UI"/>
+          <w:rFonts w:ascii="Arial" w:hAnsi="Arial" w:cs="Arial"/>
           <w:b w:val="0"/>
           <w:bCs w:val="0"/>
           <w:color w:val="292929"/>
@@ -3610,7 +4025,7 @@
         <w:ind w:left="360"/>
         <w:textAlignment w:val="baseline"/>
         <w:rPr>
-          <w:rFonts w:ascii="Segoe UI" w:hAnsi="Segoe UI" w:cs="Segoe UI"/>
+          <w:rFonts w:ascii="Arial" w:hAnsi="Arial" w:cs="Arial"/>
           <w:b w:val="0"/>
           <w:bCs w:val="0"/>
           <w:color w:val="292929"/>
@@ -3625,7 +4040,7 @@
         <w:ind w:left="360"/>
         <w:textAlignment w:val="baseline"/>
         <w:rPr>
-          <w:rFonts w:ascii="Segoe UI" w:hAnsi="Segoe UI" w:cs="Segoe UI"/>
+          <w:rFonts w:ascii="Arial" w:hAnsi="Arial" w:cs="Arial"/>
           <w:b w:val="0"/>
           <w:bCs w:val="0"/>
           <w:color w:val="292929"/>
@@ -3634,9 +4049,10 @@
       </w:pPr>
       <w:r>
         <w:rPr>
-          <w:rFonts w:ascii="Segoe UI" w:hAnsi="Segoe UI" w:cs="Segoe UI"/>
+          <w:rFonts w:ascii="Arial" w:hAnsi="Arial" w:cs="Arial"/>
           <w:b w:val="0"/>
           <w:bCs w:val="0"/>
+          <w:noProof/>
           <w:color w:val="292929"/>
           <w:lang w:val="vi-VN"/>
         </w:rPr>
@@ -3656,7 +4072,7 @@
                     <pic:cNvPicPr/>
                   </pic:nvPicPr>
                   <pic:blipFill>
-                    <a:blip r:embed="rId35"/>
+                    <a:blip r:embed="rId38"/>
                     <a:stretch>
                       <a:fillRect/>
                     </a:stretch>
@@ -3684,7 +4100,7 @@
         <w:ind w:left="360"/>
         <w:textAlignment w:val="baseline"/>
         <w:rPr>
-          <w:rFonts w:ascii="Segoe UI" w:hAnsi="Segoe UI" w:cs="Segoe UI"/>
+          <w:rFonts w:ascii="Arial" w:hAnsi="Arial" w:cs="Arial"/>
           <w:b w:val="0"/>
           <w:bCs w:val="0"/>
           <w:color w:val="292929"/>
@@ -3693,7 +4109,7 @@
       </w:pPr>
       <w:r>
         <w:rPr>
-          <w:rFonts w:ascii="Segoe UI" w:hAnsi="Segoe UI" w:cs="Segoe UI"/>
+          <w:rFonts w:ascii="Arial" w:hAnsi="Arial" w:cs="Arial"/>
           <w:b w:val="0"/>
           <w:bCs w:val="0"/>
           <w:color w:val="292929"/>
@@ -3708,7 +4124,7 @@
         <w:ind w:left="360"/>
         <w:textAlignment w:val="baseline"/>
         <w:rPr>
-          <w:rFonts w:ascii="Segoe UI" w:hAnsi="Segoe UI" w:cs="Segoe UI"/>
+          <w:rFonts w:ascii="Arial" w:hAnsi="Arial" w:cs="Arial"/>
           <w:b w:val="0"/>
           <w:bCs w:val="0"/>
           <w:color w:val="292929"/>
@@ -3723,27 +4139,26 @@
         <w:ind w:left="360"/>
         <w:textAlignment w:val="baseline"/>
         <w:rPr>
-          <w:rFonts w:ascii="Segoe UI" w:hAnsi="Segoe UI" w:cs="Segoe UI"/>
-          <w:color w:val="292929"/>
-          <w:lang w:val="vi-VN"/>
-        </w:rPr>
-      </w:pPr>
-    </w:p>
-    <w:p>
-      <w:pPr>
-        <w:pStyle w:val="Heading3"/>
-        <w:spacing w:before="0" w:beforeAutospacing="0" w:after="0" w:afterAutospacing="0"/>
-        <w:ind w:left="360"/>
-        <w:textAlignment w:val="baseline"/>
-        <w:rPr>
-          <w:rFonts w:ascii="Segoe UI" w:hAnsi="Segoe UI" w:cs="Segoe UI"/>
-          <w:color w:val="292929"/>
-          <w:lang w:val="vi-VN"/>
-        </w:rPr>
-      </w:pPr>
-      <w:r>
-        <w:rPr>
-          <w:rFonts w:ascii="Segoe UI" w:hAnsi="Segoe UI" w:cs="Segoe UI"/>
+          <w:rFonts w:ascii="Arial" w:hAnsi="Arial" w:cs="Arial"/>
+          <w:color w:val="292929"/>
+          <w:lang w:val="vi-VN"/>
+        </w:rPr>
+      </w:pPr>
+    </w:p>
+    <w:p>
+      <w:pPr>
+        <w:pStyle w:val="Heading3"/>
+        <w:spacing w:before="0" w:beforeAutospacing="0" w:after="0" w:afterAutospacing="0"/>
+        <w:ind w:left="360"/>
+        <w:textAlignment w:val="baseline"/>
+        <w:rPr>
+          <w:rFonts w:ascii="Arial" w:hAnsi="Arial" w:cs="Arial"/>
+          <w:color w:val="292929"/>
+        </w:rPr>
+      </w:pPr>
+      <w:r>
+        <w:rPr>
+          <w:rFonts w:ascii="Arial" w:hAnsi="Arial" w:cs="Arial"/>
           <w:color w:val="292929"/>
         </w:rPr>
         <w:t>Git fetch: </w:t>
@@ -3756,51 +4171,13 @@
         <w:ind w:left="360"/>
         <w:textAlignment w:val="baseline"/>
         <w:rPr>
-          <w:rFonts w:ascii="Segoe UI" w:hAnsi="Segoe UI" w:cs="Segoe UI"/>
-          <w:color w:val="292929"/>
-          <w:lang w:val="vi-VN"/>
-        </w:rPr>
-      </w:pPr>
-    </w:p>
-    <w:p>
-      <w:pPr>
-        <w:pStyle w:val="Heading3"/>
-        <w:spacing w:before="0" w:beforeAutospacing="0" w:after="0" w:afterAutospacing="0"/>
-        <w:textAlignment w:val="baseline"/>
-        <w:rPr>
-          <w:rFonts w:ascii="Segoe UI" w:hAnsi="Segoe UI" w:cs="Segoe UI"/>
-          <w:color w:val="292929"/>
-          <w:lang w:val="vi-VN"/>
-        </w:rPr>
-      </w:pPr>
-    </w:p>
-    <w:p>
-      <w:pPr>
-        <w:pStyle w:val="Heading3"/>
-        <w:spacing w:before="0" w:beforeAutospacing="0" w:after="0" w:afterAutospacing="0"/>
-        <w:ind w:left="360"/>
-        <w:textAlignment w:val="baseline"/>
-        <w:rPr>
-          <w:rFonts w:ascii="Segoe UI" w:hAnsi="Segoe UI" w:cs="Segoe UI"/>
-          <w:color w:val="292929"/>
-          <w:lang w:val="vi-VN"/>
-        </w:rPr>
-      </w:pPr>
-    </w:p>
-    <w:p>
-      <w:pPr>
-        <w:pStyle w:val="Heading3"/>
-        <w:spacing w:before="0" w:beforeAutospacing="0" w:after="0" w:afterAutospacing="0"/>
-        <w:ind w:left="360"/>
-        <w:textAlignment w:val="baseline"/>
-        <w:rPr>
-          <w:rFonts w:ascii="Segoe UI" w:hAnsi="Segoe UI" w:cs="Segoe UI"/>
-          <w:color w:val="292929"/>
-        </w:rPr>
-      </w:pPr>
-      <w:r>
-        <w:rPr>
-          <w:rFonts w:ascii="Segoe UI" w:hAnsi="Segoe UI" w:cs="Segoe UI"/>
+          <w:rFonts w:ascii="Arial" w:hAnsi="Arial" w:cs="Arial"/>
+          <w:color w:val="292929"/>
+        </w:rPr>
+      </w:pPr>
+      <w:r>
+        <w:rPr>
+          <w:rFonts w:ascii="Arial" w:hAnsi="Arial" w:cs="Arial"/>
           <w:color w:val="292929"/>
         </w:rPr>
         <w:t>Git merge:</w:t>
@@ -3813,32 +4190,60 @@
         <w:ind w:left="360"/>
         <w:textAlignment w:val="baseline"/>
         <w:rPr>
-          <w:rFonts w:ascii="Segoe UI" w:hAnsi="Segoe UI" w:cs="Segoe UI"/>
-          <w:color w:val="292929"/>
-        </w:rPr>
-      </w:pPr>
-      <w:r>
-        <w:rPr>
-          <w:rFonts w:ascii="Segoe UI" w:hAnsi="Segoe UI" w:cs="Segoe UI"/>
-          <w:color w:val="292929"/>
-        </w:rPr>
-        <w:t>Git pull:</w:t>
-      </w:r>
-    </w:p>
-    <w:p>
-      <w:pPr>
-        <w:pStyle w:val="Heading3"/>
-        <w:spacing w:before="0" w:beforeAutospacing="0" w:after="0" w:afterAutospacing="0"/>
-        <w:ind w:left="360"/>
-        <w:textAlignment w:val="baseline"/>
-        <w:rPr>
-          <w:rFonts w:ascii="Segoe UI" w:hAnsi="Segoe UI" w:cs="Segoe UI"/>
-          <w:color w:val="292929"/>
-        </w:rPr>
-      </w:pPr>
-      <w:r>
-        <w:rPr>
-          <w:rFonts w:ascii="Segoe UI" w:hAnsi="Segoe UI" w:cs="Segoe UI"/>
+          <w:rFonts w:ascii="Arial" w:hAnsi="Arial" w:cs="Arial"/>
+          <w:color w:val="292929"/>
+          <w:lang w:val="vi-VN"/>
+        </w:rPr>
+      </w:pPr>
+      <w:r>
+        <w:rPr>
+          <w:rFonts w:ascii="Arial" w:hAnsi="Arial" w:cs="Arial"/>
+          <w:color w:val="292929"/>
+        </w:rPr>
+        <w:t xml:space="preserve">Git </w:t>
+      </w:r>
+      <w:r>
+        <w:rPr>
+          <w:rFonts w:ascii="Arial" w:hAnsi="Arial" w:cs="Arial"/>
+          <w:color w:val="292929"/>
+        </w:rPr>
+        <w:t>pull</w:t>
+      </w:r>
+      <w:r>
+        <w:rPr>
+          <w:rFonts w:ascii="Arial" w:hAnsi="Arial" w:cs="Arial"/>
+          <w:color w:val="292929"/>
+          <w:lang w:val="vi-VN"/>
+        </w:rPr>
+        <w:t>:</w:t>
+      </w:r>
+    </w:p>
+    <w:p>
+      <w:pPr>
+        <w:pStyle w:val="Heading3"/>
+        <w:spacing w:before="0" w:beforeAutospacing="0" w:after="0" w:afterAutospacing="0"/>
+        <w:textAlignment w:val="baseline"/>
+        <w:rPr>
+          <w:rFonts w:ascii="Arial" w:hAnsi="Arial" w:cs="Arial"/>
+          <w:color w:val="292929"/>
+          <w:lang w:val="vi-VN"/>
+        </w:rPr>
+      </w:pPr>
+    </w:p>
+    <w:p>
+      <w:pPr>
+        <w:pStyle w:val="Heading3"/>
+        <w:spacing w:before="0" w:beforeAutospacing="0" w:after="0" w:afterAutospacing="0"/>
+        <w:ind w:left="360"/>
+        <w:textAlignment w:val="baseline"/>
+        <w:rPr>
+          <w:rFonts w:ascii="Arial" w:hAnsi="Arial" w:cs="Arial"/>
+          <w:color w:val="292929"/>
+        </w:rPr>
+      </w:pPr>
+      <w:r>
+        <w:rPr>
+          <w:rFonts w:ascii="Arial" w:hAnsi="Arial" w:cs="Arial"/>
           <w:color w:val="292929"/>
         </w:rPr>
         <w:t>Git stash:</w:t>
@@ -3851,13 +4256,13 @@
         <w:ind w:left="360"/>
         <w:textAlignment w:val="baseline"/>
         <w:rPr>
-          <w:rFonts w:ascii="Segoe UI" w:hAnsi="Segoe UI" w:cs="Segoe UI"/>
-          <w:color w:val="292929"/>
-        </w:rPr>
-      </w:pPr>
-      <w:r>
-        <w:rPr>
-          <w:rFonts w:ascii="Segoe UI" w:hAnsi="Segoe UI" w:cs="Segoe UI"/>
+          <w:rFonts w:ascii="Arial" w:hAnsi="Arial" w:cs="Arial"/>
+          <w:color w:val="292929"/>
+        </w:rPr>
+      </w:pPr>
+      <w:r>
+        <w:rPr>
+          <w:rFonts w:ascii="Arial" w:hAnsi="Arial" w:cs="Arial"/>
           <w:color w:val="292929"/>
         </w:rPr>
         <w:t>Git rebase:</w:t>
@@ -3870,13 +4275,13 @@
         <w:ind w:left="360"/>
         <w:textAlignment w:val="baseline"/>
         <w:rPr>
-          <w:rFonts w:ascii="Segoe UI" w:hAnsi="Segoe UI" w:cs="Segoe UI"/>
-          <w:color w:val="292929"/>
-        </w:rPr>
-      </w:pPr>
-      <w:r>
-        <w:rPr>
-          <w:rFonts w:ascii="Segoe UI" w:hAnsi="Segoe UI" w:cs="Segoe UI"/>
+          <w:rFonts w:ascii="Arial" w:hAnsi="Arial" w:cs="Arial"/>
+          <w:color w:val="292929"/>
+        </w:rPr>
+      </w:pPr>
+      <w:r>
+        <w:rPr>
+          <w:rFonts w:ascii="Arial" w:hAnsi="Arial" w:cs="Arial"/>
           <w:color w:val="292929"/>
         </w:rPr>
         <w:t>Git revert:</w:t>
@@ -3888,46 +4293,46 @@
         <w:spacing w:before="100" w:beforeAutospacing="1" w:after="120" w:line="240" w:lineRule="auto"/>
         <w:ind w:left="360"/>
         <w:rPr>
-          <w:rFonts w:ascii="Times New Roman" w:eastAsia="Times New Roman" w:hAnsi="Times New Roman" w:cs="Times New Roman"/>
-          <w:color w:val="1B1B1B"/>
-          <w:sz w:val="28"/>
-          <w:szCs w:val="28"/>
-        </w:rPr>
-      </w:pPr>
-    </w:p>
-    <w:p>
-      <w:pPr>
-        <w:shd w:val="clear" w:color="auto" w:fill="FFFFFF"/>
-        <w:spacing w:before="100" w:beforeAutospacing="1" w:after="120" w:line="240" w:lineRule="auto"/>
-        <w:ind w:left="360"/>
-        <w:rPr>
-          <w:rFonts w:ascii="Times New Roman" w:eastAsia="Times New Roman" w:hAnsi="Times New Roman" w:cs="Times New Roman"/>
-          <w:color w:val="1B1B1B"/>
-          <w:sz w:val="28"/>
-          <w:szCs w:val="28"/>
-        </w:rPr>
-      </w:pPr>
-    </w:p>
-    <w:p>
-      <w:pPr>
-        <w:shd w:val="clear" w:color="auto" w:fill="FFFFFF"/>
-        <w:spacing w:before="100" w:beforeAutospacing="1" w:after="120" w:line="240" w:lineRule="auto"/>
-        <w:ind w:left="360"/>
-        <w:rPr>
-          <w:rFonts w:ascii="Times New Roman" w:eastAsia="Times New Roman" w:hAnsi="Times New Roman" w:cs="Times New Roman"/>
-          <w:color w:val="1B1B1B"/>
-          <w:sz w:val="28"/>
-          <w:szCs w:val="28"/>
-        </w:rPr>
-      </w:pPr>
-    </w:p>
-    <w:p>
-      <w:pPr>
-        <w:shd w:val="clear" w:color="auto" w:fill="FFFFFF"/>
-        <w:spacing w:before="100" w:beforeAutospacing="1" w:after="120" w:line="240" w:lineRule="auto"/>
-        <w:ind w:left="360"/>
-        <w:rPr>
-          <w:rFonts w:ascii="Times New Roman" w:eastAsia="Times New Roman" w:hAnsi="Times New Roman" w:cs="Times New Roman"/>
+          <w:rFonts w:ascii="Arial" w:eastAsia="Times New Roman" w:hAnsi="Arial" w:cs="Arial"/>
+          <w:color w:val="1B1B1B"/>
+          <w:sz w:val="28"/>
+          <w:szCs w:val="28"/>
+        </w:rPr>
+      </w:pPr>
+    </w:p>
+    <w:p>
+      <w:pPr>
+        <w:shd w:val="clear" w:color="auto" w:fill="FFFFFF"/>
+        <w:spacing w:before="100" w:beforeAutospacing="1" w:after="120" w:line="240" w:lineRule="auto"/>
+        <w:ind w:left="360"/>
+        <w:rPr>
+          <w:rFonts w:ascii="Arial" w:eastAsia="Times New Roman" w:hAnsi="Arial" w:cs="Arial"/>
+          <w:color w:val="1B1B1B"/>
+          <w:sz w:val="28"/>
+          <w:szCs w:val="28"/>
+        </w:rPr>
+      </w:pPr>
+    </w:p>
+    <w:p>
+      <w:pPr>
+        <w:shd w:val="clear" w:color="auto" w:fill="FFFFFF"/>
+        <w:spacing w:before="100" w:beforeAutospacing="1" w:after="120" w:line="240" w:lineRule="auto"/>
+        <w:ind w:left="360"/>
+        <w:rPr>
+          <w:rFonts w:ascii="Arial" w:eastAsia="Times New Roman" w:hAnsi="Arial" w:cs="Arial"/>
+          <w:color w:val="1B1B1B"/>
+          <w:sz w:val="28"/>
+          <w:szCs w:val="28"/>
+        </w:rPr>
+      </w:pPr>
+    </w:p>
+    <w:p>
+      <w:pPr>
+        <w:shd w:val="clear" w:color="auto" w:fill="FFFFFF"/>
+        <w:spacing w:before="100" w:beforeAutospacing="1" w:after="120" w:line="240" w:lineRule="auto"/>
+        <w:ind w:left="360"/>
+        <w:rPr>
+          <w:rFonts w:ascii="Arial" w:eastAsia="Times New Roman" w:hAnsi="Arial" w:cs="Arial"/>
           <w:b/>
           <w:bCs/>
           <w:color w:val="1B1B1B"/>
@@ -3943,7 +4348,7 @@
         <w:spacing w:before="100" w:beforeAutospacing="1" w:after="120" w:line="240" w:lineRule="auto"/>
         <w:ind w:left="360"/>
         <w:rPr>
-          <w:rFonts w:ascii="Times New Roman" w:eastAsia="Times New Roman" w:hAnsi="Times New Roman" w:cs="Times New Roman"/>
+          <w:rFonts w:ascii="Arial" w:eastAsia="Times New Roman" w:hAnsi="Arial" w:cs="Arial"/>
           <w:b/>
           <w:bCs/>
           <w:color w:val="1B1B1B"/>
@@ -3959,7 +4364,7 @@
         <w:spacing w:before="100" w:beforeAutospacing="1" w:after="120" w:line="240" w:lineRule="auto"/>
         <w:ind w:left="360"/>
         <w:rPr>
-          <w:rFonts w:ascii="Times New Roman" w:eastAsia="Times New Roman" w:hAnsi="Times New Roman" w:cs="Times New Roman"/>
+          <w:rFonts w:ascii="Arial" w:eastAsia="Times New Roman" w:hAnsi="Arial" w:cs="Arial"/>
           <w:b/>
           <w:bCs/>
           <w:color w:val="1B1B1B"/>
@@ -3975,7 +4380,7 @@
         <w:spacing w:before="100" w:beforeAutospacing="1" w:after="120" w:line="240" w:lineRule="auto"/>
         <w:ind w:left="360"/>
         <w:rPr>
-          <w:rFonts w:ascii="Times New Roman" w:eastAsia="Times New Roman" w:hAnsi="Times New Roman" w:cs="Times New Roman"/>
+          <w:rFonts w:ascii="Arial" w:eastAsia="Times New Roman" w:hAnsi="Arial" w:cs="Arial"/>
           <w:b/>
           <w:bCs/>
           <w:color w:val="1B1B1B"/>
@@ -3991,7 +4396,7 @@
         <w:spacing w:before="100" w:beforeAutospacing="1" w:after="120" w:line="240" w:lineRule="auto"/>
         <w:ind w:left="360"/>
         <w:rPr>
-          <w:rFonts w:ascii="Times New Roman" w:eastAsia="Times New Roman" w:hAnsi="Times New Roman" w:cs="Times New Roman"/>
+          <w:rFonts w:ascii="Arial" w:eastAsia="Times New Roman" w:hAnsi="Arial" w:cs="Arial"/>
           <w:b/>
           <w:bCs/>
           <w:color w:val="1B1B1B"/>
@@ -4006,7 +4411,7 @@
         <w:spacing w:before="100" w:beforeAutospacing="1" w:after="120" w:line="240" w:lineRule="auto"/>
         <w:ind w:left="360"/>
         <w:rPr>
-          <w:rFonts w:ascii="Times New Roman" w:eastAsia="Times New Roman" w:hAnsi="Times New Roman" w:cs="Times New Roman"/>
+          <w:rFonts w:ascii="Arial" w:eastAsia="Times New Roman" w:hAnsi="Arial" w:cs="Arial"/>
           <w:b/>
           <w:bCs/>
           <w:color w:val="1B1B1B"/>
@@ -4022,7 +4427,7 @@
         <w:spacing w:before="100" w:beforeAutospacing="1" w:after="120" w:line="240" w:lineRule="auto"/>
         <w:ind w:left="360"/>
         <w:rPr>
-          <w:rFonts w:ascii="Times New Roman" w:eastAsia="Times New Roman" w:hAnsi="Times New Roman" w:cs="Times New Roman"/>
+          <w:rFonts w:ascii="Arial" w:eastAsia="Times New Roman" w:hAnsi="Arial" w:cs="Arial"/>
           <w:b/>
           <w:bCs/>
           <w:color w:val="1B1B1B"/>
@@ -4038,7 +4443,7 @@
         <w:spacing w:before="100" w:beforeAutospacing="1" w:after="120" w:line="240" w:lineRule="auto"/>
         <w:ind w:left="360"/>
         <w:rPr>
-          <w:rFonts w:ascii="Times New Roman" w:eastAsia="Times New Roman" w:hAnsi="Times New Roman" w:cs="Times New Roman"/>
+          <w:rFonts w:ascii="Arial" w:eastAsia="Times New Roman" w:hAnsi="Arial" w:cs="Arial"/>
           <w:b/>
           <w:bCs/>
           <w:color w:val="1B1B1B"/>
@@ -4054,7 +4459,7 @@
         <w:spacing w:before="100" w:beforeAutospacing="1" w:after="120" w:line="240" w:lineRule="auto"/>
         <w:ind w:left="720"/>
         <w:rPr>
-          <w:rFonts w:ascii="Times New Roman" w:eastAsia="Times New Roman" w:hAnsi="Times New Roman" w:cs="Times New Roman"/>
+          <w:rFonts w:ascii="Arial" w:eastAsia="Times New Roman" w:hAnsi="Arial" w:cs="Arial"/>
           <w:color w:val="1B1B1B"/>
           <w:sz w:val="28"/>
           <w:szCs w:val="28"/>
@@ -4068,7 +4473,7 @@
         <w:spacing w:before="100" w:beforeAutospacing="1" w:after="120" w:line="240" w:lineRule="auto"/>
         <w:ind w:left="720"/>
         <w:rPr>
-          <w:rFonts w:ascii="Times New Roman" w:eastAsia="Times New Roman" w:hAnsi="Times New Roman" w:cs="Times New Roman"/>
+          <w:rFonts w:ascii="Arial" w:eastAsia="Times New Roman" w:hAnsi="Arial" w:cs="Arial"/>
           <w:color w:val="1B1B1B"/>
           <w:sz w:val="28"/>
           <w:szCs w:val="28"/>
@@ -4082,7 +4487,7 @@
         <w:spacing w:before="100" w:beforeAutospacing="1" w:after="120" w:line="240" w:lineRule="auto"/>
         <w:ind w:left="720"/>
         <w:rPr>
-          <w:rFonts w:ascii="Times New Roman" w:eastAsia="Times New Roman" w:hAnsi="Times New Roman" w:cs="Times New Roman"/>
+          <w:rFonts w:ascii="Arial" w:eastAsia="Times New Roman" w:hAnsi="Arial" w:cs="Arial"/>
           <w:color w:val="1B1B1B"/>
           <w:sz w:val="28"/>
           <w:szCs w:val="28"/>
@@ -4096,7 +4501,7 @@
         <w:spacing w:before="100" w:beforeAutospacing="1" w:after="120" w:line="240" w:lineRule="auto"/>
         <w:ind w:left="720"/>
         <w:rPr>
-          <w:rFonts w:ascii="Times New Roman" w:eastAsia="Times New Roman" w:hAnsi="Times New Roman" w:cs="Times New Roman"/>
+          <w:rFonts w:ascii="Arial" w:eastAsia="Times New Roman" w:hAnsi="Arial" w:cs="Arial"/>
           <w:color w:val="1B1B1B"/>
           <w:sz w:val="28"/>
           <w:szCs w:val="28"/>
@@ -4110,20 +4515,20 @@
         <w:spacing w:before="100" w:beforeAutospacing="1" w:after="120" w:line="240" w:lineRule="auto"/>
         <w:ind w:left="720"/>
         <w:rPr>
-          <w:rFonts w:ascii="Times New Roman" w:eastAsia="Times New Roman" w:hAnsi="Times New Roman" w:cs="Times New Roman"/>
-          <w:color w:val="1B1B1B"/>
-          <w:sz w:val="28"/>
-          <w:szCs w:val="28"/>
-          <w:lang w:val="vi-VN"/>
-        </w:rPr>
-      </w:pPr>
-    </w:p>
-    <w:p>
-      <w:pPr>
-        <w:shd w:val="clear" w:color="auto" w:fill="FFFFFF"/>
-        <w:spacing w:before="100" w:beforeAutospacing="1" w:after="120" w:line="240" w:lineRule="auto"/>
-        <w:rPr>
-          <w:rFonts w:ascii="Times New Roman" w:eastAsia="Times New Roman" w:hAnsi="Times New Roman" w:cs="Times New Roman"/>
+          <w:rFonts w:ascii="Arial" w:eastAsia="Times New Roman" w:hAnsi="Arial" w:cs="Arial"/>
+          <w:color w:val="1B1B1B"/>
+          <w:sz w:val="28"/>
+          <w:szCs w:val="28"/>
+          <w:lang w:val="vi-VN"/>
+        </w:rPr>
+      </w:pPr>
+    </w:p>
+    <w:p>
+      <w:pPr>
+        <w:shd w:val="clear" w:color="auto" w:fill="FFFFFF"/>
+        <w:spacing w:before="100" w:beforeAutospacing="1" w:after="120" w:line="240" w:lineRule="auto"/>
+        <w:rPr>
+          <w:rFonts w:ascii="Arial" w:eastAsia="Times New Roman" w:hAnsi="Arial" w:cs="Arial"/>
           <w:color w:val="1B1B1B"/>
           <w:sz w:val="28"/>
           <w:szCs w:val="28"/>
@@ -4136,7 +4541,7 @@
         <w:spacing w:before="100" w:beforeAutospacing="1" w:after="120" w:line="240" w:lineRule="auto"/>
         <w:ind w:left="720"/>
         <w:rPr>
-          <w:rFonts w:ascii="Times New Roman" w:eastAsia="Times New Roman" w:hAnsi="Times New Roman" w:cs="Times New Roman"/>
+          <w:rFonts w:ascii="Arial" w:eastAsia="Times New Roman" w:hAnsi="Arial" w:cs="Arial"/>
           <w:color w:val="1B1B1B"/>
           <w:sz w:val="28"/>
           <w:szCs w:val="28"/>
@@ -4150,7 +4555,7 @@
         <w:spacing w:before="100" w:beforeAutospacing="1" w:after="120" w:line="240" w:lineRule="auto"/>
         <w:ind w:left="720"/>
         <w:rPr>
-          <w:rFonts w:ascii="Times New Roman" w:eastAsia="Times New Roman" w:hAnsi="Times New Roman" w:cs="Times New Roman"/>
+          <w:rFonts w:ascii="Arial" w:eastAsia="Times New Roman" w:hAnsi="Arial" w:cs="Arial"/>
           <w:color w:val="1B1B1B"/>
           <w:sz w:val="28"/>
           <w:szCs w:val="28"/>
@@ -4164,7 +4569,7 @@
         <w:spacing w:before="100" w:beforeAutospacing="1" w:after="120" w:line="240" w:lineRule="auto"/>
         <w:ind w:left="720"/>
         <w:rPr>
-          <w:rFonts w:ascii="Times New Roman" w:eastAsia="Times New Roman" w:hAnsi="Times New Roman" w:cs="Times New Roman"/>
+          <w:rFonts w:ascii="Arial" w:eastAsia="Times New Roman" w:hAnsi="Arial" w:cs="Arial"/>
           <w:color w:val="1B1B1B"/>
           <w:sz w:val="28"/>
           <w:szCs w:val="28"/>
@@ -4178,7 +4583,7 @@
         <w:spacing w:before="100" w:beforeAutospacing="1" w:after="120" w:line="240" w:lineRule="auto"/>
         <w:ind w:left="720"/>
         <w:rPr>
-          <w:rFonts w:ascii="Times New Roman" w:eastAsia="Times New Roman" w:hAnsi="Times New Roman" w:cs="Times New Roman"/>
+          <w:rFonts w:ascii="Arial" w:eastAsia="Times New Roman" w:hAnsi="Arial" w:cs="Arial"/>
           <w:color w:val="1B1B1B"/>
           <w:sz w:val="28"/>
           <w:szCs w:val="28"/>
@@ -4192,7 +4597,7 @@
         <w:spacing w:before="100" w:beforeAutospacing="1" w:after="120" w:line="240" w:lineRule="auto"/>
         <w:ind w:left="720"/>
         <w:rPr>
-          <w:rFonts w:ascii="Times New Roman" w:eastAsia="Times New Roman" w:hAnsi="Times New Roman" w:cs="Times New Roman"/>
+          <w:rFonts w:ascii="Arial" w:eastAsia="Times New Roman" w:hAnsi="Arial" w:cs="Arial"/>
           <w:color w:val="1B1B1B"/>
           <w:sz w:val="28"/>
           <w:szCs w:val="28"/>
@@ -4206,7 +4611,7 @@
         <w:spacing w:before="100" w:beforeAutospacing="1" w:after="120" w:line="240" w:lineRule="auto"/>
         <w:ind w:left="720"/>
         <w:rPr>
-          <w:rFonts w:ascii="Times New Roman" w:eastAsia="Times New Roman" w:hAnsi="Times New Roman" w:cs="Times New Roman"/>
+          <w:rFonts w:ascii="Arial" w:eastAsia="Times New Roman" w:hAnsi="Arial" w:cs="Arial"/>
           <w:color w:val="1B1B1B"/>
           <w:sz w:val="28"/>
           <w:szCs w:val="28"/>
@@ -4220,7 +4625,7 @@
         <w:spacing w:before="100" w:beforeAutospacing="1" w:after="120" w:line="240" w:lineRule="auto"/>
         <w:ind w:left="720"/>
         <w:rPr>
-          <w:rFonts w:ascii="Times New Roman" w:eastAsia="Times New Roman" w:hAnsi="Times New Roman" w:cs="Times New Roman"/>
+          <w:rFonts w:ascii="Arial" w:eastAsia="Times New Roman" w:hAnsi="Arial" w:cs="Arial"/>
           <w:color w:val="1B1B1B"/>
           <w:sz w:val="28"/>
           <w:szCs w:val="28"/>
@@ -4233,7 +4638,7 @@
         <w:spacing w:before="100" w:beforeAutospacing="1" w:after="120" w:line="240" w:lineRule="auto"/>
         <w:ind w:left="720"/>
         <w:rPr>
-          <w:rFonts w:ascii="Times New Roman" w:eastAsia="Times New Roman" w:hAnsi="Times New Roman" w:cs="Times New Roman"/>
+          <w:rFonts w:ascii="Arial" w:eastAsia="Times New Roman" w:hAnsi="Arial" w:cs="Arial"/>
           <w:color w:val="1B1B1B"/>
           <w:sz w:val="28"/>
           <w:szCs w:val="28"/>
@@ -4247,32 +4652,32 @@
         <w:spacing w:before="100" w:beforeAutospacing="1" w:after="120" w:line="240" w:lineRule="auto"/>
         <w:ind w:left="720"/>
         <w:rPr>
-          <w:rFonts w:ascii="Times New Roman" w:eastAsia="Times New Roman" w:hAnsi="Times New Roman" w:cs="Times New Roman"/>
-          <w:color w:val="1B1B1B"/>
-          <w:sz w:val="28"/>
-          <w:szCs w:val="28"/>
-          <w:lang w:val="vi-VN"/>
-        </w:rPr>
-      </w:pPr>
-    </w:p>
-    <w:p>
-      <w:pPr>
-        <w:shd w:val="clear" w:color="auto" w:fill="FFFFFF"/>
-        <w:spacing w:before="100" w:beforeAutospacing="1" w:after="120" w:line="240" w:lineRule="auto"/>
-        <w:ind w:left="360"/>
-        <w:rPr>
-          <w:rFonts w:ascii="Times New Roman" w:eastAsia="Times New Roman" w:hAnsi="Times New Roman" w:cs="Times New Roman"/>
-          <w:color w:val="1B1B1B"/>
-          <w:sz w:val="28"/>
-          <w:szCs w:val="28"/>
-        </w:rPr>
-      </w:pPr>
-    </w:p>
-    <w:p>
-      <w:pPr>
-        <w:ind w:left="360"/>
-        <w:rPr>
-          <w:rFonts w:ascii="Times New Roman" w:hAnsi="Times New Roman" w:cs="Times New Roman"/>
+          <w:rFonts w:ascii="Arial" w:eastAsia="Times New Roman" w:hAnsi="Arial" w:cs="Arial"/>
+          <w:color w:val="1B1B1B"/>
+          <w:sz w:val="28"/>
+          <w:szCs w:val="28"/>
+          <w:lang w:val="vi-VN"/>
+        </w:rPr>
+      </w:pPr>
+    </w:p>
+    <w:p>
+      <w:pPr>
+        <w:shd w:val="clear" w:color="auto" w:fill="FFFFFF"/>
+        <w:spacing w:before="100" w:beforeAutospacing="1" w:after="120" w:line="240" w:lineRule="auto"/>
+        <w:ind w:left="360"/>
+        <w:rPr>
+          <w:rFonts w:ascii="Arial" w:eastAsia="Times New Roman" w:hAnsi="Arial" w:cs="Arial"/>
+          <w:color w:val="1B1B1B"/>
+          <w:sz w:val="28"/>
+          <w:szCs w:val="28"/>
+        </w:rPr>
+      </w:pPr>
+    </w:p>
+    <w:p>
+      <w:pPr>
+        <w:ind w:left="360"/>
+        <w:rPr>
+          <w:rFonts w:ascii="Arial" w:hAnsi="Arial" w:cs="Arial"/>
           <w:sz w:val="32"/>
           <w:szCs w:val="32"/>
           <w:lang w:val="vi-VN"/>
@@ -4284,7 +4689,7 @@
         <w:shd w:val="clear" w:color="auto" w:fill="FFFFFF"/>
         <w:spacing w:before="100" w:beforeAutospacing="1" w:after="120" w:line="240" w:lineRule="auto"/>
         <w:rPr>
-          <w:rFonts w:ascii="Times New Roman" w:eastAsia="Times New Roman" w:hAnsi="Times New Roman" w:cs="Times New Roman"/>
+          <w:rFonts w:ascii="Arial" w:eastAsia="Times New Roman" w:hAnsi="Arial" w:cs="Arial"/>
           <w:b/>
           <w:bCs/>
           <w:color w:val="1B1B1B"/>
@@ -4299,7 +4704,7 @@
         <w:shd w:val="clear" w:color="auto" w:fill="FFFFFF"/>
         <w:spacing w:before="100" w:beforeAutospacing="1" w:after="120" w:line="240" w:lineRule="auto"/>
         <w:rPr>
-          <w:rFonts w:ascii="Times New Roman" w:eastAsia="Times New Roman" w:hAnsi="Times New Roman" w:cs="Times New Roman"/>
+          <w:rFonts w:ascii="Arial" w:eastAsia="Times New Roman" w:hAnsi="Arial" w:cs="Arial"/>
           <w:b/>
           <w:bCs/>
           <w:color w:val="1B1B1B"/>
@@ -4314,16 +4719,23 @@
         <w:shd w:val="clear" w:color="auto" w:fill="FFFFFF"/>
         <w:spacing w:before="100" w:beforeAutospacing="1" w:after="120" w:line="240" w:lineRule="auto"/>
         <w:rPr>
-          <w:rFonts w:ascii="Times New Roman" w:eastAsia="Times New Roman" w:hAnsi="Times New Roman" w:cs="Times New Roman"/>
-          <w:color w:val="1B1B1B"/>
-          <w:sz w:val="28"/>
-          <w:szCs w:val="28"/>
-          <w:lang w:val="vi-VN"/>
-        </w:rPr>
-      </w:pPr>
-    </w:p>
-    <w:p/>
+          <w:rFonts w:ascii="Arial" w:eastAsia="Times New Roman" w:hAnsi="Arial" w:cs="Arial"/>
+          <w:color w:val="1B1B1B"/>
+          <w:sz w:val="28"/>
+          <w:szCs w:val="28"/>
+          <w:lang w:val="vi-VN"/>
+        </w:rPr>
+      </w:pPr>
+    </w:p>
+    <w:p>
+      <w:pPr>
+        <w:rPr>
+          <w:rFonts w:ascii="Arial" w:hAnsi="Arial" w:cs="Arial"/>
+        </w:rPr>
+      </w:pPr>
+    </w:p>
     <w:sectPr>
+      <w:footerReference w:type="default" r:id="rId39"/>
       <w:pgSz w:w="12240" w:h="15840"/>
       <w:pgMar w:top="1440" w:right="1440" w:bottom="1440" w:left="1440" w:header="720" w:footer="720" w:gutter="0"/>
       <w:cols w:space="720"/>
@@ -4331,6 +4743,64 @@
     </w:sectPr>
   </w:body>
 </w:document>
+</file>
+
+<file path=word/endnotes.xml><?xml version="1.0" encoding="utf-8"?>
+<w:endnotes xmlns:wpc="http://schemas.microsoft.com/office/word/2010/wordprocessingCanvas" xmlns:cx="http://schemas.microsoft.com/office/drawing/2014/chartex" xmlns:cx1="http://schemas.microsoft.com/office/drawing/2015/9/8/chartex" xmlns:cx2="http://schemas.microsoft.com/office/drawing/2015/10/21/chartex" xmlns:cx3="http://schemas.microsoft.com/office/drawing/2016/5/9/chartex" xmlns:cx4="http://schemas.microsoft.com/office/drawing/2016/5/10/chartex" xmlns:cx5="http://schemas.microsoft.com/office/drawing/2016/5/11/chartex" xmlns:cx6="http://schemas.microsoft.com/office/drawing/2016/5/12/chartex" xmlns:cx7="http://schemas.microsoft.com/office/drawing/2016/5/13/chartex" xmlns:cx8="http://schemas.microsoft.com/office/drawing/2016/5/14/chartex" xmlns:mc="http://schemas.openxmlformats.org/markup-compatibility/2006" xmlns:aink="http://schemas.microsoft.com/office/drawing/2016/ink" xmlns:am3d="http://schemas.microsoft.com/office/drawing/2017/model3d" xmlns:o="urn:schemas-microsoft-com:office:office" xmlns:oel="http://schemas.microsoft.com/office/2019/extlst" xmlns:r="http://schemas.openxmlformats.org/officeDocument/2006/relationships" xmlns:m="http://schemas.openxmlformats.org/officeDocument/2006/math" xmlns:v="urn:schemas-microsoft-com:vml" xmlns:wp14="http://schemas.microsoft.com/office/word/2010/wordprocessingDrawing" xmlns:wp="http://schemas.openxmlformats.org/drawingml/2006/wordprocessingDrawing" xmlns:w10="urn:schemas-microsoft-com:office:word" xmlns:w="http://schemas.openxmlformats.org/wordprocessingml/2006/main" xmlns:w14="http://schemas.microsoft.com/office/word/2010/wordml" xmlns:w15="http://schemas.microsoft.com/office/word/2012/wordml" xmlns:w16cex="http://schemas.microsoft.com/office/word/2018/wordml/cex" xmlns:w16cid="http://schemas.microsoft.com/office/word/2016/wordml/cid" xmlns:w16="http://schemas.microsoft.com/office/word/2018/wordml" xmlns:w16du="http://schemas.microsoft.com/office/word/2023/wordml/word16du" xmlns:w16sdtdh="http://schemas.microsoft.com/office/word/2020/wordml/sdtdatahash" xmlns:w16se="http://schemas.microsoft.com/office/word/2015/wordml/symex" xmlns:wpg="http://schemas.microsoft.com/office/word/2010/wordprocessingGroup" xmlns:wpi="http://schemas.microsoft.com/office/word/2010/wordprocessingInk" xmlns:wne="http://schemas.microsoft.com/office/word/2006/wordml" xmlns:wps="http://schemas.microsoft.com/office/word/2010/wordprocessingShape" mc:Ignorable="w14 w15 w16se w16cid w16 w16cex w16sdtdh w16du wp14">
+  <w:endnote w:type="separator" w:id="-1">
+    <w:p>
+      <w:pPr>
+        <w:spacing w:after="0" w:line="240" w:lineRule="auto"/>
+      </w:pPr>
+      <w:r>
+        <w:separator/>
+      </w:r>
+    </w:p>
+  </w:endnote>
+  <w:endnote w:type="continuationSeparator" w:id="0">
+    <w:p>
+      <w:pPr>
+        <w:spacing w:after="0" w:line="240" w:lineRule="auto"/>
+      </w:pPr>
+      <w:r>
+        <w:continuationSeparator/>
+      </w:r>
+    </w:p>
+  </w:endnote>
+</w:endnotes>
+</file>
+
+<file path=word/footer1.xml><?xml version="1.0" encoding="utf-8"?>
+<w:ftr xmlns:wpc="http://schemas.microsoft.com/office/word/2010/wordprocessingCanvas" xmlns:cx="http://schemas.microsoft.com/office/drawing/2014/chartex" xmlns:cx1="http://schemas.microsoft.com/office/drawing/2015/9/8/chartex" xmlns:cx2="http://schemas.microsoft.com/office/drawing/2015/10/21/chartex" xmlns:cx3="http://schemas.microsoft.com/office/drawing/2016/5/9/chartex" xmlns:cx4="http://schemas.microsoft.com/office/drawing/2016/5/10/chartex" xmlns:cx5="http://schemas.microsoft.com/office/drawing/2016/5/11/chartex" xmlns:cx6="http://schemas.microsoft.com/office/drawing/2016/5/12/chartex" xmlns:cx7="http://schemas.microsoft.com/office/drawing/2016/5/13/chartex" xmlns:cx8="http://schemas.microsoft.com/office/drawing/2016/5/14/chartex" xmlns:mc="http://schemas.openxmlformats.org/markup-compatibility/2006" xmlns:aink="http://schemas.microsoft.com/office/drawing/2016/ink" xmlns:am3d="http://schemas.microsoft.com/office/drawing/2017/model3d" xmlns:o="urn:schemas-microsoft-com:office:office" xmlns:oel="http://schemas.microsoft.com/office/2019/extlst" xmlns:r="http://schemas.openxmlformats.org/officeDocument/2006/relationships" xmlns:m="http://schemas.openxmlformats.org/officeDocument/2006/math" xmlns:v="urn:schemas-microsoft-com:vml" xmlns:wp14="http://schemas.microsoft.com/office/word/2010/wordprocessingDrawing" xmlns:wp="http://schemas.openxmlformats.org/drawingml/2006/wordprocessingDrawing" xmlns:w10="urn:schemas-microsoft-com:office:word" xmlns:w="http://schemas.openxmlformats.org/wordprocessingml/2006/main" xmlns:w14="http://schemas.microsoft.com/office/word/2010/wordml" xmlns:w15="http://schemas.microsoft.com/office/word/2012/wordml" xmlns:w16cex="http://schemas.microsoft.com/office/word/2018/wordml/cex" xmlns:w16cid="http://schemas.microsoft.com/office/word/2016/wordml/cid" xmlns:w16="http://schemas.microsoft.com/office/word/2018/wordml" xmlns:w16du="http://schemas.microsoft.com/office/word/2023/wordml/word16du" xmlns:w16sdtdh="http://schemas.microsoft.com/office/word/2020/wordml/sdtdatahash" xmlns:w16se="http://schemas.microsoft.com/office/word/2015/wordml/symex" xmlns:wpg="http://schemas.microsoft.com/office/word/2010/wordprocessingGroup" xmlns:wpi="http://schemas.microsoft.com/office/word/2010/wordprocessingInk" xmlns:wne="http://schemas.microsoft.com/office/word/2006/wordml" xmlns:wps="http://schemas.microsoft.com/office/word/2010/wordprocessingShape" mc:Ignorable="w14 w15 w16se w16cid w16 w16cex w16sdtdh w16du wp14">
+  <w:p>
+    <w:pPr/>
+  </w:p>
+</w:ftr>
+</file>
+
+<file path=word/footnotes.xml><?xml version="1.0" encoding="utf-8"?>
+<w:footnotes xmlns:wpc="http://schemas.microsoft.com/office/word/2010/wordprocessingCanvas" xmlns:cx="http://schemas.microsoft.com/office/drawing/2014/chartex" xmlns:cx1="http://schemas.microsoft.com/office/drawing/2015/9/8/chartex" xmlns:cx2="http://schemas.microsoft.com/office/drawing/2015/10/21/chartex" xmlns:cx3="http://schemas.microsoft.com/office/drawing/2016/5/9/chartex" xmlns:cx4="http://schemas.microsoft.com/office/drawing/2016/5/10/chartex" xmlns:cx5="http://schemas.microsoft.com/office/drawing/2016/5/11/chartex" xmlns:cx6="http://schemas.microsoft.com/office/drawing/2016/5/12/chartex" xmlns:cx7="http://schemas.microsoft.com/office/drawing/2016/5/13/chartex" xmlns:cx8="http://schemas.microsoft.com/office/drawing/2016/5/14/chartex" xmlns:mc="http://schemas.openxmlformats.org/markup-compatibility/2006" xmlns:aink="http://schemas.microsoft.com/office/drawing/2016/ink" xmlns:am3d="http://schemas.microsoft.com/office/drawing/2017/model3d" xmlns:o="urn:schemas-microsoft-com:office:office" xmlns:oel="http://schemas.microsoft.com/office/2019/extlst" xmlns:r="http://schemas.openxmlformats.org/officeDocument/2006/relationships" xmlns:m="http://schemas.openxmlformats.org/officeDocument/2006/math" xmlns:v="urn:schemas-microsoft-com:vml" xmlns:wp14="http://schemas.microsoft.com/office/word/2010/wordprocessingDrawing" xmlns:wp="http://schemas.openxmlformats.org/drawingml/2006/wordprocessingDrawing" xmlns:w10="urn:schemas-microsoft-com:office:word" xmlns:w="http://schemas.openxmlformats.org/wordprocessingml/2006/main" xmlns:w14="http://schemas.microsoft.com/office/word/2010/wordml" xmlns:w15="http://schemas.microsoft.com/office/word/2012/wordml" xmlns:w16cex="http://schemas.microsoft.com/office/word/2018/wordml/cex" xmlns:w16cid="http://schemas.microsoft.com/office/word/2016/wordml/cid" xmlns:w16="http://schemas.microsoft.com/office/word/2018/wordml" xmlns:w16du="http://schemas.microsoft.com/office/word/2023/wordml/word16du" xmlns:w16sdtdh="http://schemas.microsoft.com/office/word/2020/wordml/sdtdatahash" xmlns:w16se="http://schemas.microsoft.com/office/word/2015/wordml/symex" xmlns:wpg="http://schemas.microsoft.com/office/word/2010/wordprocessingGroup" xmlns:wpi="http://schemas.microsoft.com/office/word/2010/wordprocessingInk" xmlns:wne="http://schemas.microsoft.com/office/word/2006/wordml" xmlns:wps="http://schemas.microsoft.com/office/word/2010/wordprocessingShape" mc:Ignorable="w14 w15 w16se w16cid w16 w16cex w16sdtdh w16du wp14">
+  <w:footnote w:type="separator" w:id="-1">
+    <w:p>
+      <w:pPr>
+        <w:spacing w:after="0" w:line="240" w:lineRule="auto"/>
+      </w:pPr>
+      <w:r>
+        <w:separator/>
+      </w:r>
+    </w:p>
+  </w:footnote>
+  <w:footnote w:type="continuationSeparator" w:id="0">
+    <w:p>
+      <w:pPr>
+        <w:spacing w:after="0" w:line="240" w:lineRule="auto"/>
+      </w:pPr>
+      <w:r>
+        <w:continuationSeparator/>
+      </w:r>
+    </w:p>
+  </w:footnote>
+</w:footnotes>
 </file>
 
 <file path=word/numbering.xml><?xml version="1.0" encoding="utf-8"?>
@@ -5229,6 +5699,7 @@
   <w:style w:type="character" w:default="1" w:styleId="DefaultParagraphFont">
     <w:name w:val="Default Paragraph Font"/>
     <w:uiPriority w:val="1"/>
+    <w:semiHidden/>
     <w:unhideWhenUsed/>
   </w:style>
   <w:style w:type="table" w:default="1" w:styleId="TableNormal">
@@ -5600,4 +6071,16 @@
     </a:ext>
   </a:extLst>
 </a:theme>
+</file>
+
+<file path=customXml/item1.xml><?xml version="1.0" encoding="utf-8"?>
+<b:Sources xmlns:b="http://schemas.openxmlformats.org/officeDocument/2006/bibliography" xmlns="http://schemas.openxmlformats.org/officeDocument/2006/bibliography" SelectedStyle="\APASixthEditionOfficeOnline.xsl" StyleName="APA" Version="6"/>
+</file>
+
+<file path=customXml/itemProps1.xml><?xml version="1.0" encoding="utf-8"?>
+<ds:datastoreItem xmlns:ds="http://schemas.openxmlformats.org/officeDocument/2006/customXml" ds:itemID="{FC3C9A6A-9DDE-4F58-AE1F-128FF1F1653C}">
+  <ds:schemaRefs>
+    <ds:schemaRef ds:uri="http://schemas.openxmlformats.org/officeDocument/2006/bibliography"/>
+  </ds:schemaRefs>
+</ds:datastoreItem>
 </file>
</xml_diff>